<commit_message>
Samuel Ultimate Law [Revised] | (22:23 (W . I . B[Waktu Indonesia bagian Barat]), 10/02/2026), Batam, Kepulauan Riau, Indonesia | Samuel Ultimate Law [Revised] #SAVEPALESTINE2026 #BOARDOFPISS #RAKYATMANAYANGKAUWAKILIDEWAN #DEWANPERWAKILANOLIGARKIINDONESIABUKANDEWANPERWAKILANRAKYATNUSANTARA
Samuel Ultimate Law [Revised] | (22:23 (W . I . B[Waktu Indonesia bagian Barat]), 10/02/2026), Batam, Kepulauan Riau, Indonesia | Samuel Ultimate Law [Revised] #SAVEPALESTINE2026 #BOARDOFPISS #RAKYATMANAYANGKAUWAKILIDEWAN #DEWANPERWAKILANOLIGARKIINDONESIABUKANDEWANPERWAKILANRAKYATNUSANTARA
</commit_message>
<xml_diff>
--- a/Samuel Ultimate Law [Revised].docx
+++ b/Samuel Ultimate Law [Revised].docx
@@ -10,7 +10,6 @@
           <w:rFonts w:ascii="Times New Roman" w:eastAsiaTheme="minorEastAsia" w:hAnsi="Times New Roman" w:cs="Times New Roman"/>
           <w:sz w:val="24"/>
           <w:szCs w:val="24"/>
-          <w:lang w:val="id-ID"/>
         </w:rPr>
       </w:pPr>
       <w:bookmarkStart w:id="0" w:name="_Hlk220394597"/>
@@ -20,7 +19,7 @@
           <w:sz w:val="24"/>
           <w:szCs w:val="24"/>
         </w:rPr>
-        <w:t>Samuel Ultimate Law [Revised]</w:t>
+        <w:t>Samuel Ultimate Law</w:t>
       </w:r>
     </w:p>
     <w:p>
@@ -39,9 +38,8 @@
           <w:rFonts w:ascii="Times New Roman" w:eastAsiaTheme="minorEastAsia" w:hAnsi="Times New Roman" w:cs="Times New Roman"/>
           <w:sz w:val="24"/>
           <w:szCs w:val="24"/>
-          <w:lang w:val="id-ID"/>
-        </w:rPr>
-        <w:t>by : Samuel Hasiholan Omega Purba, S. Tr. T.</w:t>
+        </w:rPr>
+        <w:t>[Revised]</w:t>
       </w:r>
     </w:p>
     <w:p>
@@ -55,6 +53,7 @@
           <w:lang w:val="id-ID"/>
         </w:rPr>
       </w:pPr>
+      <w:proofErr w:type="spellStart"/>
       <w:r>
         <w:rPr>
           <w:rFonts w:ascii="Times New Roman" w:eastAsiaTheme="minorEastAsia" w:hAnsi="Times New Roman" w:cs="Times New Roman"/>
@@ -62,7 +61,37 @@
           <w:szCs w:val="24"/>
           <w:lang w:val="id-ID"/>
         </w:rPr>
-        <w:t>Teknik Elektro</w:t>
+        <w:t>by</w:t>
+      </w:r>
+      <w:proofErr w:type="spellEnd"/>
+      <w:r>
+        <w:rPr>
+          <w:rFonts w:ascii="Times New Roman" w:eastAsiaTheme="minorEastAsia" w:hAnsi="Times New Roman" w:cs="Times New Roman"/>
+          <w:sz w:val="24"/>
+          <w:szCs w:val="24"/>
+          <w:lang w:val="id-ID"/>
+        </w:rPr>
+        <w:t xml:space="preserve"> : Samuel Hasiholan Omega Purba, S. </w:t>
+      </w:r>
+      <w:proofErr w:type="spellStart"/>
+      <w:r>
+        <w:rPr>
+          <w:rFonts w:ascii="Times New Roman" w:eastAsiaTheme="minorEastAsia" w:hAnsi="Times New Roman" w:cs="Times New Roman"/>
+          <w:sz w:val="24"/>
+          <w:szCs w:val="24"/>
+          <w:lang w:val="id-ID"/>
+        </w:rPr>
+        <w:t>Tr</w:t>
+      </w:r>
+      <w:proofErr w:type="spellEnd"/>
+      <w:r>
+        <w:rPr>
+          <w:rFonts w:ascii="Times New Roman" w:eastAsiaTheme="minorEastAsia" w:hAnsi="Times New Roman" w:cs="Times New Roman"/>
+          <w:sz w:val="24"/>
+          <w:szCs w:val="24"/>
+          <w:lang w:val="id-ID"/>
+        </w:rPr>
+        <w:t>. T.</w:t>
       </w:r>
     </w:p>
     <w:p>
@@ -83,7 +112,39 @@
           <w:szCs w:val="24"/>
           <w:lang w:val="id-ID"/>
         </w:rPr>
-        <w:t>Prodi Teknik Robotika dan Kecerdasan buatan</w:t>
+        <w:t>Teknik Elektro</w:t>
+      </w:r>
+    </w:p>
+    <w:p>
+      <w:pPr>
+        <w:spacing w:line="360" w:lineRule="auto"/>
+        <w:jc w:val="center"/>
+        <w:rPr>
+          <w:rFonts w:ascii="Times New Roman" w:eastAsiaTheme="minorEastAsia" w:hAnsi="Times New Roman" w:cs="Times New Roman"/>
+          <w:sz w:val="24"/>
+          <w:szCs w:val="24"/>
+          <w:lang w:val="id-ID"/>
+        </w:rPr>
+      </w:pPr>
+      <w:proofErr w:type="spellStart"/>
+      <w:r>
+        <w:rPr>
+          <w:rFonts w:ascii="Times New Roman" w:eastAsiaTheme="minorEastAsia" w:hAnsi="Times New Roman" w:cs="Times New Roman"/>
+          <w:sz w:val="24"/>
+          <w:szCs w:val="24"/>
+          <w:lang w:val="id-ID"/>
+        </w:rPr>
+        <w:t>Prodi</w:t>
+      </w:r>
+      <w:proofErr w:type="spellEnd"/>
+      <w:r>
+        <w:rPr>
+          <w:rFonts w:ascii="Times New Roman" w:eastAsiaTheme="minorEastAsia" w:hAnsi="Times New Roman" w:cs="Times New Roman"/>
+          <w:sz w:val="24"/>
+          <w:szCs w:val="24"/>
+          <w:lang w:val="id-ID"/>
+        </w:rPr>
+        <w:t xml:space="preserve"> Teknik Robotika dan Kecerdasan buatan</w:t>
       </w:r>
     </w:p>
     <w:p>
@@ -8114,7 +8175,6 @@
               <w:sz w:val="24"/>
               <w:szCs w:val="24"/>
             </w:rPr>
-            <w:lastRenderedPageBreak/>
             <m:t xml:space="preserve">E = </m:t>
           </m:r>
           <m:d>
@@ -11913,7 +11973,6 @@
           <w:szCs w:val="24"/>
         </w:rPr>
       </w:pPr>
-      <w:proofErr w:type="gramStart"/>
       <w:r>
         <w:rPr>
           <w:rFonts w:ascii="Times New Roman" w:hAnsi="Times New Roman" w:cs="Times New Roman"/>
@@ -11922,7 +11981,6 @@
         </w:rPr>
         <w:t>Quote’s :</w:t>
       </w:r>
-      <w:proofErr w:type="gramEnd"/>
     </w:p>
     <w:p>
       <w:pPr>
@@ -11934,7 +11992,6 @@
           <w:szCs w:val="24"/>
         </w:rPr>
       </w:pPr>
-      <w:proofErr w:type="gramStart"/>
       <w:r>
         <w:rPr>
           <w:rFonts w:ascii="Times New Roman" w:hAnsi="Times New Roman" w:cs="Times New Roman"/>
@@ -11949,16 +12006,61 @@
           <w:sz w:val="24"/>
           <w:szCs w:val="24"/>
         </w:rPr>
-        <w:t xml:space="preserve"> saya</w:t>
-      </w:r>
-      <w:proofErr w:type="gramEnd"/>
-      <w:r>
-        <w:rPr>
-          <w:rFonts w:ascii="Times New Roman" w:hAnsi="Times New Roman" w:cs="Times New Roman"/>
-          <w:sz w:val="24"/>
-          <w:szCs w:val="24"/>
-        </w:rPr>
-        <w:t xml:space="preserve"> mendedikasikan Konstanta Nusantara (</w:t>
+        <w:t xml:space="preserve"> </w:t>
+      </w:r>
+      <w:proofErr w:type="spellStart"/>
+      <w:r>
+        <w:rPr>
+          <w:rFonts w:ascii="Times New Roman" w:hAnsi="Times New Roman" w:cs="Times New Roman"/>
+          <w:sz w:val="24"/>
+          <w:szCs w:val="24"/>
+        </w:rPr>
+        <w:t>saya</w:t>
+      </w:r>
+      <w:proofErr w:type="spellEnd"/>
+      <w:r>
+        <w:rPr>
+          <w:rFonts w:ascii="Times New Roman" w:hAnsi="Times New Roman" w:cs="Times New Roman"/>
+          <w:sz w:val="24"/>
+          <w:szCs w:val="24"/>
+        </w:rPr>
+        <w:t xml:space="preserve"> </w:t>
+      </w:r>
+      <w:proofErr w:type="spellStart"/>
+      <w:r>
+        <w:rPr>
+          <w:rFonts w:ascii="Times New Roman" w:hAnsi="Times New Roman" w:cs="Times New Roman"/>
+          <w:sz w:val="24"/>
+          <w:szCs w:val="24"/>
+        </w:rPr>
+        <w:t>mendedikasikan</w:t>
+      </w:r>
+      <w:proofErr w:type="spellEnd"/>
+      <w:r>
+        <w:rPr>
+          <w:rFonts w:ascii="Times New Roman" w:hAnsi="Times New Roman" w:cs="Times New Roman"/>
+          <w:sz w:val="24"/>
+          <w:szCs w:val="24"/>
+        </w:rPr>
+        <w:t xml:space="preserve"> </w:t>
+      </w:r>
+      <w:proofErr w:type="spellStart"/>
+      <w:r>
+        <w:rPr>
+          <w:rFonts w:ascii="Times New Roman" w:hAnsi="Times New Roman" w:cs="Times New Roman"/>
+          <w:sz w:val="24"/>
+          <w:szCs w:val="24"/>
+        </w:rPr>
+        <w:t>Konstanta</w:t>
+      </w:r>
+      <w:proofErr w:type="spellEnd"/>
+      <w:r>
+        <w:rPr>
+          <w:rFonts w:ascii="Times New Roman" w:hAnsi="Times New Roman" w:cs="Times New Roman"/>
+          <w:sz w:val="24"/>
+          <w:szCs w:val="24"/>
+        </w:rPr>
+        <w:t xml:space="preserve"> Nusantara (</w:t>
       </w:r>
       <w:r>
         <w:rPr>
@@ -11968,16 +12070,9 @@
           <w:sz w:val="24"/>
           <w:szCs w:val="24"/>
         </w:rPr>
-        <w:t>Nusantara’s Contant</w:t>
-      </w:r>
-      <w:r>
-        <w:rPr>
-          <w:rFonts w:ascii="Times New Roman" w:hAnsi="Times New Roman" w:cs="Times New Roman"/>
-          <w:sz w:val="24"/>
-          <w:szCs w:val="24"/>
-        </w:rPr>
-        <w:t>), sebagai Wujud Keperdulian saya terhadap Wangsa Nusantara. saya Harap dengan ada nya Konstanta Nusantara (</w:t>
-      </w:r>
+        <w:t xml:space="preserve">Nusantara’s </w:t>
+      </w:r>
+      <w:proofErr w:type="spellStart"/>
       <w:r>
         <w:rPr>
           <w:rFonts w:ascii="Times New Roman" w:hAnsi="Times New Roman" w:cs="Times New Roman"/>
@@ -11986,62 +12081,27 @@
           <w:sz w:val="24"/>
           <w:szCs w:val="24"/>
         </w:rPr>
-        <w:t>Nusantara’s Contant</w:t>
-      </w:r>
-      <w:r>
-        <w:rPr>
-          <w:rFonts w:ascii="Times New Roman" w:hAnsi="Times New Roman" w:cs="Times New Roman"/>
-          <w:sz w:val="24"/>
-          <w:szCs w:val="24"/>
-        </w:rPr>
-        <w:t xml:space="preserve">) dapat Menumbuhkan ‘Adrenali’ Wangsa Nusantara menuju Generasi Emas Indonesia 2045 mengingat Sejarah Nusantara merupakan Tempat Berkumpul nya para Ilmuwan di Seluruh Dunia, bukan hanya di Tanah Jawa, tetapi juga di Tanah Sumatera, Tanah Sulawesi, Tanah Kalimantan, Tanah Papua, dan seluruh Tanah Nusantara. Nusantara sebelum nya dikenal sebagai </w:t>
-      </w:r>
-      <w:proofErr w:type="gramStart"/>
-      <w:r>
-        <w:rPr>
-          <w:rFonts w:ascii="Times New Roman" w:hAnsi="Times New Roman" w:cs="Times New Roman"/>
-          <w:sz w:val="24"/>
-          <w:szCs w:val="24"/>
-        </w:rPr>
-        <w:t>(‘ Surga</w:t>
-      </w:r>
-      <w:proofErr w:type="gramEnd"/>
-      <w:r>
-        <w:rPr>
-          <w:rFonts w:ascii="Times New Roman" w:hAnsi="Times New Roman" w:cs="Times New Roman"/>
-          <w:sz w:val="24"/>
-          <w:szCs w:val="24"/>
-        </w:rPr>
-        <w:t xml:space="preserve"> ’) nya para Ilmuwan Dunia, dari Tanah Tionghoa, Tanah Portugis, Tanah India, Tanah Arab dan Seluruh Tanah di Dunia. Ratu Belanda pada Era </w:t>
-      </w:r>
-      <w:proofErr w:type="gramStart"/>
-      <w:r>
-        <w:rPr>
-          <w:rFonts w:ascii="Times New Roman" w:hAnsi="Times New Roman" w:cs="Times New Roman"/>
-          <w:sz w:val="24"/>
-          <w:szCs w:val="24"/>
-        </w:rPr>
-        <w:t>( V</w:t>
-      </w:r>
-      <w:proofErr w:type="gramEnd"/>
-      <w:r>
-        <w:rPr>
-          <w:rFonts w:ascii="Times New Roman" w:hAnsi="Times New Roman" w:cs="Times New Roman"/>
-          <w:sz w:val="24"/>
-          <w:szCs w:val="24"/>
-        </w:rPr>
-        <w:t xml:space="preserve"> . </w:t>
-      </w:r>
-      <w:proofErr w:type="gramStart"/>
-      <w:r>
-        <w:rPr>
-          <w:rFonts w:ascii="Times New Roman" w:hAnsi="Times New Roman" w:cs="Times New Roman"/>
-          <w:sz w:val="24"/>
-          <w:szCs w:val="24"/>
-        </w:rPr>
-        <w:t>O .</w:t>
-      </w:r>
-      <w:proofErr w:type="gramEnd"/>
+        <w:t>Contant</w:t>
+      </w:r>
+      <w:proofErr w:type="spellEnd"/>
+      <w:r>
+        <w:rPr>
+          <w:rFonts w:ascii="Times New Roman" w:hAnsi="Times New Roman" w:cs="Times New Roman"/>
+          <w:sz w:val="24"/>
+          <w:szCs w:val="24"/>
+        </w:rPr>
+        <w:t xml:space="preserve">), </w:t>
+      </w:r>
+      <w:proofErr w:type="spellStart"/>
+      <w:r>
+        <w:rPr>
+          <w:rFonts w:ascii="Times New Roman" w:hAnsi="Times New Roman" w:cs="Times New Roman"/>
+          <w:sz w:val="24"/>
+          <w:szCs w:val="24"/>
+        </w:rPr>
+        <w:t>sebagai</w:t>
+      </w:r>
+      <w:proofErr w:type="spellEnd"/>
       <w:r>
         <w:rPr>
           <w:rFonts w:ascii="Times New Roman" w:hAnsi="Times New Roman" w:cs="Times New Roman"/>
@@ -12050,59 +12110,16 @@
         </w:rPr>
         <w:t xml:space="preserve"> </w:t>
       </w:r>
-      <w:proofErr w:type="gramStart"/>
-      <w:r>
-        <w:rPr>
-          <w:rFonts w:ascii="Times New Roman" w:hAnsi="Times New Roman" w:cs="Times New Roman"/>
-          <w:sz w:val="24"/>
-          <w:szCs w:val="24"/>
-        </w:rPr>
-        <w:t>C )</w:t>
-      </w:r>
-      <w:proofErr w:type="gramEnd"/>
-      <w:r>
-        <w:rPr>
-          <w:rFonts w:ascii="Times New Roman" w:hAnsi="Times New Roman" w:cs="Times New Roman"/>
-          <w:sz w:val="24"/>
-          <w:szCs w:val="24"/>
-        </w:rPr>
-        <w:t xml:space="preserve"> tidak Senang dengan Kepandaian dan Pengetahuan SDM (Sumber Daya Manusia) di Nusantara. Perjuangan yang lebih berat adalah melawan Bangsa Sendiri, yang mabuk akan Agama, mabuk akan Budaya Asing</w:t>
-      </w:r>
-      <w:r>
-        <w:rPr>
-          <w:rFonts w:ascii="Times New Roman" w:hAnsi="Times New Roman" w:cs="Times New Roman"/>
-          <w:sz w:val="24"/>
-          <w:szCs w:val="24"/>
-        </w:rPr>
-        <w:t xml:space="preserve">, dan yang saling menindas Saudara Bangsa Sendiri dengan alas </w:t>
-      </w:r>
-      <w:proofErr w:type="gramStart"/>
-      <w:r>
-        <w:rPr>
-          <w:rFonts w:ascii="Times New Roman" w:hAnsi="Times New Roman" w:cs="Times New Roman"/>
-          <w:sz w:val="24"/>
-          <w:szCs w:val="24"/>
-        </w:rPr>
-        <w:t>an :</w:t>
-      </w:r>
-      <w:proofErr w:type="gramEnd"/>
-      <w:r>
-        <w:rPr>
-          <w:rFonts w:ascii="Times New Roman" w:hAnsi="Times New Roman" w:cs="Times New Roman"/>
-          <w:sz w:val="24"/>
-          <w:szCs w:val="24"/>
-        </w:rPr>
-        <w:t xml:space="preserve"> “ Atas Nama Bangsa dan Negara”. Bangsa adalah Wangsa, dan Negara adalah Rakyat nya Sendiri. Negara yang tidak berpihak pada Rakyat, Terutama pada Rakyat Marginal disebut sebagai Oligarki. Wangsa Nusantara, lawan Oligarki! Panjang Umur Perjuangan Wangsa Nusantara melawan Oligarki! Merdeka</w:t>
-      </w:r>
-      <w:proofErr w:type="gramStart"/>
-      <w:r>
-        <w:rPr>
-          <w:rFonts w:ascii="Times New Roman" w:hAnsi="Times New Roman" w:cs="Times New Roman"/>
-          <w:sz w:val="24"/>
-          <w:szCs w:val="24"/>
-        </w:rPr>
-        <w:t>!</w:t>
-      </w:r>
+      <w:proofErr w:type="spellStart"/>
+      <w:r>
+        <w:rPr>
+          <w:rFonts w:ascii="Times New Roman" w:hAnsi="Times New Roman" w:cs="Times New Roman"/>
+          <w:sz w:val="24"/>
+          <w:szCs w:val="24"/>
+        </w:rPr>
+        <w:t>Wujud</w:t>
+      </w:r>
+      <w:proofErr w:type="spellEnd"/>
       <w:r>
         <w:rPr>
           <w:rFonts w:ascii="Times New Roman" w:hAnsi="Times New Roman" w:cs="Times New Roman"/>
@@ -12111,6 +12128,1529 @@
         </w:rPr>
         <w:t xml:space="preserve"> </w:t>
       </w:r>
+      <w:proofErr w:type="spellStart"/>
+      <w:r>
+        <w:rPr>
+          <w:rFonts w:ascii="Times New Roman" w:hAnsi="Times New Roman" w:cs="Times New Roman"/>
+          <w:sz w:val="24"/>
+          <w:szCs w:val="24"/>
+        </w:rPr>
+        <w:t>Keperdulian</w:t>
+      </w:r>
+      <w:proofErr w:type="spellEnd"/>
+      <w:r>
+        <w:rPr>
+          <w:rFonts w:ascii="Times New Roman" w:hAnsi="Times New Roman" w:cs="Times New Roman"/>
+          <w:sz w:val="24"/>
+          <w:szCs w:val="24"/>
+        </w:rPr>
+        <w:t xml:space="preserve"> </w:t>
+      </w:r>
+      <w:proofErr w:type="spellStart"/>
+      <w:r>
+        <w:rPr>
+          <w:rFonts w:ascii="Times New Roman" w:hAnsi="Times New Roman" w:cs="Times New Roman"/>
+          <w:sz w:val="24"/>
+          <w:szCs w:val="24"/>
+        </w:rPr>
+        <w:t>saya</w:t>
+      </w:r>
+      <w:proofErr w:type="spellEnd"/>
+      <w:r>
+        <w:rPr>
+          <w:rFonts w:ascii="Times New Roman" w:hAnsi="Times New Roman" w:cs="Times New Roman"/>
+          <w:sz w:val="24"/>
+          <w:szCs w:val="24"/>
+        </w:rPr>
+        <w:t xml:space="preserve"> </w:t>
+      </w:r>
+      <w:proofErr w:type="spellStart"/>
+      <w:r>
+        <w:rPr>
+          <w:rFonts w:ascii="Times New Roman" w:hAnsi="Times New Roman" w:cs="Times New Roman"/>
+          <w:sz w:val="24"/>
+          <w:szCs w:val="24"/>
+        </w:rPr>
+        <w:t>terhadap</w:t>
+      </w:r>
+      <w:proofErr w:type="spellEnd"/>
+      <w:r>
+        <w:rPr>
+          <w:rFonts w:ascii="Times New Roman" w:hAnsi="Times New Roman" w:cs="Times New Roman"/>
+          <w:sz w:val="24"/>
+          <w:szCs w:val="24"/>
+        </w:rPr>
+        <w:t xml:space="preserve"> Wangsa Nusantara. </w:t>
+      </w:r>
+      <w:proofErr w:type="spellStart"/>
+      <w:r>
+        <w:rPr>
+          <w:rFonts w:ascii="Times New Roman" w:hAnsi="Times New Roman" w:cs="Times New Roman"/>
+          <w:sz w:val="24"/>
+          <w:szCs w:val="24"/>
+        </w:rPr>
+        <w:t>saya</w:t>
+      </w:r>
+      <w:proofErr w:type="spellEnd"/>
+      <w:r>
+        <w:rPr>
+          <w:rFonts w:ascii="Times New Roman" w:hAnsi="Times New Roman" w:cs="Times New Roman"/>
+          <w:sz w:val="24"/>
+          <w:szCs w:val="24"/>
+        </w:rPr>
+        <w:t xml:space="preserve"> </w:t>
+      </w:r>
+      <w:proofErr w:type="spellStart"/>
+      <w:r>
+        <w:rPr>
+          <w:rFonts w:ascii="Times New Roman" w:hAnsi="Times New Roman" w:cs="Times New Roman"/>
+          <w:sz w:val="24"/>
+          <w:szCs w:val="24"/>
+        </w:rPr>
+        <w:t>Harap</w:t>
+      </w:r>
+      <w:proofErr w:type="spellEnd"/>
+      <w:r>
+        <w:rPr>
+          <w:rFonts w:ascii="Times New Roman" w:hAnsi="Times New Roman" w:cs="Times New Roman"/>
+          <w:sz w:val="24"/>
+          <w:szCs w:val="24"/>
+        </w:rPr>
+        <w:t xml:space="preserve"> </w:t>
+      </w:r>
+      <w:proofErr w:type="spellStart"/>
+      <w:r>
+        <w:rPr>
+          <w:rFonts w:ascii="Times New Roman" w:hAnsi="Times New Roman" w:cs="Times New Roman"/>
+          <w:sz w:val="24"/>
+          <w:szCs w:val="24"/>
+        </w:rPr>
+        <w:t>dengan</w:t>
+      </w:r>
+      <w:proofErr w:type="spellEnd"/>
+      <w:r>
+        <w:rPr>
+          <w:rFonts w:ascii="Times New Roman" w:hAnsi="Times New Roman" w:cs="Times New Roman"/>
+          <w:sz w:val="24"/>
+          <w:szCs w:val="24"/>
+        </w:rPr>
+        <w:t xml:space="preserve"> </w:t>
+      </w:r>
+      <w:proofErr w:type="spellStart"/>
+      <w:r>
+        <w:rPr>
+          <w:rFonts w:ascii="Times New Roman" w:hAnsi="Times New Roman" w:cs="Times New Roman"/>
+          <w:sz w:val="24"/>
+          <w:szCs w:val="24"/>
+        </w:rPr>
+        <w:t>ada</w:t>
+      </w:r>
+      <w:proofErr w:type="spellEnd"/>
+      <w:r>
+        <w:rPr>
+          <w:rFonts w:ascii="Times New Roman" w:hAnsi="Times New Roman" w:cs="Times New Roman"/>
+          <w:sz w:val="24"/>
+          <w:szCs w:val="24"/>
+        </w:rPr>
+        <w:t xml:space="preserve"> </w:t>
+      </w:r>
+      <w:proofErr w:type="spellStart"/>
+      <w:r>
+        <w:rPr>
+          <w:rFonts w:ascii="Times New Roman" w:hAnsi="Times New Roman" w:cs="Times New Roman"/>
+          <w:sz w:val="24"/>
+          <w:szCs w:val="24"/>
+        </w:rPr>
+        <w:t>nya</w:t>
+      </w:r>
+      <w:proofErr w:type="spellEnd"/>
+      <w:r>
+        <w:rPr>
+          <w:rFonts w:ascii="Times New Roman" w:hAnsi="Times New Roman" w:cs="Times New Roman"/>
+          <w:sz w:val="24"/>
+          <w:szCs w:val="24"/>
+        </w:rPr>
+        <w:t xml:space="preserve"> </w:t>
+      </w:r>
+      <w:proofErr w:type="spellStart"/>
+      <w:r>
+        <w:rPr>
+          <w:rFonts w:ascii="Times New Roman" w:hAnsi="Times New Roman" w:cs="Times New Roman"/>
+          <w:sz w:val="24"/>
+          <w:szCs w:val="24"/>
+        </w:rPr>
+        <w:t>Konstanta</w:t>
+      </w:r>
+      <w:proofErr w:type="spellEnd"/>
+      <w:r>
+        <w:rPr>
+          <w:rFonts w:ascii="Times New Roman" w:hAnsi="Times New Roman" w:cs="Times New Roman"/>
+          <w:sz w:val="24"/>
+          <w:szCs w:val="24"/>
+        </w:rPr>
+        <w:t xml:space="preserve"> Nusantara (</w:t>
+      </w:r>
+      <w:r>
+        <w:rPr>
+          <w:rFonts w:ascii="Times New Roman" w:hAnsi="Times New Roman" w:cs="Times New Roman"/>
+          <w:i/>
+          <w:iCs/>
+          <w:sz w:val="24"/>
+          <w:szCs w:val="24"/>
+        </w:rPr>
+        <w:t xml:space="preserve">Nusantara’s </w:t>
+      </w:r>
+      <w:proofErr w:type="spellStart"/>
+      <w:r>
+        <w:rPr>
+          <w:rFonts w:ascii="Times New Roman" w:hAnsi="Times New Roman" w:cs="Times New Roman"/>
+          <w:i/>
+          <w:iCs/>
+          <w:sz w:val="24"/>
+          <w:szCs w:val="24"/>
+        </w:rPr>
+        <w:t>Contant</w:t>
+      </w:r>
+      <w:proofErr w:type="spellEnd"/>
+      <w:r>
+        <w:rPr>
+          <w:rFonts w:ascii="Times New Roman" w:hAnsi="Times New Roman" w:cs="Times New Roman"/>
+          <w:sz w:val="24"/>
+          <w:szCs w:val="24"/>
+        </w:rPr>
+        <w:t xml:space="preserve">) </w:t>
+      </w:r>
+      <w:proofErr w:type="spellStart"/>
+      <w:r>
+        <w:rPr>
+          <w:rFonts w:ascii="Times New Roman" w:hAnsi="Times New Roman" w:cs="Times New Roman"/>
+          <w:sz w:val="24"/>
+          <w:szCs w:val="24"/>
+        </w:rPr>
+        <w:t>dapat</w:t>
+      </w:r>
+      <w:proofErr w:type="spellEnd"/>
+      <w:r>
+        <w:rPr>
+          <w:rFonts w:ascii="Times New Roman" w:hAnsi="Times New Roman" w:cs="Times New Roman"/>
+          <w:sz w:val="24"/>
+          <w:szCs w:val="24"/>
+        </w:rPr>
+        <w:t xml:space="preserve"> </w:t>
+      </w:r>
+      <w:proofErr w:type="spellStart"/>
+      <w:r>
+        <w:rPr>
+          <w:rFonts w:ascii="Times New Roman" w:hAnsi="Times New Roman" w:cs="Times New Roman"/>
+          <w:sz w:val="24"/>
+          <w:szCs w:val="24"/>
+        </w:rPr>
+        <w:t>Menumbuhkan</w:t>
+      </w:r>
+      <w:proofErr w:type="spellEnd"/>
+      <w:r>
+        <w:rPr>
+          <w:rFonts w:ascii="Times New Roman" w:hAnsi="Times New Roman" w:cs="Times New Roman"/>
+          <w:sz w:val="24"/>
+          <w:szCs w:val="24"/>
+        </w:rPr>
+        <w:t xml:space="preserve"> ‘</w:t>
+      </w:r>
+      <w:proofErr w:type="spellStart"/>
+      <w:r>
+        <w:rPr>
+          <w:rFonts w:ascii="Times New Roman" w:hAnsi="Times New Roman" w:cs="Times New Roman"/>
+          <w:sz w:val="24"/>
+          <w:szCs w:val="24"/>
+        </w:rPr>
+        <w:t>Adrenali</w:t>
+      </w:r>
+      <w:proofErr w:type="spellEnd"/>
+      <w:r>
+        <w:rPr>
+          <w:rFonts w:ascii="Times New Roman" w:hAnsi="Times New Roman" w:cs="Times New Roman"/>
+          <w:sz w:val="24"/>
+          <w:szCs w:val="24"/>
+        </w:rPr>
+        <w:t xml:space="preserve">’ Wangsa Nusantara </w:t>
+      </w:r>
+      <w:proofErr w:type="spellStart"/>
+      <w:r>
+        <w:rPr>
+          <w:rFonts w:ascii="Times New Roman" w:hAnsi="Times New Roman" w:cs="Times New Roman"/>
+          <w:sz w:val="24"/>
+          <w:szCs w:val="24"/>
+        </w:rPr>
+        <w:t>menuju</w:t>
+      </w:r>
+      <w:proofErr w:type="spellEnd"/>
+      <w:r>
+        <w:rPr>
+          <w:rFonts w:ascii="Times New Roman" w:hAnsi="Times New Roman" w:cs="Times New Roman"/>
+          <w:sz w:val="24"/>
+          <w:szCs w:val="24"/>
+        </w:rPr>
+        <w:t xml:space="preserve"> </w:t>
+      </w:r>
+      <w:proofErr w:type="spellStart"/>
+      <w:r>
+        <w:rPr>
+          <w:rFonts w:ascii="Times New Roman" w:hAnsi="Times New Roman" w:cs="Times New Roman"/>
+          <w:sz w:val="24"/>
+          <w:szCs w:val="24"/>
+        </w:rPr>
+        <w:t>Generasi</w:t>
+      </w:r>
+      <w:proofErr w:type="spellEnd"/>
+      <w:r>
+        <w:rPr>
+          <w:rFonts w:ascii="Times New Roman" w:hAnsi="Times New Roman" w:cs="Times New Roman"/>
+          <w:sz w:val="24"/>
+          <w:szCs w:val="24"/>
+        </w:rPr>
+        <w:t xml:space="preserve"> </w:t>
+      </w:r>
+      <w:proofErr w:type="spellStart"/>
+      <w:r>
+        <w:rPr>
+          <w:rFonts w:ascii="Times New Roman" w:hAnsi="Times New Roman" w:cs="Times New Roman"/>
+          <w:sz w:val="24"/>
+          <w:szCs w:val="24"/>
+        </w:rPr>
+        <w:t>Emas</w:t>
+      </w:r>
+      <w:proofErr w:type="spellEnd"/>
+      <w:r>
+        <w:rPr>
+          <w:rFonts w:ascii="Times New Roman" w:hAnsi="Times New Roman" w:cs="Times New Roman"/>
+          <w:sz w:val="24"/>
+          <w:szCs w:val="24"/>
+        </w:rPr>
+        <w:t xml:space="preserve"> Indonesia 2045 </w:t>
+      </w:r>
+      <w:proofErr w:type="spellStart"/>
+      <w:r>
+        <w:rPr>
+          <w:rFonts w:ascii="Times New Roman" w:hAnsi="Times New Roman" w:cs="Times New Roman"/>
+          <w:sz w:val="24"/>
+          <w:szCs w:val="24"/>
+        </w:rPr>
+        <w:t>mengingat</w:t>
+      </w:r>
+      <w:proofErr w:type="spellEnd"/>
+      <w:r>
+        <w:rPr>
+          <w:rFonts w:ascii="Times New Roman" w:hAnsi="Times New Roman" w:cs="Times New Roman"/>
+          <w:sz w:val="24"/>
+          <w:szCs w:val="24"/>
+        </w:rPr>
+        <w:t xml:space="preserve"> Sejarah Nusantara </w:t>
+      </w:r>
+      <w:proofErr w:type="spellStart"/>
+      <w:r>
+        <w:rPr>
+          <w:rFonts w:ascii="Times New Roman" w:hAnsi="Times New Roman" w:cs="Times New Roman"/>
+          <w:sz w:val="24"/>
+          <w:szCs w:val="24"/>
+        </w:rPr>
+        <w:t>merupakan</w:t>
+      </w:r>
+      <w:proofErr w:type="spellEnd"/>
+      <w:r>
+        <w:rPr>
+          <w:rFonts w:ascii="Times New Roman" w:hAnsi="Times New Roman" w:cs="Times New Roman"/>
+          <w:sz w:val="24"/>
+          <w:szCs w:val="24"/>
+        </w:rPr>
+        <w:t xml:space="preserve"> </w:t>
+      </w:r>
+      <w:proofErr w:type="spellStart"/>
+      <w:r>
+        <w:rPr>
+          <w:rFonts w:ascii="Times New Roman" w:hAnsi="Times New Roman" w:cs="Times New Roman"/>
+          <w:sz w:val="24"/>
+          <w:szCs w:val="24"/>
+        </w:rPr>
+        <w:t>Tempat</w:t>
+      </w:r>
+      <w:proofErr w:type="spellEnd"/>
+      <w:r>
+        <w:rPr>
+          <w:rFonts w:ascii="Times New Roman" w:hAnsi="Times New Roman" w:cs="Times New Roman"/>
+          <w:sz w:val="24"/>
+          <w:szCs w:val="24"/>
+        </w:rPr>
+        <w:t xml:space="preserve"> </w:t>
+      </w:r>
+      <w:proofErr w:type="spellStart"/>
+      <w:r>
+        <w:rPr>
+          <w:rFonts w:ascii="Times New Roman" w:hAnsi="Times New Roman" w:cs="Times New Roman"/>
+          <w:sz w:val="24"/>
+          <w:szCs w:val="24"/>
+        </w:rPr>
+        <w:t>Berkumpul</w:t>
+      </w:r>
+      <w:proofErr w:type="spellEnd"/>
+      <w:r>
+        <w:rPr>
+          <w:rFonts w:ascii="Times New Roman" w:hAnsi="Times New Roman" w:cs="Times New Roman"/>
+          <w:sz w:val="24"/>
+          <w:szCs w:val="24"/>
+        </w:rPr>
+        <w:t xml:space="preserve"> </w:t>
+      </w:r>
+      <w:proofErr w:type="spellStart"/>
+      <w:r>
+        <w:rPr>
+          <w:rFonts w:ascii="Times New Roman" w:hAnsi="Times New Roman" w:cs="Times New Roman"/>
+          <w:sz w:val="24"/>
+          <w:szCs w:val="24"/>
+        </w:rPr>
+        <w:t>nya</w:t>
+      </w:r>
+      <w:proofErr w:type="spellEnd"/>
+      <w:r>
+        <w:rPr>
+          <w:rFonts w:ascii="Times New Roman" w:hAnsi="Times New Roman" w:cs="Times New Roman"/>
+          <w:sz w:val="24"/>
+          <w:szCs w:val="24"/>
+        </w:rPr>
+        <w:t xml:space="preserve"> para </w:t>
+      </w:r>
+      <w:proofErr w:type="spellStart"/>
+      <w:r>
+        <w:rPr>
+          <w:rFonts w:ascii="Times New Roman" w:hAnsi="Times New Roman" w:cs="Times New Roman"/>
+          <w:sz w:val="24"/>
+          <w:szCs w:val="24"/>
+        </w:rPr>
+        <w:t>Ilmuwan</w:t>
+      </w:r>
+      <w:proofErr w:type="spellEnd"/>
+      <w:r>
+        <w:rPr>
+          <w:rFonts w:ascii="Times New Roman" w:hAnsi="Times New Roman" w:cs="Times New Roman"/>
+          <w:sz w:val="24"/>
+          <w:szCs w:val="24"/>
+        </w:rPr>
+        <w:t xml:space="preserve"> di </w:t>
+      </w:r>
+      <w:proofErr w:type="spellStart"/>
+      <w:r>
+        <w:rPr>
+          <w:rFonts w:ascii="Times New Roman" w:hAnsi="Times New Roman" w:cs="Times New Roman"/>
+          <w:sz w:val="24"/>
+          <w:szCs w:val="24"/>
+        </w:rPr>
+        <w:t>Seluruh</w:t>
+      </w:r>
+      <w:proofErr w:type="spellEnd"/>
+      <w:r>
+        <w:rPr>
+          <w:rFonts w:ascii="Times New Roman" w:hAnsi="Times New Roman" w:cs="Times New Roman"/>
+          <w:sz w:val="24"/>
+          <w:szCs w:val="24"/>
+        </w:rPr>
+        <w:t xml:space="preserve"> Dunia, </w:t>
+      </w:r>
+      <w:proofErr w:type="spellStart"/>
+      <w:r>
+        <w:rPr>
+          <w:rFonts w:ascii="Times New Roman" w:hAnsi="Times New Roman" w:cs="Times New Roman"/>
+          <w:sz w:val="24"/>
+          <w:szCs w:val="24"/>
+        </w:rPr>
+        <w:t>bukan</w:t>
+      </w:r>
+      <w:proofErr w:type="spellEnd"/>
+      <w:r>
+        <w:rPr>
+          <w:rFonts w:ascii="Times New Roman" w:hAnsi="Times New Roman" w:cs="Times New Roman"/>
+          <w:sz w:val="24"/>
+          <w:szCs w:val="24"/>
+        </w:rPr>
+        <w:t xml:space="preserve"> </w:t>
+      </w:r>
+      <w:proofErr w:type="spellStart"/>
+      <w:r>
+        <w:rPr>
+          <w:rFonts w:ascii="Times New Roman" w:hAnsi="Times New Roman" w:cs="Times New Roman"/>
+          <w:sz w:val="24"/>
+          <w:szCs w:val="24"/>
+        </w:rPr>
+        <w:t>hanya</w:t>
+      </w:r>
+      <w:proofErr w:type="spellEnd"/>
+      <w:r>
+        <w:rPr>
+          <w:rFonts w:ascii="Times New Roman" w:hAnsi="Times New Roman" w:cs="Times New Roman"/>
+          <w:sz w:val="24"/>
+          <w:szCs w:val="24"/>
+        </w:rPr>
+        <w:t xml:space="preserve"> di Tanah </w:t>
+      </w:r>
+      <w:proofErr w:type="spellStart"/>
+      <w:r>
+        <w:rPr>
+          <w:rFonts w:ascii="Times New Roman" w:hAnsi="Times New Roman" w:cs="Times New Roman"/>
+          <w:sz w:val="24"/>
+          <w:szCs w:val="24"/>
+        </w:rPr>
+        <w:t>Jawa</w:t>
+      </w:r>
+      <w:proofErr w:type="spellEnd"/>
+      <w:r>
+        <w:rPr>
+          <w:rFonts w:ascii="Times New Roman" w:hAnsi="Times New Roman" w:cs="Times New Roman"/>
+          <w:sz w:val="24"/>
+          <w:szCs w:val="24"/>
+        </w:rPr>
+        <w:t xml:space="preserve">, </w:t>
+      </w:r>
+      <w:proofErr w:type="spellStart"/>
+      <w:r>
+        <w:rPr>
+          <w:rFonts w:ascii="Times New Roman" w:hAnsi="Times New Roman" w:cs="Times New Roman"/>
+          <w:sz w:val="24"/>
+          <w:szCs w:val="24"/>
+        </w:rPr>
+        <w:t>tetapi</w:t>
+      </w:r>
+      <w:proofErr w:type="spellEnd"/>
+      <w:r>
+        <w:rPr>
+          <w:rFonts w:ascii="Times New Roman" w:hAnsi="Times New Roman" w:cs="Times New Roman"/>
+          <w:sz w:val="24"/>
+          <w:szCs w:val="24"/>
+        </w:rPr>
+        <w:t xml:space="preserve"> juga di Tanah Sumatera, Tanah Sulawesi, </w:t>
+      </w:r>
+      <w:r>
+        <w:rPr>
+          <w:rFonts w:ascii="Times New Roman" w:hAnsi="Times New Roman" w:cs="Times New Roman"/>
+          <w:sz w:val="24"/>
+          <w:szCs w:val="24"/>
+        </w:rPr>
+        <w:lastRenderedPageBreak/>
+        <w:t xml:space="preserve">Tanah Kalimantan, Tanah Papua, dan </w:t>
+      </w:r>
+      <w:proofErr w:type="spellStart"/>
+      <w:r>
+        <w:rPr>
+          <w:rFonts w:ascii="Times New Roman" w:hAnsi="Times New Roman" w:cs="Times New Roman"/>
+          <w:sz w:val="24"/>
+          <w:szCs w:val="24"/>
+        </w:rPr>
+        <w:t>seluruh</w:t>
+      </w:r>
+      <w:proofErr w:type="spellEnd"/>
+      <w:r>
+        <w:rPr>
+          <w:rFonts w:ascii="Times New Roman" w:hAnsi="Times New Roman" w:cs="Times New Roman"/>
+          <w:sz w:val="24"/>
+          <w:szCs w:val="24"/>
+        </w:rPr>
+        <w:t xml:space="preserve"> Tanah Nusantara. Nusantara </w:t>
+      </w:r>
+      <w:proofErr w:type="spellStart"/>
+      <w:r>
+        <w:rPr>
+          <w:rFonts w:ascii="Times New Roman" w:hAnsi="Times New Roman" w:cs="Times New Roman"/>
+          <w:sz w:val="24"/>
+          <w:szCs w:val="24"/>
+        </w:rPr>
+        <w:t>sebelum</w:t>
+      </w:r>
+      <w:proofErr w:type="spellEnd"/>
+      <w:r>
+        <w:rPr>
+          <w:rFonts w:ascii="Times New Roman" w:hAnsi="Times New Roman" w:cs="Times New Roman"/>
+          <w:sz w:val="24"/>
+          <w:szCs w:val="24"/>
+        </w:rPr>
+        <w:t xml:space="preserve"> </w:t>
+      </w:r>
+      <w:proofErr w:type="spellStart"/>
+      <w:r>
+        <w:rPr>
+          <w:rFonts w:ascii="Times New Roman" w:hAnsi="Times New Roman" w:cs="Times New Roman"/>
+          <w:sz w:val="24"/>
+          <w:szCs w:val="24"/>
+        </w:rPr>
+        <w:t>nya</w:t>
+      </w:r>
+      <w:proofErr w:type="spellEnd"/>
+      <w:r>
+        <w:rPr>
+          <w:rFonts w:ascii="Times New Roman" w:hAnsi="Times New Roman" w:cs="Times New Roman"/>
+          <w:sz w:val="24"/>
+          <w:szCs w:val="24"/>
+        </w:rPr>
+        <w:t xml:space="preserve"> </w:t>
+      </w:r>
+      <w:proofErr w:type="spellStart"/>
+      <w:r>
+        <w:rPr>
+          <w:rFonts w:ascii="Times New Roman" w:hAnsi="Times New Roman" w:cs="Times New Roman"/>
+          <w:sz w:val="24"/>
+          <w:szCs w:val="24"/>
+        </w:rPr>
+        <w:t>dikenal</w:t>
+      </w:r>
+      <w:proofErr w:type="spellEnd"/>
+      <w:r>
+        <w:rPr>
+          <w:rFonts w:ascii="Times New Roman" w:hAnsi="Times New Roman" w:cs="Times New Roman"/>
+          <w:sz w:val="24"/>
+          <w:szCs w:val="24"/>
+        </w:rPr>
+        <w:t xml:space="preserve"> </w:t>
+      </w:r>
+      <w:proofErr w:type="spellStart"/>
+      <w:r>
+        <w:rPr>
+          <w:rFonts w:ascii="Times New Roman" w:hAnsi="Times New Roman" w:cs="Times New Roman"/>
+          <w:sz w:val="24"/>
+          <w:szCs w:val="24"/>
+        </w:rPr>
+        <w:t>sebagai</w:t>
+      </w:r>
+      <w:proofErr w:type="spellEnd"/>
+      <w:r>
+        <w:rPr>
+          <w:rFonts w:ascii="Times New Roman" w:hAnsi="Times New Roman" w:cs="Times New Roman"/>
+          <w:sz w:val="24"/>
+          <w:szCs w:val="24"/>
+        </w:rPr>
+        <w:t xml:space="preserve"> (‘ </w:t>
+      </w:r>
+      <w:proofErr w:type="spellStart"/>
+      <w:r>
+        <w:rPr>
+          <w:rFonts w:ascii="Times New Roman" w:hAnsi="Times New Roman" w:cs="Times New Roman"/>
+          <w:sz w:val="24"/>
+          <w:szCs w:val="24"/>
+        </w:rPr>
+        <w:t>Surga</w:t>
+      </w:r>
+      <w:proofErr w:type="spellEnd"/>
+      <w:r>
+        <w:rPr>
+          <w:rFonts w:ascii="Times New Roman" w:hAnsi="Times New Roman" w:cs="Times New Roman"/>
+          <w:sz w:val="24"/>
+          <w:szCs w:val="24"/>
+        </w:rPr>
+        <w:t xml:space="preserve"> ’) </w:t>
+      </w:r>
+      <w:proofErr w:type="spellStart"/>
+      <w:r>
+        <w:rPr>
+          <w:rFonts w:ascii="Times New Roman" w:hAnsi="Times New Roman" w:cs="Times New Roman"/>
+          <w:sz w:val="24"/>
+          <w:szCs w:val="24"/>
+        </w:rPr>
+        <w:t>nya</w:t>
+      </w:r>
+      <w:proofErr w:type="spellEnd"/>
+      <w:r>
+        <w:rPr>
+          <w:rFonts w:ascii="Times New Roman" w:hAnsi="Times New Roman" w:cs="Times New Roman"/>
+          <w:sz w:val="24"/>
+          <w:szCs w:val="24"/>
+        </w:rPr>
+        <w:t xml:space="preserve"> para </w:t>
+      </w:r>
+      <w:proofErr w:type="spellStart"/>
+      <w:r>
+        <w:rPr>
+          <w:rFonts w:ascii="Times New Roman" w:hAnsi="Times New Roman" w:cs="Times New Roman"/>
+          <w:sz w:val="24"/>
+          <w:szCs w:val="24"/>
+        </w:rPr>
+        <w:t>Ilmuwan</w:t>
+      </w:r>
+      <w:proofErr w:type="spellEnd"/>
+      <w:r>
+        <w:rPr>
+          <w:rFonts w:ascii="Times New Roman" w:hAnsi="Times New Roman" w:cs="Times New Roman"/>
+          <w:sz w:val="24"/>
+          <w:szCs w:val="24"/>
+        </w:rPr>
+        <w:t xml:space="preserve"> Dunia, </w:t>
+      </w:r>
+      <w:proofErr w:type="spellStart"/>
+      <w:r>
+        <w:rPr>
+          <w:rFonts w:ascii="Times New Roman" w:hAnsi="Times New Roman" w:cs="Times New Roman"/>
+          <w:sz w:val="24"/>
+          <w:szCs w:val="24"/>
+        </w:rPr>
+        <w:t>dari</w:t>
+      </w:r>
+      <w:proofErr w:type="spellEnd"/>
+      <w:r>
+        <w:rPr>
+          <w:rFonts w:ascii="Times New Roman" w:hAnsi="Times New Roman" w:cs="Times New Roman"/>
+          <w:sz w:val="24"/>
+          <w:szCs w:val="24"/>
+        </w:rPr>
+        <w:t xml:space="preserve"> Tanah </w:t>
+      </w:r>
+      <w:proofErr w:type="spellStart"/>
+      <w:r>
+        <w:rPr>
+          <w:rFonts w:ascii="Times New Roman" w:hAnsi="Times New Roman" w:cs="Times New Roman"/>
+          <w:sz w:val="24"/>
+          <w:szCs w:val="24"/>
+        </w:rPr>
+        <w:t>Tionghoa</w:t>
+      </w:r>
+      <w:proofErr w:type="spellEnd"/>
+      <w:r>
+        <w:rPr>
+          <w:rFonts w:ascii="Times New Roman" w:hAnsi="Times New Roman" w:cs="Times New Roman"/>
+          <w:sz w:val="24"/>
+          <w:szCs w:val="24"/>
+        </w:rPr>
+        <w:t xml:space="preserve">, Tanah </w:t>
+      </w:r>
+      <w:proofErr w:type="spellStart"/>
+      <w:r>
+        <w:rPr>
+          <w:rFonts w:ascii="Times New Roman" w:hAnsi="Times New Roman" w:cs="Times New Roman"/>
+          <w:sz w:val="24"/>
+          <w:szCs w:val="24"/>
+        </w:rPr>
+        <w:t>Portugis</w:t>
+      </w:r>
+      <w:proofErr w:type="spellEnd"/>
+      <w:r>
+        <w:rPr>
+          <w:rFonts w:ascii="Times New Roman" w:hAnsi="Times New Roman" w:cs="Times New Roman"/>
+          <w:sz w:val="24"/>
+          <w:szCs w:val="24"/>
+        </w:rPr>
+        <w:t xml:space="preserve">, Tanah India, Tanah Arab dan </w:t>
+      </w:r>
+      <w:proofErr w:type="spellStart"/>
+      <w:r>
+        <w:rPr>
+          <w:rFonts w:ascii="Times New Roman" w:hAnsi="Times New Roman" w:cs="Times New Roman"/>
+          <w:sz w:val="24"/>
+          <w:szCs w:val="24"/>
+        </w:rPr>
+        <w:t>Seluruh</w:t>
+      </w:r>
+      <w:proofErr w:type="spellEnd"/>
+      <w:r>
+        <w:rPr>
+          <w:rFonts w:ascii="Times New Roman" w:hAnsi="Times New Roman" w:cs="Times New Roman"/>
+          <w:sz w:val="24"/>
+          <w:szCs w:val="24"/>
+        </w:rPr>
+        <w:t xml:space="preserve"> Tanah di Dunia. Ratu Belanda pada Era ( V . O . C ) </w:t>
+      </w:r>
+      <w:proofErr w:type="spellStart"/>
+      <w:r>
+        <w:rPr>
+          <w:rFonts w:ascii="Times New Roman" w:hAnsi="Times New Roman" w:cs="Times New Roman"/>
+          <w:sz w:val="24"/>
+          <w:szCs w:val="24"/>
+        </w:rPr>
+        <w:t>tidak</w:t>
+      </w:r>
+      <w:proofErr w:type="spellEnd"/>
+      <w:r>
+        <w:rPr>
+          <w:rFonts w:ascii="Times New Roman" w:hAnsi="Times New Roman" w:cs="Times New Roman"/>
+          <w:sz w:val="24"/>
+          <w:szCs w:val="24"/>
+        </w:rPr>
+        <w:t xml:space="preserve"> </w:t>
+      </w:r>
+      <w:proofErr w:type="spellStart"/>
+      <w:r>
+        <w:rPr>
+          <w:rFonts w:ascii="Times New Roman" w:hAnsi="Times New Roman" w:cs="Times New Roman"/>
+          <w:sz w:val="24"/>
+          <w:szCs w:val="24"/>
+        </w:rPr>
+        <w:t>Senang</w:t>
+      </w:r>
+      <w:proofErr w:type="spellEnd"/>
+      <w:r>
+        <w:rPr>
+          <w:rFonts w:ascii="Times New Roman" w:hAnsi="Times New Roman" w:cs="Times New Roman"/>
+          <w:sz w:val="24"/>
+          <w:szCs w:val="24"/>
+        </w:rPr>
+        <w:t xml:space="preserve"> </w:t>
+      </w:r>
+      <w:proofErr w:type="spellStart"/>
+      <w:r>
+        <w:rPr>
+          <w:rFonts w:ascii="Times New Roman" w:hAnsi="Times New Roman" w:cs="Times New Roman"/>
+          <w:sz w:val="24"/>
+          <w:szCs w:val="24"/>
+        </w:rPr>
+        <w:t>dengan</w:t>
+      </w:r>
+      <w:proofErr w:type="spellEnd"/>
+      <w:r>
+        <w:rPr>
+          <w:rFonts w:ascii="Times New Roman" w:hAnsi="Times New Roman" w:cs="Times New Roman"/>
+          <w:sz w:val="24"/>
+          <w:szCs w:val="24"/>
+        </w:rPr>
+        <w:t xml:space="preserve"> </w:t>
+      </w:r>
+      <w:proofErr w:type="spellStart"/>
+      <w:r>
+        <w:rPr>
+          <w:rFonts w:ascii="Times New Roman" w:hAnsi="Times New Roman" w:cs="Times New Roman"/>
+          <w:sz w:val="24"/>
+          <w:szCs w:val="24"/>
+        </w:rPr>
+        <w:t>Kepandaian</w:t>
+      </w:r>
+      <w:proofErr w:type="spellEnd"/>
+      <w:r>
+        <w:rPr>
+          <w:rFonts w:ascii="Times New Roman" w:hAnsi="Times New Roman" w:cs="Times New Roman"/>
+          <w:sz w:val="24"/>
+          <w:szCs w:val="24"/>
+        </w:rPr>
+        <w:t xml:space="preserve"> dan </w:t>
+      </w:r>
+      <w:proofErr w:type="spellStart"/>
+      <w:r>
+        <w:rPr>
+          <w:rFonts w:ascii="Times New Roman" w:hAnsi="Times New Roman" w:cs="Times New Roman"/>
+          <w:sz w:val="24"/>
+          <w:szCs w:val="24"/>
+        </w:rPr>
+        <w:t>Pengetahuan</w:t>
+      </w:r>
+      <w:proofErr w:type="spellEnd"/>
+      <w:r>
+        <w:rPr>
+          <w:rFonts w:ascii="Times New Roman" w:hAnsi="Times New Roman" w:cs="Times New Roman"/>
+          <w:sz w:val="24"/>
+          <w:szCs w:val="24"/>
+        </w:rPr>
+        <w:t xml:space="preserve"> SDM (</w:t>
+      </w:r>
+      <w:proofErr w:type="spellStart"/>
+      <w:r>
+        <w:rPr>
+          <w:rFonts w:ascii="Times New Roman" w:hAnsi="Times New Roman" w:cs="Times New Roman"/>
+          <w:sz w:val="24"/>
+          <w:szCs w:val="24"/>
+        </w:rPr>
+        <w:t>Sumber</w:t>
+      </w:r>
+      <w:proofErr w:type="spellEnd"/>
+      <w:r>
+        <w:rPr>
+          <w:rFonts w:ascii="Times New Roman" w:hAnsi="Times New Roman" w:cs="Times New Roman"/>
+          <w:sz w:val="24"/>
+          <w:szCs w:val="24"/>
+        </w:rPr>
+        <w:t xml:space="preserve"> Daya </w:t>
+      </w:r>
+      <w:proofErr w:type="spellStart"/>
+      <w:r>
+        <w:rPr>
+          <w:rFonts w:ascii="Times New Roman" w:hAnsi="Times New Roman" w:cs="Times New Roman"/>
+          <w:sz w:val="24"/>
+          <w:szCs w:val="24"/>
+        </w:rPr>
+        <w:t>Manusia</w:t>
+      </w:r>
+      <w:proofErr w:type="spellEnd"/>
+      <w:r>
+        <w:rPr>
+          <w:rFonts w:ascii="Times New Roman" w:hAnsi="Times New Roman" w:cs="Times New Roman"/>
+          <w:sz w:val="24"/>
+          <w:szCs w:val="24"/>
+        </w:rPr>
+        <w:t xml:space="preserve">) di Nusantara. </w:t>
+      </w:r>
+      <w:proofErr w:type="spellStart"/>
+      <w:r>
+        <w:rPr>
+          <w:rFonts w:ascii="Times New Roman" w:hAnsi="Times New Roman" w:cs="Times New Roman"/>
+          <w:sz w:val="24"/>
+          <w:szCs w:val="24"/>
+        </w:rPr>
+        <w:t>Perjuangan</w:t>
+      </w:r>
+      <w:proofErr w:type="spellEnd"/>
+      <w:r>
+        <w:rPr>
+          <w:rFonts w:ascii="Times New Roman" w:hAnsi="Times New Roman" w:cs="Times New Roman"/>
+          <w:sz w:val="24"/>
+          <w:szCs w:val="24"/>
+        </w:rPr>
+        <w:t xml:space="preserve"> yang </w:t>
+      </w:r>
+      <w:proofErr w:type="spellStart"/>
+      <w:r>
+        <w:rPr>
+          <w:rFonts w:ascii="Times New Roman" w:hAnsi="Times New Roman" w:cs="Times New Roman"/>
+          <w:sz w:val="24"/>
+          <w:szCs w:val="24"/>
+        </w:rPr>
+        <w:t>lebih</w:t>
+      </w:r>
+      <w:proofErr w:type="spellEnd"/>
+      <w:r>
+        <w:rPr>
+          <w:rFonts w:ascii="Times New Roman" w:hAnsi="Times New Roman" w:cs="Times New Roman"/>
+          <w:sz w:val="24"/>
+          <w:szCs w:val="24"/>
+        </w:rPr>
+        <w:t xml:space="preserve"> </w:t>
+      </w:r>
+      <w:proofErr w:type="spellStart"/>
+      <w:r>
+        <w:rPr>
+          <w:rFonts w:ascii="Times New Roman" w:hAnsi="Times New Roman" w:cs="Times New Roman"/>
+          <w:sz w:val="24"/>
+          <w:szCs w:val="24"/>
+        </w:rPr>
+        <w:t>berat</w:t>
+      </w:r>
+      <w:proofErr w:type="spellEnd"/>
+      <w:r>
+        <w:rPr>
+          <w:rFonts w:ascii="Times New Roman" w:hAnsi="Times New Roman" w:cs="Times New Roman"/>
+          <w:sz w:val="24"/>
+          <w:szCs w:val="24"/>
+        </w:rPr>
+        <w:t xml:space="preserve"> </w:t>
+      </w:r>
+      <w:proofErr w:type="spellStart"/>
+      <w:r>
+        <w:rPr>
+          <w:rFonts w:ascii="Times New Roman" w:hAnsi="Times New Roman" w:cs="Times New Roman"/>
+          <w:sz w:val="24"/>
+          <w:szCs w:val="24"/>
+        </w:rPr>
+        <w:t>adalah</w:t>
+      </w:r>
+      <w:proofErr w:type="spellEnd"/>
+      <w:r>
+        <w:rPr>
+          <w:rFonts w:ascii="Times New Roman" w:hAnsi="Times New Roman" w:cs="Times New Roman"/>
+          <w:sz w:val="24"/>
+          <w:szCs w:val="24"/>
+        </w:rPr>
+        <w:t xml:space="preserve"> </w:t>
+      </w:r>
+      <w:proofErr w:type="spellStart"/>
+      <w:r>
+        <w:rPr>
+          <w:rFonts w:ascii="Times New Roman" w:hAnsi="Times New Roman" w:cs="Times New Roman"/>
+          <w:sz w:val="24"/>
+          <w:szCs w:val="24"/>
+        </w:rPr>
+        <w:t>melawan</w:t>
+      </w:r>
+      <w:proofErr w:type="spellEnd"/>
+      <w:r>
+        <w:rPr>
+          <w:rFonts w:ascii="Times New Roman" w:hAnsi="Times New Roman" w:cs="Times New Roman"/>
+          <w:sz w:val="24"/>
+          <w:szCs w:val="24"/>
+        </w:rPr>
+        <w:t xml:space="preserve"> </w:t>
+      </w:r>
+      <w:proofErr w:type="spellStart"/>
+      <w:r>
+        <w:rPr>
+          <w:rFonts w:ascii="Times New Roman" w:hAnsi="Times New Roman" w:cs="Times New Roman"/>
+          <w:sz w:val="24"/>
+          <w:szCs w:val="24"/>
+        </w:rPr>
+        <w:t>Bangsa</w:t>
+      </w:r>
+      <w:proofErr w:type="spellEnd"/>
+      <w:r>
+        <w:rPr>
+          <w:rFonts w:ascii="Times New Roman" w:hAnsi="Times New Roman" w:cs="Times New Roman"/>
+          <w:sz w:val="24"/>
+          <w:szCs w:val="24"/>
+        </w:rPr>
+        <w:t xml:space="preserve"> </w:t>
+      </w:r>
+      <w:proofErr w:type="spellStart"/>
+      <w:r>
+        <w:rPr>
+          <w:rFonts w:ascii="Times New Roman" w:hAnsi="Times New Roman" w:cs="Times New Roman"/>
+          <w:sz w:val="24"/>
+          <w:szCs w:val="24"/>
+        </w:rPr>
+        <w:t>Sendiri</w:t>
+      </w:r>
+      <w:proofErr w:type="spellEnd"/>
+      <w:r>
+        <w:rPr>
+          <w:rFonts w:ascii="Times New Roman" w:hAnsi="Times New Roman" w:cs="Times New Roman"/>
+          <w:sz w:val="24"/>
+          <w:szCs w:val="24"/>
+        </w:rPr>
+        <w:t xml:space="preserve">, yang </w:t>
+      </w:r>
+      <w:proofErr w:type="spellStart"/>
+      <w:r>
+        <w:rPr>
+          <w:rFonts w:ascii="Times New Roman" w:hAnsi="Times New Roman" w:cs="Times New Roman"/>
+          <w:sz w:val="24"/>
+          <w:szCs w:val="24"/>
+        </w:rPr>
+        <w:t>mabuk</w:t>
+      </w:r>
+      <w:proofErr w:type="spellEnd"/>
+      <w:r>
+        <w:rPr>
+          <w:rFonts w:ascii="Times New Roman" w:hAnsi="Times New Roman" w:cs="Times New Roman"/>
+          <w:sz w:val="24"/>
+          <w:szCs w:val="24"/>
+        </w:rPr>
+        <w:t xml:space="preserve"> </w:t>
+      </w:r>
+      <w:proofErr w:type="spellStart"/>
+      <w:r>
+        <w:rPr>
+          <w:rFonts w:ascii="Times New Roman" w:hAnsi="Times New Roman" w:cs="Times New Roman"/>
+          <w:sz w:val="24"/>
+          <w:szCs w:val="24"/>
+        </w:rPr>
+        <w:t>akan</w:t>
+      </w:r>
+      <w:proofErr w:type="spellEnd"/>
+      <w:r>
+        <w:rPr>
+          <w:rFonts w:ascii="Times New Roman" w:hAnsi="Times New Roman" w:cs="Times New Roman"/>
+          <w:sz w:val="24"/>
+          <w:szCs w:val="24"/>
+        </w:rPr>
+        <w:t xml:space="preserve"> Agama, </w:t>
+      </w:r>
+      <w:proofErr w:type="spellStart"/>
+      <w:r>
+        <w:rPr>
+          <w:rFonts w:ascii="Times New Roman" w:hAnsi="Times New Roman" w:cs="Times New Roman"/>
+          <w:sz w:val="24"/>
+          <w:szCs w:val="24"/>
+        </w:rPr>
+        <w:t>mabuk</w:t>
+      </w:r>
+      <w:proofErr w:type="spellEnd"/>
+      <w:r>
+        <w:rPr>
+          <w:rFonts w:ascii="Times New Roman" w:hAnsi="Times New Roman" w:cs="Times New Roman"/>
+          <w:sz w:val="24"/>
+          <w:szCs w:val="24"/>
+        </w:rPr>
+        <w:t xml:space="preserve"> </w:t>
+      </w:r>
+      <w:proofErr w:type="spellStart"/>
+      <w:r>
+        <w:rPr>
+          <w:rFonts w:ascii="Times New Roman" w:hAnsi="Times New Roman" w:cs="Times New Roman"/>
+          <w:sz w:val="24"/>
+          <w:szCs w:val="24"/>
+        </w:rPr>
+        <w:t>akan</w:t>
+      </w:r>
+      <w:proofErr w:type="spellEnd"/>
+      <w:r>
+        <w:rPr>
+          <w:rFonts w:ascii="Times New Roman" w:hAnsi="Times New Roman" w:cs="Times New Roman"/>
+          <w:sz w:val="24"/>
+          <w:szCs w:val="24"/>
+        </w:rPr>
+        <w:t xml:space="preserve"> </w:t>
+      </w:r>
+      <w:proofErr w:type="spellStart"/>
+      <w:r>
+        <w:rPr>
+          <w:rFonts w:ascii="Times New Roman" w:hAnsi="Times New Roman" w:cs="Times New Roman"/>
+          <w:sz w:val="24"/>
+          <w:szCs w:val="24"/>
+        </w:rPr>
+        <w:t>Budaya</w:t>
+      </w:r>
+      <w:proofErr w:type="spellEnd"/>
+      <w:r>
+        <w:rPr>
+          <w:rFonts w:ascii="Times New Roman" w:hAnsi="Times New Roman" w:cs="Times New Roman"/>
+          <w:sz w:val="24"/>
+          <w:szCs w:val="24"/>
+        </w:rPr>
+        <w:t xml:space="preserve"> </w:t>
+      </w:r>
+      <w:proofErr w:type="spellStart"/>
+      <w:r>
+        <w:rPr>
+          <w:rFonts w:ascii="Times New Roman" w:hAnsi="Times New Roman" w:cs="Times New Roman"/>
+          <w:sz w:val="24"/>
+          <w:szCs w:val="24"/>
+        </w:rPr>
+        <w:t>Asing</w:t>
+      </w:r>
+      <w:proofErr w:type="spellEnd"/>
+      <w:r>
+        <w:rPr>
+          <w:rFonts w:ascii="Times New Roman" w:hAnsi="Times New Roman" w:cs="Times New Roman"/>
+          <w:sz w:val="24"/>
+          <w:szCs w:val="24"/>
+        </w:rPr>
+        <w:t xml:space="preserve">, dan yang </w:t>
+      </w:r>
+      <w:proofErr w:type="spellStart"/>
+      <w:r>
+        <w:rPr>
+          <w:rFonts w:ascii="Times New Roman" w:hAnsi="Times New Roman" w:cs="Times New Roman"/>
+          <w:sz w:val="24"/>
+          <w:szCs w:val="24"/>
+        </w:rPr>
+        <w:t>saling</w:t>
+      </w:r>
+      <w:proofErr w:type="spellEnd"/>
+      <w:r>
+        <w:rPr>
+          <w:rFonts w:ascii="Times New Roman" w:hAnsi="Times New Roman" w:cs="Times New Roman"/>
+          <w:sz w:val="24"/>
+          <w:szCs w:val="24"/>
+        </w:rPr>
+        <w:t xml:space="preserve"> </w:t>
+      </w:r>
+      <w:proofErr w:type="spellStart"/>
+      <w:r>
+        <w:rPr>
+          <w:rFonts w:ascii="Times New Roman" w:hAnsi="Times New Roman" w:cs="Times New Roman"/>
+          <w:sz w:val="24"/>
+          <w:szCs w:val="24"/>
+        </w:rPr>
+        <w:t>menindas</w:t>
+      </w:r>
+      <w:proofErr w:type="spellEnd"/>
+      <w:r>
+        <w:rPr>
+          <w:rFonts w:ascii="Times New Roman" w:hAnsi="Times New Roman" w:cs="Times New Roman"/>
+          <w:sz w:val="24"/>
+          <w:szCs w:val="24"/>
+        </w:rPr>
+        <w:t xml:space="preserve"> </w:t>
+      </w:r>
+      <w:proofErr w:type="spellStart"/>
+      <w:r>
+        <w:rPr>
+          <w:rFonts w:ascii="Times New Roman" w:hAnsi="Times New Roman" w:cs="Times New Roman"/>
+          <w:sz w:val="24"/>
+          <w:szCs w:val="24"/>
+        </w:rPr>
+        <w:t>Saudara</w:t>
+      </w:r>
+      <w:proofErr w:type="spellEnd"/>
+      <w:r>
+        <w:rPr>
+          <w:rFonts w:ascii="Times New Roman" w:hAnsi="Times New Roman" w:cs="Times New Roman"/>
+          <w:sz w:val="24"/>
+          <w:szCs w:val="24"/>
+        </w:rPr>
+        <w:t xml:space="preserve"> </w:t>
+      </w:r>
+      <w:proofErr w:type="spellStart"/>
+      <w:r>
+        <w:rPr>
+          <w:rFonts w:ascii="Times New Roman" w:hAnsi="Times New Roman" w:cs="Times New Roman"/>
+          <w:sz w:val="24"/>
+          <w:szCs w:val="24"/>
+        </w:rPr>
+        <w:t>Bangsa</w:t>
+      </w:r>
+      <w:proofErr w:type="spellEnd"/>
+      <w:r>
+        <w:rPr>
+          <w:rFonts w:ascii="Times New Roman" w:hAnsi="Times New Roman" w:cs="Times New Roman"/>
+          <w:sz w:val="24"/>
+          <w:szCs w:val="24"/>
+        </w:rPr>
+        <w:t xml:space="preserve"> </w:t>
+      </w:r>
+      <w:proofErr w:type="spellStart"/>
+      <w:r>
+        <w:rPr>
+          <w:rFonts w:ascii="Times New Roman" w:hAnsi="Times New Roman" w:cs="Times New Roman"/>
+          <w:sz w:val="24"/>
+          <w:szCs w:val="24"/>
+        </w:rPr>
+        <w:t>Sendiri</w:t>
+      </w:r>
+      <w:proofErr w:type="spellEnd"/>
+      <w:r>
+        <w:rPr>
+          <w:rFonts w:ascii="Times New Roman" w:hAnsi="Times New Roman" w:cs="Times New Roman"/>
+          <w:sz w:val="24"/>
+          <w:szCs w:val="24"/>
+        </w:rPr>
+        <w:t xml:space="preserve"> </w:t>
+      </w:r>
+      <w:proofErr w:type="spellStart"/>
+      <w:r>
+        <w:rPr>
+          <w:rFonts w:ascii="Times New Roman" w:hAnsi="Times New Roman" w:cs="Times New Roman"/>
+          <w:sz w:val="24"/>
+          <w:szCs w:val="24"/>
+        </w:rPr>
+        <w:t>dengan</w:t>
+      </w:r>
+      <w:proofErr w:type="spellEnd"/>
+      <w:r>
+        <w:rPr>
+          <w:rFonts w:ascii="Times New Roman" w:hAnsi="Times New Roman" w:cs="Times New Roman"/>
+          <w:sz w:val="24"/>
+          <w:szCs w:val="24"/>
+        </w:rPr>
+        <w:t xml:space="preserve"> alas an : “ Atas Nama </w:t>
+      </w:r>
+      <w:proofErr w:type="spellStart"/>
+      <w:r>
+        <w:rPr>
+          <w:rFonts w:ascii="Times New Roman" w:hAnsi="Times New Roman" w:cs="Times New Roman"/>
+          <w:sz w:val="24"/>
+          <w:szCs w:val="24"/>
+        </w:rPr>
+        <w:t>Bangsa</w:t>
+      </w:r>
+      <w:proofErr w:type="spellEnd"/>
+      <w:r>
+        <w:rPr>
+          <w:rFonts w:ascii="Times New Roman" w:hAnsi="Times New Roman" w:cs="Times New Roman"/>
+          <w:sz w:val="24"/>
+          <w:szCs w:val="24"/>
+        </w:rPr>
+        <w:t xml:space="preserve"> dan Negara”. </w:t>
+      </w:r>
+      <w:proofErr w:type="spellStart"/>
+      <w:r>
+        <w:rPr>
+          <w:rFonts w:ascii="Times New Roman" w:hAnsi="Times New Roman" w:cs="Times New Roman"/>
+          <w:sz w:val="24"/>
+          <w:szCs w:val="24"/>
+        </w:rPr>
+        <w:t>Bangsa</w:t>
+      </w:r>
+      <w:proofErr w:type="spellEnd"/>
+      <w:r>
+        <w:rPr>
+          <w:rFonts w:ascii="Times New Roman" w:hAnsi="Times New Roman" w:cs="Times New Roman"/>
+          <w:sz w:val="24"/>
+          <w:szCs w:val="24"/>
+        </w:rPr>
+        <w:t xml:space="preserve"> </w:t>
+      </w:r>
+      <w:proofErr w:type="spellStart"/>
+      <w:r>
+        <w:rPr>
+          <w:rFonts w:ascii="Times New Roman" w:hAnsi="Times New Roman" w:cs="Times New Roman"/>
+          <w:sz w:val="24"/>
+          <w:szCs w:val="24"/>
+        </w:rPr>
+        <w:t>adalah</w:t>
+      </w:r>
+      <w:proofErr w:type="spellEnd"/>
+      <w:r>
+        <w:rPr>
+          <w:rFonts w:ascii="Times New Roman" w:hAnsi="Times New Roman" w:cs="Times New Roman"/>
+          <w:sz w:val="24"/>
+          <w:szCs w:val="24"/>
+        </w:rPr>
+        <w:t xml:space="preserve"> Wangsa, dan Negara </w:t>
+      </w:r>
+      <w:proofErr w:type="spellStart"/>
+      <w:r>
+        <w:rPr>
+          <w:rFonts w:ascii="Times New Roman" w:hAnsi="Times New Roman" w:cs="Times New Roman"/>
+          <w:sz w:val="24"/>
+          <w:szCs w:val="24"/>
+        </w:rPr>
+        <w:t>adalah</w:t>
+      </w:r>
+      <w:proofErr w:type="spellEnd"/>
+      <w:r>
+        <w:rPr>
+          <w:rFonts w:ascii="Times New Roman" w:hAnsi="Times New Roman" w:cs="Times New Roman"/>
+          <w:sz w:val="24"/>
+          <w:szCs w:val="24"/>
+        </w:rPr>
+        <w:t xml:space="preserve"> Rakyat </w:t>
+      </w:r>
+      <w:proofErr w:type="spellStart"/>
+      <w:r>
+        <w:rPr>
+          <w:rFonts w:ascii="Times New Roman" w:hAnsi="Times New Roman" w:cs="Times New Roman"/>
+          <w:sz w:val="24"/>
+          <w:szCs w:val="24"/>
+        </w:rPr>
+        <w:t>nya</w:t>
+      </w:r>
+      <w:proofErr w:type="spellEnd"/>
+      <w:r>
+        <w:rPr>
+          <w:rFonts w:ascii="Times New Roman" w:hAnsi="Times New Roman" w:cs="Times New Roman"/>
+          <w:sz w:val="24"/>
+          <w:szCs w:val="24"/>
+        </w:rPr>
+        <w:t xml:space="preserve"> </w:t>
+      </w:r>
+      <w:proofErr w:type="spellStart"/>
+      <w:r>
+        <w:rPr>
+          <w:rFonts w:ascii="Times New Roman" w:hAnsi="Times New Roman" w:cs="Times New Roman"/>
+          <w:sz w:val="24"/>
+          <w:szCs w:val="24"/>
+        </w:rPr>
+        <w:t>Sendiri</w:t>
+      </w:r>
+      <w:proofErr w:type="spellEnd"/>
+      <w:r>
+        <w:rPr>
+          <w:rFonts w:ascii="Times New Roman" w:hAnsi="Times New Roman" w:cs="Times New Roman"/>
+          <w:sz w:val="24"/>
+          <w:szCs w:val="24"/>
+        </w:rPr>
+        <w:t xml:space="preserve">. Negara yang </w:t>
+      </w:r>
+      <w:proofErr w:type="spellStart"/>
+      <w:r>
+        <w:rPr>
+          <w:rFonts w:ascii="Times New Roman" w:hAnsi="Times New Roman" w:cs="Times New Roman"/>
+          <w:sz w:val="24"/>
+          <w:szCs w:val="24"/>
+        </w:rPr>
+        <w:t>tidak</w:t>
+      </w:r>
+      <w:proofErr w:type="spellEnd"/>
+      <w:r>
+        <w:rPr>
+          <w:rFonts w:ascii="Times New Roman" w:hAnsi="Times New Roman" w:cs="Times New Roman"/>
+          <w:sz w:val="24"/>
+          <w:szCs w:val="24"/>
+        </w:rPr>
+        <w:t xml:space="preserve"> </w:t>
+      </w:r>
+      <w:proofErr w:type="spellStart"/>
+      <w:r>
+        <w:rPr>
+          <w:rFonts w:ascii="Times New Roman" w:hAnsi="Times New Roman" w:cs="Times New Roman"/>
+          <w:sz w:val="24"/>
+          <w:szCs w:val="24"/>
+        </w:rPr>
+        <w:t>berpihak</w:t>
+      </w:r>
+      <w:proofErr w:type="spellEnd"/>
+      <w:r>
+        <w:rPr>
+          <w:rFonts w:ascii="Times New Roman" w:hAnsi="Times New Roman" w:cs="Times New Roman"/>
+          <w:sz w:val="24"/>
+          <w:szCs w:val="24"/>
+        </w:rPr>
+        <w:t xml:space="preserve"> pada Rakyat, </w:t>
+      </w:r>
+      <w:proofErr w:type="spellStart"/>
+      <w:r>
+        <w:rPr>
+          <w:rFonts w:ascii="Times New Roman" w:hAnsi="Times New Roman" w:cs="Times New Roman"/>
+          <w:sz w:val="24"/>
+          <w:szCs w:val="24"/>
+        </w:rPr>
+        <w:t>Terutama</w:t>
+      </w:r>
+      <w:proofErr w:type="spellEnd"/>
+      <w:r>
+        <w:rPr>
+          <w:rFonts w:ascii="Times New Roman" w:hAnsi="Times New Roman" w:cs="Times New Roman"/>
+          <w:sz w:val="24"/>
+          <w:szCs w:val="24"/>
+        </w:rPr>
+        <w:t xml:space="preserve"> pada Rakyat Marginal </w:t>
+      </w:r>
+      <w:proofErr w:type="spellStart"/>
+      <w:r>
+        <w:rPr>
+          <w:rFonts w:ascii="Times New Roman" w:hAnsi="Times New Roman" w:cs="Times New Roman"/>
+          <w:sz w:val="24"/>
+          <w:szCs w:val="24"/>
+        </w:rPr>
+        <w:t>disebut</w:t>
+      </w:r>
+      <w:proofErr w:type="spellEnd"/>
+      <w:r>
+        <w:rPr>
+          <w:rFonts w:ascii="Times New Roman" w:hAnsi="Times New Roman" w:cs="Times New Roman"/>
+          <w:sz w:val="24"/>
+          <w:szCs w:val="24"/>
+        </w:rPr>
+        <w:t xml:space="preserve"> </w:t>
+      </w:r>
+      <w:proofErr w:type="spellStart"/>
+      <w:r>
+        <w:rPr>
+          <w:rFonts w:ascii="Times New Roman" w:hAnsi="Times New Roman" w:cs="Times New Roman"/>
+          <w:sz w:val="24"/>
+          <w:szCs w:val="24"/>
+        </w:rPr>
+        <w:t>sebagai</w:t>
+      </w:r>
+      <w:proofErr w:type="spellEnd"/>
+      <w:r>
+        <w:rPr>
+          <w:rFonts w:ascii="Times New Roman" w:hAnsi="Times New Roman" w:cs="Times New Roman"/>
+          <w:sz w:val="24"/>
+          <w:szCs w:val="24"/>
+        </w:rPr>
+        <w:t xml:space="preserve"> </w:t>
+      </w:r>
+      <w:proofErr w:type="spellStart"/>
+      <w:r>
+        <w:rPr>
+          <w:rFonts w:ascii="Times New Roman" w:hAnsi="Times New Roman" w:cs="Times New Roman"/>
+          <w:sz w:val="24"/>
+          <w:szCs w:val="24"/>
+        </w:rPr>
+        <w:t>Oligarki</w:t>
+      </w:r>
+      <w:proofErr w:type="spellEnd"/>
+      <w:r>
+        <w:rPr>
+          <w:rFonts w:ascii="Times New Roman" w:hAnsi="Times New Roman" w:cs="Times New Roman"/>
+          <w:sz w:val="24"/>
+          <w:szCs w:val="24"/>
+        </w:rPr>
+        <w:t xml:space="preserve">. Wangsa Nusantara, </w:t>
+      </w:r>
+      <w:proofErr w:type="spellStart"/>
+      <w:r>
+        <w:rPr>
+          <w:rFonts w:ascii="Times New Roman" w:hAnsi="Times New Roman" w:cs="Times New Roman"/>
+          <w:sz w:val="24"/>
+          <w:szCs w:val="24"/>
+        </w:rPr>
+        <w:t>lawan</w:t>
+      </w:r>
+      <w:proofErr w:type="spellEnd"/>
+      <w:r>
+        <w:rPr>
+          <w:rFonts w:ascii="Times New Roman" w:hAnsi="Times New Roman" w:cs="Times New Roman"/>
+          <w:sz w:val="24"/>
+          <w:szCs w:val="24"/>
+        </w:rPr>
+        <w:t xml:space="preserve"> </w:t>
+      </w:r>
+      <w:proofErr w:type="spellStart"/>
+      <w:r>
+        <w:rPr>
+          <w:rFonts w:ascii="Times New Roman" w:hAnsi="Times New Roman" w:cs="Times New Roman"/>
+          <w:sz w:val="24"/>
+          <w:szCs w:val="24"/>
+        </w:rPr>
+        <w:t>Oligarki</w:t>
+      </w:r>
+      <w:proofErr w:type="spellEnd"/>
+      <w:r>
+        <w:rPr>
+          <w:rFonts w:ascii="Times New Roman" w:hAnsi="Times New Roman" w:cs="Times New Roman"/>
+          <w:sz w:val="24"/>
+          <w:szCs w:val="24"/>
+        </w:rPr>
+        <w:t xml:space="preserve">! Panjang </w:t>
+      </w:r>
+      <w:proofErr w:type="spellStart"/>
+      <w:r>
+        <w:rPr>
+          <w:rFonts w:ascii="Times New Roman" w:hAnsi="Times New Roman" w:cs="Times New Roman"/>
+          <w:sz w:val="24"/>
+          <w:szCs w:val="24"/>
+        </w:rPr>
+        <w:t>Umur</w:t>
+      </w:r>
+      <w:proofErr w:type="spellEnd"/>
+      <w:r>
+        <w:rPr>
+          <w:rFonts w:ascii="Times New Roman" w:hAnsi="Times New Roman" w:cs="Times New Roman"/>
+          <w:sz w:val="24"/>
+          <w:szCs w:val="24"/>
+        </w:rPr>
+        <w:t xml:space="preserve"> </w:t>
+      </w:r>
+      <w:proofErr w:type="spellStart"/>
+      <w:r>
+        <w:rPr>
+          <w:rFonts w:ascii="Times New Roman" w:hAnsi="Times New Roman" w:cs="Times New Roman"/>
+          <w:sz w:val="24"/>
+          <w:szCs w:val="24"/>
+        </w:rPr>
+        <w:t>Perjuangan</w:t>
+      </w:r>
+      <w:proofErr w:type="spellEnd"/>
+      <w:r>
+        <w:rPr>
+          <w:rFonts w:ascii="Times New Roman" w:hAnsi="Times New Roman" w:cs="Times New Roman"/>
+          <w:sz w:val="24"/>
+          <w:szCs w:val="24"/>
+        </w:rPr>
+        <w:t xml:space="preserve"> Wangsa Nusantara </w:t>
+      </w:r>
+      <w:proofErr w:type="spellStart"/>
+      <w:r>
+        <w:rPr>
+          <w:rFonts w:ascii="Times New Roman" w:hAnsi="Times New Roman" w:cs="Times New Roman"/>
+          <w:sz w:val="24"/>
+          <w:szCs w:val="24"/>
+        </w:rPr>
+        <w:t>melawan</w:t>
+      </w:r>
+      <w:proofErr w:type="spellEnd"/>
+      <w:r>
+        <w:rPr>
+          <w:rFonts w:ascii="Times New Roman" w:hAnsi="Times New Roman" w:cs="Times New Roman"/>
+          <w:sz w:val="24"/>
+          <w:szCs w:val="24"/>
+        </w:rPr>
+        <w:t xml:space="preserve"> </w:t>
+      </w:r>
+      <w:proofErr w:type="spellStart"/>
+      <w:r>
+        <w:rPr>
+          <w:rFonts w:ascii="Times New Roman" w:hAnsi="Times New Roman" w:cs="Times New Roman"/>
+          <w:sz w:val="24"/>
+          <w:szCs w:val="24"/>
+        </w:rPr>
+        <w:t>Oligarki</w:t>
+      </w:r>
+      <w:proofErr w:type="spellEnd"/>
+      <w:r>
+        <w:rPr>
+          <w:rFonts w:ascii="Times New Roman" w:hAnsi="Times New Roman" w:cs="Times New Roman"/>
+          <w:sz w:val="24"/>
+          <w:szCs w:val="24"/>
+        </w:rPr>
+        <w:t>! Merdeka!</w:t>
+      </w:r>
+      <w:r>
+        <w:rPr>
+          <w:rFonts w:ascii="Times New Roman" w:hAnsi="Times New Roman" w:cs="Times New Roman"/>
+          <w:sz w:val="24"/>
+          <w:szCs w:val="24"/>
+        </w:rPr>
+        <w:t xml:space="preserve"> </w:t>
+      </w:r>
       <w:r>
         <w:rPr>
           <w:rFonts w:ascii="Times New Roman" w:hAnsi="Times New Roman" w:cs="Times New Roman"/>
@@ -12119,7 +13659,6 @@
         </w:rPr>
         <w:t>.</w:t>
       </w:r>
-      <w:proofErr w:type="gramEnd"/>
       <w:r>
         <w:rPr>
           <w:rFonts w:ascii="Times New Roman" w:hAnsi="Times New Roman" w:cs="Times New Roman"/>
@@ -12153,26 +13692,25 @@
           <w:sz w:val="24"/>
           <w:szCs w:val="24"/>
         </w:rPr>
-        <w:lastRenderedPageBreak/>
-        <w:t>Samuel Hasiholan Omega, S. Tr. T. (</w:t>
-      </w:r>
-      <w:proofErr w:type="gramStart"/>
-      <w:r>
-        <w:rPr>
-          <w:rFonts w:ascii="Times New Roman" w:hAnsi="Times New Roman" w:cs="Times New Roman"/>
-          <w:sz w:val="24"/>
-          <w:szCs w:val="24"/>
-        </w:rPr>
-        <w:t>Founder :</w:t>
-      </w:r>
-      <w:proofErr w:type="gramEnd"/>
-      <w:r>
-        <w:rPr>
-          <w:rFonts w:ascii="Times New Roman" w:hAnsi="Times New Roman" w:cs="Times New Roman"/>
-          <w:sz w:val="24"/>
-          <w:szCs w:val="24"/>
-        </w:rPr>
-        <w:t xml:space="preserve"> BeruangLaut.ID)</w:t>
+        <w:t xml:space="preserve">Samuel </w:t>
+      </w:r>
+      <w:proofErr w:type="spellStart"/>
+      <w:r>
+        <w:rPr>
+          <w:rFonts w:ascii="Times New Roman" w:hAnsi="Times New Roman" w:cs="Times New Roman"/>
+          <w:sz w:val="24"/>
+          <w:szCs w:val="24"/>
+        </w:rPr>
+        <w:t>Hasiholan</w:t>
+      </w:r>
+      <w:proofErr w:type="spellEnd"/>
+      <w:r>
+        <w:rPr>
+          <w:rFonts w:ascii="Times New Roman" w:hAnsi="Times New Roman" w:cs="Times New Roman"/>
+          <w:sz w:val="24"/>
+          <w:szCs w:val="24"/>
+        </w:rPr>
+        <w:t xml:space="preserve"> Omega, S. Tr. T. (Founder : BeruangLaut.ID)</w:t>
       </w:r>
     </w:p>
     <w:p>
@@ -12199,8 +13737,18 @@
           <w:sz w:val="24"/>
           <w:szCs w:val="24"/>
         </w:rPr>
-        <w:t>1 Tesalonicenses</w:t>
-      </w:r>
+        <w:t xml:space="preserve">1 </w:t>
+      </w:r>
+      <w:proofErr w:type="spellStart"/>
+      <w:r>
+        <w:rPr>
+          <w:rFonts w:ascii="Times New Roman" w:hAnsi="Times New Roman" w:cs="Times New Roman"/>
+          <w:sz w:val="24"/>
+          <w:szCs w:val="24"/>
+        </w:rPr>
+        <w:t>Tesalonicenses</w:t>
+      </w:r>
+      <w:proofErr w:type="spellEnd"/>
       <w:r>
         <w:rPr>
           <w:rFonts w:ascii="Times New Roman" w:hAnsi="Times New Roman" w:cs="Times New Roman"/>
@@ -12209,7 +13757,6 @@
         </w:rPr>
         <w:t xml:space="preserve"> </w:t>
       </w:r>
-      <w:proofErr w:type="gramStart"/>
       <w:r>
         <w:rPr>
           <w:rFonts w:ascii="Times New Roman" w:hAnsi="Times New Roman" w:cs="Times New Roman"/>
@@ -12224,16 +13771,7 @@
           <w:sz w:val="24"/>
           <w:szCs w:val="24"/>
         </w:rPr>
-        <w:t xml:space="preserve"> :</w:t>
-      </w:r>
-      <w:proofErr w:type="gramEnd"/>
-      <w:r>
-        <w:rPr>
-          <w:rFonts w:ascii="Times New Roman" w:hAnsi="Times New Roman" w:cs="Times New Roman"/>
-          <w:sz w:val="24"/>
-          <w:szCs w:val="24"/>
-        </w:rPr>
-        <w:t xml:space="preserve"> </w:t>
+        <w:t xml:space="preserve"> : </w:t>
       </w:r>
       <w:r>
         <w:rPr>
@@ -12478,6 +14016,7 @@
           <w:sz w:val="24"/>
           <w:szCs w:val="24"/>
         </w:rPr>
+        <w:lastRenderedPageBreak/>
         <w:t>#KORUPSITRILIUNANSETIAPHARIGACAPEKAPACUMANNONTONMALINGRAKYATMALINGWANGSANUSANTARA</w:t>
       </w:r>
     </w:p>
@@ -12611,7 +14150,6 @@
           <w:sz w:val="24"/>
           <w:szCs w:val="24"/>
         </w:rPr>
-        <w:lastRenderedPageBreak/>
         <w:t>#SELAMATKANTANAHAIRKITAWAHAIWANGSANUSANTARADENGANPENGETAHUAN</w:t>
       </w:r>
     </w:p>

</xml_diff>

<commit_message>
Samuel Ultimate Law [Revised] | (16:44 (W . I . B[Waktu Indonesia bagian Barat]), 10/02/2026), Batam, Kepulauan Riau, Indonesia | Samuel Ultimate Law [Revised] #SAVEPALESTINE2026 #BOARDOFPISS #RAKYATMANAYANGKAUWAKILIDEWAN #DEWANPERWAKILANOLIGARKIINDONESIABUKANDEWANPERWAKILANRAKYATNUSANTARA
Samuel Ultimate Law [Revised] | (16:44 (W . I . B[Waktu Indonesia bagian Barat]), 10/02/2026), Batam, Kepulauan Riau, Indonesia | Samuel Ultimate Law [Revised] #SAVEPALESTINE2026 #BOARDOFPISS #RAKYATMANAYANGKAUWAKILIDEWAN #DEWANPERWAKILANOLIGARKIINDONESIABUKANDEWANPERWAKILANRAKYATNUSANTARA
</commit_message>
<xml_diff>
--- a/Samuel Ultimate Law [Revised].docx
+++ b/Samuel Ultimate Law [Revised].docx
@@ -53,7 +53,6 @@
           <w:lang w:val="id-ID"/>
         </w:rPr>
       </w:pPr>
-      <w:proofErr w:type="spellStart"/>
       <w:r>
         <w:rPr>
           <w:rFonts w:ascii="Times New Roman" w:eastAsiaTheme="minorEastAsia" w:hAnsi="Times New Roman" w:cs="Times New Roman"/>
@@ -61,37 +60,7 @@
           <w:szCs w:val="24"/>
           <w:lang w:val="id-ID"/>
         </w:rPr>
-        <w:t>by</w:t>
-      </w:r>
-      <w:proofErr w:type="spellEnd"/>
-      <w:r>
-        <w:rPr>
-          <w:rFonts w:ascii="Times New Roman" w:eastAsiaTheme="minorEastAsia" w:hAnsi="Times New Roman" w:cs="Times New Roman"/>
-          <w:sz w:val="24"/>
-          <w:szCs w:val="24"/>
-          <w:lang w:val="id-ID"/>
-        </w:rPr>
-        <w:t xml:space="preserve"> : Samuel Hasiholan Omega Purba, S. </w:t>
-      </w:r>
-      <w:proofErr w:type="spellStart"/>
-      <w:r>
-        <w:rPr>
-          <w:rFonts w:ascii="Times New Roman" w:eastAsiaTheme="minorEastAsia" w:hAnsi="Times New Roman" w:cs="Times New Roman"/>
-          <w:sz w:val="24"/>
-          <w:szCs w:val="24"/>
-          <w:lang w:val="id-ID"/>
-        </w:rPr>
-        <w:t>Tr</w:t>
-      </w:r>
-      <w:proofErr w:type="spellEnd"/>
-      <w:r>
-        <w:rPr>
-          <w:rFonts w:ascii="Times New Roman" w:eastAsiaTheme="minorEastAsia" w:hAnsi="Times New Roman" w:cs="Times New Roman"/>
-          <w:sz w:val="24"/>
-          <w:szCs w:val="24"/>
-          <w:lang w:val="id-ID"/>
-        </w:rPr>
-        <w:t>. T.</w:t>
+        <w:t>by : Samuel Hasiholan Omega Purba, S. Tr. T.</w:t>
       </w:r>
     </w:p>
     <w:p>
@@ -126,7 +95,6 @@
           <w:lang w:val="id-ID"/>
         </w:rPr>
       </w:pPr>
-      <w:proofErr w:type="spellStart"/>
       <w:r>
         <w:rPr>
           <w:rFonts w:ascii="Times New Roman" w:eastAsiaTheme="minorEastAsia" w:hAnsi="Times New Roman" w:cs="Times New Roman"/>
@@ -134,17 +102,7 @@
           <w:szCs w:val="24"/>
           <w:lang w:val="id-ID"/>
         </w:rPr>
-        <w:t>Prodi</w:t>
-      </w:r>
-      <w:proofErr w:type="spellEnd"/>
-      <w:r>
-        <w:rPr>
-          <w:rFonts w:ascii="Times New Roman" w:eastAsiaTheme="minorEastAsia" w:hAnsi="Times New Roman" w:cs="Times New Roman"/>
-          <w:sz w:val="24"/>
-          <w:szCs w:val="24"/>
-          <w:lang w:val="id-ID"/>
-        </w:rPr>
-        <w:t xml:space="preserve"> Teknik Robotika dan Kecerdasan buatan</w:t>
+        <w:t>Prodi Teknik Robotika dan Kecerdasan buatan</w:t>
       </w:r>
     </w:p>
     <w:p>
@@ -11157,15 +11115,7 @@
                               <w:sz w:val="24"/>
                               <w:szCs w:val="24"/>
                             </w:rPr>
-                            <m:t xml:space="preserve"> -</m:t>
-                          </m:r>
-                          <m:r>
-                            <w:rPr>
-                              <w:rFonts w:ascii="Cambria Math" w:hAnsi="Cambria Math" w:cs="Times New Roman"/>
-                              <w:sz w:val="24"/>
-                              <w:szCs w:val="24"/>
-                            </w:rPr>
-                            <m:t>2</m:t>
+                            <m:t xml:space="preserve"> -2</m:t>
                           </m:r>
                         </m:e>
                       </m:d>
@@ -11830,15 +11780,7 @@
                       <w:sz w:val="24"/>
                       <w:szCs w:val="24"/>
                     </w:rPr>
-                    <m:t xml:space="preserve"> × </m:t>
-                  </m:r>
-                  <m:r>
-                    <w:rPr>
-                      <w:rFonts w:ascii="Cambria Math" w:hAnsi="Cambria Math" w:cs="Times New Roman"/>
-                      <w:sz w:val="24"/>
-                      <w:szCs w:val="24"/>
-                    </w:rPr>
-                    <m:t>0,0989731994969074267167151338352</m:t>
+                    <m:t xml:space="preserve"> × 0,0989731994969074267167151338352</m:t>
                   </m:r>
                 </m:e>
               </m:d>
@@ -11877,15 +11819,7 @@
               <w:sz w:val="24"/>
               <w:szCs w:val="24"/>
             </w:rPr>
-            <m:t>Konstanta Nusantara (Nusantara's Contant)</m:t>
-          </m:r>
-          <m:r>
-            <w:rPr>
-              <w:rFonts w:ascii="Cambria Math" w:hAnsi="Cambria Math" w:cs="Times New Roman"/>
-              <w:sz w:val="24"/>
-              <w:szCs w:val="24"/>
-            </w:rPr>
-            <m:t xml:space="preserve"> = </m:t>
+            <m:t xml:space="preserve">Konstanta Nusantara (Nusantara's Contant) = </m:t>
           </m:r>
           <m:d>
             <m:dPr>
@@ -11937,15 +11871,7 @@
                   <w:sz w:val="24"/>
                   <w:szCs w:val="24"/>
                 </w:rPr>
-                <m:t xml:space="preserve"> × </m:t>
-              </m:r>
-              <m:r>
-                <w:rPr>
-                  <w:rFonts w:ascii="Cambria Math" w:hAnsi="Cambria Math" w:cs="Times New Roman"/>
-                  <w:sz w:val="24"/>
-                  <w:szCs w:val="24"/>
-                </w:rPr>
-                <m:t>0,0989731994969074267167151338352</m:t>
+                <m:t xml:space="preserve"> × 0,0989731994969074267167151338352</m:t>
               </m:r>
             </m:e>
           </m:d>
@@ -12006,61 +11932,7 @@
           <w:sz w:val="24"/>
           <w:szCs w:val="24"/>
         </w:rPr>
-        <w:t xml:space="preserve"> </w:t>
-      </w:r>
-      <w:proofErr w:type="spellStart"/>
-      <w:r>
-        <w:rPr>
-          <w:rFonts w:ascii="Times New Roman" w:hAnsi="Times New Roman" w:cs="Times New Roman"/>
-          <w:sz w:val="24"/>
-          <w:szCs w:val="24"/>
-        </w:rPr>
-        <w:t>saya</w:t>
-      </w:r>
-      <w:proofErr w:type="spellEnd"/>
-      <w:r>
-        <w:rPr>
-          <w:rFonts w:ascii="Times New Roman" w:hAnsi="Times New Roman" w:cs="Times New Roman"/>
-          <w:sz w:val="24"/>
-          <w:szCs w:val="24"/>
-        </w:rPr>
-        <w:t xml:space="preserve"> </w:t>
-      </w:r>
-      <w:proofErr w:type="spellStart"/>
-      <w:r>
-        <w:rPr>
-          <w:rFonts w:ascii="Times New Roman" w:hAnsi="Times New Roman" w:cs="Times New Roman"/>
-          <w:sz w:val="24"/>
-          <w:szCs w:val="24"/>
-        </w:rPr>
-        <w:t>mendedikasikan</w:t>
-      </w:r>
-      <w:proofErr w:type="spellEnd"/>
-      <w:r>
-        <w:rPr>
-          <w:rFonts w:ascii="Times New Roman" w:hAnsi="Times New Roman" w:cs="Times New Roman"/>
-          <w:sz w:val="24"/>
-          <w:szCs w:val="24"/>
-        </w:rPr>
-        <w:t xml:space="preserve"> </w:t>
-      </w:r>
-      <w:proofErr w:type="spellStart"/>
-      <w:r>
-        <w:rPr>
-          <w:rFonts w:ascii="Times New Roman" w:hAnsi="Times New Roman" w:cs="Times New Roman"/>
-          <w:sz w:val="24"/>
-          <w:szCs w:val="24"/>
-        </w:rPr>
-        <w:t>Konstanta</w:t>
-      </w:r>
-      <w:proofErr w:type="spellEnd"/>
-      <w:r>
-        <w:rPr>
-          <w:rFonts w:ascii="Times New Roman" w:hAnsi="Times New Roman" w:cs="Times New Roman"/>
-          <w:sz w:val="24"/>
-          <w:szCs w:val="24"/>
-        </w:rPr>
-        <w:t xml:space="preserve"> Nusantara (</w:t>
+        <w:t xml:space="preserve"> saya mendedikasikan Konstanta Nusantara (</w:t>
       </w:r>
       <w:r>
         <w:rPr>
@@ -12070,9 +11942,16 @@
           <w:sz w:val="24"/>
           <w:szCs w:val="24"/>
         </w:rPr>
-        <w:t xml:space="preserve">Nusantara’s </w:t>
+        <w:t>Nusantara’s Contant</w:t>
       </w:r>
-      <w:proofErr w:type="spellStart"/>
+      <w:r>
+        <w:rPr>
+          <w:rFonts w:ascii="Times New Roman" w:hAnsi="Times New Roman" w:cs="Times New Roman"/>
+          <w:sz w:val="24"/>
+          <w:szCs w:val="24"/>
+        </w:rPr>
+        <w:t>), sebagai Wujud Keperdulian saya terhadap Wangsa Nusantara. saya Harap dengan ada nya Konstanta Nusantara (</w:t>
+      </w:r>
       <w:r>
         <w:rPr>
           <w:rFonts w:ascii="Times New Roman" w:hAnsi="Times New Roman" w:cs="Times New Roman"/>
@@ -12081,550 +11960,15 @@
           <w:sz w:val="24"/>
           <w:szCs w:val="24"/>
         </w:rPr>
-        <w:t>Contant</w:t>
-      </w:r>
-      <w:proofErr w:type="spellEnd"/>
-      <w:r>
-        <w:rPr>
-          <w:rFonts w:ascii="Times New Roman" w:hAnsi="Times New Roman" w:cs="Times New Roman"/>
-          <w:sz w:val="24"/>
-          <w:szCs w:val="24"/>
-        </w:rPr>
-        <w:t xml:space="preserve">), </w:t>
-      </w:r>
-      <w:proofErr w:type="spellStart"/>
-      <w:r>
-        <w:rPr>
-          <w:rFonts w:ascii="Times New Roman" w:hAnsi="Times New Roman" w:cs="Times New Roman"/>
-          <w:sz w:val="24"/>
-          <w:szCs w:val="24"/>
-        </w:rPr>
-        <w:t>sebagai</w:t>
-      </w:r>
-      <w:proofErr w:type="spellEnd"/>
-      <w:r>
-        <w:rPr>
-          <w:rFonts w:ascii="Times New Roman" w:hAnsi="Times New Roman" w:cs="Times New Roman"/>
-          <w:sz w:val="24"/>
-          <w:szCs w:val="24"/>
-        </w:rPr>
-        <w:t xml:space="preserve"> </w:t>
-      </w:r>
-      <w:proofErr w:type="spellStart"/>
-      <w:r>
-        <w:rPr>
-          <w:rFonts w:ascii="Times New Roman" w:hAnsi="Times New Roman" w:cs="Times New Roman"/>
-          <w:sz w:val="24"/>
-          <w:szCs w:val="24"/>
-        </w:rPr>
-        <w:t>Wujud</w:t>
-      </w:r>
-      <w:proofErr w:type="spellEnd"/>
-      <w:r>
-        <w:rPr>
-          <w:rFonts w:ascii="Times New Roman" w:hAnsi="Times New Roman" w:cs="Times New Roman"/>
-          <w:sz w:val="24"/>
-          <w:szCs w:val="24"/>
-        </w:rPr>
-        <w:t xml:space="preserve"> </w:t>
-      </w:r>
-      <w:proofErr w:type="spellStart"/>
-      <w:r>
-        <w:rPr>
-          <w:rFonts w:ascii="Times New Roman" w:hAnsi="Times New Roman" w:cs="Times New Roman"/>
-          <w:sz w:val="24"/>
-          <w:szCs w:val="24"/>
-        </w:rPr>
-        <w:t>Keperdulian</w:t>
-      </w:r>
-      <w:proofErr w:type="spellEnd"/>
-      <w:r>
-        <w:rPr>
-          <w:rFonts w:ascii="Times New Roman" w:hAnsi="Times New Roman" w:cs="Times New Roman"/>
-          <w:sz w:val="24"/>
-          <w:szCs w:val="24"/>
-        </w:rPr>
-        <w:t xml:space="preserve"> </w:t>
-      </w:r>
-      <w:proofErr w:type="spellStart"/>
-      <w:r>
-        <w:rPr>
-          <w:rFonts w:ascii="Times New Roman" w:hAnsi="Times New Roman" w:cs="Times New Roman"/>
-          <w:sz w:val="24"/>
-          <w:szCs w:val="24"/>
-        </w:rPr>
-        <w:t>saya</w:t>
-      </w:r>
-      <w:proofErr w:type="spellEnd"/>
-      <w:r>
-        <w:rPr>
-          <w:rFonts w:ascii="Times New Roman" w:hAnsi="Times New Roman" w:cs="Times New Roman"/>
-          <w:sz w:val="24"/>
-          <w:szCs w:val="24"/>
-        </w:rPr>
-        <w:t xml:space="preserve"> </w:t>
-      </w:r>
-      <w:proofErr w:type="spellStart"/>
-      <w:r>
-        <w:rPr>
-          <w:rFonts w:ascii="Times New Roman" w:hAnsi="Times New Roman" w:cs="Times New Roman"/>
-          <w:sz w:val="24"/>
-          <w:szCs w:val="24"/>
-        </w:rPr>
-        <w:t>terhadap</w:t>
-      </w:r>
-      <w:proofErr w:type="spellEnd"/>
-      <w:r>
-        <w:rPr>
-          <w:rFonts w:ascii="Times New Roman" w:hAnsi="Times New Roman" w:cs="Times New Roman"/>
-          <w:sz w:val="24"/>
-          <w:szCs w:val="24"/>
-        </w:rPr>
-        <w:t xml:space="preserve"> Wangsa Nusantara. </w:t>
-      </w:r>
-      <w:proofErr w:type="spellStart"/>
-      <w:r>
-        <w:rPr>
-          <w:rFonts w:ascii="Times New Roman" w:hAnsi="Times New Roman" w:cs="Times New Roman"/>
-          <w:sz w:val="24"/>
-          <w:szCs w:val="24"/>
-        </w:rPr>
-        <w:t>saya</w:t>
-      </w:r>
-      <w:proofErr w:type="spellEnd"/>
-      <w:r>
-        <w:rPr>
-          <w:rFonts w:ascii="Times New Roman" w:hAnsi="Times New Roman" w:cs="Times New Roman"/>
-          <w:sz w:val="24"/>
-          <w:szCs w:val="24"/>
-        </w:rPr>
-        <w:t xml:space="preserve"> </w:t>
-      </w:r>
-      <w:proofErr w:type="spellStart"/>
-      <w:r>
-        <w:rPr>
-          <w:rFonts w:ascii="Times New Roman" w:hAnsi="Times New Roman" w:cs="Times New Roman"/>
-          <w:sz w:val="24"/>
-          <w:szCs w:val="24"/>
-        </w:rPr>
-        <w:t>Harap</w:t>
-      </w:r>
-      <w:proofErr w:type="spellEnd"/>
-      <w:r>
-        <w:rPr>
-          <w:rFonts w:ascii="Times New Roman" w:hAnsi="Times New Roman" w:cs="Times New Roman"/>
-          <w:sz w:val="24"/>
-          <w:szCs w:val="24"/>
-        </w:rPr>
-        <w:t xml:space="preserve"> </w:t>
-      </w:r>
-      <w:proofErr w:type="spellStart"/>
-      <w:r>
-        <w:rPr>
-          <w:rFonts w:ascii="Times New Roman" w:hAnsi="Times New Roman" w:cs="Times New Roman"/>
-          <w:sz w:val="24"/>
-          <w:szCs w:val="24"/>
-        </w:rPr>
-        <w:t>dengan</w:t>
-      </w:r>
-      <w:proofErr w:type="spellEnd"/>
-      <w:r>
-        <w:rPr>
-          <w:rFonts w:ascii="Times New Roman" w:hAnsi="Times New Roman" w:cs="Times New Roman"/>
-          <w:sz w:val="24"/>
-          <w:szCs w:val="24"/>
-        </w:rPr>
-        <w:t xml:space="preserve"> </w:t>
-      </w:r>
-      <w:proofErr w:type="spellStart"/>
-      <w:r>
-        <w:rPr>
-          <w:rFonts w:ascii="Times New Roman" w:hAnsi="Times New Roman" w:cs="Times New Roman"/>
-          <w:sz w:val="24"/>
-          <w:szCs w:val="24"/>
-        </w:rPr>
-        <w:t>ada</w:t>
-      </w:r>
-      <w:proofErr w:type="spellEnd"/>
-      <w:r>
-        <w:rPr>
-          <w:rFonts w:ascii="Times New Roman" w:hAnsi="Times New Roman" w:cs="Times New Roman"/>
-          <w:sz w:val="24"/>
-          <w:szCs w:val="24"/>
-        </w:rPr>
-        <w:t xml:space="preserve"> </w:t>
-      </w:r>
-      <w:proofErr w:type="spellStart"/>
-      <w:r>
-        <w:rPr>
-          <w:rFonts w:ascii="Times New Roman" w:hAnsi="Times New Roman" w:cs="Times New Roman"/>
-          <w:sz w:val="24"/>
-          <w:szCs w:val="24"/>
-        </w:rPr>
-        <w:t>nya</w:t>
-      </w:r>
-      <w:proofErr w:type="spellEnd"/>
-      <w:r>
-        <w:rPr>
-          <w:rFonts w:ascii="Times New Roman" w:hAnsi="Times New Roman" w:cs="Times New Roman"/>
-          <w:sz w:val="24"/>
-          <w:szCs w:val="24"/>
-        </w:rPr>
-        <w:t xml:space="preserve"> </w:t>
-      </w:r>
-      <w:proofErr w:type="spellStart"/>
-      <w:r>
-        <w:rPr>
-          <w:rFonts w:ascii="Times New Roman" w:hAnsi="Times New Roman" w:cs="Times New Roman"/>
-          <w:sz w:val="24"/>
-          <w:szCs w:val="24"/>
-        </w:rPr>
-        <w:t>Konstanta</w:t>
-      </w:r>
-      <w:proofErr w:type="spellEnd"/>
-      <w:r>
-        <w:rPr>
-          <w:rFonts w:ascii="Times New Roman" w:hAnsi="Times New Roman" w:cs="Times New Roman"/>
-          <w:sz w:val="24"/>
-          <w:szCs w:val="24"/>
-        </w:rPr>
-        <w:t xml:space="preserve"> Nusantara (</w:t>
+        <w:t>Nusantara’s Contant</w:t>
       </w:r>
       <w:r>
         <w:rPr>
           <w:rFonts w:ascii="Times New Roman" w:hAnsi="Times New Roman" w:cs="Times New Roman"/>
-          <w:i/>
-          <w:iCs/>
-          <w:sz w:val="24"/>
-          <w:szCs w:val="24"/>
-        </w:rPr>
-        <w:t xml:space="preserve">Nusantara’s </w:t>
-      </w:r>
-      <w:proofErr w:type="spellStart"/>
-      <w:r>
-        <w:rPr>
-          <w:rFonts w:ascii="Times New Roman" w:hAnsi="Times New Roman" w:cs="Times New Roman"/>
-          <w:i/>
-          <w:iCs/>
-          <w:sz w:val="24"/>
-          <w:szCs w:val="24"/>
-        </w:rPr>
-        <w:t>Contant</w:t>
-      </w:r>
-      <w:proofErr w:type="spellEnd"/>
-      <w:r>
-        <w:rPr>
-          <w:rFonts w:ascii="Times New Roman" w:hAnsi="Times New Roman" w:cs="Times New Roman"/>
-          <w:sz w:val="24"/>
-          <w:szCs w:val="24"/>
-        </w:rPr>
-        <w:t xml:space="preserve">) </w:t>
-      </w:r>
-      <w:proofErr w:type="spellStart"/>
-      <w:r>
-        <w:rPr>
-          <w:rFonts w:ascii="Times New Roman" w:hAnsi="Times New Roman" w:cs="Times New Roman"/>
-          <w:sz w:val="24"/>
-          <w:szCs w:val="24"/>
-        </w:rPr>
-        <w:t>dapat</w:t>
-      </w:r>
-      <w:proofErr w:type="spellEnd"/>
-      <w:r>
-        <w:rPr>
-          <w:rFonts w:ascii="Times New Roman" w:hAnsi="Times New Roman" w:cs="Times New Roman"/>
-          <w:sz w:val="24"/>
-          <w:szCs w:val="24"/>
-        </w:rPr>
-        <w:t xml:space="preserve"> </w:t>
-      </w:r>
-      <w:proofErr w:type="spellStart"/>
-      <w:r>
-        <w:rPr>
-          <w:rFonts w:ascii="Times New Roman" w:hAnsi="Times New Roman" w:cs="Times New Roman"/>
-          <w:sz w:val="24"/>
-          <w:szCs w:val="24"/>
-        </w:rPr>
-        <w:t>Menumbuhkan</w:t>
-      </w:r>
-      <w:proofErr w:type="spellEnd"/>
-      <w:r>
-        <w:rPr>
-          <w:rFonts w:ascii="Times New Roman" w:hAnsi="Times New Roman" w:cs="Times New Roman"/>
-          <w:sz w:val="24"/>
-          <w:szCs w:val="24"/>
-        </w:rPr>
-        <w:t xml:space="preserve"> ‘</w:t>
-      </w:r>
-      <w:proofErr w:type="spellStart"/>
-      <w:r>
-        <w:rPr>
-          <w:rFonts w:ascii="Times New Roman" w:hAnsi="Times New Roman" w:cs="Times New Roman"/>
-          <w:sz w:val="24"/>
-          <w:szCs w:val="24"/>
-        </w:rPr>
-        <w:t>Adrenali</w:t>
-      </w:r>
-      <w:proofErr w:type="spellEnd"/>
-      <w:r>
-        <w:rPr>
-          <w:rFonts w:ascii="Times New Roman" w:hAnsi="Times New Roman" w:cs="Times New Roman"/>
-          <w:sz w:val="24"/>
-          <w:szCs w:val="24"/>
-        </w:rPr>
-        <w:t xml:space="preserve">’ Wangsa Nusantara </w:t>
-      </w:r>
-      <w:proofErr w:type="spellStart"/>
-      <w:r>
-        <w:rPr>
-          <w:rFonts w:ascii="Times New Roman" w:hAnsi="Times New Roman" w:cs="Times New Roman"/>
-          <w:sz w:val="24"/>
-          <w:szCs w:val="24"/>
-        </w:rPr>
-        <w:t>menuju</w:t>
-      </w:r>
-      <w:proofErr w:type="spellEnd"/>
-      <w:r>
-        <w:rPr>
-          <w:rFonts w:ascii="Times New Roman" w:hAnsi="Times New Roman" w:cs="Times New Roman"/>
-          <w:sz w:val="24"/>
-          <w:szCs w:val="24"/>
-        </w:rPr>
-        <w:t xml:space="preserve"> </w:t>
-      </w:r>
-      <w:proofErr w:type="spellStart"/>
-      <w:r>
-        <w:rPr>
-          <w:rFonts w:ascii="Times New Roman" w:hAnsi="Times New Roman" w:cs="Times New Roman"/>
-          <w:sz w:val="24"/>
-          <w:szCs w:val="24"/>
-        </w:rPr>
-        <w:t>Generasi</w:t>
-      </w:r>
-      <w:proofErr w:type="spellEnd"/>
-      <w:r>
-        <w:rPr>
-          <w:rFonts w:ascii="Times New Roman" w:hAnsi="Times New Roman" w:cs="Times New Roman"/>
-          <w:sz w:val="24"/>
-          <w:szCs w:val="24"/>
-        </w:rPr>
-        <w:t xml:space="preserve"> </w:t>
-      </w:r>
-      <w:proofErr w:type="spellStart"/>
-      <w:r>
-        <w:rPr>
-          <w:rFonts w:ascii="Times New Roman" w:hAnsi="Times New Roman" w:cs="Times New Roman"/>
-          <w:sz w:val="24"/>
-          <w:szCs w:val="24"/>
-        </w:rPr>
-        <w:t>Emas</w:t>
-      </w:r>
-      <w:proofErr w:type="spellEnd"/>
-      <w:r>
-        <w:rPr>
-          <w:rFonts w:ascii="Times New Roman" w:hAnsi="Times New Roman" w:cs="Times New Roman"/>
-          <w:sz w:val="24"/>
-          <w:szCs w:val="24"/>
-        </w:rPr>
-        <w:t xml:space="preserve"> Indonesia 2045 </w:t>
-      </w:r>
-      <w:proofErr w:type="spellStart"/>
-      <w:r>
-        <w:rPr>
-          <w:rFonts w:ascii="Times New Roman" w:hAnsi="Times New Roman" w:cs="Times New Roman"/>
-          <w:sz w:val="24"/>
-          <w:szCs w:val="24"/>
-        </w:rPr>
-        <w:t>mengingat</w:t>
-      </w:r>
-      <w:proofErr w:type="spellEnd"/>
-      <w:r>
-        <w:rPr>
-          <w:rFonts w:ascii="Times New Roman" w:hAnsi="Times New Roman" w:cs="Times New Roman"/>
-          <w:sz w:val="24"/>
-          <w:szCs w:val="24"/>
-        </w:rPr>
-        <w:t xml:space="preserve"> Sejarah Nusantara </w:t>
-      </w:r>
-      <w:proofErr w:type="spellStart"/>
-      <w:r>
-        <w:rPr>
-          <w:rFonts w:ascii="Times New Roman" w:hAnsi="Times New Roman" w:cs="Times New Roman"/>
-          <w:sz w:val="24"/>
-          <w:szCs w:val="24"/>
-        </w:rPr>
-        <w:t>merupakan</w:t>
-      </w:r>
-      <w:proofErr w:type="spellEnd"/>
-      <w:r>
-        <w:rPr>
-          <w:rFonts w:ascii="Times New Roman" w:hAnsi="Times New Roman" w:cs="Times New Roman"/>
-          <w:sz w:val="24"/>
-          <w:szCs w:val="24"/>
-        </w:rPr>
-        <w:t xml:space="preserve"> </w:t>
-      </w:r>
-      <w:proofErr w:type="spellStart"/>
-      <w:r>
-        <w:rPr>
-          <w:rFonts w:ascii="Times New Roman" w:hAnsi="Times New Roman" w:cs="Times New Roman"/>
-          <w:sz w:val="24"/>
-          <w:szCs w:val="24"/>
-        </w:rPr>
-        <w:t>Tempat</w:t>
-      </w:r>
-      <w:proofErr w:type="spellEnd"/>
-      <w:r>
-        <w:rPr>
-          <w:rFonts w:ascii="Times New Roman" w:hAnsi="Times New Roman" w:cs="Times New Roman"/>
-          <w:sz w:val="24"/>
-          <w:szCs w:val="24"/>
-        </w:rPr>
-        <w:t xml:space="preserve"> </w:t>
-      </w:r>
-      <w:proofErr w:type="spellStart"/>
-      <w:r>
-        <w:rPr>
-          <w:rFonts w:ascii="Times New Roman" w:hAnsi="Times New Roman" w:cs="Times New Roman"/>
-          <w:sz w:val="24"/>
-          <w:szCs w:val="24"/>
-        </w:rPr>
-        <w:t>Berkumpul</w:t>
-      </w:r>
-      <w:proofErr w:type="spellEnd"/>
-      <w:r>
-        <w:rPr>
-          <w:rFonts w:ascii="Times New Roman" w:hAnsi="Times New Roman" w:cs="Times New Roman"/>
-          <w:sz w:val="24"/>
-          <w:szCs w:val="24"/>
-        </w:rPr>
-        <w:t xml:space="preserve"> </w:t>
-      </w:r>
-      <w:proofErr w:type="spellStart"/>
-      <w:r>
-        <w:rPr>
-          <w:rFonts w:ascii="Times New Roman" w:hAnsi="Times New Roman" w:cs="Times New Roman"/>
-          <w:sz w:val="24"/>
-          <w:szCs w:val="24"/>
-        </w:rPr>
-        <w:t>nya</w:t>
-      </w:r>
-      <w:proofErr w:type="spellEnd"/>
-      <w:r>
-        <w:rPr>
-          <w:rFonts w:ascii="Times New Roman" w:hAnsi="Times New Roman" w:cs="Times New Roman"/>
-          <w:sz w:val="24"/>
-          <w:szCs w:val="24"/>
-        </w:rPr>
-        <w:t xml:space="preserve"> para </w:t>
-      </w:r>
-      <w:proofErr w:type="spellStart"/>
-      <w:r>
-        <w:rPr>
-          <w:rFonts w:ascii="Times New Roman" w:hAnsi="Times New Roman" w:cs="Times New Roman"/>
-          <w:sz w:val="24"/>
-          <w:szCs w:val="24"/>
-        </w:rPr>
-        <w:t>Ilmuwan</w:t>
-      </w:r>
-      <w:proofErr w:type="spellEnd"/>
-      <w:r>
-        <w:rPr>
-          <w:rFonts w:ascii="Times New Roman" w:hAnsi="Times New Roman" w:cs="Times New Roman"/>
-          <w:sz w:val="24"/>
-          <w:szCs w:val="24"/>
-        </w:rPr>
-        <w:t xml:space="preserve"> di </w:t>
-      </w:r>
-      <w:proofErr w:type="spellStart"/>
-      <w:r>
-        <w:rPr>
-          <w:rFonts w:ascii="Times New Roman" w:hAnsi="Times New Roman" w:cs="Times New Roman"/>
-          <w:sz w:val="24"/>
-          <w:szCs w:val="24"/>
-        </w:rPr>
-        <w:t>Seluruh</w:t>
-      </w:r>
-      <w:proofErr w:type="spellEnd"/>
-      <w:r>
-        <w:rPr>
-          <w:rFonts w:ascii="Times New Roman" w:hAnsi="Times New Roman" w:cs="Times New Roman"/>
-          <w:sz w:val="24"/>
-          <w:szCs w:val="24"/>
-        </w:rPr>
-        <w:t xml:space="preserve"> Dunia, </w:t>
-      </w:r>
-      <w:proofErr w:type="spellStart"/>
-      <w:r>
-        <w:rPr>
-          <w:rFonts w:ascii="Times New Roman" w:hAnsi="Times New Roman" w:cs="Times New Roman"/>
-          <w:sz w:val="24"/>
-          <w:szCs w:val="24"/>
-        </w:rPr>
-        <w:t>bukan</w:t>
-      </w:r>
-      <w:proofErr w:type="spellEnd"/>
-      <w:r>
-        <w:rPr>
-          <w:rFonts w:ascii="Times New Roman" w:hAnsi="Times New Roman" w:cs="Times New Roman"/>
-          <w:sz w:val="24"/>
-          <w:szCs w:val="24"/>
-        </w:rPr>
-        <w:t xml:space="preserve"> </w:t>
-      </w:r>
-      <w:proofErr w:type="spellStart"/>
-      <w:r>
-        <w:rPr>
-          <w:rFonts w:ascii="Times New Roman" w:hAnsi="Times New Roman" w:cs="Times New Roman"/>
-          <w:sz w:val="24"/>
-          <w:szCs w:val="24"/>
-        </w:rPr>
-        <w:t>hanya</w:t>
-      </w:r>
-      <w:proofErr w:type="spellEnd"/>
-      <w:r>
-        <w:rPr>
-          <w:rFonts w:ascii="Times New Roman" w:hAnsi="Times New Roman" w:cs="Times New Roman"/>
-          <w:sz w:val="24"/>
-          <w:szCs w:val="24"/>
-        </w:rPr>
-        <w:t xml:space="preserve"> di Tanah </w:t>
-      </w:r>
-      <w:proofErr w:type="spellStart"/>
-      <w:r>
-        <w:rPr>
-          <w:rFonts w:ascii="Times New Roman" w:hAnsi="Times New Roman" w:cs="Times New Roman"/>
-          <w:sz w:val="24"/>
-          <w:szCs w:val="24"/>
-        </w:rPr>
-        <w:t>Jawa</w:t>
-      </w:r>
-      <w:proofErr w:type="spellEnd"/>
-      <w:r>
-        <w:rPr>
-          <w:rFonts w:ascii="Times New Roman" w:hAnsi="Times New Roman" w:cs="Times New Roman"/>
-          <w:sz w:val="24"/>
-          <w:szCs w:val="24"/>
-        </w:rPr>
-        <w:t xml:space="preserve">, </w:t>
-      </w:r>
-      <w:proofErr w:type="spellStart"/>
-      <w:r>
-        <w:rPr>
-          <w:rFonts w:ascii="Times New Roman" w:hAnsi="Times New Roman" w:cs="Times New Roman"/>
-          <w:sz w:val="24"/>
-          <w:szCs w:val="24"/>
-        </w:rPr>
-        <w:t>tetapi</w:t>
-      </w:r>
-      <w:proofErr w:type="spellEnd"/>
-      <w:r>
-        <w:rPr>
-          <w:rFonts w:ascii="Times New Roman" w:hAnsi="Times New Roman" w:cs="Times New Roman"/>
-          <w:sz w:val="24"/>
-          <w:szCs w:val="24"/>
-        </w:rPr>
-        <w:t xml:space="preserve"> juga di Tanah Sumatera, Tanah Sulawesi, </w:t>
+          <w:sz w:val="24"/>
+          <w:szCs w:val="24"/>
+        </w:rPr>
+        <w:t xml:space="preserve">) dapat Menumbuhkan ‘Adrenali’ Wangsa Nusantara menuju Generasi Emas Indonesia 2045 mengingat Sejarah Nusantara merupakan Tempat Berkumpul nya para Ilmuwan di Seluruh Dunia, bukan hanya di Tanah Jawa, tetapi juga di Tanah Sumatera, Tanah Sulawesi, </w:t>
       </w:r>
       <w:r>
         <w:rPr>
@@ -12633,1015 +11977,15 @@
           <w:szCs w:val="24"/>
         </w:rPr>
         <w:lastRenderedPageBreak/>
-        <w:t xml:space="preserve">Tanah Kalimantan, Tanah Papua, dan </w:t>
+        <w:t>Tanah Kalimantan, Tanah Papua, dan seluruh Tanah Nusantara. Nusantara sebelum nya dikenal sebagai (‘ Surga ’) nya para Ilmuwan Dunia, dari Tanah Tionghoa, Tanah Portugis, Tanah India, Tanah Arab dan Seluruh Tanah di Dunia. Ratu Belanda pada Era ( V . O . C ) tidak Senang dengan Kepandaian dan Pengetahuan SDM (Sumber Daya Manusia) di Nusantara. Perjuangan yang lebih berat adalah melawan Bangsa Sendiri, yang mabuk akan Agama, mabuk akan Budaya Asing</w:t>
       </w:r>
-      <w:proofErr w:type="spellStart"/>
       <w:r>
         <w:rPr>
           <w:rFonts w:ascii="Times New Roman" w:hAnsi="Times New Roman" w:cs="Times New Roman"/>
           <w:sz w:val="24"/>
           <w:szCs w:val="24"/>
         </w:rPr>
-        <w:t>seluruh</w:t>
-      </w:r>
-      <w:proofErr w:type="spellEnd"/>
-      <w:r>
-        <w:rPr>
-          <w:rFonts w:ascii="Times New Roman" w:hAnsi="Times New Roman" w:cs="Times New Roman"/>
-          <w:sz w:val="24"/>
-          <w:szCs w:val="24"/>
-        </w:rPr>
-        <w:t xml:space="preserve"> Tanah Nusantara. Nusantara </w:t>
-      </w:r>
-      <w:proofErr w:type="spellStart"/>
-      <w:r>
-        <w:rPr>
-          <w:rFonts w:ascii="Times New Roman" w:hAnsi="Times New Roman" w:cs="Times New Roman"/>
-          <w:sz w:val="24"/>
-          <w:szCs w:val="24"/>
-        </w:rPr>
-        <w:t>sebelum</w:t>
-      </w:r>
-      <w:proofErr w:type="spellEnd"/>
-      <w:r>
-        <w:rPr>
-          <w:rFonts w:ascii="Times New Roman" w:hAnsi="Times New Roman" w:cs="Times New Roman"/>
-          <w:sz w:val="24"/>
-          <w:szCs w:val="24"/>
-        </w:rPr>
-        <w:t xml:space="preserve"> </w:t>
-      </w:r>
-      <w:proofErr w:type="spellStart"/>
-      <w:r>
-        <w:rPr>
-          <w:rFonts w:ascii="Times New Roman" w:hAnsi="Times New Roman" w:cs="Times New Roman"/>
-          <w:sz w:val="24"/>
-          <w:szCs w:val="24"/>
-        </w:rPr>
-        <w:t>nya</w:t>
-      </w:r>
-      <w:proofErr w:type="spellEnd"/>
-      <w:r>
-        <w:rPr>
-          <w:rFonts w:ascii="Times New Roman" w:hAnsi="Times New Roman" w:cs="Times New Roman"/>
-          <w:sz w:val="24"/>
-          <w:szCs w:val="24"/>
-        </w:rPr>
-        <w:t xml:space="preserve"> </w:t>
-      </w:r>
-      <w:proofErr w:type="spellStart"/>
-      <w:r>
-        <w:rPr>
-          <w:rFonts w:ascii="Times New Roman" w:hAnsi="Times New Roman" w:cs="Times New Roman"/>
-          <w:sz w:val="24"/>
-          <w:szCs w:val="24"/>
-        </w:rPr>
-        <w:t>dikenal</w:t>
-      </w:r>
-      <w:proofErr w:type="spellEnd"/>
-      <w:r>
-        <w:rPr>
-          <w:rFonts w:ascii="Times New Roman" w:hAnsi="Times New Roman" w:cs="Times New Roman"/>
-          <w:sz w:val="24"/>
-          <w:szCs w:val="24"/>
-        </w:rPr>
-        <w:t xml:space="preserve"> </w:t>
-      </w:r>
-      <w:proofErr w:type="spellStart"/>
-      <w:r>
-        <w:rPr>
-          <w:rFonts w:ascii="Times New Roman" w:hAnsi="Times New Roman" w:cs="Times New Roman"/>
-          <w:sz w:val="24"/>
-          <w:szCs w:val="24"/>
-        </w:rPr>
-        <w:t>sebagai</w:t>
-      </w:r>
-      <w:proofErr w:type="spellEnd"/>
-      <w:r>
-        <w:rPr>
-          <w:rFonts w:ascii="Times New Roman" w:hAnsi="Times New Roman" w:cs="Times New Roman"/>
-          <w:sz w:val="24"/>
-          <w:szCs w:val="24"/>
-        </w:rPr>
-        <w:t xml:space="preserve"> (‘ </w:t>
-      </w:r>
-      <w:proofErr w:type="spellStart"/>
-      <w:r>
-        <w:rPr>
-          <w:rFonts w:ascii="Times New Roman" w:hAnsi="Times New Roman" w:cs="Times New Roman"/>
-          <w:sz w:val="24"/>
-          <w:szCs w:val="24"/>
-        </w:rPr>
-        <w:t>Surga</w:t>
-      </w:r>
-      <w:proofErr w:type="spellEnd"/>
-      <w:r>
-        <w:rPr>
-          <w:rFonts w:ascii="Times New Roman" w:hAnsi="Times New Roman" w:cs="Times New Roman"/>
-          <w:sz w:val="24"/>
-          <w:szCs w:val="24"/>
-        </w:rPr>
-        <w:t xml:space="preserve"> ’) </w:t>
-      </w:r>
-      <w:proofErr w:type="spellStart"/>
-      <w:r>
-        <w:rPr>
-          <w:rFonts w:ascii="Times New Roman" w:hAnsi="Times New Roman" w:cs="Times New Roman"/>
-          <w:sz w:val="24"/>
-          <w:szCs w:val="24"/>
-        </w:rPr>
-        <w:t>nya</w:t>
-      </w:r>
-      <w:proofErr w:type="spellEnd"/>
-      <w:r>
-        <w:rPr>
-          <w:rFonts w:ascii="Times New Roman" w:hAnsi="Times New Roman" w:cs="Times New Roman"/>
-          <w:sz w:val="24"/>
-          <w:szCs w:val="24"/>
-        </w:rPr>
-        <w:t xml:space="preserve"> para </w:t>
-      </w:r>
-      <w:proofErr w:type="spellStart"/>
-      <w:r>
-        <w:rPr>
-          <w:rFonts w:ascii="Times New Roman" w:hAnsi="Times New Roman" w:cs="Times New Roman"/>
-          <w:sz w:val="24"/>
-          <w:szCs w:val="24"/>
-        </w:rPr>
-        <w:t>Ilmuwan</w:t>
-      </w:r>
-      <w:proofErr w:type="spellEnd"/>
-      <w:r>
-        <w:rPr>
-          <w:rFonts w:ascii="Times New Roman" w:hAnsi="Times New Roman" w:cs="Times New Roman"/>
-          <w:sz w:val="24"/>
-          <w:szCs w:val="24"/>
-        </w:rPr>
-        <w:t xml:space="preserve"> Dunia, </w:t>
-      </w:r>
-      <w:proofErr w:type="spellStart"/>
-      <w:r>
-        <w:rPr>
-          <w:rFonts w:ascii="Times New Roman" w:hAnsi="Times New Roman" w:cs="Times New Roman"/>
-          <w:sz w:val="24"/>
-          <w:szCs w:val="24"/>
-        </w:rPr>
-        <w:t>dari</w:t>
-      </w:r>
-      <w:proofErr w:type="spellEnd"/>
-      <w:r>
-        <w:rPr>
-          <w:rFonts w:ascii="Times New Roman" w:hAnsi="Times New Roman" w:cs="Times New Roman"/>
-          <w:sz w:val="24"/>
-          <w:szCs w:val="24"/>
-        </w:rPr>
-        <w:t xml:space="preserve"> Tanah </w:t>
-      </w:r>
-      <w:proofErr w:type="spellStart"/>
-      <w:r>
-        <w:rPr>
-          <w:rFonts w:ascii="Times New Roman" w:hAnsi="Times New Roman" w:cs="Times New Roman"/>
-          <w:sz w:val="24"/>
-          <w:szCs w:val="24"/>
-        </w:rPr>
-        <w:t>Tionghoa</w:t>
-      </w:r>
-      <w:proofErr w:type="spellEnd"/>
-      <w:r>
-        <w:rPr>
-          <w:rFonts w:ascii="Times New Roman" w:hAnsi="Times New Roman" w:cs="Times New Roman"/>
-          <w:sz w:val="24"/>
-          <w:szCs w:val="24"/>
-        </w:rPr>
-        <w:t xml:space="preserve">, Tanah </w:t>
-      </w:r>
-      <w:proofErr w:type="spellStart"/>
-      <w:r>
-        <w:rPr>
-          <w:rFonts w:ascii="Times New Roman" w:hAnsi="Times New Roman" w:cs="Times New Roman"/>
-          <w:sz w:val="24"/>
-          <w:szCs w:val="24"/>
-        </w:rPr>
-        <w:t>Portugis</w:t>
-      </w:r>
-      <w:proofErr w:type="spellEnd"/>
-      <w:r>
-        <w:rPr>
-          <w:rFonts w:ascii="Times New Roman" w:hAnsi="Times New Roman" w:cs="Times New Roman"/>
-          <w:sz w:val="24"/>
-          <w:szCs w:val="24"/>
-        </w:rPr>
-        <w:t xml:space="preserve">, Tanah India, Tanah Arab dan </w:t>
-      </w:r>
-      <w:proofErr w:type="spellStart"/>
-      <w:r>
-        <w:rPr>
-          <w:rFonts w:ascii="Times New Roman" w:hAnsi="Times New Roman" w:cs="Times New Roman"/>
-          <w:sz w:val="24"/>
-          <w:szCs w:val="24"/>
-        </w:rPr>
-        <w:t>Seluruh</w:t>
-      </w:r>
-      <w:proofErr w:type="spellEnd"/>
-      <w:r>
-        <w:rPr>
-          <w:rFonts w:ascii="Times New Roman" w:hAnsi="Times New Roman" w:cs="Times New Roman"/>
-          <w:sz w:val="24"/>
-          <w:szCs w:val="24"/>
-        </w:rPr>
-        <w:t xml:space="preserve"> Tanah di Dunia. Ratu Belanda pada Era ( V . O . C ) </w:t>
-      </w:r>
-      <w:proofErr w:type="spellStart"/>
-      <w:r>
-        <w:rPr>
-          <w:rFonts w:ascii="Times New Roman" w:hAnsi="Times New Roman" w:cs="Times New Roman"/>
-          <w:sz w:val="24"/>
-          <w:szCs w:val="24"/>
-        </w:rPr>
-        <w:t>tidak</w:t>
-      </w:r>
-      <w:proofErr w:type="spellEnd"/>
-      <w:r>
-        <w:rPr>
-          <w:rFonts w:ascii="Times New Roman" w:hAnsi="Times New Roman" w:cs="Times New Roman"/>
-          <w:sz w:val="24"/>
-          <w:szCs w:val="24"/>
-        </w:rPr>
-        <w:t xml:space="preserve"> </w:t>
-      </w:r>
-      <w:proofErr w:type="spellStart"/>
-      <w:r>
-        <w:rPr>
-          <w:rFonts w:ascii="Times New Roman" w:hAnsi="Times New Roman" w:cs="Times New Roman"/>
-          <w:sz w:val="24"/>
-          <w:szCs w:val="24"/>
-        </w:rPr>
-        <w:t>Senang</w:t>
-      </w:r>
-      <w:proofErr w:type="spellEnd"/>
-      <w:r>
-        <w:rPr>
-          <w:rFonts w:ascii="Times New Roman" w:hAnsi="Times New Roman" w:cs="Times New Roman"/>
-          <w:sz w:val="24"/>
-          <w:szCs w:val="24"/>
-        </w:rPr>
-        <w:t xml:space="preserve"> </w:t>
-      </w:r>
-      <w:proofErr w:type="spellStart"/>
-      <w:r>
-        <w:rPr>
-          <w:rFonts w:ascii="Times New Roman" w:hAnsi="Times New Roman" w:cs="Times New Roman"/>
-          <w:sz w:val="24"/>
-          <w:szCs w:val="24"/>
-        </w:rPr>
-        <w:t>dengan</w:t>
-      </w:r>
-      <w:proofErr w:type="spellEnd"/>
-      <w:r>
-        <w:rPr>
-          <w:rFonts w:ascii="Times New Roman" w:hAnsi="Times New Roman" w:cs="Times New Roman"/>
-          <w:sz w:val="24"/>
-          <w:szCs w:val="24"/>
-        </w:rPr>
-        <w:t xml:space="preserve"> </w:t>
-      </w:r>
-      <w:proofErr w:type="spellStart"/>
-      <w:r>
-        <w:rPr>
-          <w:rFonts w:ascii="Times New Roman" w:hAnsi="Times New Roman" w:cs="Times New Roman"/>
-          <w:sz w:val="24"/>
-          <w:szCs w:val="24"/>
-        </w:rPr>
-        <w:t>Kepandaian</w:t>
-      </w:r>
-      <w:proofErr w:type="spellEnd"/>
-      <w:r>
-        <w:rPr>
-          <w:rFonts w:ascii="Times New Roman" w:hAnsi="Times New Roman" w:cs="Times New Roman"/>
-          <w:sz w:val="24"/>
-          <w:szCs w:val="24"/>
-        </w:rPr>
-        <w:t xml:space="preserve"> dan </w:t>
-      </w:r>
-      <w:proofErr w:type="spellStart"/>
-      <w:r>
-        <w:rPr>
-          <w:rFonts w:ascii="Times New Roman" w:hAnsi="Times New Roman" w:cs="Times New Roman"/>
-          <w:sz w:val="24"/>
-          <w:szCs w:val="24"/>
-        </w:rPr>
-        <w:t>Pengetahuan</w:t>
-      </w:r>
-      <w:proofErr w:type="spellEnd"/>
-      <w:r>
-        <w:rPr>
-          <w:rFonts w:ascii="Times New Roman" w:hAnsi="Times New Roman" w:cs="Times New Roman"/>
-          <w:sz w:val="24"/>
-          <w:szCs w:val="24"/>
-        </w:rPr>
-        <w:t xml:space="preserve"> SDM (</w:t>
-      </w:r>
-      <w:proofErr w:type="spellStart"/>
-      <w:r>
-        <w:rPr>
-          <w:rFonts w:ascii="Times New Roman" w:hAnsi="Times New Roman" w:cs="Times New Roman"/>
-          <w:sz w:val="24"/>
-          <w:szCs w:val="24"/>
-        </w:rPr>
-        <w:t>Sumber</w:t>
-      </w:r>
-      <w:proofErr w:type="spellEnd"/>
-      <w:r>
-        <w:rPr>
-          <w:rFonts w:ascii="Times New Roman" w:hAnsi="Times New Roman" w:cs="Times New Roman"/>
-          <w:sz w:val="24"/>
-          <w:szCs w:val="24"/>
-        </w:rPr>
-        <w:t xml:space="preserve"> Daya </w:t>
-      </w:r>
-      <w:proofErr w:type="spellStart"/>
-      <w:r>
-        <w:rPr>
-          <w:rFonts w:ascii="Times New Roman" w:hAnsi="Times New Roman" w:cs="Times New Roman"/>
-          <w:sz w:val="24"/>
-          <w:szCs w:val="24"/>
-        </w:rPr>
-        <w:t>Manusia</w:t>
-      </w:r>
-      <w:proofErr w:type="spellEnd"/>
-      <w:r>
-        <w:rPr>
-          <w:rFonts w:ascii="Times New Roman" w:hAnsi="Times New Roman" w:cs="Times New Roman"/>
-          <w:sz w:val="24"/>
-          <w:szCs w:val="24"/>
-        </w:rPr>
-        <w:t xml:space="preserve">) di Nusantara. </w:t>
-      </w:r>
-      <w:proofErr w:type="spellStart"/>
-      <w:r>
-        <w:rPr>
-          <w:rFonts w:ascii="Times New Roman" w:hAnsi="Times New Roman" w:cs="Times New Roman"/>
-          <w:sz w:val="24"/>
-          <w:szCs w:val="24"/>
-        </w:rPr>
-        <w:t>Perjuangan</w:t>
-      </w:r>
-      <w:proofErr w:type="spellEnd"/>
-      <w:r>
-        <w:rPr>
-          <w:rFonts w:ascii="Times New Roman" w:hAnsi="Times New Roman" w:cs="Times New Roman"/>
-          <w:sz w:val="24"/>
-          <w:szCs w:val="24"/>
-        </w:rPr>
-        <w:t xml:space="preserve"> yang </w:t>
-      </w:r>
-      <w:proofErr w:type="spellStart"/>
-      <w:r>
-        <w:rPr>
-          <w:rFonts w:ascii="Times New Roman" w:hAnsi="Times New Roman" w:cs="Times New Roman"/>
-          <w:sz w:val="24"/>
-          <w:szCs w:val="24"/>
-        </w:rPr>
-        <w:t>lebih</w:t>
-      </w:r>
-      <w:proofErr w:type="spellEnd"/>
-      <w:r>
-        <w:rPr>
-          <w:rFonts w:ascii="Times New Roman" w:hAnsi="Times New Roman" w:cs="Times New Roman"/>
-          <w:sz w:val="24"/>
-          <w:szCs w:val="24"/>
-        </w:rPr>
-        <w:t xml:space="preserve"> </w:t>
-      </w:r>
-      <w:proofErr w:type="spellStart"/>
-      <w:r>
-        <w:rPr>
-          <w:rFonts w:ascii="Times New Roman" w:hAnsi="Times New Roman" w:cs="Times New Roman"/>
-          <w:sz w:val="24"/>
-          <w:szCs w:val="24"/>
-        </w:rPr>
-        <w:t>berat</w:t>
-      </w:r>
-      <w:proofErr w:type="spellEnd"/>
-      <w:r>
-        <w:rPr>
-          <w:rFonts w:ascii="Times New Roman" w:hAnsi="Times New Roman" w:cs="Times New Roman"/>
-          <w:sz w:val="24"/>
-          <w:szCs w:val="24"/>
-        </w:rPr>
-        <w:t xml:space="preserve"> </w:t>
-      </w:r>
-      <w:proofErr w:type="spellStart"/>
-      <w:r>
-        <w:rPr>
-          <w:rFonts w:ascii="Times New Roman" w:hAnsi="Times New Roman" w:cs="Times New Roman"/>
-          <w:sz w:val="24"/>
-          <w:szCs w:val="24"/>
-        </w:rPr>
-        <w:t>adalah</w:t>
-      </w:r>
-      <w:proofErr w:type="spellEnd"/>
-      <w:r>
-        <w:rPr>
-          <w:rFonts w:ascii="Times New Roman" w:hAnsi="Times New Roman" w:cs="Times New Roman"/>
-          <w:sz w:val="24"/>
-          <w:szCs w:val="24"/>
-        </w:rPr>
-        <w:t xml:space="preserve"> </w:t>
-      </w:r>
-      <w:proofErr w:type="spellStart"/>
-      <w:r>
-        <w:rPr>
-          <w:rFonts w:ascii="Times New Roman" w:hAnsi="Times New Roman" w:cs="Times New Roman"/>
-          <w:sz w:val="24"/>
-          <w:szCs w:val="24"/>
-        </w:rPr>
-        <w:t>melawan</w:t>
-      </w:r>
-      <w:proofErr w:type="spellEnd"/>
-      <w:r>
-        <w:rPr>
-          <w:rFonts w:ascii="Times New Roman" w:hAnsi="Times New Roman" w:cs="Times New Roman"/>
-          <w:sz w:val="24"/>
-          <w:szCs w:val="24"/>
-        </w:rPr>
-        <w:t xml:space="preserve"> </w:t>
-      </w:r>
-      <w:proofErr w:type="spellStart"/>
-      <w:r>
-        <w:rPr>
-          <w:rFonts w:ascii="Times New Roman" w:hAnsi="Times New Roman" w:cs="Times New Roman"/>
-          <w:sz w:val="24"/>
-          <w:szCs w:val="24"/>
-        </w:rPr>
-        <w:t>Bangsa</w:t>
-      </w:r>
-      <w:proofErr w:type="spellEnd"/>
-      <w:r>
-        <w:rPr>
-          <w:rFonts w:ascii="Times New Roman" w:hAnsi="Times New Roman" w:cs="Times New Roman"/>
-          <w:sz w:val="24"/>
-          <w:szCs w:val="24"/>
-        </w:rPr>
-        <w:t xml:space="preserve"> </w:t>
-      </w:r>
-      <w:proofErr w:type="spellStart"/>
-      <w:r>
-        <w:rPr>
-          <w:rFonts w:ascii="Times New Roman" w:hAnsi="Times New Roman" w:cs="Times New Roman"/>
-          <w:sz w:val="24"/>
-          <w:szCs w:val="24"/>
-        </w:rPr>
-        <w:t>Sendiri</w:t>
-      </w:r>
-      <w:proofErr w:type="spellEnd"/>
-      <w:r>
-        <w:rPr>
-          <w:rFonts w:ascii="Times New Roman" w:hAnsi="Times New Roman" w:cs="Times New Roman"/>
-          <w:sz w:val="24"/>
-          <w:szCs w:val="24"/>
-        </w:rPr>
-        <w:t xml:space="preserve">, yang </w:t>
-      </w:r>
-      <w:proofErr w:type="spellStart"/>
-      <w:r>
-        <w:rPr>
-          <w:rFonts w:ascii="Times New Roman" w:hAnsi="Times New Roman" w:cs="Times New Roman"/>
-          <w:sz w:val="24"/>
-          <w:szCs w:val="24"/>
-        </w:rPr>
-        <w:t>mabuk</w:t>
-      </w:r>
-      <w:proofErr w:type="spellEnd"/>
-      <w:r>
-        <w:rPr>
-          <w:rFonts w:ascii="Times New Roman" w:hAnsi="Times New Roman" w:cs="Times New Roman"/>
-          <w:sz w:val="24"/>
-          <w:szCs w:val="24"/>
-        </w:rPr>
-        <w:t xml:space="preserve"> </w:t>
-      </w:r>
-      <w:proofErr w:type="spellStart"/>
-      <w:r>
-        <w:rPr>
-          <w:rFonts w:ascii="Times New Roman" w:hAnsi="Times New Roman" w:cs="Times New Roman"/>
-          <w:sz w:val="24"/>
-          <w:szCs w:val="24"/>
-        </w:rPr>
-        <w:t>akan</w:t>
-      </w:r>
-      <w:proofErr w:type="spellEnd"/>
-      <w:r>
-        <w:rPr>
-          <w:rFonts w:ascii="Times New Roman" w:hAnsi="Times New Roman" w:cs="Times New Roman"/>
-          <w:sz w:val="24"/>
-          <w:szCs w:val="24"/>
-        </w:rPr>
-        <w:t xml:space="preserve"> Agama, </w:t>
-      </w:r>
-      <w:proofErr w:type="spellStart"/>
-      <w:r>
-        <w:rPr>
-          <w:rFonts w:ascii="Times New Roman" w:hAnsi="Times New Roman" w:cs="Times New Roman"/>
-          <w:sz w:val="24"/>
-          <w:szCs w:val="24"/>
-        </w:rPr>
-        <w:t>mabuk</w:t>
-      </w:r>
-      <w:proofErr w:type="spellEnd"/>
-      <w:r>
-        <w:rPr>
-          <w:rFonts w:ascii="Times New Roman" w:hAnsi="Times New Roman" w:cs="Times New Roman"/>
-          <w:sz w:val="24"/>
-          <w:szCs w:val="24"/>
-        </w:rPr>
-        <w:t xml:space="preserve"> </w:t>
-      </w:r>
-      <w:proofErr w:type="spellStart"/>
-      <w:r>
-        <w:rPr>
-          <w:rFonts w:ascii="Times New Roman" w:hAnsi="Times New Roman" w:cs="Times New Roman"/>
-          <w:sz w:val="24"/>
-          <w:szCs w:val="24"/>
-        </w:rPr>
-        <w:t>akan</w:t>
-      </w:r>
-      <w:proofErr w:type="spellEnd"/>
-      <w:r>
-        <w:rPr>
-          <w:rFonts w:ascii="Times New Roman" w:hAnsi="Times New Roman" w:cs="Times New Roman"/>
-          <w:sz w:val="24"/>
-          <w:szCs w:val="24"/>
-        </w:rPr>
-        <w:t xml:space="preserve"> </w:t>
-      </w:r>
-      <w:proofErr w:type="spellStart"/>
-      <w:r>
-        <w:rPr>
-          <w:rFonts w:ascii="Times New Roman" w:hAnsi="Times New Roman" w:cs="Times New Roman"/>
-          <w:sz w:val="24"/>
-          <w:szCs w:val="24"/>
-        </w:rPr>
-        <w:t>Budaya</w:t>
-      </w:r>
-      <w:proofErr w:type="spellEnd"/>
-      <w:r>
-        <w:rPr>
-          <w:rFonts w:ascii="Times New Roman" w:hAnsi="Times New Roman" w:cs="Times New Roman"/>
-          <w:sz w:val="24"/>
-          <w:szCs w:val="24"/>
-        </w:rPr>
-        <w:t xml:space="preserve"> </w:t>
-      </w:r>
-      <w:proofErr w:type="spellStart"/>
-      <w:r>
-        <w:rPr>
-          <w:rFonts w:ascii="Times New Roman" w:hAnsi="Times New Roman" w:cs="Times New Roman"/>
-          <w:sz w:val="24"/>
-          <w:szCs w:val="24"/>
-        </w:rPr>
-        <w:t>Asing</w:t>
-      </w:r>
-      <w:proofErr w:type="spellEnd"/>
-      <w:r>
-        <w:rPr>
-          <w:rFonts w:ascii="Times New Roman" w:hAnsi="Times New Roman" w:cs="Times New Roman"/>
-          <w:sz w:val="24"/>
-          <w:szCs w:val="24"/>
-        </w:rPr>
-        <w:t xml:space="preserve">, dan yang </w:t>
-      </w:r>
-      <w:proofErr w:type="spellStart"/>
-      <w:r>
-        <w:rPr>
-          <w:rFonts w:ascii="Times New Roman" w:hAnsi="Times New Roman" w:cs="Times New Roman"/>
-          <w:sz w:val="24"/>
-          <w:szCs w:val="24"/>
-        </w:rPr>
-        <w:t>saling</w:t>
-      </w:r>
-      <w:proofErr w:type="spellEnd"/>
-      <w:r>
-        <w:rPr>
-          <w:rFonts w:ascii="Times New Roman" w:hAnsi="Times New Roman" w:cs="Times New Roman"/>
-          <w:sz w:val="24"/>
-          <w:szCs w:val="24"/>
-        </w:rPr>
-        <w:t xml:space="preserve"> </w:t>
-      </w:r>
-      <w:proofErr w:type="spellStart"/>
-      <w:r>
-        <w:rPr>
-          <w:rFonts w:ascii="Times New Roman" w:hAnsi="Times New Roman" w:cs="Times New Roman"/>
-          <w:sz w:val="24"/>
-          <w:szCs w:val="24"/>
-        </w:rPr>
-        <w:t>menindas</w:t>
-      </w:r>
-      <w:proofErr w:type="spellEnd"/>
-      <w:r>
-        <w:rPr>
-          <w:rFonts w:ascii="Times New Roman" w:hAnsi="Times New Roman" w:cs="Times New Roman"/>
-          <w:sz w:val="24"/>
-          <w:szCs w:val="24"/>
-        </w:rPr>
-        <w:t xml:space="preserve"> </w:t>
-      </w:r>
-      <w:proofErr w:type="spellStart"/>
-      <w:r>
-        <w:rPr>
-          <w:rFonts w:ascii="Times New Roman" w:hAnsi="Times New Roman" w:cs="Times New Roman"/>
-          <w:sz w:val="24"/>
-          <w:szCs w:val="24"/>
-        </w:rPr>
-        <w:t>Saudara</w:t>
-      </w:r>
-      <w:proofErr w:type="spellEnd"/>
-      <w:r>
-        <w:rPr>
-          <w:rFonts w:ascii="Times New Roman" w:hAnsi="Times New Roman" w:cs="Times New Roman"/>
-          <w:sz w:val="24"/>
-          <w:szCs w:val="24"/>
-        </w:rPr>
-        <w:t xml:space="preserve"> </w:t>
-      </w:r>
-      <w:proofErr w:type="spellStart"/>
-      <w:r>
-        <w:rPr>
-          <w:rFonts w:ascii="Times New Roman" w:hAnsi="Times New Roman" w:cs="Times New Roman"/>
-          <w:sz w:val="24"/>
-          <w:szCs w:val="24"/>
-        </w:rPr>
-        <w:t>Bangsa</w:t>
-      </w:r>
-      <w:proofErr w:type="spellEnd"/>
-      <w:r>
-        <w:rPr>
-          <w:rFonts w:ascii="Times New Roman" w:hAnsi="Times New Roman" w:cs="Times New Roman"/>
-          <w:sz w:val="24"/>
-          <w:szCs w:val="24"/>
-        </w:rPr>
-        <w:t xml:space="preserve"> </w:t>
-      </w:r>
-      <w:proofErr w:type="spellStart"/>
-      <w:r>
-        <w:rPr>
-          <w:rFonts w:ascii="Times New Roman" w:hAnsi="Times New Roman" w:cs="Times New Roman"/>
-          <w:sz w:val="24"/>
-          <w:szCs w:val="24"/>
-        </w:rPr>
-        <w:t>Sendiri</w:t>
-      </w:r>
-      <w:proofErr w:type="spellEnd"/>
-      <w:r>
-        <w:rPr>
-          <w:rFonts w:ascii="Times New Roman" w:hAnsi="Times New Roman" w:cs="Times New Roman"/>
-          <w:sz w:val="24"/>
-          <w:szCs w:val="24"/>
-        </w:rPr>
-        <w:t xml:space="preserve"> </w:t>
-      </w:r>
-      <w:proofErr w:type="spellStart"/>
-      <w:r>
-        <w:rPr>
-          <w:rFonts w:ascii="Times New Roman" w:hAnsi="Times New Roman" w:cs="Times New Roman"/>
-          <w:sz w:val="24"/>
-          <w:szCs w:val="24"/>
-        </w:rPr>
-        <w:t>dengan</w:t>
-      </w:r>
-      <w:proofErr w:type="spellEnd"/>
-      <w:r>
-        <w:rPr>
-          <w:rFonts w:ascii="Times New Roman" w:hAnsi="Times New Roman" w:cs="Times New Roman"/>
-          <w:sz w:val="24"/>
-          <w:szCs w:val="24"/>
-        </w:rPr>
-        <w:t xml:space="preserve"> alas an : “ Atas Nama </w:t>
-      </w:r>
-      <w:proofErr w:type="spellStart"/>
-      <w:r>
-        <w:rPr>
-          <w:rFonts w:ascii="Times New Roman" w:hAnsi="Times New Roman" w:cs="Times New Roman"/>
-          <w:sz w:val="24"/>
-          <w:szCs w:val="24"/>
-        </w:rPr>
-        <w:t>Bangsa</w:t>
-      </w:r>
-      <w:proofErr w:type="spellEnd"/>
-      <w:r>
-        <w:rPr>
-          <w:rFonts w:ascii="Times New Roman" w:hAnsi="Times New Roman" w:cs="Times New Roman"/>
-          <w:sz w:val="24"/>
-          <w:szCs w:val="24"/>
-        </w:rPr>
-        <w:t xml:space="preserve"> dan Negara”. </w:t>
-      </w:r>
-      <w:proofErr w:type="spellStart"/>
-      <w:r>
-        <w:rPr>
-          <w:rFonts w:ascii="Times New Roman" w:hAnsi="Times New Roman" w:cs="Times New Roman"/>
-          <w:sz w:val="24"/>
-          <w:szCs w:val="24"/>
-        </w:rPr>
-        <w:t>Bangsa</w:t>
-      </w:r>
-      <w:proofErr w:type="spellEnd"/>
-      <w:r>
-        <w:rPr>
-          <w:rFonts w:ascii="Times New Roman" w:hAnsi="Times New Roman" w:cs="Times New Roman"/>
-          <w:sz w:val="24"/>
-          <w:szCs w:val="24"/>
-        </w:rPr>
-        <w:t xml:space="preserve"> </w:t>
-      </w:r>
-      <w:proofErr w:type="spellStart"/>
-      <w:r>
-        <w:rPr>
-          <w:rFonts w:ascii="Times New Roman" w:hAnsi="Times New Roman" w:cs="Times New Roman"/>
-          <w:sz w:val="24"/>
-          <w:szCs w:val="24"/>
-        </w:rPr>
-        <w:t>adalah</w:t>
-      </w:r>
-      <w:proofErr w:type="spellEnd"/>
-      <w:r>
-        <w:rPr>
-          <w:rFonts w:ascii="Times New Roman" w:hAnsi="Times New Roman" w:cs="Times New Roman"/>
-          <w:sz w:val="24"/>
-          <w:szCs w:val="24"/>
-        </w:rPr>
-        <w:t xml:space="preserve"> Wangsa, dan Negara </w:t>
-      </w:r>
-      <w:proofErr w:type="spellStart"/>
-      <w:r>
-        <w:rPr>
-          <w:rFonts w:ascii="Times New Roman" w:hAnsi="Times New Roman" w:cs="Times New Roman"/>
-          <w:sz w:val="24"/>
-          <w:szCs w:val="24"/>
-        </w:rPr>
-        <w:t>adalah</w:t>
-      </w:r>
-      <w:proofErr w:type="spellEnd"/>
-      <w:r>
-        <w:rPr>
-          <w:rFonts w:ascii="Times New Roman" w:hAnsi="Times New Roman" w:cs="Times New Roman"/>
-          <w:sz w:val="24"/>
-          <w:szCs w:val="24"/>
-        </w:rPr>
-        <w:t xml:space="preserve"> Rakyat </w:t>
-      </w:r>
-      <w:proofErr w:type="spellStart"/>
-      <w:r>
-        <w:rPr>
-          <w:rFonts w:ascii="Times New Roman" w:hAnsi="Times New Roman" w:cs="Times New Roman"/>
-          <w:sz w:val="24"/>
-          <w:szCs w:val="24"/>
-        </w:rPr>
-        <w:t>nya</w:t>
-      </w:r>
-      <w:proofErr w:type="spellEnd"/>
-      <w:r>
-        <w:rPr>
-          <w:rFonts w:ascii="Times New Roman" w:hAnsi="Times New Roman" w:cs="Times New Roman"/>
-          <w:sz w:val="24"/>
-          <w:szCs w:val="24"/>
-        </w:rPr>
-        <w:t xml:space="preserve"> </w:t>
-      </w:r>
-      <w:proofErr w:type="spellStart"/>
-      <w:r>
-        <w:rPr>
-          <w:rFonts w:ascii="Times New Roman" w:hAnsi="Times New Roman" w:cs="Times New Roman"/>
-          <w:sz w:val="24"/>
-          <w:szCs w:val="24"/>
-        </w:rPr>
-        <w:t>Sendiri</w:t>
-      </w:r>
-      <w:proofErr w:type="spellEnd"/>
-      <w:r>
-        <w:rPr>
-          <w:rFonts w:ascii="Times New Roman" w:hAnsi="Times New Roman" w:cs="Times New Roman"/>
-          <w:sz w:val="24"/>
-          <w:szCs w:val="24"/>
-        </w:rPr>
-        <w:t xml:space="preserve">. Negara yang </w:t>
-      </w:r>
-      <w:proofErr w:type="spellStart"/>
-      <w:r>
-        <w:rPr>
-          <w:rFonts w:ascii="Times New Roman" w:hAnsi="Times New Roman" w:cs="Times New Roman"/>
-          <w:sz w:val="24"/>
-          <w:szCs w:val="24"/>
-        </w:rPr>
-        <w:t>tidak</w:t>
-      </w:r>
-      <w:proofErr w:type="spellEnd"/>
-      <w:r>
-        <w:rPr>
-          <w:rFonts w:ascii="Times New Roman" w:hAnsi="Times New Roman" w:cs="Times New Roman"/>
-          <w:sz w:val="24"/>
-          <w:szCs w:val="24"/>
-        </w:rPr>
-        <w:t xml:space="preserve"> </w:t>
-      </w:r>
-      <w:proofErr w:type="spellStart"/>
-      <w:r>
-        <w:rPr>
-          <w:rFonts w:ascii="Times New Roman" w:hAnsi="Times New Roman" w:cs="Times New Roman"/>
-          <w:sz w:val="24"/>
-          <w:szCs w:val="24"/>
-        </w:rPr>
-        <w:t>berpihak</w:t>
-      </w:r>
-      <w:proofErr w:type="spellEnd"/>
-      <w:r>
-        <w:rPr>
-          <w:rFonts w:ascii="Times New Roman" w:hAnsi="Times New Roman" w:cs="Times New Roman"/>
-          <w:sz w:val="24"/>
-          <w:szCs w:val="24"/>
-        </w:rPr>
-        <w:t xml:space="preserve"> pada Rakyat, </w:t>
-      </w:r>
-      <w:proofErr w:type="spellStart"/>
-      <w:r>
-        <w:rPr>
-          <w:rFonts w:ascii="Times New Roman" w:hAnsi="Times New Roman" w:cs="Times New Roman"/>
-          <w:sz w:val="24"/>
-          <w:szCs w:val="24"/>
-        </w:rPr>
-        <w:t>Terutama</w:t>
-      </w:r>
-      <w:proofErr w:type="spellEnd"/>
-      <w:r>
-        <w:rPr>
-          <w:rFonts w:ascii="Times New Roman" w:hAnsi="Times New Roman" w:cs="Times New Roman"/>
-          <w:sz w:val="24"/>
-          <w:szCs w:val="24"/>
-        </w:rPr>
-        <w:t xml:space="preserve"> pada Rakyat Marginal </w:t>
-      </w:r>
-      <w:proofErr w:type="spellStart"/>
-      <w:r>
-        <w:rPr>
-          <w:rFonts w:ascii="Times New Roman" w:hAnsi="Times New Roman" w:cs="Times New Roman"/>
-          <w:sz w:val="24"/>
-          <w:szCs w:val="24"/>
-        </w:rPr>
-        <w:t>disebut</w:t>
-      </w:r>
-      <w:proofErr w:type="spellEnd"/>
-      <w:r>
-        <w:rPr>
-          <w:rFonts w:ascii="Times New Roman" w:hAnsi="Times New Roman" w:cs="Times New Roman"/>
-          <w:sz w:val="24"/>
-          <w:szCs w:val="24"/>
-        </w:rPr>
-        <w:t xml:space="preserve"> </w:t>
-      </w:r>
-      <w:proofErr w:type="spellStart"/>
-      <w:r>
-        <w:rPr>
-          <w:rFonts w:ascii="Times New Roman" w:hAnsi="Times New Roman" w:cs="Times New Roman"/>
-          <w:sz w:val="24"/>
-          <w:szCs w:val="24"/>
-        </w:rPr>
-        <w:t>sebagai</w:t>
-      </w:r>
-      <w:proofErr w:type="spellEnd"/>
-      <w:r>
-        <w:rPr>
-          <w:rFonts w:ascii="Times New Roman" w:hAnsi="Times New Roman" w:cs="Times New Roman"/>
-          <w:sz w:val="24"/>
-          <w:szCs w:val="24"/>
-        </w:rPr>
-        <w:t xml:space="preserve"> </w:t>
-      </w:r>
-      <w:proofErr w:type="spellStart"/>
-      <w:r>
-        <w:rPr>
-          <w:rFonts w:ascii="Times New Roman" w:hAnsi="Times New Roman" w:cs="Times New Roman"/>
-          <w:sz w:val="24"/>
-          <w:szCs w:val="24"/>
-        </w:rPr>
-        <w:t>Oligarki</w:t>
-      </w:r>
-      <w:proofErr w:type="spellEnd"/>
-      <w:r>
-        <w:rPr>
-          <w:rFonts w:ascii="Times New Roman" w:hAnsi="Times New Roman" w:cs="Times New Roman"/>
-          <w:sz w:val="24"/>
-          <w:szCs w:val="24"/>
-        </w:rPr>
-        <w:t xml:space="preserve">. Wangsa Nusantara, </w:t>
-      </w:r>
-      <w:proofErr w:type="spellStart"/>
-      <w:r>
-        <w:rPr>
-          <w:rFonts w:ascii="Times New Roman" w:hAnsi="Times New Roman" w:cs="Times New Roman"/>
-          <w:sz w:val="24"/>
-          <w:szCs w:val="24"/>
-        </w:rPr>
-        <w:t>lawan</w:t>
-      </w:r>
-      <w:proofErr w:type="spellEnd"/>
-      <w:r>
-        <w:rPr>
-          <w:rFonts w:ascii="Times New Roman" w:hAnsi="Times New Roman" w:cs="Times New Roman"/>
-          <w:sz w:val="24"/>
-          <w:szCs w:val="24"/>
-        </w:rPr>
-        <w:t xml:space="preserve"> </w:t>
-      </w:r>
-      <w:proofErr w:type="spellStart"/>
-      <w:r>
-        <w:rPr>
-          <w:rFonts w:ascii="Times New Roman" w:hAnsi="Times New Roman" w:cs="Times New Roman"/>
-          <w:sz w:val="24"/>
-          <w:szCs w:val="24"/>
-        </w:rPr>
-        <w:t>Oligarki</w:t>
-      </w:r>
-      <w:proofErr w:type="spellEnd"/>
-      <w:r>
-        <w:rPr>
-          <w:rFonts w:ascii="Times New Roman" w:hAnsi="Times New Roman" w:cs="Times New Roman"/>
-          <w:sz w:val="24"/>
-          <w:szCs w:val="24"/>
-        </w:rPr>
-        <w:t xml:space="preserve">! Panjang </w:t>
-      </w:r>
-      <w:proofErr w:type="spellStart"/>
-      <w:r>
-        <w:rPr>
-          <w:rFonts w:ascii="Times New Roman" w:hAnsi="Times New Roman" w:cs="Times New Roman"/>
-          <w:sz w:val="24"/>
-          <w:szCs w:val="24"/>
-        </w:rPr>
-        <w:t>Umur</w:t>
-      </w:r>
-      <w:proofErr w:type="spellEnd"/>
-      <w:r>
-        <w:rPr>
-          <w:rFonts w:ascii="Times New Roman" w:hAnsi="Times New Roman" w:cs="Times New Roman"/>
-          <w:sz w:val="24"/>
-          <w:szCs w:val="24"/>
-        </w:rPr>
-        <w:t xml:space="preserve"> </w:t>
-      </w:r>
-      <w:proofErr w:type="spellStart"/>
-      <w:r>
-        <w:rPr>
-          <w:rFonts w:ascii="Times New Roman" w:hAnsi="Times New Roman" w:cs="Times New Roman"/>
-          <w:sz w:val="24"/>
-          <w:szCs w:val="24"/>
-        </w:rPr>
-        <w:t>Perjuangan</w:t>
-      </w:r>
-      <w:proofErr w:type="spellEnd"/>
-      <w:r>
-        <w:rPr>
-          <w:rFonts w:ascii="Times New Roman" w:hAnsi="Times New Roman" w:cs="Times New Roman"/>
-          <w:sz w:val="24"/>
-          <w:szCs w:val="24"/>
-        </w:rPr>
-        <w:t xml:space="preserve"> Wangsa Nusantara </w:t>
-      </w:r>
-      <w:proofErr w:type="spellStart"/>
-      <w:r>
-        <w:rPr>
-          <w:rFonts w:ascii="Times New Roman" w:hAnsi="Times New Roman" w:cs="Times New Roman"/>
-          <w:sz w:val="24"/>
-          <w:szCs w:val="24"/>
-        </w:rPr>
-        <w:t>melawan</w:t>
-      </w:r>
-      <w:proofErr w:type="spellEnd"/>
-      <w:r>
-        <w:rPr>
-          <w:rFonts w:ascii="Times New Roman" w:hAnsi="Times New Roman" w:cs="Times New Roman"/>
-          <w:sz w:val="24"/>
-          <w:szCs w:val="24"/>
-        </w:rPr>
-        <w:t xml:space="preserve"> </w:t>
-      </w:r>
-      <w:proofErr w:type="spellStart"/>
-      <w:r>
-        <w:rPr>
-          <w:rFonts w:ascii="Times New Roman" w:hAnsi="Times New Roman" w:cs="Times New Roman"/>
-          <w:sz w:val="24"/>
-          <w:szCs w:val="24"/>
-        </w:rPr>
-        <w:t>Oligarki</w:t>
-      </w:r>
-      <w:proofErr w:type="spellEnd"/>
-      <w:r>
-        <w:rPr>
-          <w:rFonts w:ascii="Times New Roman" w:hAnsi="Times New Roman" w:cs="Times New Roman"/>
-          <w:sz w:val="24"/>
-          <w:szCs w:val="24"/>
-        </w:rPr>
-        <w:t>! Merdeka!</w:t>
+        <w:t>, dan yang saling menindas Saudara Bangsa Sendiri dengan alas an : “ Atas Nama Bangsa dan Negara”. Bangsa adalah Wangsa, dan Negara adalah Rakyat nya Sendiri. Negara yang tidak berpihak pada Rakyat, Terutama pada Rakyat Marginal disebut sebagai Oligarki. Wangsa Nusantara, lawan Oligarki! Panjang Umur Perjuangan Wangsa Nusantara melawan Oligarki! Merdeka!</w:t>
       </w:r>
       <w:r>
         <w:rPr>
@@ -13692,25 +12036,7 @@
           <w:sz w:val="24"/>
           <w:szCs w:val="24"/>
         </w:rPr>
-        <w:t xml:space="preserve">Samuel </w:t>
-      </w:r>
-      <w:proofErr w:type="spellStart"/>
-      <w:r>
-        <w:rPr>
-          <w:rFonts w:ascii="Times New Roman" w:hAnsi="Times New Roman" w:cs="Times New Roman"/>
-          <w:sz w:val="24"/>
-          <w:szCs w:val="24"/>
-        </w:rPr>
-        <w:t>Hasiholan</w:t>
-      </w:r>
-      <w:proofErr w:type="spellEnd"/>
-      <w:r>
-        <w:rPr>
-          <w:rFonts w:ascii="Times New Roman" w:hAnsi="Times New Roman" w:cs="Times New Roman"/>
-          <w:sz w:val="24"/>
-          <w:szCs w:val="24"/>
-        </w:rPr>
-        <w:t xml:space="preserve"> Omega, S. Tr. T. (Founder : BeruangLaut.ID)</w:t>
+        <w:t>Samuel Hasiholan Omega, S. Tr. T. (Founder : BeruangLaut.ID)</w:t>
       </w:r>
     </w:p>
     <w:p>
@@ -13737,18 +12063,8 @@
           <w:sz w:val="24"/>
           <w:szCs w:val="24"/>
         </w:rPr>
-        <w:t xml:space="preserve">1 </w:t>
+        <w:t>1 Tesalonicenses</w:t>
       </w:r>
-      <w:proofErr w:type="spellStart"/>
-      <w:r>
-        <w:rPr>
-          <w:rFonts w:ascii="Times New Roman" w:hAnsi="Times New Roman" w:cs="Times New Roman"/>
-          <w:sz w:val="24"/>
-          <w:szCs w:val="24"/>
-        </w:rPr>
-        <w:t>Tesalonicenses</w:t>
-      </w:r>
-      <w:proofErr w:type="spellEnd"/>
       <w:r>
         <w:rPr>
           <w:rFonts w:ascii="Times New Roman" w:hAnsi="Times New Roman" w:cs="Times New Roman"/>
@@ -13997,7 +12313,23 @@
           <w:sz w:val="24"/>
           <w:szCs w:val="24"/>
         </w:rPr>
-        <w:t>#PAPUNURANIDUNIA</w:t>
+        <w:t>#PAPU</w:t>
+      </w:r>
+      <w:r>
+        <w:rPr>
+          <w:rFonts w:ascii="Times New Roman" w:hAnsi="Times New Roman" w:cs="Times New Roman"/>
+          <w:sz w:val="24"/>
+          <w:szCs w:val="24"/>
+        </w:rPr>
+        <w:t>A</w:t>
+      </w:r>
+      <w:r>
+        <w:rPr>
+          <w:rFonts w:ascii="Times New Roman" w:hAnsi="Times New Roman" w:cs="Times New Roman"/>
+          <w:sz w:val="24"/>
+          <w:szCs w:val="24"/>
+        </w:rPr>
+        <w:t>NURANIDUNIA</w:t>
       </w:r>
     </w:p>
     <w:p>

</xml_diff>

<commit_message>
Samuel Ultimate Law [Revised] | (16:48 (W . I . B[Waktu Indonesia bagian Barat]), 10/02/2026), Batam, Kepulauan Riau, Indonesia | Samuel Ultimate Law [Revised] #SAVEPALESTINE2026 #BOARDOFPISS #RAKYATMANAYANGKAUWAKILIDEWAN #DEWANPERWAKILANOLIGARKIINDONESIABUKANDEWANPERWAKILANRAKYATNUSANTARA
Samuel Ultimate Law [Revised] | (16:48 (W . I . B[Waktu Indonesia bagian Barat]), 10/02/2026), Batam, Kepulauan Riau, Indonesia | Samuel Ultimate Law [Revised] #SAVEPALESTINE2026 #BOARDOFPISS #RAKYATMANAYANGKAUWAKILIDEWAN #DEWANPERWAKILANOLIGARKIINDONESIABUKANDEWANPERWAKILANRAKYATNUSANTARA
</commit_message>
<xml_diff>
--- a/Samuel Ultimate Law [Revised].docx
+++ b/Samuel Ultimate Law [Revised].docx
@@ -53,6 +53,7 @@
           <w:lang w:val="id-ID"/>
         </w:rPr>
       </w:pPr>
+      <w:proofErr w:type="spellStart"/>
       <w:r>
         <w:rPr>
           <w:rFonts w:ascii="Times New Roman" w:eastAsiaTheme="minorEastAsia" w:hAnsi="Times New Roman" w:cs="Times New Roman"/>
@@ -60,7 +61,37 @@
           <w:szCs w:val="24"/>
           <w:lang w:val="id-ID"/>
         </w:rPr>
-        <w:t>by : Samuel Hasiholan Omega Purba, S. Tr. T.</w:t>
+        <w:t>by</w:t>
+      </w:r>
+      <w:proofErr w:type="spellEnd"/>
+      <w:r>
+        <w:rPr>
+          <w:rFonts w:ascii="Times New Roman" w:eastAsiaTheme="minorEastAsia" w:hAnsi="Times New Roman" w:cs="Times New Roman"/>
+          <w:sz w:val="24"/>
+          <w:szCs w:val="24"/>
+          <w:lang w:val="id-ID"/>
+        </w:rPr>
+        <w:t xml:space="preserve"> : Samuel Hasiholan Omega Purba, S. </w:t>
+      </w:r>
+      <w:proofErr w:type="spellStart"/>
+      <w:r>
+        <w:rPr>
+          <w:rFonts w:ascii="Times New Roman" w:eastAsiaTheme="minorEastAsia" w:hAnsi="Times New Roman" w:cs="Times New Roman"/>
+          <w:sz w:val="24"/>
+          <w:szCs w:val="24"/>
+          <w:lang w:val="id-ID"/>
+        </w:rPr>
+        <w:t>Tr</w:t>
+      </w:r>
+      <w:proofErr w:type="spellEnd"/>
+      <w:r>
+        <w:rPr>
+          <w:rFonts w:ascii="Times New Roman" w:eastAsiaTheme="minorEastAsia" w:hAnsi="Times New Roman" w:cs="Times New Roman"/>
+          <w:sz w:val="24"/>
+          <w:szCs w:val="24"/>
+          <w:lang w:val="id-ID"/>
+        </w:rPr>
+        <w:t>. T.</w:t>
       </w:r>
     </w:p>
     <w:p>
@@ -95,6 +126,7 @@
           <w:lang w:val="id-ID"/>
         </w:rPr>
       </w:pPr>
+      <w:proofErr w:type="spellStart"/>
       <w:r>
         <w:rPr>
           <w:rFonts w:ascii="Times New Roman" w:eastAsiaTheme="minorEastAsia" w:hAnsi="Times New Roman" w:cs="Times New Roman"/>
@@ -102,7 +134,17 @@
           <w:szCs w:val="24"/>
           <w:lang w:val="id-ID"/>
         </w:rPr>
-        <w:t>Prodi Teknik Robotika dan Kecerdasan buatan</w:t>
+        <w:t>Prodi</w:t>
+      </w:r>
+      <w:proofErr w:type="spellEnd"/>
+      <w:r>
+        <w:rPr>
+          <w:rFonts w:ascii="Times New Roman" w:eastAsiaTheme="minorEastAsia" w:hAnsi="Times New Roman" w:cs="Times New Roman"/>
+          <w:sz w:val="24"/>
+          <w:szCs w:val="24"/>
+          <w:lang w:val="id-ID"/>
+        </w:rPr>
+        <w:t xml:space="preserve"> Teknik Robotika dan Kecerdasan buatan</w:t>
       </w:r>
     </w:p>
     <w:p>
@@ -11899,6 +11941,7 @@
           <w:szCs w:val="24"/>
         </w:rPr>
       </w:pPr>
+      <w:proofErr w:type="gramStart"/>
       <w:r>
         <w:rPr>
           <w:rFonts w:ascii="Times New Roman" w:hAnsi="Times New Roman" w:cs="Times New Roman"/>
@@ -11907,6 +11950,7 @@
         </w:rPr>
         <w:t>Quote’s :</w:t>
       </w:r>
+      <w:proofErr w:type="gramEnd"/>
     </w:p>
     <w:p>
       <w:pPr>
@@ -11918,6 +11962,7 @@
           <w:szCs w:val="24"/>
         </w:rPr>
       </w:pPr>
+      <w:proofErr w:type="gramStart"/>
       <w:r>
         <w:rPr>
           <w:rFonts w:ascii="Times New Roman" w:hAnsi="Times New Roman" w:cs="Times New Roman"/>
@@ -11932,7 +11977,62 @@
           <w:sz w:val="24"/>
           <w:szCs w:val="24"/>
         </w:rPr>
-        <w:t xml:space="preserve"> saya mendedikasikan Konstanta Nusantara (</w:t>
+        <w:t xml:space="preserve"> </w:t>
+      </w:r>
+      <w:proofErr w:type="spellStart"/>
+      <w:r>
+        <w:rPr>
+          <w:rFonts w:ascii="Times New Roman" w:hAnsi="Times New Roman" w:cs="Times New Roman"/>
+          <w:sz w:val="24"/>
+          <w:szCs w:val="24"/>
+        </w:rPr>
+        <w:t>saya</w:t>
+      </w:r>
+      <w:proofErr w:type="spellEnd"/>
+      <w:proofErr w:type="gramEnd"/>
+      <w:r>
+        <w:rPr>
+          <w:rFonts w:ascii="Times New Roman" w:hAnsi="Times New Roman" w:cs="Times New Roman"/>
+          <w:sz w:val="24"/>
+          <w:szCs w:val="24"/>
+        </w:rPr>
+        <w:t xml:space="preserve"> </w:t>
+      </w:r>
+      <w:proofErr w:type="spellStart"/>
+      <w:r>
+        <w:rPr>
+          <w:rFonts w:ascii="Times New Roman" w:hAnsi="Times New Roman" w:cs="Times New Roman"/>
+          <w:sz w:val="24"/>
+          <w:szCs w:val="24"/>
+        </w:rPr>
+        <w:t>mendedikasikan</w:t>
+      </w:r>
+      <w:proofErr w:type="spellEnd"/>
+      <w:r>
+        <w:rPr>
+          <w:rFonts w:ascii="Times New Roman" w:hAnsi="Times New Roman" w:cs="Times New Roman"/>
+          <w:sz w:val="24"/>
+          <w:szCs w:val="24"/>
+        </w:rPr>
+        <w:t xml:space="preserve"> </w:t>
+      </w:r>
+      <w:proofErr w:type="spellStart"/>
+      <w:r>
+        <w:rPr>
+          <w:rFonts w:ascii="Times New Roman" w:hAnsi="Times New Roman" w:cs="Times New Roman"/>
+          <w:sz w:val="24"/>
+          <w:szCs w:val="24"/>
+        </w:rPr>
+        <w:t>Konstanta</w:t>
+      </w:r>
+      <w:proofErr w:type="spellEnd"/>
+      <w:r>
+        <w:rPr>
+          <w:rFonts w:ascii="Times New Roman" w:hAnsi="Times New Roman" w:cs="Times New Roman"/>
+          <w:sz w:val="24"/>
+          <w:szCs w:val="24"/>
+        </w:rPr>
+        <w:t xml:space="preserve"> Nusantara (</w:t>
       </w:r>
       <w:r>
         <w:rPr>
@@ -11942,16 +12042,9 @@
           <w:sz w:val="24"/>
           <w:szCs w:val="24"/>
         </w:rPr>
-        <w:t>Nusantara’s Contant</w:t>
-      </w:r>
-      <w:r>
-        <w:rPr>
-          <w:rFonts w:ascii="Times New Roman" w:hAnsi="Times New Roman" w:cs="Times New Roman"/>
-          <w:sz w:val="24"/>
-          <w:szCs w:val="24"/>
-        </w:rPr>
-        <w:t>), sebagai Wujud Keperdulian saya terhadap Wangsa Nusantara. saya Harap dengan ada nya Konstanta Nusantara (</w:t>
-      </w:r>
+        <w:t xml:space="preserve">Nusantara’s </w:t>
+      </w:r>
+      <w:proofErr w:type="spellStart"/>
       <w:r>
         <w:rPr>
           <w:rFonts w:ascii="Times New Roman" w:hAnsi="Times New Roman" w:cs="Times New Roman"/>
@@ -11960,15 +12053,550 @@
           <w:sz w:val="24"/>
           <w:szCs w:val="24"/>
         </w:rPr>
-        <w:t>Nusantara’s Contant</w:t>
-      </w:r>
-      <w:r>
-        <w:rPr>
-          <w:rFonts w:ascii="Times New Roman" w:hAnsi="Times New Roman" w:cs="Times New Roman"/>
-          <w:sz w:val="24"/>
-          <w:szCs w:val="24"/>
-        </w:rPr>
-        <w:t xml:space="preserve">) dapat Menumbuhkan ‘Adrenali’ Wangsa Nusantara menuju Generasi Emas Indonesia 2045 mengingat Sejarah Nusantara merupakan Tempat Berkumpul nya para Ilmuwan di Seluruh Dunia, bukan hanya di Tanah Jawa, tetapi juga di Tanah Sumatera, Tanah Sulawesi, </w:t>
+        <w:t>Contant</w:t>
+      </w:r>
+      <w:proofErr w:type="spellEnd"/>
+      <w:r>
+        <w:rPr>
+          <w:rFonts w:ascii="Times New Roman" w:hAnsi="Times New Roman" w:cs="Times New Roman"/>
+          <w:sz w:val="24"/>
+          <w:szCs w:val="24"/>
+        </w:rPr>
+        <w:t xml:space="preserve">), </w:t>
+      </w:r>
+      <w:proofErr w:type="spellStart"/>
+      <w:r>
+        <w:rPr>
+          <w:rFonts w:ascii="Times New Roman" w:hAnsi="Times New Roman" w:cs="Times New Roman"/>
+          <w:sz w:val="24"/>
+          <w:szCs w:val="24"/>
+        </w:rPr>
+        <w:t>sebagai</w:t>
+      </w:r>
+      <w:proofErr w:type="spellEnd"/>
+      <w:r>
+        <w:rPr>
+          <w:rFonts w:ascii="Times New Roman" w:hAnsi="Times New Roman" w:cs="Times New Roman"/>
+          <w:sz w:val="24"/>
+          <w:szCs w:val="24"/>
+        </w:rPr>
+        <w:t xml:space="preserve"> </w:t>
+      </w:r>
+      <w:proofErr w:type="spellStart"/>
+      <w:r>
+        <w:rPr>
+          <w:rFonts w:ascii="Times New Roman" w:hAnsi="Times New Roman" w:cs="Times New Roman"/>
+          <w:sz w:val="24"/>
+          <w:szCs w:val="24"/>
+        </w:rPr>
+        <w:t>Wujud</w:t>
+      </w:r>
+      <w:proofErr w:type="spellEnd"/>
+      <w:r>
+        <w:rPr>
+          <w:rFonts w:ascii="Times New Roman" w:hAnsi="Times New Roman" w:cs="Times New Roman"/>
+          <w:sz w:val="24"/>
+          <w:szCs w:val="24"/>
+        </w:rPr>
+        <w:t xml:space="preserve"> </w:t>
+      </w:r>
+      <w:proofErr w:type="spellStart"/>
+      <w:r>
+        <w:rPr>
+          <w:rFonts w:ascii="Times New Roman" w:hAnsi="Times New Roman" w:cs="Times New Roman"/>
+          <w:sz w:val="24"/>
+          <w:szCs w:val="24"/>
+        </w:rPr>
+        <w:t>Keperdulian</w:t>
+      </w:r>
+      <w:proofErr w:type="spellEnd"/>
+      <w:r>
+        <w:rPr>
+          <w:rFonts w:ascii="Times New Roman" w:hAnsi="Times New Roman" w:cs="Times New Roman"/>
+          <w:sz w:val="24"/>
+          <w:szCs w:val="24"/>
+        </w:rPr>
+        <w:t xml:space="preserve"> </w:t>
+      </w:r>
+      <w:proofErr w:type="spellStart"/>
+      <w:r>
+        <w:rPr>
+          <w:rFonts w:ascii="Times New Roman" w:hAnsi="Times New Roman" w:cs="Times New Roman"/>
+          <w:sz w:val="24"/>
+          <w:szCs w:val="24"/>
+        </w:rPr>
+        <w:t>saya</w:t>
+      </w:r>
+      <w:proofErr w:type="spellEnd"/>
+      <w:r>
+        <w:rPr>
+          <w:rFonts w:ascii="Times New Roman" w:hAnsi="Times New Roman" w:cs="Times New Roman"/>
+          <w:sz w:val="24"/>
+          <w:szCs w:val="24"/>
+        </w:rPr>
+        <w:t xml:space="preserve"> </w:t>
+      </w:r>
+      <w:proofErr w:type="spellStart"/>
+      <w:r>
+        <w:rPr>
+          <w:rFonts w:ascii="Times New Roman" w:hAnsi="Times New Roman" w:cs="Times New Roman"/>
+          <w:sz w:val="24"/>
+          <w:szCs w:val="24"/>
+        </w:rPr>
+        <w:t>terhadap</w:t>
+      </w:r>
+      <w:proofErr w:type="spellEnd"/>
+      <w:r>
+        <w:rPr>
+          <w:rFonts w:ascii="Times New Roman" w:hAnsi="Times New Roman" w:cs="Times New Roman"/>
+          <w:sz w:val="24"/>
+          <w:szCs w:val="24"/>
+        </w:rPr>
+        <w:t xml:space="preserve"> Wangsa Nusantara. </w:t>
+      </w:r>
+      <w:proofErr w:type="spellStart"/>
+      <w:r>
+        <w:rPr>
+          <w:rFonts w:ascii="Times New Roman" w:hAnsi="Times New Roman" w:cs="Times New Roman"/>
+          <w:sz w:val="24"/>
+          <w:szCs w:val="24"/>
+        </w:rPr>
+        <w:t>saya</w:t>
+      </w:r>
+      <w:proofErr w:type="spellEnd"/>
+      <w:r>
+        <w:rPr>
+          <w:rFonts w:ascii="Times New Roman" w:hAnsi="Times New Roman" w:cs="Times New Roman"/>
+          <w:sz w:val="24"/>
+          <w:szCs w:val="24"/>
+        </w:rPr>
+        <w:t xml:space="preserve"> </w:t>
+      </w:r>
+      <w:proofErr w:type="spellStart"/>
+      <w:r>
+        <w:rPr>
+          <w:rFonts w:ascii="Times New Roman" w:hAnsi="Times New Roman" w:cs="Times New Roman"/>
+          <w:sz w:val="24"/>
+          <w:szCs w:val="24"/>
+        </w:rPr>
+        <w:t>Harap</w:t>
+      </w:r>
+      <w:proofErr w:type="spellEnd"/>
+      <w:r>
+        <w:rPr>
+          <w:rFonts w:ascii="Times New Roman" w:hAnsi="Times New Roman" w:cs="Times New Roman"/>
+          <w:sz w:val="24"/>
+          <w:szCs w:val="24"/>
+        </w:rPr>
+        <w:t xml:space="preserve"> </w:t>
+      </w:r>
+      <w:proofErr w:type="spellStart"/>
+      <w:r>
+        <w:rPr>
+          <w:rFonts w:ascii="Times New Roman" w:hAnsi="Times New Roman" w:cs="Times New Roman"/>
+          <w:sz w:val="24"/>
+          <w:szCs w:val="24"/>
+        </w:rPr>
+        <w:t>dengan</w:t>
+      </w:r>
+      <w:proofErr w:type="spellEnd"/>
+      <w:r>
+        <w:rPr>
+          <w:rFonts w:ascii="Times New Roman" w:hAnsi="Times New Roman" w:cs="Times New Roman"/>
+          <w:sz w:val="24"/>
+          <w:szCs w:val="24"/>
+        </w:rPr>
+        <w:t xml:space="preserve"> </w:t>
+      </w:r>
+      <w:proofErr w:type="spellStart"/>
+      <w:r>
+        <w:rPr>
+          <w:rFonts w:ascii="Times New Roman" w:hAnsi="Times New Roman" w:cs="Times New Roman"/>
+          <w:sz w:val="24"/>
+          <w:szCs w:val="24"/>
+        </w:rPr>
+        <w:t>ada</w:t>
+      </w:r>
+      <w:proofErr w:type="spellEnd"/>
+      <w:r>
+        <w:rPr>
+          <w:rFonts w:ascii="Times New Roman" w:hAnsi="Times New Roman" w:cs="Times New Roman"/>
+          <w:sz w:val="24"/>
+          <w:szCs w:val="24"/>
+        </w:rPr>
+        <w:t xml:space="preserve"> </w:t>
+      </w:r>
+      <w:proofErr w:type="spellStart"/>
+      <w:r>
+        <w:rPr>
+          <w:rFonts w:ascii="Times New Roman" w:hAnsi="Times New Roman" w:cs="Times New Roman"/>
+          <w:sz w:val="24"/>
+          <w:szCs w:val="24"/>
+        </w:rPr>
+        <w:t>nya</w:t>
+      </w:r>
+      <w:proofErr w:type="spellEnd"/>
+      <w:r>
+        <w:rPr>
+          <w:rFonts w:ascii="Times New Roman" w:hAnsi="Times New Roman" w:cs="Times New Roman"/>
+          <w:sz w:val="24"/>
+          <w:szCs w:val="24"/>
+        </w:rPr>
+        <w:t xml:space="preserve"> </w:t>
+      </w:r>
+      <w:proofErr w:type="spellStart"/>
+      <w:r>
+        <w:rPr>
+          <w:rFonts w:ascii="Times New Roman" w:hAnsi="Times New Roman" w:cs="Times New Roman"/>
+          <w:sz w:val="24"/>
+          <w:szCs w:val="24"/>
+        </w:rPr>
+        <w:t>Konstanta</w:t>
+      </w:r>
+      <w:proofErr w:type="spellEnd"/>
+      <w:r>
+        <w:rPr>
+          <w:rFonts w:ascii="Times New Roman" w:hAnsi="Times New Roman" w:cs="Times New Roman"/>
+          <w:sz w:val="24"/>
+          <w:szCs w:val="24"/>
+        </w:rPr>
+        <w:t xml:space="preserve"> Nusantara (</w:t>
+      </w:r>
+      <w:r>
+        <w:rPr>
+          <w:rFonts w:ascii="Times New Roman" w:hAnsi="Times New Roman" w:cs="Times New Roman"/>
+          <w:i/>
+          <w:iCs/>
+          <w:sz w:val="24"/>
+          <w:szCs w:val="24"/>
+        </w:rPr>
+        <w:t xml:space="preserve">Nusantara’s </w:t>
+      </w:r>
+      <w:proofErr w:type="spellStart"/>
+      <w:r>
+        <w:rPr>
+          <w:rFonts w:ascii="Times New Roman" w:hAnsi="Times New Roman" w:cs="Times New Roman"/>
+          <w:i/>
+          <w:iCs/>
+          <w:sz w:val="24"/>
+          <w:szCs w:val="24"/>
+        </w:rPr>
+        <w:t>Contant</w:t>
+      </w:r>
+      <w:proofErr w:type="spellEnd"/>
+      <w:r>
+        <w:rPr>
+          <w:rFonts w:ascii="Times New Roman" w:hAnsi="Times New Roman" w:cs="Times New Roman"/>
+          <w:sz w:val="24"/>
+          <w:szCs w:val="24"/>
+        </w:rPr>
+        <w:t xml:space="preserve">) </w:t>
+      </w:r>
+      <w:proofErr w:type="spellStart"/>
+      <w:r>
+        <w:rPr>
+          <w:rFonts w:ascii="Times New Roman" w:hAnsi="Times New Roman" w:cs="Times New Roman"/>
+          <w:sz w:val="24"/>
+          <w:szCs w:val="24"/>
+        </w:rPr>
+        <w:t>dapat</w:t>
+      </w:r>
+      <w:proofErr w:type="spellEnd"/>
+      <w:r>
+        <w:rPr>
+          <w:rFonts w:ascii="Times New Roman" w:hAnsi="Times New Roman" w:cs="Times New Roman"/>
+          <w:sz w:val="24"/>
+          <w:szCs w:val="24"/>
+        </w:rPr>
+        <w:t xml:space="preserve"> </w:t>
+      </w:r>
+      <w:proofErr w:type="spellStart"/>
+      <w:r>
+        <w:rPr>
+          <w:rFonts w:ascii="Times New Roman" w:hAnsi="Times New Roman" w:cs="Times New Roman"/>
+          <w:sz w:val="24"/>
+          <w:szCs w:val="24"/>
+        </w:rPr>
+        <w:t>Menumbuhkan</w:t>
+      </w:r>
+      <w:proofErr w:type="spellEnd"/>
+      <w:r>
+        <w:rPr>
+          <w:rFonts w:ascii="Times New Roman" w:hAnsi="Times New Roman" w:cs="Times New Roman"/>
+          <w:sz w:val="24"/>
+          <w:szCs w:val="24"/>
+        </w:rPr>
+        <w:t xml:space="preserve"> ‘</w:t>
+      </w:r>
+      <w:proofErr w:type="spellStart"/>
+      <w:r>
+        <w:rPr>
+          <w:rFonts w:ascii="Times New Roman" w:hAnsi="Times New Roman" w:cs="Times New Roman"/>
+          <w:sz w:val="24"/>
+          <w:szCs w:val="24"/>
+        </w:rPr>
+        <w:t>Adrenali</w:t>
+      </w:r>
+      <w:proofErr w:type="spellEnd"/>
+      <w:r>
+        <w:rPr>
+          <w:rFonts w:ascii="Times New Roman" w:hAnsi="Times New Roman" w:cs="Times New Roman"/>
+          <w:sz w:val="24"/>
+          <w:szCs w:val="24"/>
+        </w:rPr>
+        <w:t xml:space="preserve">’ Wangsa Nusantara </w:t>
+      </w:r>
+      <w:proofErr w:type="spellStart"/>
+      <w:r>
+        <w:rPr>
+          <w:rFonts w:ascii="Times New Roman" w:hAnsi="Times New Roman" w:cs="Times New Roman"/>
+          <w:sz w:val="24"/>
+          <w:szCs w:val="24"/>
+        </w:rPr>
+        <w:t>menuju</w:t>
+      </w:r>
+      <w:proofErr w:type="spellEnd"/>
+      <w:r>
+        <w:rPr>
+          <w:rFonts w:ascii="Times New Roman" w:hAnsi="Times New Roman" w:cs="Times New Roman"/>
+          <w:sz w:val="24"/>
+          <w:szCs w:val="24"/>
+        </w:rPr>
+        <w:t xml:space="preserve"> </w:t>
+      </w:r>
+      <w:proofErr w:type="spellStart"/>
+      <w:r>
+        <w:rPr>
+          <w:rFonts w:ascii="Times New Roman" w:hAnsi="Times New Roman" w:cs="Times New Roman"/>
+          <w:sz w:val="24"/>
+          <w:szCs w:val="24"/>
+        </w:rPr>
+        <w:t>Generasi</w:t>
+      </w:r>
+      <w:proofErr w:type="spellEnd"/>
+      <w:r>
+        <w:rPr>
+          <w:rFonts w:ascii="Times New Roman" w:hAnsi="Times New Roman" w:cs="Times New Roman"/>
+          <w:sz w:val="24"/>
+          <w:szCs w:val="24"/>
+        </w:rPr>
+        <w:t xml:space="preserve"> </w:t>
+      </w:r>
+      <w:proofErr w:type="spellStart"/>
+      <w:r>
+        <w:rPr>
+          <w:rFonts w:ascii="Times New Roman" w:hAnsi="Times New Roman" w:cs="Times New Roman"/>
+          <w:sz w:val="24"/>
+          <w:szCs w:val="24"/>
+        </w:rPr>
+        <w:t>Emas</w:t>
+      </w:r>
+      <w:proofErr w:type="spellEnd"/>
+      <w:r>
+        <w:rPr>
+          <w:rFonts w:ascii="Times New Roman" w:hAnsi="Times New Roman" w:cs="Times New Roman"/>
+          <w:sz w:val="24"/>
+          <w:szCs w:val="24"/>
+        </w:rPr>
+        <w:t xml:space="preserve"> Indonesia 2045 </w:t>
+      </w:r>
+      <w:proofErr w:type="spellStart"/>
+      <w:r>
+        <w:rPr>
+          <w:rFonts w:ascii="Times New Roman" w:hAnsi="Times New Roman" w:cs="Times New Roman"/>
+          <w:sz w:val="24"/>
+          <w:szCs w:val="24"/>
+        </w:rPr>
+        <w:t>mengingat</w:t>
+      </w:r>
+      <w:proofErr w:type="spellEnd"/>
+      <w:r>
+        <w:rPr>
+          <w:rFonts w:ascii="Times New Roman" w:hAnsi="Times New Roman" w:cs="Times New Roman"/>
+          <w:sz w:val="24"/>
+          <w:szCs w:val="24"/>
+        </w:rPr>
+        <w:t xml:space="preserve"> Sejarah Nusantara </w:t>
+      </w:r>
+      <w:proofErr w:type="spellStart"/>
+      <w:r>
+        <w:rPr>
+          <w:rFonts w:ascii="Times New Roman" w:hAnsi="Times New Roman" w:cs="Times New Roman"/>
+          <w:sz w:val="24"/>
+          <w:szCs w:val="24"/>
+        </w:rPr>
+        <w:t>merupakan</w:t>
+      </w:r>
+      <w:proofErr w:type="spellEnd"/>
+      <w:r>
+        <w:rPr>
+          <w:rFonts w:ascii="Times New Roman" w:hAnsi="Times New Roman" w:cs="Times New Roman"/>
+          <w:sz w:val="24"/>
+          <w:szCs w:val="24"/>
+        </w:rPr>
+        <w:t xml:space="preserve"> </w:t>
+      </w:r>
+      <w:proofErr w:type="spellStart"/>
+      <w:r>
+        <w:rPr>
+          <w:rFonts w:ascii="Times New Roman" w:hAnsi="Times New Roman" w:cs="Times New Roman"/>
+          <w:sz w:val="24"/>
+          <w:szCs w:val="24"/>
+        </w:rPr>
+        <w:t>Tempat</w:t>
+      </w:r>
+      <w:proofErr w:type="spellEnd"/>
+      <w:r>
+        <w:rPr>
+          <w:rFonts w:ascii="Times New Roman" w:hAnsi="Times New Roman" w:cs="Times New Roman"/>
+          <w:sz w:val="24"/>
+          <w:szCs w:val="24"/>
+        </w:rPr>
+        <w:t xml:space="preserve"> </w:t>
+      </w:r>
+      <w:proofErr w:type="spellStart"/>
+      <w:r>
+        <w:rPr>
+          <w:rFonts w:ascii="Times New Roman" w:hAnsi="Times New Roman" w:cs="Times New Roman"/>
+          <w:sz w:val="24"/>
+          <w:szCs w:val="24"/>
+        </w:rPr>
+        <w:t>Berkumpul</w:t>
+      </w:r>
+      <w:proofErr w:type="spellEnd"/>
+      <w:r>
+        <w:rPr>
+          <w:rFonts w:ascii="Times New Roman" w:hAnsi="Times New Roman" w:cs="Times New Roman"/>
+          <w:sz w:val="24"/>
+          <w:szCs w:val="24"/>
+        </w:rPr>
+        <w:t xml:space="preserve"> </w:t>
+      </w:r>
+      <w:proofErr w:type="spellStart"/>
+      <w:r>
+        <w:rPr>
+          <w:rFonts w:ascii="Times New Roman" w:hAnsi="Times New Roman" w:cs="Times New Roman"/>
+          <w:sz w:val="24"/>
+          <w:szCs w:val="24"/>
+        </w:rPr>
+        <w:t>nya</w:t>
+      </w:r>
+      <w:proofErr w:type="spellEnd"/>
+      <w:r>
+        <w:rPr>
+          <w:rFonts w:ascii="Times New Roman" w:hAnsi="Times New Roman" w:cs="Times New Roman"/>
+          <w:sz w:val="24"/>
+          <w:szCs w:val="24"/>
+        </w:rPr>
+        <w:t xml:space="preserve"> para </w:t>
+      </w:r>
+      <w:proofErr w:type="spellStart"/>
+      <w:r>
+        <w:rPr>
+          <w:rFonts w:ascii="Times New Roman" w:hAnsi="Times New Roman" w:cs="Times New Roman"/>
+          <w:sz w:val="24"/>
+          <w:szCs w:val="24"/>
+        </w:rPr>
+        <w:t>Ilmuwan</w:t>
+      </w:r>
+      <w:proofErr w:type="spellEnd"/>
+      <w:r>
+        <w:rPr>
+          <w:rFonts w:ascii="Times New Roman" w:hAnsi="Times New Roman" w:cs="Times New Roman"/>
+          <w:sz w:val="24"/>
+          <w:szCs w:val="24"/>
+        </w:rPr>
+        <w:t xml:space="preserve"> di </w:t>
+      </w:r>
+      <w:proofErr w:type="spellStart"/>
+      <w:r>
+        <w:rPr>
+          <w:rFonts w:ascii="Times New Roman" w:hAnsi="Times New Roman" w:cs="Times New Roman"/>
+          <w:sz w:val="24"/>
+          <w:szCs w:val="24"/>
+        </w:rPr>
+        <w:t>Seluruh</w:t>
+      </w:r>
+      <w:proofErr w:type="spellEnd"/>
+      <w:r>
+        <w:rPr>
+          <w:rFonts w:ascii="Times New Roman" w:hAnsi="Times New Roman" w:cs="Times New Roman"/>
+          <w:sz w:val="24"/>
+          <w:szCs w:val="24"/>
+        </w:rPr>
+        <w:t xml:space="preserve"> Dunia, </w:t>
+      </w:r>
+      <w:proofErr w:type="spellStart"/>
+      <w:r>
+        <w:rPr>
+          <w:rFonts w:ascii="Times New Roman" w:hAnsi="Times New Roman" w:cs="Times New Roman"/>
+          <w:sz w:val="24"/>
+          <w:szCs w:val="24"/>
+        </w:rPr>
+        <w:t>bukan</w:t>
+      </w:r>
+      <w:proofErr w:type="spellEnd"/>
+      <w:r>
+        <w:rPr>
+          <w:rFonts w:ascii="Times New Roman" w:hAnsi="Times New Roman" w:cs="Times New Roman"/>
+          <w:sz w:val="24"/>
+          <w:szCs w:val="24"/>
+        </w:rPr>
+        <w:t xml:space="preserve"> </w:t>
+      </w:r>
+      <w:proofErr w:type="spellStart"/>
+      <w:r>
+        <w:rPr>
+          <w:rFonts w:ascii="Times New Roman" w:hAnsi="Times New Roman" w:cs="Times New Roman"/>
+          <w:sz w:val="24"/>
+          <w:szCs w:val="24"/>
+        </w:rPr>
+        <w:t>hanya</w:t>
+      </w:r>
+      <w:proofErr w:type="spellEnd"/>
+      <w:r>
+        <w:rPr>
+          <w:rFonts w:ascii="Times New Roman" w:hAnsi="Times New Roman" w:cs="Times New Roman"/>
+          <w:sz w:val="24"/>
+          <w:szCs w:val="24"/>
+        </w:rPr>
+        <w:t xml:space="preserve"> di Tanah </w:t>
+      </w:r>
+      <w:proofErr w:type="spellStart"/>
+      <w:r>
+        <w:rPr>
+          <w:rFonts w:ascii="Times New Roman" w:hAnsi="Times New Roman" w:cs="Times New Roman"/>
+          <w:sz w:val="24"/>
+          <w:szCs w:val="24"/>
+        </w:rPr>
+        <w:t>Jawa</w:t>
+      </w:r>
+      <w:proofErr w:type="spellEnd"/>
+      <w:r>
+        <w:rPr>
+          <w:rFonts w:ascii="Times New Roman" w:hAnsi="Times New Roman" w:cs="Times New Roman"/>
+          <w:sz w:val="24"/>
+          <w:szCs w:val="24"/>
+        </w:rPr>
+        <w:t xml:space="preserve">, </w:t>
+      </w:r>
+      <w:proofErr w:type="spellStart"/>
+      <w:r>
+        <w:rPr>
+          <w:rFonts w:ascii="Times New Roman" w:hAnsi="Times New Roman" w:cs="Times New Roman"/>
+          <w:sz w:val="24"/>
+          <w:szCs w:val="24"/>
+        </w:rPr>
+        <w:t>tetapi</w:t>
+      </w:r>
+      <w:proofErr w:type="spellEnd"/>
+      <w:r>
+        <w:rPr>
+          <w:rFonts w:ascii="Times New Roman" w:hAnsi="Times New Roman" w:cs="Times New Roman"/>
+          <w:sz w:val="24"/>
+          <w:szCs w:val="24"/>
+        </w:rPr>
+        <w:t xml:space="preserve"> juga di Tanah Sumatera, Tanah Sulawesi, </w:t>
       </w:r>
       <w:r>
         <w:rPr>
@@ -11977,16 +12605,36 @@
           <w:szCs w:val="24"/>
         </w:rPr>
         <w:lastRenderedPageBreak/>
-        <w:t>Tanah Kalimantan, Tanah Papua, dan seluruh Tanah Nusantara. Nusantara sebelum nya dikenal sebagai (‘ Surga ’) nya para Ilmuwan Dunia, dari Tanah Tionghoa, Tanah Portugis, Tanah India, Tanah Arab dan Seluruh Tanah di Dunia. Ratu Belanda pada Era ( V . O . C ) tidak Senang dengan Kepandaian dan Pengetahuan SDM (Sumber Daya Manusia) di Nusantara. Perjuangan yang lebih berat adalah melawan Bangsa Sendiri, yang mabuk akan Agama, mabuk akan Budaya Asing</w:t>
-      </w:r>
-      <w:r>
-        <w:rPr>
-          <w:rFonts w:ascii="Times New Roman" w:hAnsi="Times New Roman" w:cs="Times New Roman"/>
-          <w:sz w:val="24"/>
-          <w:szCs w:val="24"/>
-        </w:rPr>
-        <w:t>, dan yang saling menindas Saudara Bangsa Sendiri dengan alas an : “ Atas Nama Bangsa dan Negara”. Bangsa adalah Wangsa, dan Negara adalah Rakyat nya Sendiri. Negara yang tidak berpihak pada Rakyat, Terutama pada Rakyat Marginal disebut sebagai Oligarki. Wangsa Nusantara, lawan Oligarki! Panjang Umur Perjuangan Wangsa Nusantara melawan Oligarki! Merdeka!</w:t>
-      </w:r>
+        <w:t xml:space="preserve">Tanah Kalimantan, Tanah Papua, dan </w:t>
+      </w:r>
+      <w:proofErr w:type="spellStart"/>
+      <w:r>
+        <w:rPr>
+          <w:rFonts w:ascii="Times New Roman" w:hAnsi="Times New Roman" w:cs="Times New Roman"/>
+          <w:sz w:val="24"/>
+          <w:szCs w:val="24"/>
+        </w:rPr>
+        <w:t>seluruh</w:t>
+      </w:r>
+      <w:proofErr w:type="spellEnd"/>
+      <w:r>
+        <w:rPr>
+          <w:rFonts w:ascii="Times New Roman" w:hAnsi="Times New Roman" w:cs="Times New Roman"/>
+          <w:sz w:val="24"/>
+          <w:szCs w:val="24"/>
+        </w:rPr>
+        <w:t xml:space="preserve"> Tanah Nusantara. Nusantara </w:t>
+      </w:r>
+      <w:proofErr w:type="spellStart"/>
+      <w:r>
+        <w:rPr>
+          <w:rFonts w:ascii="Times New Roman" w:hAnsi="Times New Roman" w:cs="Times New Roman"/>
+          <w:sz w:val="24"/>
+          <w:szCs w:val="24"/>
+        </w:rPr>
+        <w:t>sebelum</w:t>
+      </w:r>
+      <w:proofErr w:type="spellEnd"/>
       <w:r>
         <w:rPr>
           <w:rFonts w:ascii="Times New Roman" w:hAnsi="Times New Roman" w:cs="Times New Roman"/>
@@ -11995,6 +12643,1093 @@
         </w:rPr>
         <w:t xml:space="preserve"> </w:t>
       </w:r>
+      <w:proofErr w:type="spellStart"/>
+      <w:r>
+        <w:rPr>
+          <w:rFonts w:ascii="Times New Roman" w:hAnsi="Times New Roman" w:cs="Times New Roman"/>
+          <w:sz w:val="24"/>
+          <w:szCs w:val="24"/>
+        </w:rPr>
+        <w:t>nya</w:t>
+      </w:r>
+      <w:proofErr w:type="spellEnd"/>
+      <w:r>
+        <w:rPr>
+          <w:rFonts w:ascii="Times New Roman" w:hAnsi="Times New Roman" w:cs="Times New Roman"/>
+          <w:sz w:val="24"/>
+          <w:szCs w:val="24"/>
+        </w:rPr>
+        <w:t xml:space="preserve"> </w:t>
+      </w:r>
+      <w:proofErr w:type="spellStart"/>
+      <w:r>
+        <w:rPr>
+          <w:rFonts w:ascii="Times New Roman" w:hAnsi="Times New Roman" w:cs="Times New Roman"/>
+          <w:sz w:val="24"/>
+          <w:szCs w:val="24"/>
+        </w:rPr>
+        <w:t>dikenal</w:t>
+      </w:r>
+      <w:proofErr w:type="spellEnd"/>
+      <w:r>
+        <w:rPr>
+          <w:rFonts w:ascii="Times New Roman" w:hAnsi="Times New Roman" w:cs="Times New Roman"/>
+          <w:sz w:val="24"/>
+          <w:szCs w:val="24"/>
+        </w:rPr>
+        <w:t xml:space="preserve"> </w:t>
+      </w:r>
+      <w:proofErr w:type="spellStart"/>
+      <w:r>
+        <w:rPr>
+          <w:rFonts w:ascii="Times New Roman" w:hAnsi="Times New Roman" w:cs="Times New Roman"/>
+          <w:sz w:val="24"/>
+          <w:szCs w:val="24"/>
+        </w:rPr>
+        <w:t>sebagai</w:t>
+      </w:r>
+      <w:proofErr w:type="spellEnd"/>
+      <w:r>
+        <w:rPr>
+          <w:rFonts w:ascii="Times New Roman" w:hAnsi="Times New Roman" w:cs="Times New Roman"/>
+          <w:sz w:val="24"/>
+          <w:szCs w:val="24"/>
+        </w:rPr>
+        <w:t xml:space="preserve"> </w:t>
+      </w:r>
+      <w:proofErr w:type="gramStart"/>
+      <w:r>
+        <w:rPr>
+          <w:rFonts w:ascii="Times New Roman" w:hAnsi="Times New Roman" w:cs="Times New Roman"/>
+          <w:sz w:val="24"/>
+          <w:szCs w:val="24"/>
+        </w:rPr>
+        <w:t xml:space="preserve">(‘ </w:t>
+      </w:r>
+      <w:proofErr w:type="spellStart"/>
+      <w:r>
+        <w:rPr>
+          <w:rFonts w:ascii="Times New Roman" w:hAnsi="Times New Roman" w:cs="Times New Roman"/>
+          <w:sz w:val="24"/>
+          <w:szCs w:val="24"/>
+        </w:rPr>
+        <w:t>Surga</w:t>
+      </w:r>
+      <w:proofErr w:type="spellEnd"/>
+      <w:proofErr w:type="gramEnd"/>
+      <w:r>
+        <w:rPr>
+          <w:rFonts w:ascii="Times New Roman" w:hAnsi="Times New Roman" w:cs="Times New Roman"/>
+          <w:sz w:val="24"/>
+          <w:szCs w:val="24"/>
+        </w:rPr>
+        <w:t xml:space="preserve"> ’) </w:t>
+      </w:r>
+      <w:proofErr w:type="spellStart"/>
+      <w:r>
+        <w:rPr>
+          <w:rFonts w:ascii="Times New Roman" w:hAnsi="Times New Roman" w:cs="Times New Roman"/>
+          <w:sz w:val="24"/>
+          <w:szCs w:val="24"/>
+        </w:rPr>
+        <w:t>nya</w:t>
+      </w:r>
+      <w:proofErr w:type="spellEnd"/>
+      <w:r>
+        <w:rPr>
+          <w:rFonts w:ascii="Times New Roman" w:hAnsi="Times New Roman" w:cs="Times New Roman"/>
+          <w:sz w:val="24"/>
+          <w:szCs w:val="24"/>
+        </w:rPr>
+        <w:t xml:space="preserve"> para </w:t>
+      </w:r>
+      <w:proofErr w:type="spellStart"/>
+      <w:r>
+        <w:rPr>
+          <w:rFonts w:ascii="Times New Roman" w:hAnsi="Times New Roman" w:cs="Times New Roman"/>
+          <w:sz w:val="24"/>
+          <w:szCs w:val="24"/>
+        </w:rPr>
+        <w:t>Ilmuwan</w:t>
+      </w:r>
+      <w:proofErr w:type="spellEnd"/>
+      <w:r>
+        <w:rPr>
+          <w:rFonts w:ascii="Times New Roman" w:hAnsi="Times New Roman" w:cs="Times New Roman"/>
+          <w:sz w:val="24"/>
+          <w:szCs w:val="24"/>
+        </w:rPr>
+        <w:t xml:space="preserve"> Dunia, </w:t>
+      </w:r>
+      <w:proofErr w:type="spellStart"/>
+      <w:r>
+        <w:rPr>
+          <w:rFonts w:ascii="Times New Roman" w:hAnsi="Times New Roman" w:cs="Times New Roman"/>
+          <w:sz w:val="24"/>
+          <w:szCs w:val="24"/>
+        </w:rPr>
+        <w:t>dari</w:t>
+      </w:r>
+      <w:proofErr w:type="spellEnd"/>
+      <w:r>
+        <w:rPr>
+          <w:rFonts w:ascii="Times New Roman" w:hAnsi="Times New Roman" w:cs="Times New Roman"/>
+          <w:sz w:val="24"/>
+          <w:szCs w:val="24"/>
+        </w:rPr>
+        <w:t xml:space="preserve"> Tanah </w:t>
+      </w:r>
+      <w:proofErr w:type="spellStart"/>
+      <w:r>
+        <w:rPr>
+          <w:rFonts w:ascii="Times New Roman" w:hAnsi="Times New Roman" w:cs="Times New Roman"/>
+          <w:sz w:val="24"/>
+          <w:szCs w:val="24"/>
+        </w:rPr>
+        <w:t>Tionghoa</w:t>
+      </w:r>
+      <w:proofErr w:type="spellEnd"/>
+      <w:r>
+        <w:rPr>
+          <w:rFonts w:ascii="Times New Roman" w:hAnsi="Times New Roman" w:cs="Times New Roman"/>
+          <w:sz w:val="24"/>
+          <w:szCs w:val="24"/>
+        </w:rPr>
+        <w:t xml:space="preserve">, Tanah </w:t>
+      </w:r>
+      <w:proofErr w:type="spellStart"/>
+      <w:r>
+        <w:rPr>
+          <w:rFonts w:ascii="Times New Roman" w:hAnsi="Times New Roman" w:cs="Times New Roman"/>
+          <w:sz w:val="24"/>
+          <w:szCs w:val="24"/>
+        </w:rPr>
+        <w:t>Portugis</w:t>
+      </w:r>
+      <w:proofErr w:type="spellEnd"/>
+      <w:r>
+        <w:rPr>
+          <w:rFonts w:ascii="Times New Roman" w:hAnsi="Times New Roman" w:cs="Times New Roman"/>
+          <w:sz w:val="24"/>
+          <w:szCs w:val="24"/>
+        </w:rPr>
+        <w:t xml:space="preserve">, Tanah India, Tanah Arab dan </w:t>
+      </w:r>
+      <w:proofErr w:type="spellStart"/>
+      <w:r>
+        <w:rPr>
+          <w:rFonts w:ascii="Times New Roman" w:hAnsi="Times New Roman" w:cs="Times New Roman"/>
+          <w:sz w:val="24"/>
+          <w:szCs w:val="24"/>
+        </w:rPr>
+        <w:t>Seluruh</w:t>
+      </w:r>
+      <w:proofErr w:type="spellEnd"/>
+      <w:r>
+        <w:rPr>
+          <w:rFonts w:ascii="Times New Roman" w:hAnsi="Times New Roman" w:cs="Times New Roman"/>
+          <w:sz w:val="24"/>
+          <w:szCs w:val="24"/>
+        </w:rPr>
+        <w:t xml:space="preserve"> Tanah di Dunia. Ratu Belanda pada Era </w:t>
+      </w:r>
+      <w:proofErr w:type="gramStart"/>
+      <w:r>
+        <w:rPr>
+          <w:rFonts w:ascii="Times New Roman" w:hAnsi="Times New Roman" w:cs="Times New Roman"/>
+          <w:sz w:val="24"/>
+          <w:szCs w:val="24"/>
+        </w:rPr>
+        <w:t>( V</w:t>
+      </w:r>
+      <w:proofErr w:type="gramEnd"/>
+      <w:r>
+        <w:rPr>
+          <w:rFonts w:ascii="Times New Roman" w:hAnsi="Times New Roman" w:cs="Times New Roman"/>
+          <w:sz w:val="24"/>
+          <w:szCs w:val="24"/>
+        </w:rPr>
+        <w:t xml:space="preserve"> . </w:t>
+      </w:r>
+      <w:proofErr w:type="gramStart"/>
+      <w:r>
+        <w:rPr>
+          <w:rFonts w:ascii="Times New Roman" w:hAnsi="Times New Roman" w:cs="Times New Roman"/>
+          <w:sz w:val="24"/>
+          <w:szCs w:val="24"/>
+        </w:rPr>
+        <w:t>O .</w:t>
+      </w:r>
+      <w:proofErr w:type="gramEnd"/>
+      <w:r>
+        <w:rPr>
+          <w:rFonts w:ascii="Times New Roman" w:hAnsi="Times New Roman" w:cs="Times New Roman"/>
+          <w:sz w:val="24"/>
+          <w:szCs w:val="24"/>
+        </w:rPr>
+        <w:t xml:space="preserve"> </w:t>
+      </w:r>
+      <w:proofErr w:type="gramStart"/>
+      <w:r>
+        <w:rPr>
+          <w:rFonts w:ascii="Times New Roman" w:hAnsi="Times New Roman" w:cs="Times New Roman"/>
+          <w:sz w:val="24"/>
+          <w:szCs w:val="24"/>
+        </w:rPr>
+        <w:t>C )</w:t>
+      </w:r>
+      <w:proofErr w:type="gramEnd"/>
+      <w:r>
+        <w:rPr>
+          <w:rFonts w:ascii="Times New Roman" w:hAnsi="Times New Roman" w:cs="Times New Roman"/>
+          <w:sz w:val="24"/>
+          <w:szCs w:val="24"/>
+        </w:rPr>
+        <w:t xml:space="preserve"> </w:t>
+      </w:r>
+      <w:proofErr w:type="spellStart"/>
+      <w:r>
+        <w:rPr>
+          <w:rFonts w:ascii="Times New Roman" w:hAnsi="Times New Roman" w:cs="Times New Roman"/>
+          <w:sz w:val="24"/>
+          <w:szCs w:val="24"/>
+        </w:rPr>
+        <w:t>tidak</w:t>
+      </w:r>
+      <w:proofErr w:type="spellEnd"/>
+      <w:r>
+        <w:rPr>
+          <w:rFonts w:ascii="Times New Roman" w:hAnsi="Times New Roman" w:cs="Times New Roman"/>
+          <w:sz w:val="24"/>
+          <w:szCs w:val="24"/>
+        </w:rPr>
+        <w:t xml:space="preserve"> </w:t>
+      </w:r>
+      <w:proofErr w:type="spellStart"/>
+      <w:r>
+        <w:rPr>
+          <w:rFonts w:ascii="Times New Roman" w:hAnsi="Times New Roman" w:cs="Times New Roman"/>
+          <w:sz w:val="24"/>
+          <w:szCs w:val="24"/>
+        </w:rPr>
+        <w:t>Senang</w:t>
+      </w:r>
+      <w:proofErr w:type="spellEnd"/>
+      <w:r>
+        <w:rPr>
+          <w:rFonts w:ascii="Times New Roman" w:hAnsi="Times New Roman" w:cs="Times New Roman"/>
+          <w:sz w:val="24"/>
+          <w:szCs w:val="24"/>
+        </w:rPr>
+        <w:t xml:space="preserve"> </w:t>
+      </w:r>
+      <w:proofErr w:type="spellStart"/>
+      <w:r>
+        <w:rPr>
+          <w:rFonts w:ascii="Times New Roman" w:hAnsi="Times New Roman" w:cs="Times New Roman"/>
+          <w:sz w:val="24"/>
+          <w:szCs w:val="24"/>
+        </w:rPr>
+        <w:t>dengan</w:t>
+      </w:r>
+      <w:proofErr w:type="spellEnd"/>
+      <w:r>
+        <w:rPr>
+          <w:rFonts w:ascii="Times New Roman" w:hAnsi="Times New Roman" w:cs="Times New Roman"/>
+          <w:sz w:val="24"/>
+          <w:szCs w:val="24"/>
+        </w:rPr>
+        <w:t xml:space="preserve"> </w:t>
+      </w:r>
+      <w:proofErr w:type="spellStart"/>
+      <w:r>
+        <w:rPr>
+          <w:rFonts w:ascii="Times New Roman" w:hAnsi="Times New Roman" w:cs="Times New Roman"/>
+          <w:sz w:val="24"/>
+          <w:szCs w:val="24"/>
+        </w:rPr>
+        <w:t>Kepandaian</w:t>
+      </w:r>
+      <w:proofErr w:type="spellEnd"/>
+      <w:r>
+        <w:rPr>
+          <w:rFonts w:ascii="Times New Roman" w:hAnsi="Times New Roman" w:cs="Times New Roman"/>
+          <w:sz w:val="24"/>
+          <w:szCs w:val="24"/>
+        </w:rPr>
+        <w:t xml:space="preserve"> dan </w:t>
+      </w:r>
+      <w:proofErr w:type="spellStart"/>
+      <w:r>
+        <w:rPr>
+          <w:rFonts w:ascii="Times New Roman" w:hAnsi="Times New Roman" w:cs="Times New Roman"/>
+          <w:sz w:val="24"/>
+          <w:szCs w:val="24"/>
+        </w:rPr>
+        <w:t>Pengetahuan</w:t>
+      </w:r>
+      <w:proofErr w:type="spellEnd"/>
+      <w:r>
+        <w:rPr>
+          <w:rFonts w:ascii="Times New Roman" w:hAnsi="Times New Roman" w:cs="Times New Roman"/>
+          <w:sz w:val="24"/>
+          <w:szCs w:val="24"/>
+        </w:rPr>
+        <w:t xml:space="preserve"> SDM (</w:t>
+      </w:r>
+      <w:proofErr w:type="spellStart"/>
+      <w:r>
+        <w:rPr>
+          <w:rFonts w:ascii="Times New Roman" w:hAnsi="Times New Roman" w:cs="Times New Roman"/>
+          <w:sz w:val="24"/>
+          <w:szCs w:val="24"/>
+        </w:rPr>
+        <w:t>Sumber</w:t>
+      </w:r>
+      <w:proofErr w:type="spellEnd"/>
+      <w:r>
+        <w:rPr>
+          <w:rFonts w:ascii="Times New Roman" w:hAnsi="Times New Roman" w:cs="Times New Roman"/>
+          <w:sz w:val="24"/>
+          <w:szCs w:val="24"/>
+        </w:rPr>
+        <w:t xml:space="preserve"> Daya </w:t>
+      </w:r>
+      <w:proofErr w:type="spellStart"/>
+      <w:r>
+        <w:rPr>
+          <w:rFonts w:ascii="Times New Roman" w:hAnsi="Times New Roman" w:cs="Times New Roman"/>
+          <w:sz w:val="24"/>
+          <w:szCs w:val="24"/>
+        </w:rPr>
+        <w:t>Manusia</w:t>
+      </w:r>
+      <w:proofErr w:type="spellEnd"/>
+      <w:r>
+        <w:rPr>
+          <w:rFonts w:ascii="Times New Roman" w:hAnsi="Times New Roman" w:cs="Times New Roman"/>
+          <w:sz w:val="24"/>
+          <w:szCs w:val="24"/>
+        </w:rPr>
+        <w:t xml:space="preserve">) di Nusantara. </w:t>
+      </w:r>
+      <w:proofErr w:type="spellStart"/>
+      <w:r>
+        <w:rPr>
+          <w:rFonts w:ascii="Times New Roman" w:hAnsi="Times New Roman" w:cs="Times New Roman"/>
+          <w:sz w:val="24"/>
+          <w:szCs w:val="24"/>
+        </w:rPr>
+        <w:t>Perjuangan</w:t>
+      </w:r>
+      <w:proofErr w:type="spellEnd"/>
+      <w:r>
+        <w:rPr>
+          <w:rFonts w:ascii="Times New Roman" w:hAnsi="Times New Roman" w:cs="Times New Roman"/>
+          <w:sz w:val="24"/>
+          <w:szCs w:val="24"/>
+        </w:rPr>
+        <w:t xml:space="preserve"> yang </w:t>
+      </w:r>
+      <w:proofErr w:type="spellStart"/>
+      <w:r>
+        <w:rPr>
+          <w:rFonts w:ascii="Times New Roman" w:hAnsi="Times New Roman" w:cs="Times New Roman"/>
+          <w:sz w:val="24"/>
+          <w:szCs w:val="24"/>
+        </w:rPr>
+        <w:t>lebih</w:t>
+      </w:r>
+      <w:proofErr w:type="spellEnd"/>
+      <w:r>
+        <w:rPr>
+          <w:rFonts w:ascii="Times New Roman" w:hAnsi="Times New Roman" w:cs="Times New Roman"/>
+          <w:sz w:val="24"/>
+          <w:szCs w:val="24"/>
+        </w:rPr>
+        <w:t xml:space="preserve"> </w:t>
+      </w:r>
+      <w:proofErr w:type="spellStart"/>
+      <w:r>
+        <w:rPr>
+          <w:rFonts w:ascii="Times New Roman" w:hAnsi="Times New Roman" w:cs="Times New Roman"/>
+          <w:sz w:val="24"/>
+          <w:szCs w:val="24"/>
+        </w:rPr>
+        <w:t>berat</w:t>
+      </w:r>
+      <w:proofErr w:type="spellEnd"/>
+      <w:r>
+        <w:rPr>
+          <w:rFonts w:ascii="Times New Roman" w:hAnsi="Times New Roman" w:cs="Times New Roman"/>
+          <w:sz w:val="24"/>
+          <w:szCs w:val="24"/>
+        </w:rPr>
+        <w:t xml:space="preserve"> </w:t>
+      </w:r>
+      <w:proofErr w:type="spellStart"/>
+      <w:r>
+        <w:rPr>
+          <w:rFonts w:ascii="Times New Roman" w:hAnsi="Times New Roman" w:cs="Times New Roman"/>
+          <w:sz w:val="24"/>
+          <w:szCs w:val="24"/>
+        </w:rPr>
+        <w:t>adalah</w:t>
+      </w:r>
+      <w:proofErr w:type="spellEnd"/>
+      <w:r>
+        <w:rPr>
+          <w:rFonts w:ascii="Times New Roman" w:hAnsi="Times New Roman" w:cs="Times New Roman"/>
+          <w:sz w:val="24"/>
+          <w:szCs w:val="24"/>
+        </w:rPr>
+        <w:t xml:space="preserve"> </w:t>
+      </w:r>
+      <w:proofErr w:type="spellStart"/>
+      <w:r>
+        <w:rPr>
+          <w:rFonts w:ascii="Times New Roman" w:hAnsi="Times New Roman" w:cs="Times New Roman"/>
+          <w:sz w:val="24"/>
+          <w:szCs w:val="24"/>
+        </w:rPr>
+        <w:t>melawan</w:t>
+      </w:r>
+      <w:proofErr w:type="spellEnd"/>
+      <w:r>
+        <w:rPr>
+          <w:rFonts w:ascii="Times New Roman" w:hAnsi="Times New Roman" w:cs="Times New Roman"/>
+          <w:sz w:val="24"/>
+          <w:szCs w:val="24"/>
+        </w:rPr>
+        <w:t xml:space="preserve"> </w:t>
+      </w:r>
+      <w:proofErr w:type="spellStart"/>
+      <w:r>
+        <w:rPr>
+          <w:rFonts w:ascii="Times New Roman" w:hAnsi="Times New Roman" w:cs="Times New Roman"/>
+          <w:sz w:val="24"/>
+          <w:szCs w:val="24"/>
+        </w:rPr>
+        <w:t>Bangsa</w:t>
+      </w:r>
+      <w:proofErr w:type="spellEnd"/>
+      <w:r>
+        <w:rPr>
+          <w:rFonts w:ascii="Times New Roman" w:hAnsi="Times New Roman" w:cs="Times New Roman"/>
+          <w:sz w:val="24"/>
+          <w:szCs w:val="24"/>
+        </w:rPr>
+        <w:t xml:space="preserve"> </w:t>
+      </w:r>
+      <w:proofErr w:type="spellStart"/>
+      <w:r>
+        <w:rPr>
+          <w:rFonts w:ascii="Times New Roman" w:hAnsi="Times New Roman" w:cs="Times New Roman"/>
+          <w:sz w:val="24"/>
+          <w:szCs w:val="24"/>
+        </w:rPr>
+        <w:t>Sendiri</w:t>
+      </w:r>
+      <w:proofErr w:type="spellEnd"/>
+      <w:r>
+        <w:rPr>
+          <w:rFonts w:ascii="Times New Roman" w:hAnsi="Times New Roman" w:cs="Times New Roman"/>
+          <w:sz w:val="24"/>
+          <w:szCs w:val="24"/>
+        </w:rPr>
+        <w:t xml:space="preserve">, yang </w:t>
+      </w:r>
+      <w:proofErr w:type="spellStart"/>
+      <w:r>
+        <w:rPr>
+          <w:rFonts w:ascii="Times New Roman" w:hAnsi="Times New Roman" w:cs="Times New Roman"/>
+          <w:sz w:val="24"/>
+          <w:szCs w:val="24"/>
+        </w:rPr>
+        <w:t>mabuk</w:t>
+      </w:r>
+      <w:proofErr w:type="spellEnd"/>
+      <w:r>
+        <w:rPr>
+          <w:rFonts w:ascii="Times New Roman" w:hAnsi="Times New Roman" w:cs="Times New Roman"/>
+          <w:sz w:val="24"/>
+          <w:szCs w:val="24"/>
+        </w:rPr>
+        <w:t xml:space="preserve"> </w:t>
+      </w:r>
+      <w:proofErr w:type="spellStart"/>
+      <w:r>
+        <w:rPr>
+          <w:rFonts w:ascii="Times New Roman" w:hAnsi="Times New Roman" w:cs="Times New Roman"/>
+          <w:sz w:val="24"/>
+          <w:szCs w:val="24"/>
+        </w:rPr>
+        <w:t>akan</w:t>
+      </w:r>
+      <w:proofErr w:type="spellEnd"/>
+      <w:r>
+        <w:rPr>
+          <w:rFonts w:ascii="Times New Roman" w:hAnsi="Times New Roman" w:cs="Times New Roman"/>
+          <w:sz w:val="24"/>
+          <w:szCs w:val="24"/>
+        </w:rPr>
+        <w:t xml:space="preserve"> Agama, </w:t>
+      </w:r>
+      <w:proofErr w:type="spellStart"/>
+      <w:r>
+        <w:rPr>
+          <w:rFonts w:ascii="Times New Roman" w:hAnsi="Times New Roman" w:cs="Times New Roman"/>
+          <w:sz w:val="24"/>
+          <w:szCs w:val="24"/>
+        </w:rPr>
+        <w:t>mabuk</w:t>
+      </w:r>
+      <w:proofErr w:type="spellEnd"/>
+      <w:r>
+        <w:rPr>
+          <w:rFonts w:ascii="Times New Roman" w:hAnsi="Times New Roman" w:cs="Times New Roman"/>
+          <w:sz w:val="24"/>
+          <w:szCs w:val="24"/>
+        </w:rPr>
+        <w:t xml:space="preserve"> </w:t>
+      </w:r>
+      <w:proofErr w:type="spellStart"/>
+      <w:r>
+        <w:rPr>
+          <w:rFonts w:ascii="Times New Roman" w:hAnsi="Times New Roman" w:cs="Times New Roman"/>
+          <w:sz w:val="24"/>
+          <w:szCs w:val="24"/>
+        </w:rPr>
+        <w:t>akan</w:t>
+      </w:r>
+      <w:proofErr w:type="spellEnd"/>
+      <w:r>
+        <w:rPr>
+          <w:rFonts w:ascii="Times New Roman" w:hAnsi="Times New Roman" w:cs="Times New Roman"/>
+          <w:sz w:val="24"/>
+          <w:szCs w:val="24"/>
+        </w:rPr>
+        <w:t xml:space="preserve"> </w:t>
+      </w:r>
+      <w:proofErr w:type="spellStart"/>
+      <w:r>
+        <w:rPr>
+          <w:rFonts w:ascii="Times New Roman" w:hAnsi="Times New Roman" w:cs="Times New Roman"/>
+          <w:sz w:val="24"/>
+          <w:szCs w:val="24"/>
+        </w:rPr>
+        <w:t>Budaya</w:t>
+      </w:r>
+      <w:proofErr w:type="spellEnd"/>
+      <w:r>
+        <w:rPr>
+          <w:rFonts w:ascii="Times New Roman" w:hAnsi="Times New Roman" w:cs="Times New Roman"/>
+          <w:sz w:val="24"/>
+          <w:szCs w:val="24"/>
+        </w:rPr>
+        <w:t xml:space="preserve"> </w:t>
+      </w:r>
+      <w:proofErr w:type="spellStart"/>
+      <w:r>
+        <w:rPr>
+          <w:rFonts w:ascii="Times New Roman" w:hAnsi="Times New Roman" w:cs="Times New Roman"/>
+          <w:sz w:val="24"/>
+          <w:szCs w:val="24"/>
+        </w:rPr>
+        <w:t>Asing</w:t>
+      </w:r>
+      <w:proofErr w:type="spellEnd"/>
+      <w:r>
+        <w:rPr>
+          <w:rFonts w:ascii="Times New Roman" w:hAnsi="Times New Roman" w:cs="Times New Roman"/>
+          <w:sz w:val="24"/>
+          <w:szCs w:val="24"/>
+        </w:rPr>
+        <w:t xml:space="preserve">, dan yang </w:t>
+      </w:r>
+      <w:proofErr w:type="spellStart"/>
+      <w:r>
+        <w:rPr>
+          <w:rFonts w:ascii="Times New Roman" w:hAnsi="Times New Roman" w:cs="Times New Roman"/>
+          <w:sz w:val="24"/>
+          <w:szCs w:val="24"/>
+        </w:rPr>
+        <w:t>saling</w:t>
+      </w:r>
+      <w:proofErr w:type="spellEnd"/>
+      <w:r>
+        <w:rPr>
+          <w:rFonts w:ascii="Times New Roman" w:hAnsi="Times New Roman" w:cs="Times New Roman"/>
+          <w:sz w:val="24"/>
+          <w:szCs w:val="24"/>
+        </w:rPr>
+        <w:t xml:space="preserve"> </w:t>
+      </w:r>
+      <w:proofErr w:type="spellStart"/>
+      <w:r>
+        <w:rPr>
+          <w:rFonts w:ascii="Times New Roman" w:hAnsi="Times New Roman" w:cs="Times New Roman"/>
+          <w:sz w:val="24"/>
+          <w:szCs w:val="24"/>
+        </w:rPr>
+        <w:t>menindas</w:t>
+      </w:r>
+      <w:proofErr w:type="spellEnd"/>
+      <w:r>
+        <w:rPr>
+          <w:rFonts w:ascii="Times New Roman" w:hAnsi="Times New Roman" w:cs="Times New Roman"/>
+          <w:sz w:val="24"/>
+          <w:szCs w:val="24"/>
+        </w:rPr>
+        <w:t xml:space="preserve"> </w:t>
+      </w:r>
+      <w:proofErr w:type="spellStart"/>
+      <w:r>
+        <w:rPr>
+          <w:rFonts w:ascii="Times New Roman" w:hAnsi="Times New Roman" w:cs="Times New Roman"/>
+          <w:sz w:val="24"/>
+          <w:szCs w:val="24"/>
+        </w:rPr>
+        <w:t>Saudara</w:t>
+      </w:r>
+      <w:proofErr w:type="spellEnd"/>
+      <w:r>
+        <w:rPr>
+          <w:rFonts w:ascii="Times New Roman" w:hAnsi="Times New Roman" w:cs="Times New Roman"/>
+          <w:sz w:val="24"/>
+          <w:szCs w:val="24"/>
+        </w:rPr>
+        <w:t xml:space="preserve"> </w:t>
+      </w:r>
+      <w:proofErr w:type="spellStart"/>
+      <w:r>
+        <w:rPr>
+          <w:rFonts w:ascii="Times New Roman" w:hAnsi="Times New Roman" w:cs="Times New Roman"/>
+          <w:sz w:val="24"/>
+          <w:szCs w:val="24"/>
+        </w:rPr>
+        <w:t>Bangsa</w:t>
+      </w:r>
+      <w:proofErr w:type="spellEnd"/>
+      <w:r>
+        <w:rPr>
+          <w:rFonts w:ascii="Times New Roman" w:hAnsi="Times New Roman" w:cs="Times New Roman"/>
+          <w:sz w:val="24"/>
+          <w:szCs w:val="24"/>
+        </w:rPr>
+        <w:t xml:space="preserve"> </w:t>
+      </w:r>
+      <w:proofErr w:type="spellStart"/>
+      <w:r>
+        <w:rPr>
+          <w:rFonts w:ascii="Times New Roman" w:hAnsi="Times New Roman" w:cs="Times New Roman"/>
+          <w:sz w:val="24"/>
+          <w:szCs w:val="24"/>
+        </w:rPr>
+        <w:t>Sendiri</w:t>
+      </w:r>
+      <w:proofErr w:type="spellEnd"/>
+      <w:r>
+        <w:rPr>
+          <w:rFonts w:ascii="Times New Roman" w:hAnsi="Times New Roman" w:cs="Times New Roman"/>
+          <w:sz w:val="24"/>
+          <w:szCs w:val="24"/>
+        </w:rPr>
+        <w:t xml:space="preserve"> </w:t>
+      </w:r>
+      <w:proofErr w:type="spellStart"/>
+      <w:r>
+        <w:rPr>
+          <w:rFonts w:ascii="Times New Roman" w:hAnsi="Times New Roman" w:cs="Times New Roman"/>
+          <w:sz w:val="24"/>
+          <w:szCs w:val="24"/>
+        </w:rPr>
+        <w:t>dengan</w:t>
+      </w:r>
+      <w:proofErr w:type="spellEnd"/>
+      <w:r>
+        <w:rPr>
+          <w:rFonts w:ascii="Times New Roman" w:hAnsi="Times New Roman" w:cs="Times New Roman"/>
+          <w:sz w:val="24"/>
+          <w:szCs w:val="24"/>
+        </w:rPr>
+        <w:t xml:space="preserve"> alas </w:t>
+      </w:r>
+      <w:proofErr w:type="gramStart"/>
+      <w:r>
+        <w:rPr>
+          <w:rFonts w:ascii="Times New Roman" w:hAnsi="Times New Roman" w:cs="Times New Roman"/>
+          <w:sz w:val="24"/>
+          <w:szCs w:val="24"/>
+        </w:rPr>
+        <w:t>an :</w:t>
+      </w:r>
+      <w:proofErr w:type="gramEnd"/>
+      <w:r>
+        <w:rPr>
+          <w:rFonts w:ascii="Times New Roman" w:hAnsi="Times New Roman" w:cs="Times New Roman"/>
+          <w:sz w:val="24"/>
+          <w:szCs w:val="24"/>
+        </w:rPr>
+        <w:t xml:space="preserve"> “ Atas Nama </w:t>
+      </w:r>
+      <w:proofErr w:type="spellStart"/>
+      <w:r>
+        <w:rPr>
+          <w:rFonts w:ascii="Times New Roman" w:hAnsi="Times New Roman" w:cs="Times New Roman"/>
+          <w:sz w:val="24"/>
+          <w:szCs w:val="24"/>
+        </w:rPr>
+        <w:t>Bangsa</w:t>
+      </w:r>
+      <w:proofErr w:type="spellEnd"/>
+      <w:r>
+        <w:rPr>
+          <w:rFonts w:ascii="Times New Roman" w:hAnsi="Times New Roman" w:cs="Times New Roman"/>
+          <w:sz w:val="24"/>
+          <w:szCs w:val="24"/>
+        </w:rPr>
+        <w:t xml:space="preserve"> dan Negara</w:t>
+      </w:r>
+      <w:r>
+        <w:rPr>
+          <w:rFonts w:ascii="Times New Roman" w:hAnsi="Times New Roman" w:cs="Times New Roman"/>
+          <w:sz w:val="24"/>
+          <w:szCs w:val="24"/>
+        </w:rPr>
+        <w:t xml:space="preserve"> </w:t>
+      </w:r>
+      <w:r>
+        <w:rPr>
+          <w:rFonts w:ascii="Times New Roman" w:hAnsi="Times New Roman" w:cs="Times New Roman"/>
+          <w:sz w:val="24"/>
+          <w:szCs w:val="24"/>
+        </w:rPr>
+        <w:t xml:space="preserve">”. </w:t>
+      </w:r>
+      <w:proofErr w:type="spellStart"/>
+      <w:r>
+        <w:rPr>
+          <w:rFonts w:ascii="Times New Roman" w:hAnsi="Times New Roman" w:cs="Times New Roman"/>
+          <w:sz w:val="24"/>
+          <w:szCs w:val="24"/>
+        </w:rPr>
+        <w:t>Bangsa</w:t>
+      </w:r>
+      <w:proofErr w:type="spellEnd"/>
+      <w:r>
+        <w:rPr>
+          <w:rFonts w:ascii="Times New Roman" w:hAnsi="Times New Roman" w:cs="Times New Roman"/>
+          <w:sz w:val="24"/>
+          <w:szCs w:val="24"/>
+        </w:rPr>
+        <w:t xml:space="preserve"> </w:t>
+      </w:r>
+      <w:proofErr w:type="spellStart"/>
+      <w:r>
+        <w:rPr>
+          <w:rFonts w:ascii="Times New Roman" w:hAnsi="Times New Roman" w:cs="Times New Roman"/>
+          <w:sz w:val="24"/>
+          <w:szCs w:val="24"/>
+        </w:rPr>
+        <w:t>adalah</w:t>
+      </w:r>
+      <w:proofErr w:type="spellEnd"/>
+      <w:r>
+        <w:rPr>
+          <w:rFonts w:ascii="Times New Roman" w:hAnsi="Times New Roman" w:cs="Times New Roman"/>
+          <w:sz w:val="24"/>
+          <w:szCs w:val="24"/>
+        </w:rPr>
+        <w:t xml:space="preserve"> Wangsa, dan Negara </w:t>
+      </w:r>
+      <w:proofErr w:type="spellStart"/>
+      <w:r>
+        <w:rPr>
+          <w:rFonts w:ascii="Times New Roman" w:hAnsi="Times New Roman" w:cs="Times New Roman"/>
+          <w:sz w:val="24"/>
+          <w:szCs w:val="24"/>
+        </w:rPr>
+        <w:t>adalah</w:t>
+      </w:r>
+      <w:proofErr w:type="spellEnd"/>
+      <w:r>
+        <w:rPr>
+          <w:rFonts w:ascii="Times New Roman" w:hAnsi="Times New Roman" w:cs="Times New Roman"/>
+          <w:sz w:val="24"/>
+          <w:szCs w:val="24"/>
+        </w:rPr>
+        <w:t xml:space="preserve"> Rakyat </w:t>
+      </w:r>
+      <w:proofErr w:type="spellStart"/>
+      <w:r>
+        <w:rPr>
+          <w:rFonts w:ascii="Times New Roman" w:hAnsi="Times New Roman" w:cs="Times New Roman"/>
+          <w:sz w:val="24"/>
+          <w:szCs w:val="24"/>
+        </w:rPr>
+        <w:t>nya</w:t>
+      </w:r>
+      <w:proofErr w:type="spellEnd"/>
+      <w:r>
+        <w:rPr>
+          <w:rFonts w:ascii="Times New Roman" w:hAnsi="Times New Roman" w:cs="Times New Roman"/>
+          <w:sz w:val="24"/>
+          <w:szCs w:val="24"/>
+        </w:rPr>
+        <w:t xml:space="preserve"> </w:t>
+      </w:r>
+      <w:proofErr w:type="spellStart"/>
+      <w:r>
+        <w:rPr>
+          <w:rFonts w:ascii="Times New Roman" w:hAnsi="Times New Roman" w:cs="Times New Roman"/>
+          <w:sz w:val="24"/>
+          <w:szCs w:val="24"/>
+        </w:rPr>
+        <w:t>Sendiri</w:t>
+      </w:r>
+      <w:proofErr w:type="spellEnd"/>
+      <w:r>
+        <w:rPr>
+          <w:rFonts w:ascii="Times New Roman" w:hAnsi="Times New Roman" w:cs="Times New Roman"/>
+          <w:sz w:val="24"/>
+          <w:szCs w:val="24"/>
+        </w:rPr>
+        <w:t xml:space="preserve">. Negara yang </w:t>
+      </w:r>
+      <w:proofErr w:type="spellStart"/>
+      <w:r>
+        <w:rPr>
+          <w:rFonts w:ascii="Times New Roman" w:hAnsi="Times New Roman" w:cs="Times New Roman"/>
+          <w:sz w:val="24"/>
+          <w:szCs w:val="24"/>
+        </w:rPr>
+        <w:t>tidak</w:t>
+      </w:r>
+      <w:proofErr w:type="spellEnd"/>
+      <w:r>
+        <w:rPr>
+          <w:rFonts w:ascii="Times New Roman" w:hAnsi="Times New Roman" w:cs="Times New Roman"/>
+          <w:sz w:val="24"/>
+          <w:szCs w:val="24"/>
+        </w:rPr>
+        <w:t xml:space="preserve"> </w:t>
+      </w:r>
+      <w:proofErr w:type="spellStart"/>
+      <w:r>
+        <w:rPr>
+          <w:rFonts w:ascii="Times New Roman" w:hAnsi="Times New Roman" w:cs="Times New Roman"/>
+          <w:sz w:val="24"/>
+          <w:szCs w:val="24"/>
+        </w:rPr>
+        <w:t>berpihak</w:t>
+      </w:r>
+      <w:proofErr w:type="spellEnd"/>
+      <w:r>
+        <w:rPr>
+          <w:rFonts w:ascii="Times New Roman" w:hAnsi="Times New Roman" w:cs="Times New Roman"/>
+          <w:sz w:val="24"/>
+          <w:szCs w:val="24"/>
+        </w:rPr>
+        <w:t xml:space="preserve"> pada Rakyat, </w:t>
+      </w:r>
+      <w:proofErr w:type="spellStart"/>
+      <w:r>
+        <w:rPr>
+          <w:rFonts w:ascii="Times New Roman" w:hAnsi="Times New Roman" w:cs="Times New Roman"/>
+          <w:sz w:val="24"/>
+          <w:szCs w:val="24"/>
+        </w:rPr>
+        <w:t>Terutama</w:t>
+      </w:r>
+      <w:proofErr w:type="spellEnd"/>
+      <w:r>
+        <w:rPr>
+          <w:rFonts w:ascii="Times New Roman" w:hAnsi="Times New Roman" w:cs="Times New Roman"/>
+          <w:sz w:val="24"/>
+          <w:szCs w:val="24"/>
+        </w:rPr>
+        <w:t xml:space="preserve"> pada Rakyat Marginal </w:t>
+      </w:r>
+      <w:proofErr w:type="spellStart"/>
+      <w:r>
+        <w:rPr>
+          <w:rFonts w:ascii="Times New Roman" w:hAnsi="Times New Roman" w:cs="Times New Roman"/>
+          <w:sz w:val="24"/>
+          <w:szCs w:val="24"/>
+        </w:rPr>
+        <w:t>disebut</w:t>
+      </w:r>
+      <w:proofErr w:type="spellEnd"/>
+      <w:r>
+        <w:rPr>
+          <w:rFonts w:ascii="Times New Roman" w:hAnsi="Times New Roman" w:cs="Times New Roman"/>
+          <w:sz w:val="24"/>
+          <w:szCs w:val="24"/>
+        </w:rPr>
+        <w:t xml:space="preserve"> </w:t>
+      </w:r>
+      <w:proofErr w:type="spellStart"/>
+      <w:r>
+        <w:rPr>
+          <w:rFonts w:ascii="Times New Roman" w:hAnsi="Times New Roman" w:cs="Times New Roman"/>
+          <w:sz w:val="24"/>
+          <w:szCs w:val="24"/>
+        </w:rPr>
+        <w:t>sebagai</w:t>
+      </w:r>
+      <w:proofErr w:type="spellEnd"/>
+      <w:r>
+        <w:rPr>
+          <w:rFonts w:ascii="Times New Roman" w:hAnsi="Times New Roman" w:cs="Times New Roman"/>
+          <w:sz w:val="24"/>
+          <w:szCs w:val="24"/>
+        </w:rPr>
+        <w:t xml:space="preserve"> </w:t>
+      </w:r>
+      <w:proofErr w:type="spellStart"/>
+      <w:r>
+        <w:rPr>
+          <w:rFonts w:ascii="Times New Roman" w:hAnsi="Times New Roman" w:cs="Times New Roman"/>
+          <w:sz w:val="24"/>
+          <w:szCs w:val="24"/>
+        </w:rPr>
+        <w:t>Oligarki</w:t>
+      </w:r>
+      <w:proofErr w:type="spellEnd"/>
+      <w:r>
+        <w:rPr>
+          <w:rFonts w:ascii="Times New Roman" w:hAnsi="Times New Roman" w:cs="Times New Roman"/>
+          <w:sz w:val="24"/>
+          <w:szCs w:val="24"/>
+        </w:rPr>
+        <w:t xml:space="preserve">. Wangsa Nusantara, </w:t>
+      </w:r>
+      <w:proofErr w:type="spellStart"/>
+      <w:r>
+        <w:rPr>
+          <w:rFonts w:ascii="Times New Roman" w:hAnsi="Times New Roman" w:cs="Times New Roman"/>
+          <w:sz w:val="24"/>
+          <w:szCs w:val="24"/>
+        </w:rPr>
+        <w:t>lawan</w:t>
+      </w:r>
+      <w:proofErr w:type="spellEnd"/>
+      <w:r>
+        <w:rPr>
+          <w:rFonts w:ascii="Times New Roman" w:hAnsi="Times New Roman" w:cs="Times New Roman"/>
+          <w:sz w:val="24"/>
+          <w:szCs w:val="24"/>
+        </w:rPr>
+        <w:t xml:space="preserve"> </w:t>
+      </w:r>
+      <w:proofErr w:type="spellStart"/>
+      <w:r>
+        <w:rPr>
+          <w:rFonts w:ascii="Times New Roman" w:hAnsi="Times New Roman" w:cs="Times New Roman"/>
+          <w:sz w:val="24"/>
+          <w:szCs w:val="24"/>
+        </w:rPr>
+        <w:t>Oligarki</w:t>
+      </w:r>
+      <w:proofErr w:type="spellEnd"/>
+      <w:r>
+        <w:rPr>
+          <w:rFonts w:ascii="Times New Roman" w:hAnsi="Times New Roman" w:cs="Times New Roman"/>
+          <w:sz w:val="24"/>
+          <w:szCs w:val="24"/>
+        </w:rPr>
+        <w:t xml:space="preserve">! Panjang </w:t>
+      </w:r>
+      <w:proofErr w:type="spellStart"/>
+      <w:r>
+        <w:rPr>
+          <w:rFonts w:ascii="Times New Roman" w:hAnsi="Times New Roman" w:cs="Times New Roman"/>
+          <w:sz w:val="24"/>
+          <w:szCs w:val="24"/>
+        </w:rPr>
+        <w:t>Umur</w:t>
+      </w:r>
+      <w:proofErr w:type="spellEnd"/>
+      <w:r>
+        <w:rPr>
+          <w:rFonts w:ascii="Times New Roman" w:hAnsi="Times New Roman" w:cs="Times New Roman"/>
+          <w:sz w:val="24"/>
+          <w:szCs w:val="24"/>
+        </w:rPr>
+        <w:t xml:space="preserve"> </w:t>
+      </w:r>
+      <w:proofErr w:type="spellStart"/>
+      <w:r>
+        <w:rPr>
+          <w:rFonts w:ascii="Times New Roman" w:hAnsi="Times New Roman" w:cs="Times New Roman"/>
+          <w:sz w:val="24"/>
+          <w:szCs w:val="24"/>
+        </w:rPr>
+        <w:t>Perjuangan</w:t>
+      </w:r>
+      <w:proofErr w:type="spellEnd"/>
+      <w:r>
+        <w:rPr>
+          <w:rFonts w:ascii="Times New Roman" w:hAnsi="Times New Roman" w:cs="Times New Roman"/>
+          <w:sz w:val="24"/>
+          <w:szCs w:val="24"/>
+        </w:rPr>
+        <w:t xml:space="preserve"> Wangsa Nusantara </w:t>
+      </w:r>
+      <w:proofErr w:type="spellStart"/>
+      <w:r>
+        <w:rPr>
+          <w:rFonts w:ascii="Times New Roman" w:hAnsi="Times New Roman" w:cs="Times New Roman"/>
+          <w:sz w:val="24"/>
+          <w:szCs w:val="24"/>
+        </w:rPr>
+        <w:t>melawan</w:t>
+      </w:r>
+      <w:proofErr w:type="spellEnd"/>
+      <w:r>
+        <w:rPr>
+          <w:rFonts w:ascii="Times New Roman" w:hAnsi="Times New Roman" w:cs="Times New Roman"/>
+          <w:sz w:val="24"/>
+          <w:szCs w:val="24"/>
+        </w:rPr>
+        <w:t xml:space="preserve"> </w:t>
+      </w:r>
+      <w:proofErr w:type="spellStart"/>
+      <w:r>
+        <w:rPr>
+          <w:rFonts w:ascii="Times New Roman" w:hAnsi="Times New Roman" w:cs="Times New Roman"/>
+          <w:sz w:val="24"/>
+          <w:szCs w:val="24"/>
+        </w:rPr>
+        <w:t>Oligarki</w:t>
+      </w:r>
+      <w:proofErr w:type="spellEnd"/>
+      <w:r>
+        <w:rPr>
+          <w:rFonts w:ascii="Times New Roman" w:hAnsi="Times New Roman" w:cs="Times New Roman"/>
+          <w:sz w:val="24"/>
+          <w:szCs w:val="24"/>
+        </w:rPr>
+        <w:t>! Merdeka</w:t>
+      </w:r>
+      <w:proofErr w:type="gramStart"/>
+      <w:r>
+        <w:rPr>
+          <w:rFonts w:ascii="Times New Roman" w:hAnsi="Times New Roman" w:cs="Times New Roman"/>
+          <w:sz w:val="24"/>
+          <w:szCs w:val="24"/>
+        </w:rPr>
+        <w:t>!</w:t>
+      </w:r>
+      <w:r>
+        <w:rPr>
+          <w:rFonts w:ascii="Times New Roman" w:hAnsi="Times New Roman" w:cs="Times New Roman"/>
+          <w:sz w:val="24"/>
+          <w:szCs w:val="24"/>
+        </w:rPr>
+        <w:t xml:space="preserve"> </w:t>
+      </w:r>
       <w:r>
         <w:rPr>
           <w:rFonts w:ascii="Times New Roman" w:hAnsi="Times New Roman" w:cs="Times New Roman"/>
@@ -12003,6 +13738,7 @@
         </w:rPr>
         <w:t>.</w:t>
       </w:r>
+      <w:proofErr w:type="gramEnd"/>
       <w:r>
         <w:rPr>
           <w:rFonts w:ascii="Times New Roman" w:hAnsi="Times New Roman" w:cs="Times New Roman"/>
@@ -12036,7 +13772,43 @@
           <w:sz w:val="24"/>
           <w:szCs w:val="24"/>
         </w:rPr>
-        <w:t>Samuel Hasiholan Omega, S. Tr. T. (Founder : BeruangLaut.ID)</w:t>
+        <w:t xml:space="preserve">Samuel </w:t>
+      </w:r>
+      <w:proofErr w:type="spellStart"/>
+      <w:r>
+        <w:rPr>
+          <w:rFonts w:ascii="Times New Roman" w:hAnsi="Times New Roman" w:cs="Times New Roman"/>
+          <w:sz w:val="24"/>
+          <w:szCs w:val="24"/>
+        </w:rPr>
+        <w:t>Hasiholan</w:t>
+      </w:r>
+      <w:proofErr w:type="spellEnd"/>
+      <w:r>
+        <w:rPr>
+          <w:rFonts w:ascii="Times New Roman" w:hAnsi="Times New Roman" w:cs="Times New Roman"/>
+          <w:sz w:val="24"/>
+          <w:szCs w:val="24"/>
+        </w:rPr>
+        <w:t xml:space="preserve"> Omega, S. Tr. T. (</w:t>
+      </w:r>
+      <w:proofErr w:type="gramStart"/>
+      <w:r>
+        <w:rPr>
+          <w:rFonts w:ascii="Times New Roman" w:hAnsi="Times New Roman" w:cs="Times New Roman"/>
+          <w:sz w:val="24"/>
+          <w:szCs w:val="24"/>
+        </w:rPr>
+        <w:t>Founder :</w:t>
+      </w:r>
+      <w:proofErr w:type="gramEnd"/>
+      <w:r>
+        <w:rPr>
+          <w:rFonts w:ascii="Times New Roman" w:hAnsi="Times New Roman" w:cs="Times New Roman"/>
+          <w:sz w:val="24"/>
+          <w:szCs w:val="24"/>
+        </w:rPr>
+        <w:t xml:space="preserve"> BeruangLaut.ID)</w:t>
       </w:r>
     </w:p>
     <w:p>
@@ -12063,8 +13835,18 @@
           <w:sz w:val="24"/>
           <w:szCs w:val="24"/>
         </w:rPr>
-        <w:t>1 Tesalonicenses</w:t>
-      </w:r>
+        <w:t xml:space="preserve">1 </w:t>
+      </w:r>
+      <w:proofErr w:type="spellStart"/>
+      <w:r>
+        <w:rPr>
+          <w:rFonts w:ascii="Times New Roman" w:hAnsi="Times New Roman" w:cs="Times New Roman"/>
+          <w:sz w:val="24"/>
+          <w:szCs w:val="24"/>
+        </w:rPr>
+        <w:t>Tesalonicenses</w:t>
+      </w:r>
+      <w:proofErr w:type="spellEnd"/>
       <w:r>
         <w:rPr>
           <w:rFonts w:ascii="Times New Roman" w:hAnsi="Times New Roman" w:cs="Times New Roman"/>
@@ -12073,6 +13855,7 @@
         </w:rPr>
         <w:t xml:space="preserve"> </w:t>
       </w:r>
+      <w:proofErr w:type="gramStart"/>
       <w:r>
         <w:rPr>
           <w:rFonts w:ascii="Times New Roman" w:hAnsi="Times New Roman" w:cs="Times New Roman"/>
@@ -12087,7 +13870,16 @@
           <w:sz w:val="24"/>
           <w:szCs w:val="24"/>
         </w:rPr>
-        <w:t xml:space="preserve"> : </w:t>
+        <w:t xml:space="preserve"> :</w:t>
+      </w:r>
+      <w:proofErr w:type="gramEnd"/>
+      <w:r>
+        <w:rPr>
+          <w:rFonts w:ascii="Times New Roman" w:hAnsi="Times New Roman" w:cs="Times New Roman"/>
+          <w:sz w:val="24"/>
+          <w:szCs w:val="24"/>
+        </w:rPr>
+        <w:t xml:space="preserve"> </w:t>
       </w:r>
       <w:r>
         <w:rPr>

</xml_diff>

<commit_message>
Samuel Ultimate Law [Revised] | (09:02 (W . I . B[Waktu Indonesia bagian Barat]), 11/02/2026), Batam, Kepulauan Riau, Indonesia | Samuel Ultimate Law [Revised] #SAVEPALESTINE2026 #BOARDOFPISS #RAKYATMANAYANGKAUWAKILIDEWAN #DEWANPERWAKILANOLIGARKIINDONESIABUKANDEWANPERWAKILANRAKYATNUSANTARA
Samuel Ultimate Law [Revised] | (09:02 (W . I . B[Waktu Indonesia bagian Barat]), 11/02/2026), Batam, Kepulauan Riau, Indonesia | Samuel Ultimate Law [Revised] #SAVEPALESTINE2026 #BOARDOFPISS #RAKYATMANAYANGKAUWAKILIDEWAN #DEWANPERWAKILANOLIGARKIINDONESIABUKANDEWANPERWAKILANRAKYATNUSANTARA
</commit_message>
<xml_diff>
--- a/Samuel Ultimate Law [Revised].docx
+++ b/Samuel Ultimate Law [Revised].docx
@@ -8420,7 +8420,7 @@
                               <w:sz w:val="24"/>
                               <w:szCs w:val="24"/>
                             </w:rPr>
-                            <m:t xml:space="preserve"> + 1</m:t>
+                            <m:t xml:space="preserve"> +1</m:t>
                           </m:r>
                         </m:e>
                       </m:d>
@@ -10415,14 +10415,348 @@
               </m:d>
             </m:sup>
             <m:e>
-              <m:r>
-                <w:rPr>
-                  <w:rFonts w:ascii="Cambria Math" w:hAnsi="Cambria Math" w:cs="Times New Roman"/>
-                  <w:sz w:val="24"/>
-                  <w:szCs w:val="24"/>
-                </w:rPr>
-                <m:t>m</m:t>
-              </m:r>
+              <m:d>
+                <m:dPr>
+                  <m:ctrlPr>
+                    <w:rPr>
+                      <w:rFonts w:ascii="Cambria Math" w:hAnsi="Cambria Math" w:cs="Times New Roman"/>
+                      <w:i/>
+                      <w:sz w:val="24"/>
+                      <w:szCs w:val="24"/>
+                    </w:rPr>
+                  </m:ctrlPr>
+                </m:dPr>
+                <m:e>
+                  <m:r>
+                    <w:rPr>
+                      <w:rFonts w:ascii="Cambria Math" w:hAnsi="Cambria Math" w:cs="Times New Roman"/>
+                      <w:sz w:val="24"/>
+                      <w:szCs w:val="24"/>
+                    </w:rPr>
+                    <m:t xml:space="preserve">m </m:t>
+                  </m:r>
+                  <m:r>
+                    <w:rPr>
+                      <w:rFonts w:ascii="Cambria Math" w:hAnsi="Cambria Math" w:cs="Times New Roman"/>
+                      <w:sz w:val="24"/>
+                      <w:szCs w:val="24"/>
+                    </w:rPr>
+                    <m:t xml:space="preserve">× </m:t>
+                  </m:r>
+                  <m:sSup>
+                    <m:sSupPr>
+                      <m:ctrlPr>
+                        <w:rPr>
+                          <w:rFonts w:ascii="Cambria Math" w:hAnsi="Cambria Math" w:cs="Times New Roman"/>
+                          <w:i/>
+                          <w:sz w:val="24"/>
+                          <w:szCs w:val="24"/>
+                        </w:rPr>
+                      </m:ctrlPr>
+                    </m:sSupPr>
+                    <m:e>
+                      <m:d>
+                        <m:dPr>
+                          <m:ctrlPr>
+                            <w:rPr>
+                              <w:rFonts w:ascii="Cambria Math" w:hAnsi="Cambria Math" w:cs="Times New Roman"/>
+                              <w:i/>
+                              <w:sz w:val="24"/>
+                              <w:szCs w:val="24"/>
+                            </w:rPr>
+                          </m:ctrlPr>
+                        </m:dPr>
+                        <m:e>
+                          <m:sSup>
+                            <m:sSupPr>
+                              <m:ctrlPr>
+                                <w:rPr>
+                                  <w:rFonts w:ascii="Cambria Math" w:hAnsi="Cambria Math" w:cs="Times New Roman"/>
+                                  <w:i/>
+                                  <w:sz w:val="24"/>
+                                  <w:szCs w:val="24"/>
+                                </w:rPr>
+                              </m:ctrlPr>
+                            </m:sSupPr>
+                            <m:e>
+                              <m:d>
+                                <m:dPr>
+                                  <m:begChr m:val="{"/>
+                                  <m:endChr m:val="}"/>
+                                  <m:ctrlPr>
+                                    <w:rPr>
+                                      <w:rFonts w:ascii="Cambria Math" w:hAnsi="Cambria Math" w:cs="Times New Roman"/>
+                                      <w:i/>
+                                      <w:sz w:val="24"/>
+                                      <w:szCs w:val="24"/>
+                                    </w:rPr>
+                                  </m:ctrlPr>
+                                </m:dPr>
+                                <m:e>
+                                  <m:d>
+                                    <m:dPr>
+                                      <m:ctrlPr>
+                                        <w:rPr>
+                                          <w:rFonts w:ascii="Cambria Math" w:hAnsi="Cambria Math" w:cs="Times New Roman"/>
+                                          <w:i/>
+                                          <w:sz w:val="24"/>
+                                          <w:szCs w:val="24"/>
+                                        </w:rPr>
+                                      </m:ctrlPr>
+                                    </m:dPr>
+                                    <m:e>
+                                      <m:sSup>
+                                        <m:sSupPr>
+                                          <m:ctrlPr>
+                                            <w:rPr>
+                                              <w:rFonts w:ascii="Cambria Math" w:hAnsi="Cambria Math" w:cs="Times New Roman"/>
+                                              <w:i/>
+                                              <w:sz w:val="24"/>
+                                              <w:szCs w:val="24"/>
+                                            </w:rPr>
+                                          </m:ctrlPr>
+                                        </m:sSupPr>
+                                        <m:e>
+                                          <m:r>
+                                            <w:rPr>
+                                              <w:rFonts w:ascii="Cambria Math" w:hAnsi="Cambria Math" w:cs="Times New Roman"/>
+                                              <w:sz w:val="24"/>
+                                              <w:szCs w:val="24"/>
+                                            </w:rPr>
+                                            <m:t>7</m:t>
+                                          </m:r>
+                                        </m:e>
+                                        <m:sup>
+                                          <m:r>
+                                            <w:rPr>
+                                              <w:rFonts w:ascii="Cambria Math" w:hAnsi="Cambria Math" w:cs="Times New Roman"/>
+                                              <w:sz w:val="24"/>
+                                              <w:szCs w:val="24"/>
+                                            </w:rPr>
+                                            <m:t>∞</m:t>
+                                          </m:r>
+                                        </m:sup>
+                                      </m:sSup>
+                                      <m:r>
+                                        <w:rPr>
+                                          <w:rFonts w:ascii="Cambria Math" w:hAnsi="Cambria Math" w:cs="Times New Roman"/>
+                                          <w:sz w:val="24"/>
+                                          <w:szCs w:val="24"/>
+                                        </w:rPr>
+                                        <m:t xml:space="preserve"> × </m:t>
+                                      </m:r>
+                                      <m:sSup>
+                                        <m:sSupPr>
+                                          <m:ctrlPr>
+                                            <w:rPr>
+                                              <w:rFonts w:ascii="Cambria Math" w:hAnsi="Cambria Math" w:cs="Times New Roman"/>
+                                              <w:i/>
+                                              <w:sz w:val="24"/>
+                                              <w:szCs w:val="24"/>
+                                            </w:rPr>
+                                          </m:ctrlPr>
+                                        </m:sSupPr>
+                                        <m:e>
+                                          <m:r>
+                                            <w:rPr>
+                                              <w:rFonts w:ascii="Cambria Math" w:hAnsi="Cambria Math" w:cs="Times New Roman"/>
+                                              <w:sz w:val="24"/>
+                                              <w:szCs w:val="24"/>
+                                            </w:rPr>
+                                            <m:t>c</m:t>
+                                          </m:r>
+                                        </m:e>
+                                        <m:sup>
+                                          <m:d>
+                                            <m:dPr>
+                                              <m:ctrlPr>
+                                                <w:rPr>
+                                                  <w:rFonts w:ascii="Cambria Math" w:hAnsi="Cambria Math" w:cs="Times New Roman"/>
+                                                  <w:i/>
+                                                  <w:sz w:val="24"/>
+                                                  <w:szCs w:val="24"/>
+                                                </w:rPr>
+                                              </m:ctrlPr>
+                                            </m:dPr>
+                                            <m:e>
+                                              <m:d>
+                                                <m:dPr>
+                                                  <m:ctrlPr>
+                                                    <w:rPr>
+                                                      <w:rFonts w:ascii="Cambria Math" w:hAnsi="Cambria Math" w:cs="Times New Roman"/>
+                                                      <w:i/>
+                                                      <w:sz w:val="24"/>
+                                                      <w:szCs w:val="24"/>
+                                                    </w:rPr>
+                                                  </m:ctrlPr>
+                                                </m:dPr>
+                                                <m:e>
+                                                  <m:d>
+                                                    <m:dPr>
+                                                      <m:begChr m:val="|"/>
+                                                      <m:endChr m:val="|"/>
+                                                      <m:ctrlPr>
+                                                        <w:rPr>
+                                                          <w:rFonts w:ascii="Cambria Math" w:hAnsi="Cambria Math" w:cs="Times New Roman"/>
+                                                          <w:i/>
+                                                          <w:sz w:val="24"/>
+                                                          <w:szCs w:val="24"/>
+                                                        </w:rPr>
+                                                      </m:ctrlPr>
+                                                    </m:dPr>
+                                                    <m:e>
+                                                      <m:r>
+                                                        <w:rPr>
+                                                          <w:rFonts w:ascii="Cambria Math" w:hAnsi="Cambria Math" w:cs="Times New Roman"/>
+                                                          <w:sz w:val="24"/>
+                                                          <w:szCs w:val="24"/>
+                                                        </w:rPr>
+                                                        <m:t>0,00339469037058821034355510751738</m:t>
+                                                      </m:r>
+                                                    </m:e>
+                                                  </m:d>
+                                                </m:e>
+                                              </m:d>
+                                            </m:e>
+                                          </m:d>
+                                        </m:sup>
+                                      </m:sSup>
+                                    </m:e>
+                                  </m:d>
+                                  <m:r>
+                                    <w:rPr>
+                                      <w:rFonts w:ascii="Cambria Math" w:hAnsi="Cambria Math" w:cs="Times New Roman"/>
+                                      <w:sz w:val="24"/>
+                                      <w:szCs w:val="24"/>
+                                    </w:rPr>
+                                    <m:t xml:space="preserve"> × </m:t>
+                                  </m:r>
+                                  <m:d>
+                                    <m:dPr>
+                                      <m:ctrlPr>
+                                        <w:rPr>
+                                          <w:rFonts w:ascii="Cambria Math" w:hAnsi="Cambria Math" w:cs="Times New Roman"/>
+                                          <w:i/>
+                                          <w:sz w:val="24"/>
+                                          <w:szCs w:val="24"/>
+                                        </w:rPr>
+                                      </m:ctrlPr>
+                                    </m:dPr>
+                                    <m:e>
+                                      <m:d>
+                                        <m:dPr>
+                                          <m:ctrlPr>
+                                            <w:rPr>
+                                              <w:rFonts w:ascii="Cambria Math" w:hAnsi="Cambria Math" w:cs="Times New Roman"/>
+                                              <w:i/>
+                                              <w:sz w:val="24"/>
+                                              <w:szCs w:val="24"/>
+                                            </w:rPr>
+                                          </m:ctrlPr>
+                                        </m:dPr>
+                                        <m:e>
+                                          <m:r>
+                                            <w:rPr>
+                                              <w:rFonts w:ascii="Cambria Math" w:hAnsi="Cambria Math" w:cs="Times New Roman"/>
+                                              <w:sz w:val="24"/>
+                                              <w:szCs w:val="24"/>
+                                            </w:rPr>
+                                            <m:t>2 × π</m:t>
+                                          </m:r>
+                                        </m:e>
+                                      </m:d>
+                                      <m:r>
+                                        <w:rPr>
+                                          <w:rFonts w:ascii="Cambria Math" w:hAnsi="Cambria Math" w:cs="Times New Roman"/>
+                                          <w:sz w:val="24"/>
+                                          <w:szCs w:val="24"/>
+                                        </w:rPr>
+                                        <m:t>-3</m:t>
+                                      </m:r>
+                                    </m:e>
+                                  </m:d>
+                                </m:e>
+                              </m:d>
+                            </m:e>
+                            <m:sup>
+                              <m:d>
+                                <m:dPr>
+                                  <m:ctrlPr>
+                                    <w:rPr>
+                                      <w:rFonts w:ascii="Cambria Math" w:hAnsi="Cambria Math" w:cs="Times New Roman"/>
+                                      <w:i/>
+                                      <w:sz w:val="24"/>
+                                      <w:szCs w:val="24"/>
+                                    </w:rPr>
+                                  </m:ctrlPr>
+                                </m:dPr>
+                                <m:e>
+                                  <m:r>
+                                    <w:rPr>
+                                      <w:rFonts w:ascii="Cambria Math" w:hAnsi="Cambria Math" w:cs="Times New Roman"/>
+                                      <w:sz w:val="24"/>
+                                      <w:szCs w:val="24"/>
+                                    </w:rPr>
+                                    <m:t xml:space="preserve"> -2</m:t>
+                                  </m:r>
+                                </m:e>
+                              </m:d>
+                            </m:sup>
+                          </m:sSup>
+                        </m:e>
+                      </m:d>
+                    </m:e>
+                    <m:sup>
+                      <m:d>
+                        <m:dPr>
+                          <m:ctrlPr>
+                            <w:rPr>
+                              <w:rFonts w:ascii="Cambria Math" w:hAnsi="Cambria Math" w:cs="Times New Roman"/>
+                              <w:i/>
+                              <w:sz w:val="24"/>
+                              <w:szCs w:val="24"/>
+                            </w:rPr>
+                          </m:ctrlPr>
+                        </m:dPr>
+                        <m:e>
+                          <m:sSup>
+                            <m:sSupPr>
+                              <m:ctrlPr>
+                                <w:rPr>
+                                  <w:rFonts w:ascii="Cambria Math" w:hAnsi="Cambria Math" w:cs="Times New Roman"/>
+                                  <w:i/>
+                                  <w:sz w:val="24"/>
+                                  <w:szCs w:val="24"/>
+                                </w:rPr>
+                              </m:ctrlPr>
+                            </m:sSupPr>
+                            <m:e>
+                              <m:r>
+                                <w:rPr>
+                                  <w:rFonts w:ascii="Cambria Math" w:hAnsi="Cambria Math" w:cs="Times New Roman"/>
+                                  <w:sz w:val="24"/>
+                                  <w:szCs w:val="24"/>
+                                </w:rPr>
+                                <m:t>i</m:t>
+                              </m:r>
+                            </m:e>
+                            <m:sup>
+                              <m:r>
+                                <w:rPr>
+                                  <w:rFonts w:ascii="Cambria Math" w:hAnsi="Cambria Math" w:cs="Times New Roman"/>
+                                  <w:sz w:val="24"/>
+                                  <w:szCs w:val="24"/>
+                                </w:rPr>
+                                <m:t>2</m:t>
+                              </m:r>
+                            </m:sup>
+                          </m:sSup>
+                        </m:e>
+                      </m:d>
+                    </m:sup>
+                  </m:sSup>
+                </m:e>
+              </m:d>
             </m:e>
           </m:nary>
           <m:r>
@@ -10913,258 +11247,8 @@
                   <w:sz w:val="24"/>
                   <w:szCs w:val="24"/>
                 </w:rPr>
-                <m:t xml:space="preserve"> × </m:t>
+                <m:t xml:space="preserve"> </m:t>
               </m:r>
-              <m:d>
-                <m:dPr>
-                  <m:ctrlPr>
-                    <w:rPr>
-                      <w:rFonts w:ascii="Cambria Math" w:hAnsi="Cambria Math" w:cs="Times New Roman"/>
-                      <w:i/>
-                      <w:sz w:val="24"/>
-                      <w:szCs w:val="24"/>
-                    </w:rPr>
-                  </m:ctrlPr>
-                </m:dPr>
-                <m:e>
-                  <m:sSup>
-                    <m:sSupPr>
-                      <m:ctrlPr>
-                        <w:rPr>
-                          <w:rFonts w:ascii="Cambria Math" w:hAnsi="Cambria Math" w:cs="Times New Roman"/>
-                          <w:i/>
-                          <w:sz w:val="24"/>
-                          <w:szCs w:val="24"/>
-                        </w:rPr>
-                      </m:ctrlPr>
-                    </m:sSupPr>
-                    <m:e>
-                      <m:d>
-                        <m:dPr>
-                          <m:begChr m:val="{"/>
-                          <m:endChr m:val="}"/>
-                          <m:ctrlPr>
-                            <w:rPr>
-                              <w:rFonts w:ascii="Cambria Math" w:hAnsi="Cambria Math" w:cs="Times New Roman"/>
-                              <w:i/>
-                              <w:sz w:val="24"/>
-                              <w:szCs w:val="24"/>
-                            </w:rPr>
-                          </m:ctrlPr>
-                        </m:dPr>
-                        <m:e>
-                          <m:d>
-                            <m:dPr>
-                              <m:ctrlPr>
-                                <w:rPr>
-                                  <w:rFonts w:ascii="Cambria Math" w:hAnsi="Cambria Math" w:cs="Times New Roman"/>
-                                  <w:i/>
-                                  <w:sz w:val="24"/>
-                                  <w:szCs w:val="24"/>
-                                </w:rPr>
-                              </m:ctrlPr>
-                            </m:dPr>
-                            <m:e>
-                              <m:sSup>
-                                <m:sSupPr>
-                                  <m:ctrlPr>
-                                    <w:rPr>
-                                      <w:rFonts w:ascii="Cambria Math" w:hAnsi="Cambria Math" w:cs="Times New Roman"/>
-                                      <w:i/>
-                                      <w:sz w:val="24"/>
-                                      <w:szCs w:val="24"/>
-                                    </w:rPr>
-                                  </m:ctrlPr>
-                                </m:sSupPr>
-                                <m:e>
-                                  <m:r>
-                                    <w:rPr>
-                                      <w:rFonts w:ascii="Cambria Math" w:hAnsi="Cambria Math" w:cs="Times New Roman"/>
-                                      <w:sz w:val="24"/>
-                                      <w:szCs w:val="24"/>
-                                    </w:rPr>
-                                    <m:t>7</m:t>
-                                  </m:r>
-                                </m:e>
-                                <m:sup>
-                                  <m:r>
-                                    <w:rPr>
-                                      <w:rFonts w:ascii="Cambria Math" w:hAnsi="Cambria Math" w:cs="Times New Roman"/>
-                                      <w:sz w:val="24"/>
-                                      <w:szCs w:val="24"/>
-                                    </w:rPr>
-                                    <m:t>∞</m:t>
-                                  </m:r>
-                                </m:sup>
-                              </m:sSup>
-                              <m:r>
-                                <w:rPr>
-                                  <w:rFonts w:ascii="Cambria Math" w:hAnsi="Cambria Math" w:cs="Times New Roman"/>
-                                  <w:sz w:val="24"/>
-                                  <w:szCs w:val="24"/>
-                                </w:rPr>
-                                <m:t xml:space="preserve"> × </m:t>
-                              </m:r>
-                              <m:sSup>
-                                <m:sSupPr>
-                                  <m:ctrlPr>
-                                    <w:rPr>
-                                      <w:rFonts w:ascii="Cambria Math" w:hAnsi="Cambria Math" w:cs="Times New Roman"/>
-                                      <w:i/>
-                                      <w:sz w:val="24"/>
-                                      <w:szCs w:val="24"/>
-                                    </w:rPr>
-                                  </m:ctrlPr>
-                                </m:sSupPr>
-                                <m:e>
-                                  <m:r>
-                                    <w:rPr>
-                                      <w:rFonts w:ascii="Cambria Math" w:hAnsi="Cambria Math" w:cs="Times New Roman"/>
-                                      <w:sz w:val="24"/>
-                                      <w:szCs w:val="24"/>
-                                    </w:rPr>
-                                    <m:t>c</m:t>
-                                  </m:r>
-                                </m:e>
-                                <m:sup>
-                                  <m:d>
-                                    <m:dPr>
-                                      <m:ctrlPr>
-                                        <w:rPr>
-                                          <w:rFonts w:ascii="Cambria Math" w:hAnsi="Cambria Math" w:cs="Times New Roman"/>
-                                          <w:i/>
-                                          <w:sz w:val="24"/>
-                                          <w:szCs w:val="24"/>
-                                        </w:rPr>
-                                      </m:ctrlPr>
-                                    </m:dPr>
-                                    <m:e>
-                                      <m:d>
-                                        <m:dPr>
-                                          <m:ctrlPr>
-                                            <w:rPr>
-                                              <w:rFonts w:ascii="Cambria Math" w:hAnsi="Cambria Math" w:cs="Times New Roman"/>
-                                              <w:i/>
-                                              <w:sz w:val="24"/>
-                                              <w:szCs w:val="24"/>
-                                            </w:rPr>
-                                          </m:ctrlPr>
-                                        </m:dPr>
-                                        <m:e>
-                                          <m:d>
-                                            <m:dPr>
-                                              <m:begChr m:val="|"/>
-                                              <m:endChr m:val="|"/>
-                                              <m:ctrlPr>
-                                                <w:rPr>
-                                                  <w:rFonts w:ascii="Cambria Math" w:hAnsi="Cambria Math" w:cs="Times New Roman"/>
-                                                  <w:i/>
-                                                  <w:sz w:val="24"/>
-                                                  <w:szCs w:val="24"/>
-                                                </w:rPr>
-                                              </m:ctrlPr>
-                                            </m:dPr>
-                                            <m:e>
-                                              <m:r>
-                                                <w:rPr>
-                                                  <w:rFonts w:ascii="Cambria Math" w:hAnsi="Cambria Math" w:cs="Times New Roman"/>
-                                                  <w:sz w:val="24"/>
-                                                  <w:szCs w:val="24"/>
-                                                </w:rPr>
-                                                <m:t>0,00339469037058821034355510751738</m:t>
-                                              </m:r>
-                                            </m:e>
-                                          </m:d>
-                                        </m:e>
-                                      </m:d>
-                                    </m:e>
-                                  </m:d>
-                                </m:sup>
-                              </m:sSup>
-                            </m:e>
-                          </m:d>
-                          <m:r>
-                            <w:rPr>
-                              <w:rFonts w:ascii="Cambria Math" w:hAnsi="Cambria Math" w:cs="Times New Roman"/>
-                              <w:sz w:val="24"/>
-                              <w:szCs w:val="24"/>
-                            </w:rPr>
-                            <m:t xml:space="preserve"> × </m:t>
-                          </m:r>
-                          <m:d>
-                            <m:dPr>
-                              <m:ctrlPr>
-                                <w:rPr>
-                                  <w:rFonts w:ascii="Cambria Math" w:hAnsi="Cambria Math" w:cs="Times New Roman"/>
-                                  <w:i/>
-                                  <w:sz w:val="24"/>
-                                  <w:szCs w:val="24"/>
-                                </w:rPr>
-                              </m:ctrlPr>
-                            </m:dPr>
-                            <m:e>
-                              <m:d>
-                                <m:dPr>
-                                  <m:ctrlPr>
-                                    <w:rPr>
-                                      <w:rFonts w:ascii="Cambria Math" w:hAnsi="Cambria Math" w:cs="Times New Roman"/>
-                                      <w:i/>
-                                      <w:sz w:val="24"/>
-                                      <w:szCs w:val="24"/>
-                                    </w:rPr>
-                                  </m:ctrlPr>
-                                </m:dPr>
-                                <m:e>
-                                  <m:r>
-                                    <w:rPr>
-                                      <w:rFonts w:ascii="Cambria Math" w:hAnsi="Cambria Math" w:cs="Times New Roman"/>
-                                      <w:sz w:val="24"/>
-                                      <w:szCs w:val="24"/>
-                                    </w:rPr>
-                                    <m:t>2 × π</m:t>
-                                  </m:r>
-                                </m:e>
-                              </m:d>
-                              <m:r>
-                                <w:rPr>
-                                  <w:rFonts w:ascii="Cambria Math" w:hAnsi="Cambria Math" w:cs="Times New Roman"/>
-                                  <w:sz w:val="24"/>
-                                  <w:szCs w:val="24"/>
-                                </w:rPr>
-                                <m:t>-3</m:t>
-                              </m:r>
-                            </m:e>
-                          </m:d>
-                        </m:e>
-                      </m:d>
-                    </m:e>
-                    <m:sup>
-                      <m:d>
-                        <m:dPr>
-                          <m:ctrlPr>
-                            <w:rPr>
-                              <w:rFonts w:ascii="Cambria Math" w:hAnsi="Cambria Math" w:cs="Times New Roman"/>
-                              <w:i/>
-                              <w:sz w:val="24"/>
-                              <w:szCs w:val="24"/>
-                            </w:rPr>
-                          </m:ctrlPr>
-                        </m:dPr>
-                        <m:e>
-                          <m:r>
-                            <w:rPr>
-                              <w:rFonts w:ascii="Cambria Math" w:hAnsi="Cambria Math" w:cs="Times New Roman"/>
-                              <w:sz w:val="24"/>
-                              <w:szCs w:val="24"/>
-                            </w:rPr>
-                            <m:t xml:space="preserve"> -2</m:t>
-                          </m:r>
-                        </m:e>
-                      </m:d>
-                    </m:sup>
-                  </m:sSup>
-                </m:e>
-              </m:d>
             </m:e>
           </m:d>
         </m:oMath>
@@ -11272,14 +11356,183 @@
               </m:d>
             </m:sup>
             <m:e>
-              <m:r>
-                <w:rPr>
-                  <w:rFonts w:ascii="Cambria Math" w:hAnsi="Cambria Math" w:cs="Times New Roman"/>
-                  <w:sz w:val="24"/>
-                  <w:szCs w:val="24"/>
-                </w:rPr>
-                <m:t>m</m:t>
-              </m:r>
+              <m:d>
+                <m:dPr>
+                  <m:ctrlPr>
+                    <w:rPr>
+                      <w:rFonts w:ascii="Cambria Math" w:hAnsi="Cambria Math" w:cs="Times New Roman"/>
+                      <w:i/>
+                      <w:sz w:val="24"/>
+                      <w:szCs w:val="24"/>
+                    </w:rPr>
+                  </m:ctrlPr>
+                </m:dPr>
+                <m:e>
+                  <m:r>
+                    <w:rPr>
+                      <w:rFonts w:ascii="Cambria Math" w:hAnsi="Cambria Math" w:cs="Times New Roman"/>
+                      <w:sz w:val="24"/>
+                      <w:szCs w:val="24"/>
+                    </w:rPr>
+                    <m:t xml:space="preserve">m × </m:t>
+                  </m:r>
+                  <m:sSup>
+                    <m:sSupPr>
+                      <m:ctrlPr>
+                        <w:rPr>
+                          <w:rFonts w:ascii="Cambria Math" w:hAnsi="Cambria Math" w:cs="Times New Roman"/>
+                          <w:i/>
+                          <w:sz w:val="24"/>
+                          <w:szCs w:val="24"/>
+                        </w:rPr>
+                      </m:ctrlPr>
+                    </m:sSupPr>
+                    <m:e>
+                      <m:d>
+                        <m:dPr>
+                          <m:ctrlPr>
+                            <w:rPr>
+                              <w:rFonts w:ascii="Cambria Math" w:hAnsi="Cambria Math" w:cs="Times New Roman"/>
+                              <w:i/>
+                              <w:sz w:val="24"/>
+                              <w:szCs w:val="24"/>
+                            </w:rPr>
+                          </m:ctrlPr>
+                        </m:dPr>
+                        <m:e>
+                          <m:sPre>
+                            <m:sPrePr>
+                              <m:ctrlPr>
+                                <w:rPr>
+                                  <w:rFonts w:ascii="Cambria Math" w:hAnsi="Cambria Math" w:cs="Times New Roman"/>
+                                  <w:i/>
+                                  <w:sz w:val="24"/>
+                                  <w:szCs w:val="24"/>
+                                </w:rPr>
+                              </m:ctrlPr>
+                            </m:sPrePr>
+                            <m:sub/>
+                            <m:sup>
+                              <m:r>
+                                <w:rPr>
+                                  <w:rFonts w:ascii="Cambria Math" w:hAnsi="Cambria Math" w:cs="Times New Roman"/>
+                                  <w:sz w:val="24"/>
+                                  <w:szCs w:val="24"/>
+                                </w:rPr>
+                                <m:t>2</m:t>
+                              </m:r>
+                            </m:sup>
+                            <m:e>
+                              <m:sSup>
+                                <m:sSupPr>
+                                  <m:ctrlPr>
+                                    <w:rPr>
+                                      <w:rFonts w:ascii="Cambria Math" w:hAnsi="Cambria Math" w:cs="Times New Roman"/>
+                                      <w:i/>
+                                      <w:sz w:val="24"/>
+                                      <w:szCs w:val="24"/>
+                                    </w:rPr>
+                                  </m:ctrlPr>
+                                </m:sSupPr>
+                                <m:e>
+                                  <m:r>
+                                    <w:rPr>
+                                      <w:rFonts w:ascii="Cambria Math" w:hAnsi="Cambria Math" w:cs="Times New Roman"/>
+                                      <w:sz w:val="24"/>
+                                      <w:szCs w:val="24"/>
+                                    </w:rPr>
+                                    <m:t>7</m:t>
+                                  </m:r>
+                                </m:e>
+                                <m:sup>
+                                  <m:r>
+                                    <w:rPr>
+                                      <w:rFonts w:ascii="Cambria Math" w:hAnsi="Cambria Math" w:cs="Times New Roman"/>
+                                      <w:sz w:val="24"/>
+                                      <w:szCs w:val="24"/>
+                                    </w:rPr>
+                                    <m:t>∞</m:t>
+                                  </m:r>
+                                </m:sup>
+                              </m:sSup>
+                            </m:e>
+                          </m:sPre>
+                          <m:r>
+                            <w:rPr>
+                              <w:rFonts w:ascii="Cambria Math" w:hAnsi="Cambria Math" w:cs="Times New Roman"/>
+                              <w:sz w:val="24"/>
+                              <w:szCs w:val="24"/>
+                            </w:rPr>
+                            <m:t xml:space="preserve">  × 0,08113084591693746613256796638206</m:t>
+                          </m:r>
+                        </m:e>
+                      </m:d>
+                    </m:e>
+                    <m:sup>
+                      <m:d>
+                        <m:dPr>
+                          <m:ctrlPr>
+                            <w:rPr>
+                              <w:rFonts w:ascii="Cambria Math" w:hAnsi="Cambria Math" w:cs="Times New Roman"/>
+                              <w:i/>
+                              <w:sz w:val="24"/>
+                              <w:szCs w:val="24"/>
+                            </w:rPr>
+                          </m:ctrlPr>
+                        </m:dPr>
+                        <m:e>
+                          <m:sSup>
+                            <m:sSupPr>
+                              <m:ctrlPr>
+                                <w:rPr>
+                                  <w:rFonts w:ascii="Cambria Math" w:hAnsi="Cambria Math" w:cs="Times New Roman"/>
+                                  <w:i/>
+                                  <w:sz w:val="24"/>
+                                  <w:szCs w:val="24"/>
+                                </w:rPr>
+                              </m:ctrlPr>
+                            </m:sSupPr>
+                            <m:e>
+                              <m:r>
+                                <w:rPr>
+                                  <w:rFonts w:ascii="Cambria Math" w:hAnsi="Cambria Math" w:cs="Times New Roman"/>
+                                  <w:sz w:val="24"/>
+                                  <w:szCs w:val="24"/>
+                                </w:rPr>
+                                <m:t>i</m:t>
+                              </m:r>
+                            </m:e>
+                            <m:sup>
+                              <m:d>
+                                <m:dPr>
+                                  <m:ctrlPr>
+                                    <w:rPr>
+                                      <w:rFonts w:ascii="Cambria Math" w:hAnsi="Cambria Math" w:cs="Times New Roman"/>
+                                      <w:i/>
+                                      <w:sz w:val="24"/>
+                                      <w:szCs w:val="24"/>
+                                    </w:rPr>
+                                  </m:ctrlPr>
+                                </m:dPr>
+                                <m:e>
+                                  <m:r>
+                                    <w:rPr>
+                                      <w:rFonts w:ascii="Cambria Math" w:hAnsi="Cambria Math" w:cs="Times New Roman"/>
+                                      <w:sz w:val="24"/>
+                                      <w:szCs w:val="24"/>
+                                    </w:rPr>
+                                    <m:t xml:space="preserve"> -Omega</m:t>
+                                  </m:r>
+                                </m:e>
+                              </m:d>
+                            </m:sup>
+                          </m:sSup>
+                        </m:e>
+                      </m:d>
+                    </m:sup>
+                  </m:sSup>
+                </m:e>
+              </m:d>
             </m:e>
           </m:nary>
           <m:r>
@@ -11770,8 +12023,922 @@
                   <w:sz w:val="24"/>
                   <w:szCs w:val="24"/>
                 </w:rPr>
+                <m:t xml:space="preserve"> </m:t>
+              </m:r>
+            </m:e>
+          </m:d>
+        </m:oMath>
+      </m:oMathPara>
+    </w:p>
+    <w:p>
+      <w:pPr>
+        <w:spacing w:line="360" w:lineRule="auto"/>
+        <w:jc w:val="center"/>
+        <w:rPr>
+          <w:rFonts w:ascii="Times New Roman" w:eastAsiaTheme="minorEastAsia" w:hAnsi="Times New Roman" w:cs="Times New Roman"/>
+          <w:sz w:val="24"/>
+          <w:szCs w:val="24"/>
+          <w:lang w:val="id-ID"/>
+        </w:rPr>
+      </w:pPr>
+    </w:p>
+    <w:p>
+      <w:pPr>
+        <w:spacing w:line="360" w:lineRule="auto"/>
+        <w:jc w:val="center"/>
+        <w:rPr>
+          <w:rFonts w:ascii="Times New Roman" w:hAnsi="Times New Roman" w:cs="Times New Roman"/>
+          <w:sz w:val="24"/>
+          <w:szCs w:val="24"/>
+        </w:rPr>
+      </w:pPr>
+      <m:oMathPara>
+        <m:oMath>
+          <m:nary>
+            <m:naryPr>
+              <m:chr m:val="∑"/>
+              <m:limLoc m:val="undOvr"/>
+              <m:ctrlPr>
+                <w:rPr>
+                  <w:rFonts w:ascii="Cambria Math" w:hAnsi="Cambria Math" w:cs="Times New Roman"/>
+                  <w:i/>
+                  <w:sz w:val="24"/>
+                  <w:szCs w:val="24"/>
+                </w:rPr>
+              </m:ctrlPr>
+            </m:naryPr>
+            <m:sub>
+              <m:d>
+                <m:dPr>
+                  <m:ctrlPr>
+                    <w:rPr>
+                      <w:rFonts w:ascii="Cambria Math" w:hAnsi="Cambria Math" w:cs="Times New Roman"/>
+                      <w:i/>
+                      <w:sz w:val="24"/>
+                      <w:szCs w:val="24"/>
+                    </w:rPr>
+                  </m:ctrlPr>
+                </m:dPr>
+                <m:e>
+                  <m:r>
+                    <w:rPr>
+                      <w:rFonts w:ascii="Cambria Math" w:eastAsiaTheme="minorEastAsia" w:hAnsi="Cambria Math" w:cs="Times New Roman"/>
+                      <w:sz w:val="24"/>
+                      <w:szCs w:val="24"/>
+                    </w:rPr>
+                    <m:t>∂S</m:t>
+                  </m:r>
+                  <m:r>
+                    <w:rPr>
+                      <w:rFonts w:ascii="Cambria Math" w:hAnsi="Cambria Math" w:cs="Times New Roman"/>
+                      <w:sz w:val="24"/>
+                      <w:szCs w:val="24"/>
+                    </w:rPr>
+                    <m:t xml:space="preserve"> - 1</m:t>
+                  </m:r>
+                </m:e>
+              </m:d>
+            </m:sub>
+            <m:sup>
+              <m:d>
+                <m:dPr>
+                  <m:ctrlPr>
+                    <w:rPr>
+                      <w:rFonts w:ascii="Cambria Math" w:hAnsi="Cambria Math" w:cs="Times New Roman"/>
+                      <w:i/>
+                      <w:sz w:val="24"/>
+                      <w:szCs w:val="24"/>
+                    </w:rPr>
+                  </m:ctrlPr>
+                </m:dPr>
+                <m:e>
+                  <m:r>
+                    <w:rPr>
+                      <w:rFonts w:ascii="Cambria Math" w:eastAsiaTheme="minorEastAsia" w:hAnsi="Cambria Math" w:cs="Times New Roman"/>
+                      <w:sz w:val="24"/>
+                      <w:szCs w:val="24"/>
+                    </w:rPr>
+                    <m:t>∂q</m:t>
+                  </m:r>
+                  <m:r>
+                    <w:rPr>
+                      <w:rFonts w:ascii="Cambria Math" w:hAnsi="Cambria Math" w:cs="Times New Roman"/>
+                      <w:sz w:val="24"/>
+                      <w:szCs w:val="24"/>
+                    </w:rPr>
+                    <m:t xml:space="preserve"> → ∞</m:t>
+                  </m:r>
+                </m:e>
+              </m:d>
+            </m:sup>
+            <m:e>
+              <m:d>
+                <m:dPr>
+                  <m:ctrlPr>
+                    <w:rPr>
+                      <w:rFonts w:ascii="Cambria Math" w:hAnsi="Cambria Math" w:cs="Times New Roman"/>
+                      <w:i/>
+                      <w:sz w:val="24"/>
+                      <w:szCs w:val="24"/>
+                    </w:rPr>
+                  </m:ctrlPr>
+                </m:dPr>
+                <m:e>
+                  <m:r>
+                    <w:rPr>
+                      <w:rFonts w:ascii="Cambria Math" w:hAnsi="Cambria Math" w:cs="Times New Roman"/>
+                      <w:sz w:val="24"/>
+                      <w:szCs w:val="24"/>
+                    </w:rPr>
+                    <m:t xml:space="preserve">m × </m:t>
+                  </m:r>
+                  <m:sSup>
+                    <m:sSupPr>
+                      <m:ctrlPr>
+                        <w:rPr>
+                          <w:rFonts w:ascii="Cambria Math" w:hAnsi="Cambria Math" w:cs="Times New Roman"/>
+                          <w:i/>
+                          <w:sz w:val="24"/>
+                          <w:szCs w:val="24"/>
+                        </w:rPr>
+                      </m:ctrlPr>
+                    </m:sSupPr>
+                    <m:e>
+                      <m:d>
+                        <m:dPr>
+                          <m:ctrlPr>
+                            <w:rPr>
+                              <w:rFonts w:ascii="Cambria Math" w:hAnsi="Cambria Math" w:cs="Times New Roman"/>
+                              <w:i/>
+                              <w:sz w:val="24"/>
+                              <w:szCs w:val="24"/>
+                            </w:rPr>
+                          </m:ctrlPr>
+                        </m:dPr>
+                        <m:e>
+                          <m:sPre>
+                            <m:sPrePr>
+                              <m:ctrlPr>
+                                <w:rPr>
+                                  <w:rFonts w:ascii="Cambria Math" w:hAnsi="Cambria Math" w:cs="Times New Roman"/>
+                                  <w:i/>
+                                  <w:sz w:val="24"/>
+                                  <w:szCs w:val="24"/>
+                                </w:rPr>
+                              </m:ctrlPr>
+                            </m:sPrePr>
+                            <m:sub/>
+                            <m:sup>
+                              <m:r>
+                                <w:rPr>
+                                  <w:rFonts w:ascii="Cambria Math" w:hAnsi="Cambria Math" w:cs="Times New Roman"/>
+                                  <w:sz w:val="24"/>
+                                  <w:szCs w:val="24"/>
+                                </w:rPr>
+                                <m:t>2</m:t>
+                              </m:r>
+                            </m:sup>
+                            <m:e>
+                              <m:sSup>
+                                <m:sSupPr>
+                                  <m:ctrlPr>
+                                    <w:rPr>
+                                      <w:rFonts w:ascii="Cambria Math" w:hAnsi="Cambria Math" w:cs="Times New Roman"/>
+                                      <w:i/>
+                                      <w:sz w:val="24"/>
+                                      <w:szCs w:val="24"/>
+                                    </w:rPr>
+                                  </m:ctrlPr>
+                                </m:sSupPr>
+                                <m:e>
+                                  <m:r>
+                                    <w:rPr>
+                                      <w:rFonts w:ascii="Cambria Math" w:hAnsi="Cambria Math" w:cs="Times New Roman"/>
+                                      <w:sz w:val="24"/>
+                                      <w:szCs w:val="24"/>
+                                    </w:rPr>
+                                    <m:t>7</m:t>
+                                  </m:r>
+                                </m:e>
+                                <m:sup>
+                                  <m:r>
+                                    <w:rPr>
+                                      <w:rFonts w:ascii="Cambria Math" w:hAnsi="Cambria Math" w:cs="Times New Roman"/>
+                                      <w:sz w:val="24"/>
+                                      <w:szCs w:val="24"/>
+                                    </w:rPr>
+                                    <m:t>∞</m:t>
+                                  </m:r>
+                                </m:sup>
+                              </m:sSup>
+                            </m:e>
+                          </m:sPre>
+                          <m:r>
+                            <w:rPr>
+                              <w:rFonts w:ascii="Cambria Math" w:hAnsi="Cambria Math" w:cs="Times New Roman"/>
+                              <w:sz w:val="24"/>
+                              <w:szCs w:val="24"/>
+                            </w:rPr>
+                            <m:t xml:space="preserve">  × 0,08113084591693746613256796638206</m:t>
+                          </m:r>
+                        </m:e>
+                      </m:d>
+                    </m:e>
+                    <m:sup>
+                      <m:d>
+                        <m:dPr>
+                          <m:ctrlPr>
+                            <w:rPr>
+                              <w:rFonts w:ascii="Cambria Math" w:hAnsi="Cambria Math" w:cs="Times New Roman"/>
+                              <w:i/>
+                              <w:sz w:val="24"/>
+                              <w:szCs w:val="24"/>
+                            </w:rPr>
+                          </m:ctrlPr>
+                        </m:dPr>
+                        <m:e>
+                          <m:sSup>
+                            <m:sSupPr>
+                              <m:ctrlPr>
+                                <w:rPr>
+                                  <w:rFonts w:ascii="Cambria Math" w:hAnsi="Cambria Math" w:cs="Times New Roman"/>
+                                  <w:i/>
+                                  <w:sz w:val="24"/>
+                                  <w:szCs w:val="24"/>
+                                </w:rPr>
+                              </m:ctrlPr>
+                            </m:sSupPr>
+                            <m:e>
+                              <m:r>
+                                <w:rPr>
+                                  <w:rFonts w:ascii="Cambria Math" w:hAnsi="Cambria Math" w:cs="Times New Roman"/>
+                                  <w:sz w:val="24"/>
+                                  <w:szCs w:val="24"/>
+                                </w:rPr>
+                                <m:t>i</m:t>
+                              </m:r>
+                            </m:e>
+                            <m:sup>
+                              <m:d>
+                                <m:dPr>
+                                  <m:ctrlPr>
+                                    <w:rPr>
+                                      <w:rFonts w:ascii="Cambria Math" w:hAnsi="Cambria Math" w:cs="Times New Roman"/>
+                                      <w:i/>
+                                      <w:sz w:val="24"/>
+                                      <w:szCs w:val="24"/>
+                                    </w:rPr>
+                                  </m:ctrlPr>
+                                </m:dPr>
+                                <m:e>
+                                  <m:r>
+                                    <w:rPr>
+                                      <w:rFonts w:ascii="Cambria Math" w:hAnsi="Cambria Math" w:cs="Times New Roman"/>
+                                      <w:sz w:val="24"/>
+                                      <w:szCs w:val="24"/>
+                                    </w:rPr>
+                                    <m:t xml:space="preserve"> -Omega</m:t>
+                                  </m:r>
+                                </m:e>
+                              </m:d>
+                            </m:sup>
+                          </m:sSup>
+                        </m:e>
+                      </m:d>
+                    </m:sup>
+                  </m:sSup>
+                </m:e>
+              </m:d>
+            </m:e>
+          </m:nary>
+          <m:r>
+            <w:rPr>
+              <w:rFonts w:ascii="Cambria Math" w:hAnsi="Cambria Math" w:cs="Times New Roman"/>
+              <w:sz w:val="24"/>
+              <w:szCs w:val="24"/>
+            </w:rPr>
+            <m:t xml:space="preserve"> = </m:t>
+          </m:r>
+          <m:d>
+            <m:dPr>
+              <m:ctrlPr>
+                <w:rPr>
+                  <w:rFonts w:ascii="Cambria Math" w:hAnsi="Cambria Math" w:cs="Times New Roman"/>
+                  <w:i/>
+                  <w:sz w:val="24"/>
+                  <w:szCs w:val="24"/>
+                </w:rPr>
+              </m:ctrlPr>
+            </m:dPr>
+            <m:e>
+              <m:d>
+                <m:dPr>
+                  <m:begChr m:val="{"/>
+                  <m:endChr m:val="}"/>
+                  <m:ctrlPr>
+                    <w:rPr>
+                      <w:rFonts w:ascii="Cambria Math" w:hAnsi="Cambria Math" w:cs="Times New Roman"/>
+                      <w:i/>
+                      <w:sz w:val="24"/>
+                      <w:szCs w:val="24"/>
+                    </w:rPr>
+                  </m:ctrlPr>
+                </m:dPr>
+                <m:e>
+                  <m:nary>
+                    <m:naryPr>
+                      <m:chr m:val="∑"/>
+                      <m:limLoc m:val="undOvr"/>
+                      <m:ctrlPr>
+                        <w:rPr>
+                          <w:rFonts w:ascii="Cambria Math" w:hAnsi="Cambria Math" w:cs="Times New Roman"/>
+                          <w:i/>
+                          <w:sz w:val="24"/>
+                          <w:szCs w:val="24"/>
+                        </w:rPr>
+                      </m:ctrlPr>
+                    </m:naryPr>
+                    <m:sub>
+                      <m:d>
+                        <m:dPr>
+                          <m:ctrlPr>
+                            <w:rPr>
+                              <w:rFonts w:ascii="Cambria Math" w:hAnsi="Cambria Math" w:cs="Times New Roman"/>
+                              <w:i/>
+                              <w:sz w:val="24"/>
+                              <w:szCs w:val="24"/>
+                            </w:rPr>
+                          </m:ctrlPr>
+                        </m:dPr>
+                        <m:e>
+                          <m:r>
+                            <w:rPr>
+                              <w:rFonts w:ascii="Cambria Math" w:eastAsiaTheme="minorEastAsia" w:hAnsi="Cambria Math" w:cs="Times New Roman"/>
+                              <w:sz w:val="24"/>
+                              <w:szCs w:val="24"/>
+                            </w:rPr>
+                            <m:t>∂S</m:t>
+                          </m:r>
+                          <m:r>
+                            <w:rPr>
+                              <w:rFonts w:ascii="Cambria Math" w:hAnsi="Cambria Math" w:cs="Times New Roman"/>
+                              <w:sz w:val="24"/>
+                              <w:szCs w:val="24"/>
+                            </w:rPr>
+                            <m:t xml:space="preserve"> + 1</m:t>
+                          </m:r>
+                        </m:e>
+                      </m:d>
+                    </m:sub>
+                    <m:sup>
+                      <m:d>
+                        <m:dPr>
+                          <m:ctrlPr>
+                            <w:rPr>
+                              <w:rFonts w:ascii="Cambria Math" w:hAnsi="Cambria Math" w:cs="Times New Roman"/>
+                              <w:i/>
+                              <w:sz w:val="24"/>
+                              <w:szCs w:val="24"/>
+                            </w:rPr>
+                          </m:ctrlPr>
+                        </m:dPr>
+                        <m:e>
+                          <m:r>
+                            <w:rPr>
+                              <w:rFonts w:ascii="Cambria Math" w:eastAsiaTheme="minorEastAsia" w:hAnsi="Cambria Math" w:cs="Times New Roman"/>
+                              <w:sz w:val="24"/>
+                              <w:szCs w:val="24"/>
+                            </w:rPr>
+                            <m:t>∂q</m:t>
+                          </m:r>
+                          <m:r>
+                            <w:rPr>
+                              <w:rFonts w:ascii="Cambria Math" w:hAnsi="Cambria Math" w:cs="Times New Roman"/>
+                              <w:sz w:val="24"/>
+                              <w:szCs w:val="24"/>
+                            </w:rPr>
+                            <m:t xml:space="preserve"> → ∞</m:t>
+                          </m:r>
+                        </m:e>
+                      </m:d>
+                    </m:sup>
+                    <m:e>
+                      <m:d>
+                        <m:dPr>
+                          <m:ctrlPr>
+                            <w:rPr>
+                              <w:rFonts w:ascii="Cambria Math" w:hAnsi="Cambria Math" w:cs="Times New Roman"/>
+                              <w:i/>
+                              <w:sz w:val="24"/>
+                              <w:szCs w:val="24"/>
+                            </w:rPr>
+                          </m:ctrlPr>
+                        </m:dPr>
+                        <m:e>
+                          <m:r>
+                            <w:rPr>
+                              <w:rFonts w:ascii="Cambria Math" w:hAnsi="Cambria Math" w:cs="Times New Roman"/>
+                              <w:sz w:val="24"/>
+                              <w:szCs w:val="24"/>
+                            </w:rPr>
+                            <m:t xml:space="preserve"> -</m:t>
+                          </m:r>
+                          <m:d>
+                            <m:dPr>
+                              <m:begChr m:val="{"/>
+                              <m:endChr m:val="}"/>
+                              <m:ctrlPr>
+                                <w:rPr>
+                                  <w:rFonts w:ascii="Cambria Math" w:hAnsi="Cambria Math" w:cs="Times New Roman"/>
+                                  <w:i/>
+                                  <w:sz w:val="24"/>
+                                  <w:szCs w:val="24"/>
+                                </w:rPr>
+                              </m:ctrlPr>
+                            </m:dPr>
+                            <m:e>
+                              <m:f>
+                                <m:fPr>
+                                  <m:ctrlPr>
+                                    <w:rPr>
+                                      <w:rFonts w:ascii="Cambria Math" w:hAnsi="Cambria Math" w:cs="Times New Roman"/>
+                                      <w:i/>
+                                      <w:sz w:val="24"/>
+                                      <w:szCs w:val="24"/>
+                                    </w:rPr>
+                                  </m:ctrlPr>
+                                </m:fPr>
+                                <m:num>
+                                  <m:r>
+                                    <w:rPr>
+                                      <w:rFonts w:ascii="Cambria Math" w:eastAsiaTheme="minorEastAsia" w:hAnsi="Cambria Math" w:cs="Times New Roman"/>
+                                      <w:sz w:val="24"/>
+                                      <w:szCs w:val="24"/>
+                                    </w:rPr>
+                                    <m:t>∂S</m:t>
+                                  </m:r>
+                                </m:num>
+                                <m:den>
+                                  <m:r>
+                                    <w:rPr>
+                                      <w:rFonts w:ascii="Cambria Math" w:eastAsiaTheme="minorEastAsia" w:hAnsi="Cambria Math" w:cs="Times New Roman"/>
+                                      <w:sz w:val="24"/>
+                                      <w:szCs w:val="24"/>
+                                    </w:rPr>
+                                    <m:t>∂q</m:t>
+                                  </m:r>
+                                </m:den>
+                              </m:f>
+                            </m:e>
+                          </m:d>
+                        </m:e>
+                      </m:d>
+                    </m:e>
+                  </m:nary>
+                </m:e>
+              </m:d>
+              <m:r>
+                <w:rPr>
+                  <w:rFonts w:ascii="Cambria Math" w:hAnsi="Cambria Math" w:cs="Times New Roman"/>
+                  <w:sz w:val="24"/>
+                  <w:szCs w:val="24"/>
+                </w:rPr>
                 <m:t xml:space="preserve"> × </m:t>
               </m:r>
+              <m:d>
+                <m:dPr>
+                  <m:begChr m:val="{"/>
+                  <m:endChr m:val="}"/>
+                  <m:ctrlPr>
+                    <w:rPr>
+                      <w:rFonts w:ascii="Cambria Math" w:hAnsi="Cambria Math" w:cs="Times New Roman"/>
+                      <w:i/>
+                      <w:sz w:val="24"/>
+                      <w:szCs w:val="24"/>
+                    </w:rPr>
+                  </m:ctrlPr>
+                </m:dPr>
+                <m:e>
+                  <m:f>
+                    <m:fPr>
+                      <m:ctrlPr>
+                        <w:rPr>
+                          <w:rFonts w:ascii="Cambria Math" w:hAnsi="Cambria Math" w:cs="Times New Roman"/>
+                          <w:i/>
+                          <w:sz w:val="24"/>
+                          <w:szCs w:val="24"/>
+                        </w:rPr>
+                      </m:ctrlPr>
+                    </m:fPr>
+                    <m:num>
+                      <m:d>
+                        <m:dPr>
+                          <m:ctrlPr>
+                            <w:rPr>
+                              <w:rFonts w:ascii="Cambria Math" w:hAnsi="Cambria Math" w:cs="Times New Roman"/>
+                              <w:i/>
+                              <w:sz w:val="24"/>
+                              <w:szCs w:val="24"/>
+                            </w:rPr>
+                          </m:ctrlPr>
+                        </m:dPr>
+                        <m:e>
+                          <m:nary>
+                            <m:naryPr>
+                              <m:chr m:val="∑"/>
+                              <m:limLoc m:val="undOvr"/>
+                              <m:ctrlPr>
+                                <w:rPr>
+                                  <w:rFonts w:ascii="Cambria Math" w:hAnsi="Cambria Math" w:cs="Times New Roman"/>
+                                  <w:i/>
+                                  <w:sz w:val="24"/>
+                                  <w:szCs w:val="24"/>
+                                </w:rPr>
+                              </m:ctrlPr>
+                            </m:naryPr>
+                            <m:sub>
+                              <m:d>
+                                <m:dPr>
+                                  <m:ctrlPr>
+                                    <w:rPr>
+                                      <w:rFonts w:ascii="Cambria Math" w:hAnsi="Cambria Math" w:cs="Times New Roman"/>
+                                      <w:i/>
+                                      <w:sz w:val="24"/>
+                                      <w:szCs w:val="24"/>
+                                    </w:rPr>
+                                  </m:ctrlPr>
+                                </m:dPr>
+                                <m:e>
+                                  <m:r>
+                                    <w:rPr>
+                                      <w:rFonts w:ascii="Cambria Math" w:eastAsiaTheme="minorEastAsia" w:hAnsi="Cambria Math" w:cs="Times New Roman"/>
+                                      <w:sz w:val="24"/>
+                                      <w:szCs w:val="24"/>
+                                    </w:rPr>
+                                    <m:t>∂S</m:t>
+                                  </m:r>
+                                  <m:r>
+                                    <w:rPr>
+                                      <w:rFonts w:ascii="Cambria Math" w:hAnsi="Cambria Math" w:cs="Times New Roman"/>
+                                      <w:sz w:val="24"/>
+                                      <w:szCs w:val="24"/>
+                                    </w:rPr>
+                                    <m:t xml:space="preserve"> - 1</m:t>
+                                  </m:r>
+                                </m:e>
+                              </m:d>
+                            </m:sub>
+                            <m:sup>
+                              <m:d>
+                                <m:dPr>
+                                  <m:ctrlPr>
+                                    <w:rPr>
+                                      <w:rFonts w:ascii="Cambria Math" w:hAnsi="Cambria Math" w:cs="Times New Roman"/>
+                                      <w:i/>
+                                      <w:sz w:val="24"/>
+                                      <w:szCs w:val="24"/>
+                                    </w:rPr>
+                                  </m:ctrlPr>
+                                </m:dPr>
+                                <m:e>
+                                  <m:r>
+                                    <w:rPr>
+                                      <w:rFonts w:ascii="Cambria Math" w:eastAsiaTheme="minorEastAsia" w:hAnsi="Cambria Math" w:cs="Times New Roman"/>
+                                      <w:sz w:val="24"/>
+                                      <w:szCs w:val="24"/>
+                                    </w:rPr>
+                                    <m:t>∂q</m:t>
+                                  </m:r>
+                                  <m:r>
+                                    <w:rPr>
+                                      <w:rFonts w:ascii="Cambria Math" w:hAnsi="Cambria Math" w:cs="Times New Roman"/>
+                                      <w:sz w:val="24"/>
+                                      <w:szCs w:val="24"/>
+                                    </w:rPr>
+                                    <m:t xml:space="preserve"> → ∞</m:t>
+                                  </m:r>
+                                </m:e>
+                              </m:d>
+                            </m:sup>
+                            <m:e>
+                              <m:d>
+                                <m:dPr>
+                                  <m:ctrlPr>
+                                    <w:rPr>
+                                      <w:rFonts w:ascii="Cambria Math" w:eastAsiaTheme="minorEastAsia" w:hAnsi="Cambria Math" w:cs="Times New Roman"/>
+                                      <w:i/>
+                                      <w:sz w:val="24"/>
+                                      <w:szCs w:val="24"/>
+                                    </w:rPr>
+                                  </m:ctrlPr>
+                                </m:dPr>
+                                <m:e>
+                                  <m:r>
+                                    <w:rPr>
+                                      <w:rFonts w:ascii="Cambria Math" w:eastAsiaTheme="minorEastAsia" w:hAnsi="Cambria Math" w:cs="Times New Roman"/>
+                                      <w:sz w:val="24"/>
+                                      <w:szCs w:val="24"/>
+                                    </w:rPr>
+                                    <m:t xml:space="preserve"> -∂S</m:t>
+                                  </m:r>
+                                </m:e>
+                              </m:d>
+                            </m:e>
+                          </m:nary>
+                        </m:e>
+                      </m:d>
+                    </m:num>
+                    <m:den>
+                      <m:d>
+                        <m:dPr>
+                          <m:ctrlPr>
+                            <w:rPr>
+                              <w:rFonts w:ascii="Cambria Math" w:hAnsi="Cambria Math" w:cs="Times New Roman"/>
+                              <w:i/>
+                              <w:sz w:val="24"/>
+                              <w:szCs w:val="24"/>
+                            </w:rPr>
+                          </m:ctrlPr>
+                        </m:dPr>
+                        <m:e>
+                          <m:nary>
+                            <m:naryPr>
+                              <m:chr m:val="∑"/>
+                              <m:limLoc m:val="undOvr"/>
+                              <m:ctrlPr>
+                                <w:rPr>
+                                  <w:rFonts w:ascii="Cambria Math" w:hAnsi="Cambria Math" w:cs="Times New Roman"/>
+                                  <w:i/>
+                                  <w:sz w:val="24"/>
+                                  <w:szCs w:val="24"/>
+                                </w:rPr>
+                              </m:ctrlPr>
+                            </m:naryPr>
+                            <m:sub>
+                              <m:d>
+                                <m:dPr>
+                                  <m:ctrlPr>
+                                    <w:rPr>
+                                      <w:rFonts w:ascii="Cambria Math" w:hAnsi="Cambria Math" w:cs="Times New Roman"/>
+                                      <w:i/>
+                                      <w:sz w:val="24"/>
+                                      <w:szCs w:val="24"/>
+                                    </w:rPr>
+                                  </m:ctrlPr>
+                                </m:dPr>
+                                <m:e>
+                                  <m:r>
+                                    <w:rPr>
+                                      <w:rFonts w:ascii="Cambria Math" w:eastAsiaTheme="minorEastAsia" w:hAnsi="Cambria Math" w:cs="Times New Roman"/>
+                                      <w:sz w:val="24"/>
+                                      <w:szCs w:val="24"/>
+                                    </w:rPr>
+                                    <m:t>∂S</m:t>
+                                  </m:r>
+                                  <m:r>
+                                    <w:rPr>
+                                      <w:rFonts w:ascii="Cambria Math" w:hAnsi="Cambria Math" w:cs="Times New Roman"/>
+                                      <w:sz w:val="24"/>
+                                      <w:szCs w:val="24"/>
+                                    </w:rPr>
+                                    <m:t xml:space="preserve"> + 1</m:t>
+                                  </m:r>
+                                </m:e>
+                              </m:d>
+                            </m:sub>
+                            <m:sup>
+                              <m:d>
+                                <m:dPr>
+                                  <m:ctrlPr>
+                                    <w:rPr>
+                                      <w:rFonts w:ascii="Cambria Math" w:hAnsi="Cambria Math" w:cs="Times New Roman"/>
+                                      <w:i/>
+                                      <w:sz w:val="24"/>
+                                      <w:szCs w:val="24"/>
+                                    </w:rPr>
+                                  </m:ctrlPr>
+                                </m:dPr>
+                                <m:e>
+                                  <m:r>
+                                    <w:rPr>
+                                      <w:rFonts w:ascii="Cambria Math" w:eastAsiaTheme="minorEastAsia" w:hAnsi="Cambria Math" w:cs="Times New Roman"/>
+                                      <w:sz w:val="24"/>
+                                      <w:szCs w:val="24"/>
+                                    </w:rPr>
+                                    <m:t>∂q</m:t>
+                                  </m:r>
+                                  <m:r>
+                                    <w:rPr>
+                                      <w:rFonts w:ascii="Cambria Math" w:hAnsi="Cambria Math" w:cs="Times New Roman"/>
+                                      <w:sz w:val="24"/>
+                                      <w:szCs w:val="24"/>
+                                    </w:rPr>
+                                    <m:t xml:space="preserve"> → ∞</m:t>
+                                  </m:r>
+                                </m:e>
+                              </m:d>
+                            </m:sup>
+                            <m:e>
+                              <m:d>
+                                <m:dPr>
+                                  <m:ctrlPr>
+                                    <w:rPr>
+                                      <w:rFonts w:ascii="Cambria Math" w:hAnsi="Cambria Math" w:cs="Times New Roman"/>
+                                      <w:i/>
+                                      <w:sz w:val="24"/>
+                                      <w:szCs w:val="24"/>
+                                    </w:rPr>
+                                  </m:ctrlPr>
+                                </m:dPr>
+                                <m:e>
+                                  <m:f>
+                                    <m:fPr>
+                                      <m:ctrlPr>
+                                        <w:rPr>
+                                          <w:rFonts w:ascii="Cambria Math" w:hAnsi="Cambria Math" w:cs="Times New Roman"/>
+                                          <w:i/>
+                                          <w:sz w:val="24"/>
+                                          <w:szCs w:val="24"/>
+                                        </w:rPr>
+                                      </m:ctrlPr>
+                                    </m:fPr>
+                                    <m:num>
+                                      <m:r>
+                                        <w:rPr>
+                                          <w:rFonts w:ascii="Cambria Math" w:eastAsiaTheme="minorEastAsia" w:hAnsi="Cambria Math" w:cs="Times New Roman"/>
+                                          <w:sz w:val="24"/>
+                                          <w:szCs w:val="24"/>
+                                        </w:rPr>
+                                        <m:t>∂S</m:t>
+                                      </m:r>
+                                    </m:num>
+                                    <m:den>
+                                      <m:r>
+                                        <w:rPr>
+                                          <w:rFonts w:ascii="Cambria Math" w:eastAsiaTheme="minorEastAsia" w:hAnsi="Cambria Math" w:cs="Times New Roman"/>
+                                          <w:sz w:val="24"/>
+                                          <w:szCs w:val="24"/>
+                                        </w:rPr>
+                                        <m:t>∂q</m:t>
+                                      </m:r>
+                                    </m:den>
+                                  </m:f>
+                                </m:e>
+                              </m:d>
+                            </m:e>
+                          </m:nary>
+                        </m:e>
+                      </m:d>
+                    </m:den>
+                  </m:f>
+                </m:e>
+              </m:d>
+              <m:r>
+                <w:rPr>
+                  <w:rFonts w:ascii="Cambria Math" w:hAnsi="Cambria Math" w:cs="Times New Roman"/>
+                  <w:sz w:val="24"/>
+                  <w:szCs w:val="24"/>
+                </w:rPr>
+                <m:t xml:space="preserve"> </m:t>
+              </m:r>
+            </m:e>
+          </m:d>
+        </m:oMath>
+      </m:oMathPara>
+    </w:p>
+    <w:p>
+      <w:pPr>
+        <w:spacing w:line="360" w:lineRule="auto"/>
+        <w:jc w:val="center"/>
+        <w:rPr>
+          <w:rFonts w:ascii="Times New Roman" w:eastAsiaTheme="minorEastAsia" w:hAnsi="Times New Roman" w:cs="Times New Roman"/>
+          <w:sz w:val="24"/>
+          <w:szCs w:val="24"/>
+          <w:lang w:val="id-ID"/>
+        </w:rPr>
+      </w:pPr>
+    </w:p>
+    <w:p>
+      <w:pPr>
+        <w:spacing w:line="360" w:lineRule="auto"/>
+        <w:jc w:val="center"/>
+        <w:rPr>
+          <w:rFonts w:ascii="Times New Roman" w:eastAsiaTheme="minorEastAsia" w:hAnsi="Times New Roman" w:cs="Times New Roman"/>
+          <w:sz w:val="24"/>
+          <w:szCs w:val="24"/>
+        </w:rPr>
+      </w:pPr>
+      <m:oMathPara>
+        <m:oMath>
+          <m:r>
+            <w:rPr>
+              <w:rFonts w:ascii="Cambria Math" w:hAnsi="Cambria Math" w:cs="Times New Roman"/>
+              <w:sz w:val="24"/>
+              <w:szCs w:val="24"/>
+            </w:rPr>
+            <m:t xml:space="preserve">Konstanta Nusantara (Nusantara's Contant) = </m:t>
+          </m:r>
+          <m:sSup>
+            <m:sSupPr>
+              <m:ctrlPr>
+                <w:rPr>
+                  <w:rFonts w:ascii="Cambria Math" w:hAnsi="Cambria Math" w:cs="Times New Roman"/>
+                  <w:i/>
+                  <w:sz w:val="24"/>
+                  <w:szCs w:val="24"/>
+                </w:rPr>
+              </m:ctrlPr>
+            </m:sSupPr>
+            <m:e>
+              <m:d>
+                <m:dPr>
+                  <m:ctrlPr>
+                    <w:rPr>
+                      <w:rFonts w:ascii="Cambria Math" w:hAnsi="Cambria Math" w:cs="Times New Roman"/>
+                      <w:i/>
+                      <w:sz w:val="24"/>
+                      <w:szCs w:val="24"/>
+                    </w:rPr>
+                  </m:ctrlPr>
+                </m:dPr>
+                <m:e>
+                  <m:sPre>
+                    <m:sPrePr>
+                      <m:ctrlPr>
+                        <w:rPr>
+                          <w:rFonts w:ascii="Cambria Math" w:hAnsi="Cambria Math" w:cs="Times New Roman"/>
+                          <w:i/>
+                          <w:sz w:val="24"/>
+                          <w:szCs w:val="24"/>
+                        </w:rPr>
+                      </m:ctrlPr>
+                    </m:sPrePr>
+                    <m:sub/>
+                    <m:sup>
+                      <m:r>
+                        <w:rPr>
+                          <w:rFonts w:ascii="Cambria Math" w:hAnsi="Cambria Math" w:cs="Times New Roman"/>
+                          <w:sz w:val="24"/>
+                          <w:szCs w:val="24"/>
+                        </w:rPr>
+                        <m:t>2</m:t>
+                      </m:r>
+                    </m:sup>
+                    <m:e>
+                      <m:sSup>
+                        <m:sSupPr>
+                          <m:ctrlPr>
+                            <w:rPr>
+                              <w:rFonts w:ascii="Cambria Math" w:hAnsi="Cambria Math" w:cs="Times New Roman"/>
+                              <w:i/>
+                              <w:sz w:val="24"/>
+                              <w:szCs w:val="24"/>
+                            </w:rPr>
+                          </m:ctrlPr>
+                        </m:sSupPr>
+                        <m:e>
+                          <m:r>
+                            <w:rPr>
+                              <w:rFonts w:ascii="Cambria Math" w:hAnsi="Cambria Math" w:cs="Times New Roman"/>
+                              <w:sz w:val="24"/>
+                              <w:szCs w:val="24"/>
+                            </w:rPr>
+                            <m:t>7</m:t>
+                          </m:r>
+                        </m:e>
+                        <m:sup>
+                          <m:r>
+                            <w:rPr>
+                              <w:rFonts w:ascii="Cambria Math" w:hAnsi="Cambria Math" w:cs="Times New Roman"/>
+                              <w:sz w:val="24"/>
+                              <w:szCs w:val="24"/>
+                            </w:rPr>
+                            <m:t>∞</m:t>
+                          </m:r>
+                        </m:sup>
+                      </m:sSup>
+                    </m:e>
+                  </m:sPre>
+                  <m:r>
+                    <w:rPr>
+                      <w:rFonts w:ascii="Cambria Math" w:hAnsi="Cambria Math" w:cs="Times New Roman"/>
+                      <w:sz w:val="24"/>
+                      <w:szCs w:val="24"/>
+                    </w:rPr>
+                    <m:t xml:space="preserve"> </m:t>
+                  </m:r>
+                  <m:r>
+                    <w:rPr>
+                      <w:rFonts w:ascii="Cambria Math" w:hAnsi="Cambria Math" w:cs="Times New Roman"/>
+                      <w:sz w:val="24"/>
+                      <w:szCs w:val="24"/>
+                    </w:rPr>
+                    <m:t xml:space="preserve"> × 0,08113084591693746613256796638206</m:t>
+                  </m:r>
+                </m:e>
+              </m:d>
+            </m:e>
+            <m:sup>
               <m:d>
                 <m:dPr>
                   <m:ctrlPr>
@@ -11802,32 +12969,38 @@
                           <w:sz w:val="24"/>
                           <w:szCs w:val="24"/>
                         </w:rPr>
-                        <m:t>7</m:t>
+                        <m:t>i</m:t>
                       </m:r>
                     </m:e>
                     <m:sup>
-                      <m:r>
-                        <w:rPr>
-                          <w:rFonts w:ascii="Cambria Math" w:hAnsi="Cambria Math" w:cs="Times New Roman"/>
-                          <w:sz w:val="24"/>
-                          <w:szCs w:val="24"/>
-                        </w:rPr>
-                        <m:t>∞</m:t>
-                      </m:r>
+                      <m:d>
+                        <m:dPr>
+                          <m:ctrlPr>
+                            <w:rPr>
+                              <w:rFonts w:ascii="Cambria Math" w:hAnsi="Cambria Math" w:cs="Times New Roman"/>
+                              <w:i/>
+                              <w:sz w:val="24"/>
+                              <w:szCs w:val="24"/>
+                            </w:rPr>
+                          </m:ctrlPr>
+                        </m:dPr>
+                        <m:e>
+                          <m:r>
+                            <w:rPr>
+                              <w:rFonts w:ascii="Cambria Math" w:hAnsi="Cambria Math" w:cs="Times New Roman"/>
+                              <w:sz w:val="24"/>
+                              <w:szCs w:val="24"/>
+                            </w:rPr>
+                            <m:t xml:space="preserve"> -Omega</m:t>
+                          </m:r>
+                        </m:e>
+                      </m:d>
                     </m:sup>
                   </m:sSup>
-                  <m:r>
-                    <w:rPr>
-                      <w:rFonts w:ascii="Cambria Math" w:hAnsi="Cambria Math" w:cs="Times New Roman"/>
-                      <w:sz w:val="24"/>
-                      <w:szCs w:val="24"/>
-                    </w:rPr>
-                    <m:t xml:space="preserve"> × 0,0989731994969074267167151338352</m:t>
-                  </m:r>
                 </m:e>
               </m:d>
-            </m:e>
-          </m:d>
+            </m:sup>
+          </m:sSup>
         </m:oMath>
       </m:oMathPara>
     </w:p>
@@ -11836,10 +13009,9 @@
         <w:spacing w:line="360" w:lineRule="auto"/>
         <w:jc w:val="center"/>
         <w:rPr>
-          <w:rFonts w:ascii="Times New Roman" w:eastAsiaTheme="minorEastAsia" w:hAnsi="Times New Roman" w:cs="Times New Roman"/>
-          <w:sz w:val="24"/>
-          <w:szCs w:val="24"/>
-          <w:lang w:val="id-ID"/>
+          <w:rFonts w:ascii="Times New Roman" w:hAnsi="Times New Roman" w:cs="Times New Roman"/>
+          <w:sz w:val="24"/>
+          <w:szCs w:val="24"/>
         </w:rPr>
       </w:pPr>
     </w:p>
@@ -11853,94 +13025,6 @@
           <w:szCs w:val="24"/>
         </w:rPr>
       </w:pPr>
-      <m:oMathPara>
-        <m:oMath>
-          <m:r>
-            <w:rPr>
-              <w:rFonts w:ascii="Cambria Math" w:hAnsi="Cambria Math" w:cs="Times New Roman"/>
-              <w:sz w:val="24"/>
-              <w:szCs w:val="24"/>
-            </w:rPr>
-            <m:t xml:space="preserve">Konstanta Nusantara (Nusantara's Contant) = </m:t>
-          </m:r>
-          <m:d>
-            <m:dPr>
-              <m:ctrlPr>
-                <w:rPr>
-                  <w:rFonts w:ascii="Cambria Math" w:hAnsi="Cambria Math" w:cs="Times New Roman"/>
-                  <w:i/>
-                  <w:sz w:val="24"/>
-                  <w:szCs w:val="24"/>
-                </w:rPr>
-              </m:ctrlPr>
-            </m:dPr>
-            <m:e>
-              <m:sSup>
-                <m:sSupPr>
-                  <m:ctrlPr>
-                    <w:rPr>
-                      <w:rFonts w:ascii="Cambria Math" w:hAnsi="Cambria Math" w:cs="Times New Roman"/>
-                      <w:i/>
-                      <w:sz w:val="24"/>
-                      <w:szCs w:val="24"/>
-                    </w:rPr>
-                  </m:ctrlPr>
-                </m:sSupPr>
-                <m:e>
-                  <m:r>
-                    <w:rPr>
-                      <w:rFonts w:ascii="Cambria Math" w:hAnsi="Cambria Math" w:cs="Times New Roman"/>
-                      <w:sz w:val="24"/>
-                      <w:szCs w:val="24"/>
-                    </w:rPr>
-                    <m:t>7</m:t>
-                  </m:r>
-                </m:e>
-                <m:sup>
-                  <m:r>
-                    <w:rPr>
-                      <w:rFonts w:ascii="Cambria Math" w:hAnsi="Cambria Math" w:cs="Times New Roman"/>
-                      <w:sz w:val="24"/>
-                      <w:szCs w:val="24"/>
-                    </w:rPr>
-                    <m:t>∞</m:t>
-                  </m:r>
-                </m:sup>
-              </m:sSup>
-              <m:r>
-                <w:rPr>
-                  <w:rFonts w:ascii="Cambria Math" w:hAnsi="Cambria Math" w:cs="Times New Roman"/>
-                  <w:sz w:val="24"/>
-                  <w:szCs w:val="24"/>
-                </w:rPr>
-                <m:t xml:space="preserve"> × 0,0989731994969074267167151338352</m:t>
-              </m:r>
-            </m:e>
-          </m:d>
-        </m:oMath>
-      </m:oMathPara>
-    </w:p>
-    <w:p>
-      <w:pPr>
-        <w:spacing w:line="360" w:lineRule="auto"/>
-        <w:jc w:val="center"/>
-        <w:rPr>
-          <w:rFonts w:ascii="Times New Roman" w:hAnsi="Times New Roman" w:cs="Times New Roman"/>
-          <w:sz w:val="24"/>
-          <w:szCs w:val="24"/>
-        </w:rPr>
-      </w:pPr>
-    </w:p>
-    <w:p>
-      <w:pPr>
-        <w:spacing w:line="360" w:lineRule="auto"/>
-        <w:jc w:val="center"/>
-        <w:rPr>
-          <w:rFonts w:ascii="Times New Roman" w:hAnsi="Times New Roman" w:cs="Times New Roman"/>
-          <w:sz w:val="24"/>
-          <w:szCs w:val="24"/>
-        </w:rPr>
-      </w:pPr>
       <w:proofErr w:type="gramStart"/>
       <w:r>
         <w:rPr>
@@ -12596,16 +13680,7 @@
           <w:sz w:val="24"/>
           <w:szCs w:val="24"/>
         </w:rPr>
-        <w:t xml:space="preserve"> juga di Tanah Sumatera, Tanah Sulawesi, </w:t>
-      </w:r>
-      <w:r>
-        <w:rPr>
-          <w:rFonts w:ascii="Times New Roman" w:hAnsi="Times New Roman" w:cs="Times New Roman"/>
-          <w:sz w:val="24"/>
-          <w:szCs w:val="24"/>
-        </w:rPr>
-        <w:lastRenderedPageBreak/>
-        <w:t xml:space="preserve">Tanah Kalimantan, Tanah Papua, dan </w:t>
+        <w:t xml:space="preserve"> juga di Tanah Sumatera, Tanah Sulawesi, Tanah Kalimantan, Tanah Papua, dan </w:t>
       </w:r>
       <w:proofErr w:type="spellStart"/>
       <w:r>
@@ -14010,6 +15085,7 @@
           <w:sz w:val="24"/>
           <w:szCs w:val="24"/>
         </w:rPr>
+        <w:lastRenderedPageBreak/>
         <w:t>#MAUSAMPAIKAPANDIRAMPOKDEWANPERWAKILANOLIGARKIWAHAIWANGSANUSANTARA</w:t>
       </w:r>
     </w:p>
@@ -14140,7 +15216,6 @@
           <w:sz w:val="24"/>
           <w:szCs w:val="24"/>
         </w:rPr>
-        <w:lastRenderedPageBreak/>
         <w:t>#KORUPSITRILIUNANSETIAPHARIGACAPEKAPACUMANNONTONMALINGRAKYATMALINGWANGSANUSANTARA</w:t>
       </w:r>
     </w:p>

</xml_diff>

<commit_message>
Samuel Ultimate Law [Revised] | (06:00 (W . I . B[Waktu Indonesia bagian Barat]), 12/02/2026), Batam, Kepulauan Riau, Indonesia | Samuel Ultimate Law [Revised] #SAVEPALESTINE2026 #BOARDOFPISS #RAKYATMANAYANGKAUWAKILIDEWAN #DEWANPERWAKILANOLIGARKIINDONESIABUKANDEWANPERWAKILANRAKYATNUSANTARA
Samuel Ultimate Law [Revised] | (06:00 (W . I . B[Waktu Indonesia bagian Barat]), 12/02/2026), Batam, Kepulauan Riau, Indonesia | Samuel Ultimate Law [Revised] #SAVEPALESTINE2026 #BOARDOFPISS #RAKYATMANAYANGKAUWAKILIDEWAN #DEWANPERWAKILANOLIGARKIINDONESIABUKANDEWANPERWAKILANRAKYATNUSANTARA
</commit_message>
<xml_diff>
--- a/Samuel Ultimate Law [Revised].docx
+++ b/Samuel Ultimate Law [Revised].docx
@@ -13963,7 +13963,7 @@
                           <w:sz w:val="24"/>
                           <w:szCs w:val="24"/>
                         </w:rPr>
-                        <m:t xml:space="preserve">  × </m:t>
+                        <m:t xml:space="preserve"> × </m:t>
                       </m:r>
                       <m:d>
                         <m:dPr>
@@ -14117,6 +14117,7 @@
           <w:szCs w:val="24"/>
         </w:rPr>
       </w:pPr>
+      <w:proofErr w:type="gramStart"/>
       <w:r>
         <w:rPr>
           <w:rFonts w:ascii="Times New Roman" w:hAnsi="Times New Roman" w:cs="Times New Roman"/>
@@ -14125,6 +14126,7 @@
         </w:rPr>
         <w:t>Quote’s :</w:t>
       </w:r>
+      <w:proofErr w:type="gramEnd"/>
     </w:p>
     <w:p>
       <w:pPr>
@@ -14136,6 +14138,7 @@
           <w:szCs w:val="24"/>
         </w:rPr>
       </w:pPr>
+      <w:proofErr w:type="gramStart"/>
       <w:r>
         <w:rPr>
           <w:rFonts w:ascii="Times New Roman" w:hAnsi="Times New Roman" w:cs="Times New Roman"/>
@@ -14162,6 +14165,7 @@
         <w:t>saya</w:t>
       </w:r>
       <w:proofErr w:type="spellEnd"/>
+      <w:proofErr w:type="gramEnd"/>
       <w:r>
         <w:rPr>
           <w:rFonts w:ascii="Times New Roman" w:hAnsi="Times New Roman" w:cs="Times New Roman"/>
@@ -14859,7 +14863,16 @@
           <w:sz w:val="24"/>
           <w:szCs w:val="24"/>
         </w:rPr>
-        <w:t xml:space="preserve"> (‘ </w:t>
+        <w:t xml:space="preserve"> </w:t>
+      </w:r>
+      <w:proofErr w:type="gramStart"/>
+      <w:r>
+        <w:rPr>
+          <w:rFonts w:ascii="Times New Roman" w:hAnsi="Times New Roman" w:cs="Times New Roman"/>
+          <w:sz w:val="24"/>
+          <w:szCs w:val="24"/>
+        </w:rPr>
+        <w:t xml:space="preserve">(‘ </w:t>
       </w:r>
       <w:proofErr w:type="spellStart"/>
       <w:r>
@@ -14871,6 +14884,7 @@
         <w:t>Surga</w:t>
       </w:r>
       <w:proofErr w:type="spellEnd"/>
+      <w:proofErr w:type="gramEnd"/>
       <w:r>
         <w:rPr>
           <w:rFonts w:ascii="Times New Roman" w:hAnsi="Times New Roman" w:cs="Times New Roman"/>
@@ -14985,7 +14999,61 @@
           <w:sz w:val="24"/>
           <w:szCs w:val="24"/>
         </w:rPr>
-        <w:t xml:space="preserve"> Tanah di Dunia. Ratu Belanda pada Era ( V . O . C ) </w:t>
+        <w:t xml:space="preserve"> Tanah di Dunia. Ratu Belanda pada Era </w:t>
+      </w:r>
+      <w:proofErr w:type="gramStart"/>
+      <w:r>
+        <w:rPr>
+          <w:rFonts w:ascii="Times New Roman" w:hAnsi="Times New Roman" w:cs="Times New Roman"/>
+          <w:sz w:val="24"/>
+          <w:szCs w:val="24"/>
+        </w:rPr>
+        <w:t>( V</w:t>
+      </w:r>
+      <w:proofErr w:type="gramEnd"/>
+      <w:r>
+        <w:rPr>
+          <w:rFonts w:ascii="Times New Roman" w:hAnsi="Times New Roman" w:cs="Times New Roman"/>
+          <w:sz w:val="24"/>
+          <w:szCs w:val="24"/>
+        </w:rPr>
+        <w:t xml:space="preserve"> . </w:t>
+      </w:r>
+      <w:proofErr w:type="gramStart"/>
+      <w:r>
+        <w:rPr>
+          <w:rFonts w:ascii="Times New Roman" w:hAnsi="Times New Roman" w:cs="Times New Roman"/>
+          <w:sz w:val="24"/>
+          <w:szCs w:val="24"/>
+        </w:rPr>
+        <w:t>O .</w:t>
+      </w:r>
+      <w:proofErr w:type="gramEnd"/>
+      <w:r>
+        <w:rPr>
+          <w:rFonts w:ascii="Times New Roman" w:hAnsi="Times New Roman" w:cs="Times New Roman"/>
+          <w:sz w:val="24"/>
+          <w:szCs w:val="24"/>
+        </w:rPr>
+        <w:t xml:space="preserve"> </w:t>
+      </w:r>
+      <w:proofErr w:type="gramStart"/>
+      <w:r>
+        <w:rPr>
+          <w:rFonts w:ascii="Times New Roman" w:hAnsi="Times New Roman" w:cs="Times New Roman"/>
+          <w:sz w:val="24"/>
+          <w:szCs w:val="24"/>
+        </w:rPr>
+        <w:t>C )</w:t>
+      </w:r>
+      <w:proofErr w:type="gramEnd"/>
+      <w:r>
+        <w:rPr>
+          <w:rFonts w:ascii="Times New Roman" w:hAnsi="Times New Roman" w:cs="Times New Roman"/>
+          <w:sz w:val="24"/>
+          <w:szCs w:val="24"/>
+        </w:rPr>
+        <w:t xml:space="preserve"> </w:t>
       </w:r>
       <w:proofErr w:type="spellStart"/>
       <w:r>
@@ -15453,7 +15521,25 @@
           <w:sz w:val="24"/>
           <w:szCs w:val="24"/>
         </w:rPr>
-        <w:t xml:space="preserve"> alas an : “ Atas Nama </w:t>
+        <w:t xml:space="preserve"> alas </w:t>
+      </w:r>
+      <w:proofErr w:type="gramStart"/>
+      <w:r>
+        <w:rPr>
+          <w:rFonts w:ascii="Times New Roman" w:hAnsi="Times New Roman" w:cs="Times New Roman"/>
+          <w:sz w:val="24"/>
+          <w:szCs w:val="24"/>
+        </w:rPr>
+        <w:t>an :</w:t>
+      </w:r>
+      <w:proofErr w:type="gramEnd"/>
+      <w:r>
+        <w:rPr>
+          <w:rFonts w:ascii="Times New Roman" w:hAnsi="Times New Roman" w:cs="Times New Roman"/>
+          <w:sz w:val="24"/>
+          <w:szCs w:val="24"/>
+        </w:rPr>
+        <w:t xml:space="preserve"> “ Atas Nama </w:t>
       </w:r>
       <w:proofErr w:type="spellStart"/>
       <w:r>
@@ -15793,7 +15879,16 @@
           <w:sz w:val="24"/>
           <w:szCs w:val="24"/>
         </w:rPr>
-        <w:t>! Merdeka!</w:t>
+        <w:t>! Merdeka</w:t>
+      </w:r>
+      <w:proofErr w:type="gramStart"/>
+      <w:r>
+        <w:rPr>
+          <w:rFonts w:ascii="Times New Roman" w:hAnsi="Times New Roman" w:cs="Times New Roman"/>
+          <w:sz w:val="24"/>
+          <w:szCs w:val="24"/>
+        </w:rPr>
+        <w:t>!</w:t>
       </w:r>
       <w:r>
         <w:rPr>
@@ -15811,6 +15906,7 @@
         </w:rPr>
         <w:t>.</w:t>
       </w:r>
+      <w:proofErr w:type="gramEnd"/>
       <w:r>
         <w:rPr>
           <w:rFonts w:ascii="Times New Roman" w:hAnsi="Times New Roman" w:cs="Times New Roman"/>
@@ -15862,7 +15958,25 @@
           <w:sz w:val="24"/>
           <w:szCs w:val="24"/>
         </w:rPr>
-        <w:t xml:space="preserve"> Omega, S. Tr. T. (Founder : BeruangLaut.ID)</w:t>
+        <w:t xml:space="preserve"> Omega, S. Tr. T. (</w:t>
+      </w:r>
+      <w:proofErr w:type="gramStart"/>
+      <w:r>
+        <w:rPr>
+          <w:rFonts w:ascii="Times New Roman" w:hAnsi="Times New Roman" w:cs="Times New Roman"/>
+          <w:sz w:val="24"/>
+          <w:szCs w:val="24"/>
+        </w:rPr>
+        <w:t>Founder :</w:t>
+      </w:r>
+      <w:proofErr w:type="gramEnd"/>
+      <w:r>
+        <w:rPr>
+          <w:rFonts w:ascii="Times New Roman" w:hAnsi="Times New Roman" w:cs="Times New Roman"/>
+          <w:sz w:val="24"/>
+          <w:szCs w:val="24"/>
+        </w:rPr>
+        <w:t xml:space="preserve"> BeruangLaut.ID)</w:t>
       </w:r>
     </w:p>
     <w:p>
@@ -15920,6 +16034,7 @@
         <w:t xml:space="preserve"> </w:t>
       </w:r>
       <w:proofErr w:type="spellStart"/>
+      <w:proofErr w:type="gramStart"/>
       <w:r>
         <w:rPr>
           <w:rFonts w:ascii="Times New Roman" w:hAnsi="Times New Roman" w:cs="Times New Roman"/>
@@ -15935,7 +16050,16 @@
           <w:sz w:val="24"/>
           <w:szCs w:val="24"/>
         </w:rPr>
-        <w:t xml:space="preserve"> : (“ ULTI : How Titan </w:t>
+        <w:t xml:space="preserve"> :</w:t>
+      </w:r>
+      <w:proofErr w:type="gramEnd"/>
+      <w:r>
+        <w:rPr>
+          <w:rFonts w:ascii="Times New Roman" w:hAnsi="Times New Roman" w:cs="Times New Roman"/>
+          <w:sz w:val="24"/>
+          <w:szCs w:val="24"/>
+        </w:rPr>
+        <w:t xml:space="preserve"> (“ ULTI : How Titan </w:t>
       </w:r>
       <w:proofErr w:type="spellStart"/>
       <w:r>
@@ -16072,6 +16196,7 @@
         </w:rPr>
         <w:t xml:space="preserve"> </w:t>
       </w:r>
+      <w:proofErr w:type="gramStart"/>
       <w:r>
         <w:rPr>
           <w:rFonts w:ascii="Times New Roman" w:hAnsi="Times New Roman" w:cs="Times New Roman"/>
@@ -16086,7 +16211,16 @@
           <w:sz w:val="24"/>
           <w:szCs w:val="24"/>
         </w:rPr>
-        <w:t xml:space="preserve"> : </w:t>
+        <w:t xml:space="preserve"> :</w:t>
+      </w:r>
+      <w:proofErr w:type="gramEnd"/>
+      <w:r>
+        <w:rPr>
+          <w:rFonts w:ascii="Times New Roman" w:hAnsi="Times New Roman" w:cs="Times New Roman"/>
+          <w:sz w:val="24"/>
+          <w:szCs w:val="24"/>
+        </w:rPr>
+        <w:t xml:space="preserve"> </w:t>
       </w:r>
       <w:r>
         <w:rPr>

</xml_diff>

<commit_message>
Samuel Ultimate Law [Revised] | (06:06 (W . I . B[Waktu Indonesia bagian Barat]), 12/02/2026), Batam, Kepulauan Riau, Indonesia | Samuel Ultimate Law [Revised] #SAVEPALESTINE2026 #BOARDOFPISS #RAKYATMANAYANGKAUWAKILIDEWAN #DEWANPERWAKILANOLIGARKIINDONESIABUKANDEWANPERWAKILANRAKYATNUSANTARA
Samuel Ultimate Law [Revised] | (06:06 (W . I . B[Waktu Indonesia bagian Barat]), 12/02/2026), Batam, Kepulauan Riau, Indonesia | Samuel Ultimate Law [Revised] #SAVEPALESTINE2026 #BOARDOFPISS #RAKYATMANAYANGKAUWAKILIDEWAN #DEWANPERWAKILANOLIGARKIINDONESIABUKANDEWANPERWAKILANRAKYATNUSANTARA
</commit_message>
<xml_diff>
--- a/Samuel Ultimate Law [Revised].docx
+++ b/Samuel Ultimate Law [Revised].docx
@@ -13963,10 +13963,10 @@
                           <w:sz w:val="24"/>
                           <w:szCs w:val="24"/>
                         </w:rPr>
-                        <m:t xml:space="preserve"> × </m:t>
+                        <m:t xml:space="preserve"> ×  </m:t>
                       </m:r>
-                      <m:d>
-                        <m:dPr>
+                      <m:sSup>
+                        <m:sSupPr>
                           <m:ctrlPr>
                             <w:rPr>
                               <w:rFonts w:ascii="Cambria Math" w:hAnsi="Cambria Math" w:cs="Times New Roman"/>
@@ -13975,7 +13975,7 @@
                               <w:szCs w:val="24"/>
                             </w:rPr>
                           </m:ctrlPr>
-                        </m:dPr>
+                        </m:sSupPr>
                         <m:e>
                           <m:r>
                             <w:rPr>
@@ -13983,18 +13983,34 @@
                               <w:sz w:val="24"/>
                               <w:szCs w:val="24"/>
                             </w:rPr>
-                            <m:t xml:space="preserve"> -Omega</m:t>
+                            <m:t>i</m:t>
                           </m:r>
                         </m:e>
-                      </m:d>
-                      <m:r>
-                        <w:rPr>
-                          <w:rFonts w:ascii="Cambria Math" w:hAnsi="Cambria Math" w:cs="Times New Roman"/>
-                          <w:sz w:val="24"/>
-                          <w:szCs w:val="24"/>
-                        </w:rPr>
-                        <m:t xml:space="preserve"> × i</m:t>
-                      </m:r>
+                        <m:sup>
+                          <m:d>
+                            <m:dPr>
+                              <m:ctrlPr>
+                                <w:rPr>
+                                  <w:rFonts w:ascii="Cambria Math" w:hAnsi="Cambria Math" w:cs="Times New Roman"/>
+                                  <w:i/>
+                                  <w:sz w:val="24"/>
+                                  <w:szCs w:val="24"/>
+                                </w:rPr>
+                              </m:ctrlPr>
+                            </m:dPr>
+                            <m:e>
+                              <m:r>
+                                <w:rPr>
+                                  <w:rFonts w:ascii="Cambria Math" w:hAnsi="Cambria Math" w:cs="Times New Roman"/>
+                                  <w:sz w:val="24"/>
+                                  <w:szCs w:val="24"/>
+                                </w:rPr>
+                                <m:t xml:space="preserve"> -Omega</m:t>
+                              </m:r>
+                            </m:e>
+                          </m:d>
+                        </m:sup>
+                      </m:sSup>
                     </m:e>
                   </m:d>
                 </m:sup>

</xml_diff>

<commit_message>
Samuel Ultimate Law [Revised] | (06:41 (W . I . B[Waktu Indonesia bagian Barat]), 12/02/2026), Batam, Kepulauan Riau, Indonesia | Samuel Ultimate Law [Revised] #SAVEPALESTINE2026 #BOARDOFPISS #RAKYATMANAYANGKAUWAKILIDEWAN #DEWANPERWAKILANOLIGARKIINDONESIABUKANDEWANPERWAKILANRAKYATNUSANTARA
Samuel Ultimate Law [Revised] | (06:41 (W . I . B[Waktu Indonesia bagian Barat]), 12/02/2026), Batam, Kepulauan Riau, Indonesia | Samuel Ultimate Law [Revised] #SAVEPALESTINE2026 #BOARDOFPISS #RAKYATMANAYANGKAUWAKILIDEWAN #DEWANPERWAKILANOLIGARKIINDONESIABUKANDEWANPERWAKILANRAKYATNUSANTARA
</commit_message>
<xml_diff>
--- a/Samuel Ultimate Law [Revised].docx
+++ b/Samuel Ultimate Law [Revised].docx
@@ -11410,8 +11410,8 @@
                           </m:ctrlPr>
                         </m:dPr>
                         <m:e>
-                          <m:sPre>
-                            <m:sPrePr>
+                          <m:sSup>
+                            <m:sSupPr>
                               <m:ctrlPr>
                                 <w:rPr>
                                   <w:rFonts w:ascii="Cambria Math" w:hAnsi="Cambria Math" w:cs="Times New Roman"/>
@@ -11420,21 +11420,20 @@
                                   <w:szCs w:val="24"/>
                                 </w:rPr>
                               </m:ctrlPr>
-                            </m:sPrePr>
-                            <m:sub/>
-                            <m:sup>
+                            </m:sSupPr>
+                            <m:e>
                               <m:r>
                                 <w:rPr>
                                   <w:rFonts w:ascii="Cambria Math" w:hAnsi="Cambria Math" w:cs="Times New Roman"/>
                                   <w:sz w:val="24"/>
                                   <w:szCs w:val="24"/>
                                 </w:rPr>
-                                <m:t>2</m:t>
+                                <m:t>7</m:t>
                               </m:r>
-                            </m:sup>
-                            <m:e>
-                              <m:sSup>
-                                <m:sSupPr>
+                            </m:e>
+                            <m:sup>
+                              <m:d>
+                                <m:dPr>
                                   <m:ctrlPr>
                                     <w:rPr>
                                       <w:rFonts w:ascii="Cambria Math" w:hAnsi="Cambria Math" w:cs="Times New Roman"/>
@@ -11443,7 +11442,7 @@
                                       <w:szCs w:val="24"/>
                                     </w:rPr>
                                   </m:ctrlPr>
-                                </m:sSupPr>
+                                </m:dPr>
                                 <m:e>
                                   <m:r>
                                     <w:rPr>
@@ -11451,22 +11450,20 @@
                                       <w:sz w:val="24"/>
                                       <w:szCs w:val="24"/>
                                     </w:rPr>
-                                    <m:t>7</m:t>
+                                    <m:t xml:space="preserve">2 × </m:t>
+                                  </m:r>
+                                  <m:r>
+                                    <w:rPr>
+                                      <w:rFonts w:ascii="Cambria Math" w:hAnsi="Cambria Math" w:cs="Times New Roman"/>
+                                      <w:sz w:val="24"/>
+                                      <w:szCs w:val="24"/>
+                                    </w:rPr>
+                                    <m:t>∞</m:t>
                                   </m:r>
                                 </m:e>
-                                <m:sup>
-                                  <m:r>
-                                    <w:rPr>
-                                      <w:rFonts w:ascii="Cambria Math" w:hAnsi="Cambria Math" w:cs="Times New Roman"/>
-                                      <w:sz w:val="24"/>
-                                      <w:szCs w:val="24"/>
-                                    </w:rPr>
-                                    <m:t>∞</m:t>
-                                  </m:r>
-                                </m:sup>
-                              </m:sSup>
-                            </m:e>
-                          </m:sPre>
+                              </m:d>
+                            </m:sup>
+                          </m:sSup>
                           <m:r>
                             <w:rPr>
                               <w:rFonts w:ascii="Cambria Math" w:hAnsi="Cambria Math" w:cs="Times New Roman"/>
@@ -11503,14 +11500,52 @@
                               </m:ctrlPr>
                             </m:sSupPr>
                             <m:e>
-                              <m:r>
-                                <w:rPr>
-                                  <w:rFonts w:ascii="Cambria Math" w:hAnsi="Cambria Math" w:cs="Times New Roman"/>
-                                  <w:sz w:val="24"/>
-                                  <w:szCs w:val="24"/>
-                                </w:rPr>
-                                <m:t>i</m:t>
-                              </m:r>
+                              <m:sSub>
+                                <m:sSubPr>
+                                  <m:ctrlPr>
+                                    <w:rPr>
+                                      <w:rFonts w:ascii="Cambria Math" w:hAnsi="Cambria Math" w:cs="Times New Roman"/>
+                                      <w:i/>
+                                      <w:sz w:val="24"/>
+                                      <w:szCs w:val="24"/>
+                                    </w:rPr>
+                                  </m:ctrlPr>
+                                </m:sSubPr>
+                                <m:e>
+                                  <m:r>
+                                    <w:rPr>
+                                      <w:rFonts w:ascii="Cambria Math" w:hAnsi="Cambria Math" w:cs="Times New Roman"/>
+                                      <w:sz w:val="24"/>
+                                      <w:szCs w:val="24"/>
+                                    </w:rPr>
+                                    <m:t>e</m:t>
+                                  </m:r>
+                                </m:e>
+                                <m:sub>
+                                  <m:d>
+                                    <m:dPr>
+                                      <m:ctrlPr>
+                                        <w:rPr>
+                                          <w:rFonts w:ascii="Cambria Math" w:hAnsi="Cambria Math" w:cs="Times New Roman"/>
+                                          <w:i/>
+                                          <w:sz w:val="24"/>
+                                          <w:szCs w:val="24"/>
+                                        </w:rPr>
+                                      </m:ctrlPr>
+                                    </m:dPr>
+                                    <m:e>
+                                      <m:r>
+                                        <w:rPr>
+                                          <w:rFonts w:ascii="Cambria Math" w:hAnsi="Cambria Math" w:cs="Times New Roman"/>
+                                          <w:sz w:val="24"/>
+                                          <w:szCs w:val="24"/>
+                                        </w:rPr>
+                                        <m:t xml:space="preserve"> -1</m:t>
+                                      </m:r>
+                                    </m:e>
+                                  </m:d>
+                                </m:sub>
+                              </m:sSub>
                             </m:e>
                             <m:sup>
                               <m:d>
@@ -12276,14 +12311,52 @@
                               </m:ctrlPr>
                             </m:sSupPr>
                             <m:e>
-                              <m:r>
-                                <w:rPr>
-                                  <w:rFonts w:ascii="Cambria Math" w:hAnsi="Cambria Math" w:cs="Times New Roman"/>
-                                  <w:sz w:val="24"/>
-                                  <w:szCs w:val="24"/>
-                                </w:rPr>
-                                <m:t>i</m:t>
-                              </m:r>
+                              <m:sSub>
+                                <m:sSubPr>
+                                  <m:ctrlPr>
+                                    <w:rPr>
+                                      <w:rFonts w:ascii="Cambria Math" w:hAnsi="Cambria Math" w:cs="Times New Roman"/>
+                                      <w:i/>
+                                      <w:sz w:val="24"/>
+                                      <w:szCs w:val="24"/>
+                                    </w:rPr>
+                                  </m:ctrlPr>
+                                </m:sSubPr>
+                                <m:e>
+                                  <m:r>
+                                    <w:rPr>
+                                      <w:rFonts w:ascii="Cambria Math" w:hAnsi="Cambria Math" w:cs="Times New Roman"/>
+                                      <w:sz w:val="24"/>
+                                      <w:szCs w:val="24"/>
+                                    </w:rPr>
+                                    <m:t>e</m:t>
+                                  </m:r>
+                                </m:e>
+                                <m:sub>
+                                  <m:d>
+                                    <m:dPr>
+                                      <m:ctrlPr>
+                                        <w:rPr>
+                                          <w:rFonts w:ascii="Cambria Math" w:hAnsi="Cambria Math" w:cs="Times New Roman"/>
+                                          <w:i/>
+                                          <w:sz w:val="24"/>
+                                          <w:szCs w:val="24"/>
+                                        </w:rPr>
+                                      </m:ctrlPr>
+                                    </m:dPr>
+                                    <m:e>
+                                      <m:r>
+                                        <w:rPr>
+                                          <w:rFonts w:ascii="Cambria Math" w:hAnsi="Cambria Math" w:cs="Times New Roman"/>
+                                          <w:sz w:val="24"/>
+                                          <w:szCs w:val="24"/>
+                                        </w:rPr>
+                                        <m:t xml:space="preserve"> -1</m:t>
+                                      </m:r>
+                                    </m:e>
+                                  </m:d>
+                                </m:sub>
+                              </m:sSub>
                             </m:e>
                             <m:sup>
                               <m:d>
@@ -13041,14 +13114,52 @@
                               </m:ctrlPr>
                             </m:sSupPr>
                             <m:e>
-                              <m:r>
-                                <w:rPr>
-                                  <w:rFonts w:ascii="Cambria Math" w:hAnsi="Cambria Math" w:cs="Times New Roman"/>
-                                  <w:sz w:val="24"/>
-                                  <w:szCs w:val="24"/>
-                                </w:rPr>
-                                <m:t>i</m:t>
-                              </m:r>
+                              <m:sSub>
+                                <m:sSubPr>
+                                  <m:ctrlPr>
+                                    <w:rPr>
+                                      <w:rFonts w:ascii="Cambria Math" w:hAnsi="Cambria Math" w:cs="Times New Roman"/>
+                                      <w:i/>
+                                      <w:sz w:val="24"/>
+                                      <w:szCs w:val="24"/>
+                                    </w:rPr>
+                                  </m:ctrlPr>
+                                </m:sSubPr>
+                                <m:e>
+                                  <m:r>
+                                    <w:rPr>
+                                      <w:rFonts w:ascii="Cambria Math" w:hAnsi="Cambria Math" w:cs="Times New Roman"/>
+                                      <w:sz w:val="24"/>
+                                      <w:szCs w:val="24"/>
+                                    </w:rPr>
+                                    <m:t>e</m:t>
+                                  </m:r>
+                                </m:e>
+                                <m:sub>
+                                  <m:d>
+                                    <m:dPr>
+                                      <m:ctrlPr>
+                                        <w:rPr>
+                                          <w:rFonts w:ascii="Cambria Math" w:hAnsi="Cambria Math" w:cs="Times New Roman"/>
+                                          <w:i/>
+                                          <w:sz w:val="24"/>
+                                          <w:szCs w:val="24"/>
+                                        </w:rPr>
+                                      </m:ctrlPr>
+                                    </m:dPr>
+                                    <m:e>
+                                      <m:r>
+                                        <w:rPr>
+                                          <w:rFonts w:ascii="Cambria Math" w:hAnsi="Cambria Math" w:cs="Times New Roman"/>
+                                          <w:sz w:val="24"/>
+                                          <w:szCs w:val="24"/>
+                                        </w:rPr>
+                                        <m:t xml:space="preserve"> -1</m:t>
+                                      </m:r>
+                                    </m:e>
+                                  </m:d>
+                                </m:sub>
+                              </m:sSub>
                             </m:e>
                             <m:sup>
                               <m:d>
@@ -13382,6 +13493,427 @@
                                       <w:sz w:val="24"/>
                                       <w:szCs w:val="24"/>
                                     </w:rPr>
+                                    <m:t>2 × ∞</m:t>
+                                  </m:r>
+                                </m:e>
+                              </m:d>
+                            </m:sup>
+                          </m:sSup>
+                          <m:r>
+                            <w:rPr>
+                              <w:rFonts w:ascii="Cambria Math" w:hAnsi="Cambria Math" w:cs="Times New Roman"/>
+                              <w:sz w:val="24"/>
+                              <w:szCs w:val="24"/>
+                            </w:rPr>
+                            <m:t xml:space="preserve">  × 0,08113084591693746613256796638206</m:t>
+                          </m:r>
+                        </m:e>
+                      </m:d>
+                    </m:e>
+                    <m:sup>
+                      <m:d>
+                        <m:dPr>
+                          <m:ctrlPr>
+                            <w:rPr>
+                              <w:rFonts w:ascii="Cambria Math" w:hAnsi="Cambria Math" w:cs="Times New Roman"/>
+                              <w:i/>
+                              <w:sz w:val="24"/>
+                              <w:szCs w:val="24"/>
+                            </w:rPr>
+                          </m:ctrlPr>
+                        </m:dPr>
+                        <m:e>
+                          <m:sSup>
+                            <m:sSupPr>
+                              <m:ctrlPr>
+                                <w:rPr>
+                                  <w:rFonts w:ascii="Cambria Math" w:hAnsi="Cambria Math" w:cs="Times New Roman"/>
+                                  <w:i/>
+                                  <w:sz w:val="24"/>
+                                  <w:szCs w:val="24"/>
+                                </w:rPr>
+                              </m:ctrlPr>
+                            </m:sSupPr>
+                            <m:e>
+                              <m:sSub>
+                                <m:sSubPr>
+                                  <m:ctrlPr>
+                                    <w:rPr>
+                                      <w:rFonts w:ascii="Cambria Math" w:hAnsi="Cambria Math" w:cs="Times New Roman"/>
+                                      <w:i/>
+                                      <w:sz w:val="24"/>
+                                      <w:szCs w:val="24"/>
+                                    </w:rPr>
+                                  </m:ctrlPr>
+                                </m:sSubPr>
+                                <m:e>
+                                  <m:r>
+                                    <w:rPr>
+                                      <w:rFonts w:ascii="Cambria Math" w:hAnsi="Cambria Math" w:cs="Times New Roman"/>
+                                      <w:sz w:val="24"/>
+                                      <w:szCs w:val="24"/>
+                                    </w:rPr>
+                                    <m:t>e</m:t>
+                                  </m:r>
+                                </m:e>
+                                <m:sub>
+                                  <m:d>
+                                    <m:dPr>
+                                      <m:ctrlPr>
+                                        <w:rPr>
+                                          <w:rFonts w:ascii="Cambria Math" w:hAnsi="Cambria Math" w:cs="Times New Roman"/>
+                                          <w:i/>
+                                          <w:sz w:val="24"/>
+                                          <w:szCs w:val="24"/>
+                                        </w:rPr>
+                                      </m:ctrlPr>
+                                    </m:dPr>
+                                    <m:e>
+                                      <m:r>
+                                        <w:rPr>
+                                          <w:rFonts w:ascii="Cambria Math" w:hAnsi="Cambria Math" w:cs="Times New Roman"/>
+                                          <w:sz w:val="24"/>
+                                          <w:szCs w:val="24"/>
+                                        </w:rPr>
+                                        <m:t xml:space="preserve"> -1</m:t>
+                                      </m:r>
+                                    </m:e>
+                                  </m:d>
+                                </m:sub>
+                              </m:sSub>
+                            </m:e>
+                            <m:sup>
+                              <m:d>
+                                <m:dPr>
+                                  <m:ctrlPr>
+                                    <w:rPr>
+                                      <w:rFonts w:ascii="Cambria Math" w:hAnsi="Cambria Math" w:cs="Times New Roman"/>
+                                      <w:i/>
+                                      <w:sz w:val="24"/>
+                                      <w:szCs w:val="24"/>
+                                    </w:rPr>
+                                  </m:ctrlPr>
+                                </m:dPr>
+                                <m:e>
+                                  <m:r>
+                                    <w:rPr>
+                                      <w:rFonts w:ascii="Cambria Math" w:hAnsi="Cambria Math" w:cs="Times New Roman"/>
+                                      <w:sz w:val="24"/>
+                                      <w:szCs w:val="24"/>
+                                    </w:rPr>
+                                    <m:t xml:space="preserve"> -Omega</m:t>
+                                  </m:r>
+                                </m:e>
+                              </m:d>
+                            </m:sup>
+                          </m:sSup>
+                        </m:e>
+                      </m:d>
+                    </m:sup>
+                  </m:sSup>
+                </m:e>
+              </m:d>
+            </m:e>
+          </m:nary>
+          <m:r>
+            <w:rPr>
+              <w:rFonts w:ascii="Cambria Math" w:hAnsi="Cambria Math" w:cs="Times New Roman"/>
+              <w:sz w:val="24"/>
+              <w:szCs w:val="24"/>
+            </w:rPr>
+            <m:t xml:space="preserve"> = </m:t>
+          </m:r>
+          <m:nary>
+            <m:naryPr>
+              <m:chr m:val="∑"/>
+              <m:limLoc m:val="undOvr"/>
+              <m:ctrlPr>
+                <w:rPr>
+                  <w:rFonts w:ascii="Cambria Math" w:hAnsi="Cambria Math" w:cs="Times New Roman"/>
+                  <w:i/>
+                  <w:sz w:val="24"/>
+                  <w:szCs w:val="24"/>
+                </w:rPr>
+              </m:ctrlPr>
+            </m:naryPr>
+            <m:sub>
+              <m:d>
+                <m:dPr>
+                  <m:ctrlPr>
+                    <w:rPr>
+                      <w:rFonts w:ascii="Cambria Math" w:hAnsi="Cambria Math" w:cs="Times New Roman"/>
+                      <w:i/>
+                      <w:sz w:val="24"/>
+                      <w:szCs w:val="24"/>
+                    </w:rPr>
+                  </m:ctrlPr>
+                </m:dPr>
+                <m:e>
+                  <m:r>
+                    <w:rPr>
+                      <w:rFonts w:ascii="Cambria Math" w:eastAsiaTheme="minorEastAsia" w:hAnsi="Cambria Math" w:cs="Times New Roman"/>
+                      <w:sz w:val="24"/>
+                      <w:szCs w:val="24"/>
+                    </w:rPr>
+                    <m:t>∂S</m:t>
+                  </m:r>
+                  <m:r>
+                    <w:rPr>
+                      <w:rFonts w:ascii="Cambria Math" w:hAnsi="Cambria Math" w:cs="Times New Roman"/>
+                      <w:sz w:val="24"/>
+                      <w:szCs w:val="24"/>
+                    </w:rPr>
+                    <m:t xml:space="preserve"> + 1</m:t>
+                  </m:r>
+                </m:e>
+              </m:d>
+            </m:sub>
+            <m:sup>
+              <m:d>
+                <m:dPr>
+                  <m:ctrlPr>
+                    <w:rPr>
+                      <w:rFonts w:ascii="Cambria Math" w:hAnsi="Cambria Math" w:cs="Times New Roman"/>
+                      <w:i/>
+                      <w:sz w:val="24"/>
+                      <w:szCs w:val="24"/>
+                    </w:rPr>
+                  </m:ctrlPr>
+                </m:dPr>
+                <m:e>
+                  <m:r>
+                    <w:rPr>
+                      <w:rFonts w:ascii="Cambria Math" w:eastAsiaTheme="minorEastAsia" w:hAnsi="Cambria Math" w:cs="Times New Roman"/>
+                      <w:sz w:val="24"/>
+                      <w:szCs w:val="24"/>
+                    </w:rPr>
+                    <m:t>∂q</m:t>
+                  </m:r>
+                  <m:r>
+                    <w:rPr>
+                      <w:rFonts w:ascii="Cambria Math" w:hAnsi="Cambria Math" w:cs="Times New Roman"/>
+                      <w:sz w:val="24"/>
+                      <w:szCs w:val="24"/>
+                    </w:rPr>
+                    <m:t xml:space="preserve"> → ∞</m:t>
+                  </m:r>
+                </m:e>
+              </m:d>
+            </m:sup>
+            <m:e>
+              <m:d>
+                <m:dPr>
+                  <m:ctrlPr>
+                    <w:rPr>
+                      <w:rFonts w:ascii="Cambria Math" w:hAnsi="Cambria Math" w:cs="Times New Roman"/>
+                      <w:i/>
+                      <w:sz w:val="24"/>
+                      <w:szCs w:val="24"/>
+                    </w:rPr>
+                  </m:ctrlPr>
+                </m:dPr>
+                <m:e>
+                  <m:r>
+                    <w:rPr>
+                      <w:rFonts w:ascii="Cambria Math" w:hAnsi="Cambria Math" w:cs="Times New Roman"/>
+                      <w:sz w:val="24"/>
+                      <w:szCs w:val="24"/>
+                    </w:rPr>
+                    <m:t xml:space="preserve"> -1</m:t>
+                  </m:r>
+                </m:e>
+              </m:d>
+            </m:e>
+          </m:nary>
+        </m:oMath>
+      </m:oMathPara>
+    </w:p>
+    <w:p>
+      <w:pPr>
+        <w:spacing w:line="360" w:lineRule="auto"/>
+        <w:jc w:val="center"/>
+        <w:rPr>
+          <w:rFonts w:ascii="Times New Roman" w:eastAsiaTheme="minorEastAsia" w:hAnsi="Times New Roman" w:cs="Times New Roman"/>
+          <w:sz w:val="24"/>
+          <w:szCs w:val="24"/>
+          <w:lang w:val="id-ID"/>
+        </w:rPr>
+      </w:pPr>
+    </w:p>
+    <w:p>
+      <w:pPr>
+        <w:spacing w:line="360" w:lineRule="auto"/>
+        <w:jc w:val="center"/>
+        <w:rPr>
+          <w:rFonts w:ascii="Times New Roman" w:hAnsi="Times New Roman" w:cs="Times New Roman"/>
+          <w:sz w:val="24"/>
+          <w:szCs w:val="24"/>
+        </w:rPr>
+      </w:pPr>
+      <m:oMathPara>
+        <m:oMath>
+          <m:nary>
+            <m:naryPr>
+              <m:chr m:val="∑"/>
+              <m:limLoc m:val="undOvr"/>
+              <m:ctrlPr>
+                <w:rPr>
+                  <w:rFonts w:ascii="Cambria Math" w:hAnsi="Cambria Math" w:cs="Times New Roman"/>
+                  <w:i/>
+                  <w:sz w:val="24"/>
+                  <w:szCs w:val="24"/>
+                </w:rPr>
+              </m:ctrlPr>
+            </m:naryPr>
+            <m:sub>
+              <m:d>
+                <m:dPr>
+                  <m:ctrlPr>
+                    <w:rPr>
+                      <w:rFonts w:ascii="Cambria Math" w:hAnsi="Cambria Math" w:cs="Times New Roman"/>
+                      <w:i/>
+                      <w:sz w:val="24"/>
+                      <w:szCs w:val="24"/>
+                    </w:rPr>
+                  </m:ctrlPr>
+                </m:dPr>
+                <m:e>
+                  <m:r>
+                    <w:rPr>
+                      <w:rFonts w:ascii="Cambria Math" w:eastAsiaTheme="minorEastAsia" w:hAnsi="Cambria Math" w:cs="Times New Roman"/>
+                      <w:sz w:val="24"/>
+                      <w:szCs w:val="24"/>
+                    </w:rPr>
+                    <m:t>∂S</m:t>
+                  </m:r>
+                  <m:r>
+                    <w:rPr>
+                      <w:rFonts w:ascii="Cambria Math" w:hAnsi="Cambria Math" w:cs="Times New Roman"/>
+                      <w:sz w:val="24"/>
+                      <w:szCs w:val="24"/>
+                    </w:rPr>
+                    <m:t xml:space="preserve"> - 1</m:t>
+                  </m:r>
+                </m:e>
+              </m:d>
+            </m:sub>
+            <m:sup>
+              <m:d>
+                <m:dPr>
+                  <m:ctrlPr>
+                    <w:rPr>
+                      <w:rFonts w:ascii="Cambria Math" w:hAnsi="Cambria Math" w:cs="Times New Roman"/>
+                      <w:i/>
+                      <w:sz w:val="24"/>
+                      <w:szCs w:val="24"/>
+                    </w:rPr>
+                  </m:ctrlPr>
+                </m:dPr>
+                <m:e>
+                  <m:r>
+                    <w:rPr>
+                      <w:rFonts w:ascii="Cambria Math" w:eastAsiaTheme="minorEastAsia" w:hAnsi="Cambria Math" w:cs="Times New Roman"/>
+                      <w:sz w:val="24"/>
+                      <w:szCs w:val="24"/>
+                    </w:rPr>
+                    <m:t>∂q</m:t>
+                  </m:r>
+                  <m:r>
+                    <w:rPr>
+                      <w:rFonts w:ascii="Cambria Math" w:hAnsi="Cambria Math" w:cs="Times New Roman"/>
+                      <w:sz w:val="24"/>
+                      <w:szCs w:val="24"/>
+                    </w:rPr>
+                    <m:t xml:space="preserve"> → ∞</m:t>
+                  </m:r>
+                </m:e>
+              </m:d>
+            </m:sup>
+            <m:e>
+              <m:d>
+                <m:dPr>
+                  <m:ctrlPr>
+                    <w:rPr>
+                      <w:rFonts w:ascii="Cambria Math" w:hAnsi="Cambria Math" w:cs="Times New Roman"/>
+                      <w:i/>
+                      <w:sz w:val="24"/>
+                      <w:szCs w:val="24"/>
+                    </w:rPr>
+                  </m:ctrlPr>
+                </m:dPr>
+                <m:e>
+                  <m:r>
+                    <w:rPr>
+                      <w:rFonts w:ascii="Cambria Math" w:hAnsi="Cambria Math" w:cs="Times New Roman"/>
+                      <w:sz w:val="24"/>
+                      <w:szCs w:val="24"/>
+                    </w:rPr>
+                    <m:t xml:space="preserve">m × </m:t>
+                  </m:r>
+                  <m:sSup>
+                    <m:sSupPr>
+                      <m:ctrlPr>
+                        <w:rPr>
+                          <w:rFonts w:ascii="Cambria Math" w:hAnsi="Cambria Math" w:cs="Times New Roman"/>
+                          <w:i/>
+                          <w:sz w:val="24"/>
+                          <w:szCs w:val="24"/>
+                        </w:rPr>
+                      </m:ctrlPr>
+                    </m:sSupPr>
+                    <m:e>
+                      <m:d>
+                        <m:dPr>
+                          <m:ctrlPr>
+                            <w:rPr>
+                              <w:rFonts w:ascii="Cambria Math" w:hAnsi="Cambria Math" w:cs="Times New Roman"/>
+                              <w:i/>
+                              <w:sz w:val="24"/>
+                              <w:szCs w:val="24"/>
+                            </w:rPr>
+                          </m:ctrlPr>
+                        </m:dPr>
+                        <m:e>
+                          <m:sSup>
+                            <m:sSupPr>
+                              <m:ctrlPr>
+                                <w:rPr>
+                                  <w:rFonts w:ascii="Cambria Math" w:hAnsi="Cambria Math" w:cs="Times New Roman"/>
+                                  <w:i/>
+                                  <w:sz w:val="24"/>
+                                  <w:szCs w:val="24"/>
+                                </w:rPr>
+                              </m:ctrlPr>
+                            </m:sSupPr>
+                            <m:e>
+                              <m:r>
+                                <w:rPr>
+                                  <w:rFonts w:ascii="Cambria Math" w:hAnsi="Cambria Math" w:cs="Times New Roman"/>
+                                  <w:sz w:val="24"/>
+                                  <w:szCs w:val="24"/>
+                                </w:rPr>
+                                <m:t>7</m:t>
+                              </m:r>
+                            </m:e>
+                            <m:sup>
+                              <m:d>
+                                <m:dPr>
+                                  <m:ctrlPr>
+                                    <w:rPr>
+                                      <w:rFonts w:ascii="Cambria Math" w:hAnsi="Cambria Math" w:cs="Times New Roman"/>
+                                      <w:i/>
+                                      <w:sz w:val="24"/>
+                                      <w:szCs w:val="24"/>
+                                    </w:rPr>
+                                  </m:ctrlPr>
+                                </m:dPr>
+                                <m:e>
+                                  <m:r>
+                                    <w:rPr>
+                                      <w:rFonts w:ascii="Cambria Math" w:hAnsi="Cambria Math" w:cs="Times New Roman"/>
+                                      <w:sz w:val="24"/>
+                                      <w:szCs w:val="24"/>
+                                    </w:rPr>
                                     <m:t>∞</m:t>
                                   </m:r>
                                   <m:r>
@@ -13434,24 +13966,92 @@
                                       </m:ctrlPr>
                                     </m:dPr>
                                     <m:e>
-                                      <m:r>
-                                        <w:rPr>
-                                          <w:rFonts w:ascii="Cambria Math" w:hAnsi="Cambria Math" w:cs="Times New Roman"/>
-                                          <w:sz w:val="24"/>
-                                          <w:szCs w:val="24"/>
-                                        </w:rPr>
-                                        <m:t xml:space="preserve"> -Omega</m:t>
-                                      </m:r>
+                                      <m:sSup>
+                                        <m:sSupPr>
+                                          <m:ctrlPr>
+                                            <w:rPr>
+                                              <w:rFonts w:ascii="Cambria Math" w:hAnsi="Cambria Math" w:cs="Times New Roman"/>
+                                              <w:i/>
+                                              <w:sz w:val="24"/>
+                                              <w:szCs w:val="24"/>
+                                            </w:rPr>
+                                          </m:ctrlPr>
+                                        </m:sSupPr>
+                                        <m:e>
+                                          <m:sSub>
+                                            <m:sSubPr>
+                                              <m:ctrlPr>
+                                                <w:rPr>
+                                                  <w:rFonts w:ascii="Cambria Math" w:hAnsi="Cambria Math" w:cs="Times New Roman"/>
+                                                  <w:i/>
+                                                  <w:sz w:val="24"/>
+                                                  <w:szCs w:val="24"/>
+                                                </w:rPr>
+                                              </m:ctrlPr>
+                                            </m:sSubPr>
+                                            <m:e>
+                                              <m:r>
+                                                <w:rPr>
+                                                  <w:rFonts w:ascii="Cambria Math" w:hAnsi="Cambria Math" w:cs="Times New Roman"/>
+                                                  <w:sz w:val="24"/>
+                                                  <w:szCs w:val="24"/>
+                                                </w:rPr>
+                                                <m:t>e</m:t>
+                                              </m:r>
+                                            </m:e>
+                                            <m:sub>
+                                              <m:d>
+                                                <m:dPr>
+                                                  <m:ctrlPr>
+                                                    <w:rPr>
+                                                      <w:rFonts w:ascii="Cambria Math" w:hAnsi="Cambria Math" w:cs="Times New Roman"/>
+                                                      <w:i/>
+                                                      <w:sz w:val="24"/>
+                                                      <w:szCs w:val="24"/>
+                                                    </w:rPr>
+                                                  </m:ctrlPr>
+                                                </m:dPr>
+                                                <m:e>
+                                                  <m:r>
+                                                    <w:rPr>
+                                                      <w:rFonts w:ascii="Cambria Math" w:hAnsi="Cambria Math" w:cs="Times New Roman"/>
+                                                      <w:sz w:val="24"/>
+                                                      <w:szCs w:val="24"/>
+                                                    </w:rPr>
+                                                    <m:t xml:space="preserve"> -1</m:t>
+                                                  </m:r>
+                                                </m:e>
+                                              </m:d>
+                                            </m:sub>
+                                          </m:sSub>
+                                        </m:e>
+                                        <m:sup>
+                                          <m:d>
+                                            <m:dPr>
+                                              <m:ctrlPr>
+                                                <w:rPr>
+                                                  <w:rFonts w:ascii="Cambria Math" w:hAnsi="Cambria Math" w:cs="Times New Roman"/>
+                                                  <w:i/>
+                                                  <w:sz w:val="24"/>
+                                                  <w:szCs w:val="24"/>
+                                                </w:rPr>
+                                              </m:ctrlPr>
+                                            </m:dPr>
+                                            <m:e>
+                                              <m:r>
+                                                <w:rPr>
+                                                  <w:rFonts w:ascii="Cambria Math" w:hAnsi="Cambria Math" w:cs="Times New Roman"/>
+                                                  <w:sz w:val="24"/>
+                                                  <w:szCs w:val="24"/>
+                                                </w:rPr>
+                                                <m:t xml:space="preserve"> -Omega</m:t>
+                                              </m:r>
+                                            </m:e>
+                                          </m:d>
+                                        </m:sup>
+                                      </m:sSup>
                                     </m:e>
                                   </m:d>
-                                  <m:r>
-                                    <w:rPr>
-                                      <w:rFonts w:ascii="Cambria Math" w:hAnsi="Cambria Math" w:cs="Times New Roman"/>
-                                      <w:sz w:val="24"/>
-                                      <w:szCs w:val="24"/>
-                                    </w:rPr>
-                                    <m:t xml:space="preserve"> × i</m:t>
-                                  </m:r>
                                 </m:e>
                               </m:d>
                             </m:sup>
@@ -13510,14 +14110,52 @@
                                       </m:ctrlPr>
                                     </m:sSupPr>
                                     <m:e>
-                                      <m:r>
-                                        <w:rPr>
-                                          <w:rFonts w:ascii="Cambria Math" w:hAnsi="Cambria Math" w:cs="Times New Roman"/>
-                                          <w:sz w:val="24"/>
-                                          <w:szCs w:val="24"/>
-                                        </w:rPr>
-                                        <m:t>i</m:t>
-                                      </m:r>
+                                      <m:sSub>
+                                        <m:sSubPr>
+                                          <m:ctrlPr>
+                                            <w:rPr>
+                                              <w:rFonts w:ascii="Cambria Math" w:hAnsi="Cambria Math" w:cs="Times New Roman"/>
+                                              <w:i/>
+                                              <w:sz w:val="24"/>
+                                              <w:szCs w:val="24"/>
+                                            </w:rPr>
+                                          </m:ctrlPr>
+                                        </m:sSubPr>
+                                        <m:e>
+                                          <m:r>
+                                            <w:rPr>
+                                              <w:rFonts w:ascii="Cambria Math" w:hAnsi="Cambria Math" w:cs="Times New Roman"/>
+                                              <w:sz w:val="24"/>
+                                              <w:szCs w:val="24"/>
+                                            </w:rPr>
+                                            <m:t>e</m:t>
+                                          </m:r>
+                                        </m:e>
+                                        <m:sub>
+                                          <m:d>
+                                            <m:dPr>
+                                              <m:ctrlPr>
+                                                <w:rPr>
+                                                  <w:rFonts w:ascii="Cambria Math" w:hAnsi="Cambria Math" w:cs="Times New Roman"/>
+                                                  <w:i/>
+                                                  <w:sz w:val="24"/>
+                                                  <w:szCs w:val="24"/>
+                                                </w:rPr>
+                                              </m:ctrlPr>
+                                            </m:dPr>
+                                            <m:e>
+                                              <m:r>
+                                                <w:rPr>
+                                                  <w:rFonts w:ascii="Cambria Math" w:hAnsi="Cambria Math" w:cs="Times New Roman"/>
+                                                  <w:sz w:val="24"/>
+                                                  <w:szCs w:val="24"/>
+                                                </w:rPr>
+                                                <m:t xml:space="preserve"> -1</m:t>
+                                              </m:r>
+                                            </m:e>
+                                          </m:d>
+                                        </m:sub>
+                                      </m:sSub>
                                     </m:e>
                                     <m:sup>
                                       <m:d>
@@ -13687,6 +14325,776 @@
         <w:spacing w:line="360" w:lineRule="auto"/>
         <w:jc w:val="center"/>
         <w:rPr>
+          <w:rFonts w:ascii="Times New Roman" w:hAnsi="Times New Roman" w:cs="Times New Roman"/>
+          <w:sz w:val="24"/>
+          <w:szCs w:val="24"/>
+        </w:rPr>
+      </w:pPr>
+      <m:oMathPara>
+        <m:oMath>
+          <m:nary>
+            <m:naryPr>
+              <m:chr m:val="∑"/>
+              <m:limLoc m:val="undOvr"/>
+              <m:ctrlPr>
+                <w:rPr>
+                  <w:rFonts w:ascii="Cambria Math" w:hAnsi="Cambria Math" w:cs="Times New Roman"/>
+                  <w:i/>
+                  <w:sz w:val="24"/>
+                  <w:szCs w:val="24"/>
+                </w:rPr>
+              </m:ctrlPr>
+            </m:naryPr>
+            <m:sub>
+              <m:d>
+                <m:dPr>
+                  <m:ctrlPr>
+                    <w:rPr>
+                      <w:rFonts w:ascii="Cambria Math" w:hAnsi="Cambria Math" w:cs="Times New Roman"/>
+                      <w:i/>
+                      <w:sz w:val="24"/>
+                      <w:szCs w:val="24"/>
+                    </w:rPr>
+                  </m:ctrlPr>
+                </m:dPr>
+                <m:e>
+                  <m:r>
+                    <w:rPr>
+                      <w:rFonts w:ascii="Cambria Math" w:eastAsiaTheme="minorEastAsia" w:hAnsi="Cambria Math" w:cs="Times New Roman"/>
+                      <w:sz w:val="24"/>
+                      <w:szCs w:val="24"/>
+                    </w:rPr>
+                    <m:t>∂S</m:t>
+                  </m:r>
+                  <m:r>
+                    <w:rPr>
+                      <w:rFonts w:ascii="Cambria Math" w:hAnsi="Cambria Math" w:cs="Times New Roman"/>
+                      <w:sz w:val="24"/>
+                      <w:szCs w:val="24"/>
+                    </w:rPr>
+                    <m:t xml:space="preserve"> - 1</m:t>
+                  </m:r>
+                </m:e>
+              </m:d>
+            </m:sub>
+            <m:sup>
+              <m:d>
+                <m:dPr>
+                  <m:ctrlPr>
+                    <w:rPr>
+                      <w:rFonts w:ascii="Cambria Math" w:hAnsi="Cambria Math" w:cs="Times New Roman"/>
+                      <w:i/>
+                      <w:sz w:val="24"/>
+                      <w:szCs w:val="24"/>
+                    </w:rPr>
+                  </m:ctrlPr>
+                </m:dPr>
+                <m:e>
+                  <m:r>
+                    <w:rPr>
+                      <w:rFonts w:ascii="Cambria Math" w:eastAsiaTheme="minorEastAsia" w:hAnsi="Cambria Math" w:cs="Times New Roman"/>
+                      <w:sz w:val="24"/>
+                      <w:szCs w:val="24"/>
+                    </w:rPr>
+                    <m:t>∂q</m:t>
+                  </m:r>
+                  <m:r>
+                    <w:rPr>
+                      <w:rFonts w:ascii="Cambria Math" w:hAnsi="Cambria Math" w:cs="Times New Roman"/>
+                      <w:sz w:val="24"/>
+                      <w:szCs w:val="24"/>
+                    </w:rPr>
+                    <m:t xml:space="preserve"> → ∞</m:t>
+                  </m:r>
+                </m:e>
+              </m:d>
+            </m:sup>
+            <m:e>
+              <m:d>
+                <m:dPr>
+                  <m:ctrlPr>
+                    <w:rPr>
+                      <w:rFonts w:ascii="Cambria Math" w:hAnsi="Cambria Math" w:cs="Times New Roman"/>
+                      <w:i/>
+                      <w:sz w:val="24"/>
+                      <w:szCs w:val="24"/>
+                    </w:rPr>
+                  </m:ctrlPr>
+                </m:dPr>
+                <m:e>
+                  <m:r>
+                    <w:rPr>
+                      <w:rFonts w:ascii="Cambria Math" w:hAnsi="Cambria Math" w:cs="Times New Roman"/>
+                      <w:sz w:val="24"/>
+                      <w:szCs w:val="24"/>
+                    </w:rPr>
+                    <m:t xml:space="preserve">m × </m:t>
+                  </m:r>
+                  <m:d>
+                    <m:dPr>
+                      <m:ctrlPr>
+                        <w:rPr>
+                          <w:rFonts w:ascii="Cambria Math" w:hAnsi="Cambria Math" w:cs="Times New Roman"/>
+                          <w:i/>
+                          <w:sz w:val="24"/>
+                          <w:szCs w:val="24"/>
+                        </w:rPr>
+                      </m:ctrlPr>
+                    </m:dPr>
+                    <m:e>
+                      <m:sSup>
+                        <m:sSupPr>
+                          <m:ctrlPr>
+                            <w:rPr>
+                              <w:rFonts w:ascii="Cambria Math" w:hAnsi="Cambria Math" w:cs="Times New Roman"/>
+                              <w:i/>
+                              <w:sz w:val="24"/>
+                              <w:szCs w:val="24"/>
+                            </w:rPr>
+                          </m:ctrlPr>
+                        </m:sSupPr>
+                        <m:e>
+                          <m:r>
+                            <w:rPr>
+                              <w:rFonts w:ascii="Cambria Math" w:hAnsi="Cambria Math" w:cs="Times New Roman"/>
+                              <w:sz w:val="24"/>
+                              <w:szCs w:val="24"/>
+                            </w:rPr>
+                            <m:t>7</m:t>
+                          </m:r>
+                        </m:e>
+                        <m:sup>
+                          <m:d>
+                            <m:dPr>
+                              <m:ctrlPr>
+                                <w:rPr>
+                                  <w:rFonts w:ascii="Cambria Math" w:hAnsi="Cambria Math" w:cs="Times New Roman"/>
+                                  <w:i/>
+                                  <w:sz w:val="24"/>
+                                  <w:szCs w:val="24"/>
+                                </w:rPr>
+                              </m:ctrlPr>
+                            </m:dPr>
+                            <m:e>
+                              <m:r>
+                                <w:rPr>
+                                  <w:rFonts w:ascii="Cambria Math" w:hAnsi="Cambria Math" w:cs="Times New Roman"/>
+                                  <w:sz w:val="24"/>
+                                  <w:szCs w:val="24"/>
+                                </w:rPr>
+                                <m:t xml:space="preserve">∞ × </m:t>
+                              </m:r>
+                              <m:d>
+                                <m:dPr>
+                                  <m:ctrlPr>
+                                    <w:rPr>
+                                      <w:rFonts w:ascii="Cambria Math" w:hAnsi="Cambria Math" w:cs="Times New Roman"/>
+                                      <w:i/>
+                                      <w:sz w:val="24"/>
+                                      <w:szCs w:val="24"/>
+                                    </w:rPr>
+                                  </m:ctrlPr>
+                                </m:dPr>
+                                <m:e>
+                                  <m:r>
+                                    <w:rPr>
+                                      <w:rFonts w:ascii="Cambria Math" w:hAnsi="Cambria Math" w:cs="Times New Roman"/>
+                                      <w:sz w:val="24"/>
+                                      <w:szCs w:val="24"/>
+                                    </w:rPr>
+                                    <m:t xml:space="preserve"> -Omega</m:t>
+                                  </m:r>
+                                </m:e>
+                              </m:d>
+                              <m:r>
+                                <w:rPr>
+                                  <w:rFonts w:ascii="Cambria Math" w:hAnsi="Cambria Math" w:cs="Times New Roman"/>
+                                  <w:sz w:val="24"/>
+                                  <w:szCs w:val="24"/>
+                                </w:rPr>
+                                <m:t xml:space="preserve">  × </m:t>
+                              </m:r>
+                              <m:d>
+                                <m:dPr>
+                                  <m:ctrlPr>
+                                    <w:rPr>
+                                      <w:rFonts w:ascii="Cambria Math" w:hAnsi="Cambria Math" w:cs="Times New Roman"/>
+                                      <w:i/>
+                                      <w:sz w:val="24"/>
+                                      <w:szCs w:val="24"/>
+                                    </w:rPr>
+                                  </m:ctrlPr>
+                                </m:dPr>
+                                <m:e>
+                                  <m:r>
+                                    <w:rPr>
+                                      <w:rFonts w:ascii="Cambria Math" w:hAnsi="Cambria Math" w:cs="Times New Roman"/>
+                                      <w:sz w:val="24"/>
+                                      <w:szCs w:val="24"/>
+                                    </w:rPr>
+                                    <m:t>0,05826397146254458977407847800238</m:t>
+                                  </m:r>
+                                </m:e>
+                              </m:d>
+                            </m:e>
+                          </m:d>
+                        </m:sup>
+                      </m:sSup>
+                      <m:r>
+                        <w:rPr>
+                          <w:rFonts w:ascii="Cambria Math" w:hAnsi="Cambria Math" w:cs="Times New Roman"/>
+                          <w:sz w:val="24"/>
+                          <w:szCs w:val="24"/>
+                        </w:rPr>
+                        <m:t xml:space="preserve">  × </m:t>
+                      </m:r>
+                      <m:sSup>
+                        <m:sSupPr>
+                          <m:ctrlPr>
+                            <w:rPr>
+                              <w:rFonts w:ascii="Cambria Math" w:hAnsi="Cambria Math" w:cs="Times New Roman"/>
+                              <w:i/>
+                              <w:sz w:val="24"/>
+                              <w:szCs w:val="24"/>
+                            </w:rPr>
+                          </m:ctrlPr>
+                        </m:sSupPr>
+                        <m:e>
+                          <m:r>
+                            <w:rPr>
+                              <w:rFonts w:ascii="Cambria Math" w:hAnsi="Cambria Math" w:cs="Times New Roman"/>
+                              <w:sz w:val="24"/>
+                              <w:szCs w:val="24"/>
+                            </w:rPr>
+                            <m:t>0,08113084591693746613256796638206</m:t>
+                          </m:r>
+                        </m:e>
+                        <m:sup>
+                          <m:d>
+                            <m:dPr>
+                              <m:ctrlPr>
+                                <w:rPr>
+                                  <w:rFonts w:ascii="Cambria Math" w:hAnsi="Cambria Math" w:cs="Times New Roman"/>
+                                  <w:i/>
+                                  <w:sz w:val="24"/>
+                                  <w:szCs w:val="24"/>
+                                </w:rPr>
+                              </m:ctrlPr>
+                            </m:dPr>
+                            <m:e>
+                              <m:r>
+                                <w:rPr>
+                                  <w:rFonts w:ascii="Cambria Math" w:hAnsi="Cambria Math" w:cs="Times New Roman"/>
+                                  <w:sz w:val="24"/>
+                                  <w:szCs w:val="24"/>
+                                </w:rPr>
+                                <m:t>0,05826397146254458977407847800238</m:t>
+                              </m:r>
+                            </m:e>
+                          </m:d>
+                        </m:sup>
+                      </m:sSup>
+                    </m:e>
+                  </m:d>
+                </m:e>
+              </m:d>
+            </m:e>
+          </m:nary>
+          <m:r>
+            <w:rPr>
+              <w:rFonts w:ascii="Cambria Math" w:hAnsi="Cambria Math" w:cs="Times New Roman"/>
+              <w:sz w:val="24"/>
+              <w:szCs w:val="24"/>
+            </w:rPr>
+            <m:t xml:space="preserve"> = </m:t>
+          </m:r>
+          <m:nary>
+            <m:naryPr>
+              <m:chr m:val="∑"/>
+              <m:limLoc m:val="undOvr"/>
+              <m:ctrlPr>
+                <w:rPr>
+                  <w:rFonts w:ascii="Cambria Math" w:hAnsi="Cambria Math" w:cs="Times New Roman"/>
+                  <w:i/>
+                  <w:sz w:val="24"/>
+                  <w:szCs w:val="24"/>
+                </w:rPr>
+              </m:ctrlPr>
+            </m:naryPr>
+            <m:sub>
+              <m:d>
+                <m:dPr>
+                  <m:ctrlPr>
+                    <w:rPr>
+                      <w:rFonts w:ascii="Cambria Math" w:hAnsi="Cambria Math" w:cs="Times New Roman"/>
+                      <w:i/>
+                      <w:sz w:val="24"/>
+                      <w:szCs w:val="24"/>
+                    </w:rPr>
+                  </m:ctrlPr>
+                </m:dPr>
+                <m:e>
+                  <m:r>
+                    <w:rPr>
+                      <w:rFonts w:ascii="Cambria Math" w:eastAsiaTheme="minorEastAsia" w:hAnsi="Cambria Math" w:cs="Times New Roman"/>
+                      <w:sz w:val="24"/>
+                      <w:szCs w:val="24"/>
+                    </w:rPr>
+                    <m:t>∂S</m:t>
+                  </m:r>
+                  <m:r>
+                    <w:rPr>
+                      <w:rFonts w:ascii="Cambria Math" w:hAnsi="Cambria Math" w:cs="Times New Roman"/>
+                      <w:sz w:val="24"/>
+                      <w:szCs w:val="24"/>
+                    </w:rPr>
+                    <m:t xml:space="preserve"> + 1</m:t>
+                  </m:r>
+                </m:e>
+              </m:d>
+            </m:sub>
+            <m:sup>
+              <m:d>
+                <m:dPr>
+                  <m:ctrlPr>
+                    <w:rPr>
+                      <w:rFonts w:ascii="Cambria Math" w:hAnsi="Cambria Math" w:cs="Times New Roman"/>
+                      <w:i/>
+                      <w:sz w:val="24"/>
+                      <w:szCs w:val="24"/>
+                    </w:rPr>
+                  </m:ctrlPr>
+                </m:dPr>
+                <m:e>
+                  <m:r>
+                    <w:rPr>
+                      <w:rFonts w:ascii="Cambria Math" w:eastAsiaTheme="minorEastAsia" w:hAnsi="Cambria Math" w:cs="Times New Roman"/>
+                      <w:sz w:val="24"/>
+                      <w:szCs w:val="24"/>
+                    </w:rPr>
+                    <m:t>∂q</m:t>
+                  </m:r>
+                  <m:r>
+                    <w:rPr>
+                      <w:rFonts w:ascii="Cambria Math" w:hAnsi="Cambria Math" w:cs="Times New Roman"/>
+                      <w:sz w:val="24"/>
+                      <w:szCs w:val="24"/>
+                    </w:rPr>
+                    <m:t xml:space="preserve"> → ∞</m:t>
+                  </m:r>
+                </m:e>
+              </m:d>
+            </m:sup>
+            <m:e>
+              <m:d>
+                <m:dPr>
+                  <m:ctrlPr>
+                    <w:rPr>
+                      <w:rFonts w:ascii="Cambria Math" w:hAnsi="Cambria Math" w:cs="Times New Roman"/>
+                      <w:i/>
+                      <w:sz w:val="24"/>
+                      <w:szCs w:val="24"/>
+                    </w:rPr>
+                  </m:ctrlPr>
+                </m:dPr>
+                <m:e>
+                  <m:r>
+                    <w:rPr>
+                      <w:rFonts w:ascii="Cambria Math" w:hAnsi="Cambria Math" w:cs="Times New Roman"/>
+                      <w:sz w:val="24"/>
+                      <w:szCs w:val="24"/>
+                    </w:rPr>
+                    <m:t xml:space="preserve"> -1</m:t>
+                  </m:r>
+                </m:e>
+              </m:d>
+            </m:e>
+          </m:nary>
+        </m:oMath>
+      </m:oMathPara>
+    </w:p>
+    <w:p>
+      <w:pPr>
+        <w:spacing w:line="360" w:lineRule="auto"/>
+        <w:jc w:val="center"/>
+        <w:rPr>
+          <w:rFonts w:ascii="Times New Roman" w:eastAsiaTheme="minorEastAsia" w:hAnsi="Times New Roman" w:cs="Times New Roman"/>
+          <w:sz w:val="24"/>
+          <w:szCs w:val="24"/>
+          <w:lang w:val="id-ID"/>
+        </w:rPr>
+      </w:pPr>
+    </w:p>
+    <w:p>
+      <w:pPr>
+        <w:spacing w:line="360" w:lineRule="auto"/>
+        <w:jc w:val="center"/>
+        <w:rPr>
+          <w:rFonts w:ascii="Times New Roman" w:eastAsiaTheme="minorEastAsia" w:hAnsi="Times New Roman" w:cs="Times New Roman"/>
+          <w:sz w:val="24"/>
+          <w:szCs w:val="24"/>
+          <w:lang w:val="id-ID"/>
+        </w:rPr>
+      </w:pPr>
+    </w:p>
+    <w:p>
+      <w:pPr>
+        <w:spacing w:line="360" w:lineRule="auto"/>
+        <w:jc w:val="center"/>
+        <w:rPr>
+          <w:rFonts w:ascii="Times New Roman" w:hAnsi="Times New Roman" w:cs="Times New Roman"/>
+          <w:sz w:val="24"/>
+          <w:szCs w:val="24"/>
+        </w:rPr>
+      </w:pPr>
+      <m:oMathPara>
+        <m:oMath>
+          <m:nary>
+            <m:naryPr>
+              <m:chr m:val="∑"/>
+              <m:limLoc m:val="undOvr"/>
+              <m:ctrlPr>
+                <w:rPr>
+                  <w:rFonts w:ascii="Cambria Math" w:hAnsi="Cambria Math" w:cs="Times New Roman"/>
+                  <w:i/>
+                  <w:sz w:val="24"/>
+                  <w:szCs w:val="24"/>
+                </w:rPr>
+              </m:ctrlPr>
+            </m:naryPr>
+            <m:sub>
+              <m:d>
+                <m:dPr>
+                  <m:ctrlPr>
+                    <w:rPr>
+                      <w:rFonts w:ascii="Cambria Math" w:hAnsi="Cambria Math" w:cs="Times New Roman"/>
+                      <w:i/>
+                      <w:sz w:val="24"/>
+                      <w:szCs w:val="24"/>
+                    </w:rPr>
+                  </m:ctrlPr>
+                </m:dPr>
+                <m:e>
+                  <m:r>
+                    <w:rPr>
+                      <w:rFonts w:ascii="Cambria Math" w:eastAsiaTheme="minorEastAsia" w:hAnsi="Cambria Math" w:cs="Times New Roman"/>
+                      <w:sz w:val="24"/>
+                      <w:szCs w:val="24"/>
+                    </w:rPr>
+                    <m:t>∂S</m:t>
+                  </m:r>
+                  <m:r>
+                    <w:rPr>
+                      <w:rFonts w:ascii="Cambria Math" w:hAnsi="Cambria Math" w:cs="Times New Roman"/>
+                      <w:sz w:val="24"/>
+                      <w:szCs w:val="24"/>
+                    </w:rPr>
+                    <m:t xml:space="preserve"> - 1</m:t>
+                  </m:r>
+                </m:e>
+              </m:d>
+            </m:sub>
+            <m:sup>
+              <m:d>
+                <m:dPr>
+                  <m:ctrlPr>
+                    <w:rPr>
+                      <w:rFonts w:ascii="Cambria Math" w:hAnsi="Cambria Math" w:cs="Times New Roman"/>
+                      <w:i/>
+                      <w:sz w:val="24"/>
+                      <w:szCs w:val="24"/>
+                    </w:rPr>
+                  </m:ctrlPr>
+                </m:dPr>
+                <m:e>
+                  <m:r>
+                    <w:rPr>
+                      <w:rFonts w:ascii="Cambria Math" w:eastAsiaTheme="minorEastAsia" w:hAnsi="Cambria Math" w:cs="Times New Roman"/>
+                      <w:sz w:val="24"/>
+                      <w:szCs w:val="24"/>
+                    </w:rPr>
+                    <m:t>∂q</m:t>
+                  </m:r>
+                  <m:r>
+                    <w:rPr>
+                      <w:rFonts w:ascii="Cambria Math" w:hAnsi="Cambria Math" w:cs="Times New Roman"/>
+                      <w:sz w:val="24"/>
+                      <w:szCs w:val="24"/>
+                    </w:rPr>
+                    <m:t xml:space="preserve"> → ∞</m:t>
+                  </m:r>
+                </m:e>
+              </m:d>
+            </m:sup>
+            <m:e>
+              <m:d>
+                <m:dPr>
+                  <m:ctrlPr>
+                    <w:rPr>
+                      <w:rFonts w:ascii="Cambria Math" w:hAnsi="Cambria Math" w:cs="Times New Roman"/>
+                      <w:i/>
+                      <w:sz w:val="24"/>
+                      <w:szCs w:val="24"/>
+                    </w:rPr>
+                  </m:ctrlPr>
+                </m:dPr>
+                <m:e>
+                  <m:r>
+                    <w:rPr>
+                      <w:rFonts w:ascii="Cambria Math" w:hAnsi="Cambria Math" w:cs="Times New Roman"/>
+                      <w:sz w:val="24"/>
+                      <w:szCs w:val="24"/>
+                    </w:rPr>
+                    <m:t xml:space="preserve">m × </m:t>
+                  </m:r>
+                  <m:d>
+                    <m:dPr>
+                      <m:ctrlPr>
+                        <w:rPr>
+                          <w:rFonts w:ascii="Cambria Math" w:hAnsi="Cambria Math" w:cs="Times New Roman"/>
+                          <w:i/>
+                          <w:sz w:val="24"/>
+                          <w:szCs w:val="24"/>
+                        </w:rPr>
+                      </m:ctrlPr>
+                    </m:dPr>
+                    <m:e>
+                      <m:sSup>
+                        <m:sSupPr>
+                          <m:ctrlPr>
+                            <w:rPr>
+                              <w:rFonts w:ascii="Cambria Math" w:hAnsi="Cambria Math" w:cs="Times New Roman"/>
+                              <w:i/>
+                              <w:sz w:val="24"/>
+                              <w:szCs w:val="24"/>
+                            </w:rPr>
+                          </m:ctrlPr>
+                        </m:sSupPr>
+                        <m:e>
+                          <m:r>
+                            <w:rPr>
+                              <w:rFonts w:ascii="Cambria Math" w:hAnsi="Cambria Math" w:cs="Times New Roman"/>
+                              <w:sz w:val="24"/>
+                              <w:szCs w:val="24"/>
+                            </w:rPr>
+                            <m:t>7</m:t>
+                          </m:r>
+                        </m:e>
+                        <m:sup>
+                          <m:d>
+                            <m:dPr>
+                              <m:ctrlPr>
+                                <w:rPr>
+                                  <w:rFonts w:ascii="Cambria Math" w:hAnsi="Cambria Math" w:cs="Times New Roman"/>
+                                  <w:i/>
+                                  <w:sz w:val="24"/>
+                                  <w:szCs w:val="24"/>
+                                </w:rPr>
+                              </m:ctrlPr>
+                            </m:dPr>
+                            <m:e>
+                              <m:r>
+                                <w:rPr>
+                                  <w:rFonts w:ascii="Cambria Math" w:hAnsi="Cambria Math" w:cs="Times New Roman"/>
+                                  <w:sz w:val="24"/>
+                                  <w:szCs w:val="24"/>
+                                </w:rPr>
+                                <m:t xml:space="preserve">∞ × </m:t>
+                              </m:r>
+                              <m:d>
+                                <m:dPr>
+                                  <m:ctrlPr>
+                                    <w:rPr>
+                                      <w:rFonts w:ascii="Cambria Math" w:hAnsi="Cambria Math" w:cs="Times New Roman"/>
+                                      <w:i/>
+                                      <w:sz w:val="24"/>
+                                      <w:szCs w:val="24"/>
+                                    </w:rPr>
+                                  </m:ctrlPr>
+                                </m:dPr>
+                                <m:e>
+                                  <m:r>
+                                    <w:rPr>
+                                      <w:rFonts w:ascii="Cambria Math" w:hAnsi="Cambria Math" w:cs="Times New Roman"/>
+                                      <w:sz w:val="24"/>
+                                      <w:szCs w:val="24"/>
+                                    </w:rPr>
+                                    <m:t xml:space="preserve"> -Omega</m:t>
+                                  </m:r>
+                                </m:e>
+                              </m:d>
+                              <m:r>
+                                <w:rPr>
+                                  <w:rFonts w:ascii="Cambria Math" w:hAnsi="Cambria Math" w:cs="Times New Roman"/>
+                                  <w:sz w:val="24"/>
+                                  <w:szCs w:val="24"/>
+                                </w:rPr>
+                                <m:t xml:space="preserve"> × </m:t>
+                              </m:r>
+                              <m:r>
+                                <w:rPr>
+                                  <w:rFonts w:ascii="Cambria Math" w:hAnsi="Cambria Math" w:cs="Times New Roman"/>
+                                  <w:sz w:val="24"/>
+                                  <w:szCs w:val="24"/>
+                                </w:rPr>
+                                <m:t>0,05826397146254458977407847800238</m:t>
+                              </m:r>
+                            </m:e>
+                          </m:d>
+                        </m:sup>
+                      </m:sSup>
+                      <m:r>
+                        <w:rPr>
+                          <w:rFonts w:ascii="Cambria Math" w:hAnsi="Cambria Math" w:cs="Times New Roman"/>
+                          <w:sz w:val="24"/>
+                          <w:szCs w:val="24"/>
+                        </w:rPr>
+                        <m:t xml:space="preserve">  × </m:t>
+                      </m:r>
+                      <m:r>
+                        <w:rPr>
+                          <w:rFonts w:ascii="Cambria Math" w:hAnsi="Cambria Math" w:cs="Times New Roman"/>
+                          <w:sz w:val="24"/>
+                          <w:szCs w:val="24"/>
+                        </w:rPr>
+                        <m:t>0,86386294287965421177324017289264</m:t>
+                      </m:r>
+                    </m:e>
+                  </m:d>
+                </m:e>
+              </m:d>
+            </m:e>
+          </m:nary>
+          <m:r>
+            <w:rPr>
+              <w:rFonts w:ascii="Cambria Math" w:hAnsi="Cambria Math" w:cs="Times New Roman"/>
+              <w:sz w:val="24"/>
+              <w:szCs w:val="24"/>
+            </w:rPr>
+            <m:t xml:space="preserve"> = </m:t>
+          </m:r>
+          <m:nary>
+            <m:naryPr>
+              <m:chr m:val="∑"/>
+              <m:limLoc m:val="undOvr"/>
+              <m:ctrlPr>
+                <w:rPr>
+                  <w:rFonts w:ascii="Cambria Math" w:hAnsi="Cambria Math" w:cs="Times New Roman"/>
+                  <w:i/>
+                  <w:sz w:val="24"/>
+                  <w:szCs w:val="24"/>
+                </w:rPr>
+              </m:ctrlPr>
+            </m:naryPr>
+            <m:sub>
+              <m:d>
+                <m:dPr>
+                  <m:ctrlPr>
+                    <w:rPr>
+                      <w:rFonts w:ascii="Cambria Math" w:hAnsi="Cambria Math" w:cs="Times New Roman"/>
+                      <w:i/>
+                      <w:sz w:val="24"/>
+                      <w:szCs w:val="24"/>
+                    </w:rPr>
+                  </m:ctrlPr>
+                </m:dPr>
+                <m:e>
+                  <m:r>
+                    <w:rPr>
+                      <w:rFonts w:ascii="Cambria Math" w:eastAsiaTheme="minorEastAsia" w:hAnsi="Cambria Math" w:cs="Times New Roman"/>
+                      <w:sz w:val="24"/>
+                      <w:szCs w:val="24"/>
+                    </w:rPr>
+                    <m:t>∂S</m:t>
+                  </m:r>
+                  <m:r>
+                    <w:rPr>
+                      <w:rFonts w:ascii="Cambria Math" w:hAnsi="Cambria Math" w:cs="Times New Roman"/>
+                      <w:sz w:val="24"/>
+                      <w:szCs w:val="24"/>
+                    </w:rPr>
+                    <m:t xml:space="preserve"> + 1</m:t>
+                  </m:r>
+                </m:e>
+              </m:d>
+            </m:sub>
+            <m:sup>
+              <m:d>
+                <m:dPr>
+                  <m:ctrlPr>
+                    <w:rPr>
+                      <w:rFonts w:ascii="Cambria Math" w:hAnsi="Cambria Math" w:cs="Times New Roman"/>
+                      <w:i/>
+                      <w:sz w:val="24"/>
+                      <w:szCs w:val="24"/>
+                    </w:rPr>
+                  </m:ctrlPr>
+                </m:dPr>
+                <m:e>
+                  <m:r>
+                    <w:rPr>
+                      <w:rFonts w:ascii="Cambria Math" w:eastAsiaTheme="minorEastAsia" w:hAnsi="Cambria Math" w:cs="Times New Roman"/>
+                      <w:sz w:val="24"/>
+                      <w:szCs w:val="24"/>
+                    </w:rPr>
+                    <m:t>∂q</m:t>
+                  </m:r>
+                  <m:r>
+                    <w:rPr>
+                      <w:rFonts w:ascii="Cambria Math" w:hAnsi="Cambria Math" w:cs="Times New Roman"/>
+                      <w:sz w:val="24"/>
+                      <w:szCs w:val="24"/>
+                    </w:rPr>
+                    <m:t xml:space="preserve"> → ∞</m:t>
+                  </m:r>
+                </m:e>
+              </m:d>
+            </m:sup>
+            <m:e>
+              <m:d>
+                <m:dPr>
+                  <m:ctrlPr>
+                    <w:rPr>
+                      <w:rFonts w:ascii="Cambria Math" w:hAnsi="Cambria Math" w:cs="Times New Roman"/>
+                      <w:i/>
+                      <w:sz w:val="24"/>
+                      <w:szCs w:val="24"/>
+                    </w:rPr>
+                  </m:ctrlPr>
+                </m:dPr>
+                <m:e>
+                  <m:r>
+                    <w:rPr>
+                      <w:rFonts w:ascii="Cambria Math" w:hAnsi="Cambria Math" w:cs="Times New Roman"/>
+                      <w:sz w:val="24"/>
+                      <w:szCs w:val="24"/>
+                    </w:rPr>
+                    <m:t xml:space="preserve"> -1</m:t>
+                  </m:r>
+                </m:e>
+              </m:d>
+            </m:e>
+          </m:nary>
+        </m:oMath>
+      </m:oMathPara>
+    </w:p>
+    <w:p>
+      <w:pPr>
+        <w:spacing w:line="360" w:lineRule="auto"/>
+        <w:jc w:val="center"/>
+        <w:rPr>
+          <w:rFonts w:ascii="Times New Roman" w:eastAsiaTheme="minorEastAsia" w:hAnsi="Times New Roman" w:cs="Times New Roman"/>
+          <w:sz w:val="24"/>
+          <w:szCs w:val="24"/>
+          <w:lang w:val="id-ID"/>
+        </w:rPr>
+      </w:pPr>
+    </w:p>
+    <w:p>
+      <w:pPr>
+        <w:spacing w:line="360" w:lineRule="auto"/>
+        <w:jc w:val="center"/>
+        <w:rPr>
           <w:rFonts w:ascii="Times New Roman" w:eastAsiaTheme="minorEastAsia" w:hAnsi="Times New Roman" w:cs="Times New Roman"/>
           <w:sz w:val="24"/>
           <w:szCs w:val="24"/>
@@ -13808,14 +15216,52 @@
                       </m:ctrlPr>
                     </m:sSupPr>
                     <m:e>
-                      <m:r>
-                        <w:rPr>
-                          <w:rFonts w:ascii="Cambria Math" w:hAnsi="Cambria Math" w:cs="Times New Roman"/>
-                          <w:sz w:val="24"/>
-                          <w:szCs w:val="24"/>
-                        </w:rPr>
-                        <m:t>i</m:t>
-                      </m:r>
+                      <m:sSub>
+                        <m:sSubPr>
+                          <m:ctrlPr>
+                            <w:rPr>
+                              <w:rFonts w:ascii="Cambria Math" w:hAnsi="Cambria Math" w:cs="Times New Roman"/>
+                              <w:i/>
+                              <w:sz w:val="24"/>
+                              <w:szCs w:val="24"/>
+                            </w:rPr>
+                          </m:ctrlPr>
+                        </m:sSubPr>
+                        <m:e>
+                          <m:r>
+                            <w:rPr>
+                              <w:rFonts w:ascii="Cambria Math" w:hAnsi="Cambria Math" w:cs="Times New Roman"/>
+                              <w:sz w:val="24"/>
+                              <w:szCs w:val="24"/>
+                            </w:rPr>
+                            <m:t>e</m:t>
+                          </m:r>
+                        </m:e>
+                        <m:sub>
+                          <m:d>
+                            <m:dPr>
+                              <m:ctrlPr>
+                                <w:rPr>
+                                  <w:rFonts w:ascii="Cambria Math" w:hAnsi="Cambria Math" w:cs="Times New Roman"/>
+                                  <w:i/>
+                                  <w:sz w:val="24"/>
+                                  <w:szCs w:val="24"/>
+                                </w:rPr>
+                              </m:ctrlPr>
+                            </m:dPr>
+                            <m:e>
+                              <m:r>
+                                <w:rPr>
+                                  <w:rFonts w:ascii="Cambria Math" w:hAnsi="Cambria Math" w:cs="Times New Roman"/>
+                                  <w:sz w:val="24"/>
+                                  <w:szCs w:val="24"/>
+                                </w:rPr>
+                                <m:t xml:space="preserve"> -1</m:t>
+                              </m:r>
+                            </m:e>
+                          </m:d>
+                        </m:sub>
+                      </m:sSub>
                     </m:e>
                     <m:sup>
                       <m:d>
@@ -14069,14 +15515,52 @@
                           </m:ctrlPr>
                         </m:sSupPr>
                         <m:e>
-                          <m:r>
-                            <w:rPr>
-                              <w:rFonts w:ascii="Cambria Math" w:hAnsi="Cambria Math" w:cs="Times New Roman"/>
-                              <w:sz w:val="24"/>
-                              <w:szCs w:val="24"/>
-                            </w:rPr>
-                            <m:t>i</m:t>
-                          </m:r>
+                          <m:sSub>
+                            <m:sSubPr>
+                              <m:ctrlPr>
+                                <w:rPr>
+                                  <w:rFonts w:ascii="Cambria Math" w:hAnsi="Cambria Math" w:cs="Times New Roman"/>
+                                  <w:i/>
+                                  <w:sz w:val="24"/>
+                                  <w:szCs w:val="24"/>
+                                </w:rPr>
+                              </m:ctrlPr>
+                            </m:sSubPr>
+                            <m:e>
+                              <m:r>
+                                <w:rPr>
+                                  <w:rFonts w:ascii="Cambria Math" w:hAnsi="Cambria Math" w:cs="Times New Roman"/>
+                                  <w:sz w:val="24"/>
+                                  <w:szCs w:val="24"/>
+                                </w:rPr>
+                                <m:t>e</m:t>
+                              </m:r>
+                            </m:e>
+                            <m:sub>
+                              <m:d>
+                                <m:dPr>
+                                  <m:ctrlPr>
+                                    <w:rPr>
+                                      <w:rFonts w:ascii="Cambria Math" w:hAnsi="Cambria Math" w:cs="Times New Roman"/>
+                                      <w:i/>
+                                      <w:sz w:val="24"/>
+                                      <w:szCs w:val="24"/>
+                                    </w:rPr>
+                                  </m:ctrlPr>
+                                </m:dPr>
+                                <m:e>
+                                  <m:r>
+                                    <w:rPr>
+                                      <w:rFonts w:ascii="Cambria Math" w:hAnsi="Cambria Math" w:cs="Times New Roman"/>
+                                      <w:sz w:val="24"/>
+                                      <w:szCs w:val="24"/>
+                                    </w:rPr>
+                                    <m:t xml:space="preserve"> -1</m:t>
+                                  </m:r>
+                                </m:e>
+                              </m:d>
+                            </m:sub>
+                          </m:sSub>
                         </m:e>
                         <m:sup>
                           <m:d>
@@ -14120,6 +15604,7 @@
           <w:rFonts w:ascii="Times New Roman" w:eastAsiaTheme="minorEastAsia" w:hAnsi="Times New Roman" w:cs="Times New Roman"/>
           <w:sz w:val="24"/>
           <w:szCs w:val="24"/>
+          <w:lang w:val="id-ID"/>
         </w:rPr>
       </w:pPr>
     </w:p>
@@ -14128,6 +15613,342 @@
         <w:spacing w:line="360" w:lineRule="auto"/>
         <w:jc w:val="center"/>
         <w:rPr>
+          <w:rFonts w:ascii="Times New Roman" w:eastAsiaTheme="minorEastAsia" w:hAnsi="Times New Roman" w:cs="Times New Roman"/>
+          <w:sz w:val="24"/>
+          <w:szCs w:val="24"/>
+        </w:rPr>
+      </w:pPr>
+      <m:oMathPara>
+        <m:oMath>
+          <m:r>
+            <w:rPr>
+              <w:rFonts w:ascii="Cambria Math" w:hAnsi="Cambria Math" w:cs="Times New Roman"/>
+              <w:sz w:val="24"/>
+              <w:szCs w:val="24"/>
+            </w:rPr>
+            <w:lastRenderedPageBreak/>
+            <m:t xml:space="preserve">Konstanta Nusantara (Nusantara's Contant) = </m:t>
+          </m:r>
+          <m:d>
+            <m:dPr>
+              <m:ctrlPr>
+                <w:rPr>
+                  <w:rFonts w:ascii="Cambria Math" w:hAnsi="Cambria Math" w:cs="Times New Roman"/>
+                  <w:i/>
+                  <w:sz w:val="24"/>
+                  <w:szCs w:val="24"/>
+                </w:rPr>
+              </m:ctrlPr>
+            </m:dPr>
+            <m:e>
+              <m:sSup>
+                <m:sSupPr>
+                  <m:ctrlPr>
+                    <w:rPr>
+                      <w:rFonts w:ascii="Cambria Math" w:hAnsi="Cambria Math" w:cs="Times New Roman"/>
+                      <w:i/>
+                      <w:sz w:val="24"/>
+                      <w:szCs w:val="24"/>
+                    </w:rPr>
+                  </m:ctrlPr>
+                </m:sSupPr>
+                <m:e>
+                  <m:r>
+                    <w:rPr>
+                      <w:rFonts w:ascii="Cambria Math" w:hAnsi="Cambria Math" w:cs="Times New Roman"/>
+                      <w:sz w:val="24"/>
+                      <w:szCs w:val="24"/>
+                    </w:rPr>
+                    <m:t>7</m:t>
+                  </m:r>
+                </m:e>
+                <m:sup>
+                  <m:d>
+                    <m:dPr>
+                      <m:ctrlPr>
+                        <w:rPr>
+                          <w:rFonts w:ascii="Cambria Math" w:hAnsi="Cambria Math" w:cs="Times New Roman"/>
+                          <w:i/>
+                          <w:sz w:val="24"/>
+                          <w:szCs w:val="24"/>
+                        </w:rPr>
+                      </m:ctrlPr>
+                    </m:dPr>
+                    <m:e>
+                      <m:r>
+                        <w:rPr>
+                          <w:rFonts w:ascii="Cambria Math" w:hAnsi="Cambria Math" w:cs="Times New Roman"/>
+                          <w:sz w:val="24"/>
+                          <w:szCs w:val="24"/>
+                        </w:rPr>
+                        <m:t xml:space="preserve">∞ × </m:t>
+                      </m:r>
+                      <m:d>
+                        <m:dPr>
+                          <m:ctrlPr>
+                            <w:rPr>
+                              <w:rFonts w:ascii="Cambria Math" w:hAnsi="Cambria Math" w:cs="Times New Roman"/>
+                              <w:i/>
+                              <w:sz w:val="24"/>
+                              <w:szCs w:val="24"/>
+                            </w:rPr>
+                          </m:ctrlPr>
+                        </m:dPr>
+                        <m:e>
+                          <m:r>
+                            <w:rPr>
+                              <w:rFonts w:ascii="Cambria Math" w:hAnsi="Cambria Math" w:cs="Times New Roman"/>
+                              <w:sz w:val="24"/>
+                              <w:szCs w:val="24"/>
+                            </w:rPr>
+                            <m:t xml:space="preserve"> -Omega</m:t>
+                          </m:r>
+                        </m:e>
+                      </m:d>
+                      <m:r>
+                        <w:rPr>
+                          <w:rFonts w:ascii="Cambria Math" w:hAnsi="Cambria Math" w:cs="Times New Roman"/>
+                          <w:sz w:val="24"/>
+                          <w:szCs w:val="24"/>
+                        </w:rPr>
+                        <m:t xml:space="preserve"> × </m:t>
+                      </m:r>
+                      <m:r>
+                        <w:rPr>
+                          <w:rFonts w:ascii="Cambria Math" w:hAnsi="Cambria Math" w:cs="Times New Roman"/>
+                          <w:sz w:val="24"/>
+                          <w:szCs w:val="24"/>
+                        </w:rPr>
+                        <m:t>0,05826397146254458977407847800238</m:t>
+                      </m:r>
+                    </m:e>
+                  </m:d>
+                </m:sup>
+              </m:sSup>
+              <m:r>
+                <w:rPr>
+                  <w:rFonts w:ascii="Cambria Math" w:hAnsi="Cambria Math" w:cs="Times New Roman"/>
+                  <w:sz w:val="24"/>
+                  <w:szCs w:val="24"/>
+                </w:rPr>
+                <m:t xml:space="preserve">  × </m:t>
+              </m:r>
+              <m:sSup>
+                <m:sSupPr>
+                  <m:ctrlPr>
+                    <w:rPr>
+                      <w:rFonts w:ascii="Cambria Math" w:hAnsi="Cambria Math" w:cs="Times New Roman"/>
+                      <w:i/>
+                      <w:sz w:val="24"/>
+                      <w:szCs w:val="24"/>
+                    </w:rPr>
+                  </m:ctrlPr>
+                </m:sSupPr>
+                <m:e>
+                  <m:r>
+                    <w:rPr>
+                      <w:rFonts w:ascii="Cambria Math" w:hAnsi="Cambria Math" w:cs="Times New Roman"/>
+                      <w:sz w:val="24"/>
+                      <w:szCs w:val="24"/>
+                    </w:rPr>
+                    <m:t>0,08113084591693746613256796638206</m:t>
+                  </m:r>
+                </m:e>
+                <m:sup>
+                  <m:d>
+                    <m:dPr>
+                      <m:ctrlPr>
+                        <w:rPr>
+                          <w:rFonts w:ascii="Cambria Math" w:hAnsi="Cambria Math" w:cs="Times New Roman"/>
+                          <w:i/>
+                          <w:sz w:val="24"/>
+                          <w:szCs w:val="24"/>
+                        </w:rPr>
+                      </m:ctrlPr>
+                    </m:dPr>
+                    <m:e>
+                      <m:r>
+                        <w:rPr>
+                          <w:rFonts w:ascii="Cambria Math" w:hAnsi="Cambria Math" w:cs="Times New Roman"/>
+                          <w:sz w:val="24"/>
+                          <w:szCs w:val="24"/>
+                        </w:rPr>
+                        <m:t>0,05826397146254458977407847800238</m:t>
+                      </m:r>
+                    </m:e>
+                  </m:d>
+                </m:sup>
+              </m:sSup>
+            </m:e>
+          </m:d>
+        </m:oMath>
+      </m:oMathPara>
+    </w:p>
+    <w:p>
+      <w:pPr>
+        <w:spacing w:line="360" w:lineRule="auto"/>
+        <w:jc w:val="center"/>
+        <w:rPr>
+          <w:rFonts w:ascii="Times New Roman" w:eastAsiaTheme="minorEastAsia" w:hAnsi="Times New Roman" w:cs="Times New Roman"/>
+          <w:sz w:val="24"/>
+          <w:szCs w:val="24"/>
+          <w:lang w:val="id-ID"/>
+        </w:rPr>
+      </w:pPr>
+    </w:p>
+    <w:p>
+      <w:pPr>
+        <w:spacing w:line="360" w:lineRule="auto"/>
+        <w:jc w:val="center"/>
+        <w:rPr>
+          <w:rFonts w:ascii="Times New Roman" w:eastAsiaTheme="minorEastAsia" w:hAnsi="Times New Roman" w:cs="Times New Roman"/>
+          <w:sz w:val="24"/>
+          <w:szCs w:val="24"/>
+        </w:rPr>
+      </w:pPr>
+      <m:oMathPara>
+        <m:oMath>
+          <m:r>
+            <w:rPr>
+              <w:rFonts w:ascii="Cambria Math" w:hAnsi="Cambria Math" w:cs="Times New Roman"/>
+              <w:sz w:val="24"/>
+              <w:szCs w:val="24"/>
+            </w:rPr>
+            <m:t xml:space="preserve">Konstanta Nusantara (Nusantara's Contant) = </m:t>
+          </m:r>
+          <m:d>
+            <m:dPr>
+              <m:ctrlPr>
+                <w:rPr>
+                  <w:rFonts w:ascii="Cambria Math" w:hAnsi="Cambria Math" w:cs="Times New Roman"/>
+                  <w:i/>
+                  <w:sz w:val="24"/>
+                  <w:szCs w:val="24"/>
+                </w:rPr>
+              </m:ctrlPr>
+            </m:dPr>
+            <m:e>
+              <m:sSup>
+                <m:sSupPr>
+                  <m:ctrlPr>
+                    <w:rPr>
+                      <w:rFonts w:ascii="Cambria Math" w:hAnsi="Cambria Math" w:cs="Times New Roman"/>
+                      <w:i/>
+                      <w:sz w:val="24"/>
+                      <w:szCs w:val="24"/>
+                    </w:rPr>
+                  </m:ctrlPr>
+                </m:sSupPr>
+                <m:e>
+                  <m:r>
+                    <w:rPr>
+                      <w:rFonts w:ascii="Cambria Math" w:hAnsi="Cambria Math" w:cs="Times New Roman"/>
+                      <w:sz w:val="24"/>
+                      <w:szCs w:val="24"/>
+                    </w:rPr>
+                    <m:t>7</m:t>
+                  </m:r>
+                </m:e>
+                <m:sup>
+                  <m:d>
+                    <m:dPr>
+                      <m:ctrlPr>
+                        <w:rPr>
+                          <w:rFonts w:ascii="Cambria Math" w:hAnsi="Cambria Math" w:cs="Times New Roman"/>
+                          <w:i/>
+                          <w:sz w:val="24"/>
+                          <w:szCs w:val="24"/>
+                        </w:rPr>
+                      </m:ctrlPr>
+                    </m:dPr>
+                    <m:e>
+                      <m:r>
+                        <w:rPr>
+                          <w:rFonts w:ascii="Cambria Math" w:hAnsi="Cambria Math" w:cs="Times New Roman"/>
+                          <w:sz w:val="24"/>
+                          <w:szCs w:val="24"/>
+                        </w:rPr>
+                        <m:t xml:space="preserve">∞ × </m:t>
+                      </m:r>
+                      <m:d>
+                        <m:dPr>
+                          <m:ctrlPr>
+                            <w:rPr>
+                              <w:rFonts w:ascii="Cambria Math" w:hAnsi="Cambria Math" w:cs="Times New Roman"/>
+                              <w:i/>
+                              <w:sz w:val="24"/>
+                              <w:szCs w:val="24"/>
+                            </w:rPr>
+                          </m:ctrlPr>
+                        </m:dPr>
+                        <m:e>
+                          <m:r>
+                            <w:rPr>
+                              <w:rFonts w:ascii="Cambria Math" w:hAnsi="Cambria Math" w:cs="Times New Roman"/>
+                              <w:sz w:val="24"/>
+                              <w:szCs w:val="24"/>
+                            </w:rPr>
+                            <m:t xml:space="preserve"> -Omega</m:t>
+                          </m:r>
+                        </m:e>
+                      </m:d>
+                      <m:r>
+                        <w:rPr>
+                          <w:rFonts w:ascii="Cambria Math" w:hAnsi="Cambria Math" w:cs="Times New Roman"/>
+                          <w:sz w:val="24"/>
+                          <w:szCs w:val="24"/>
+                        </w:rPr>
+                        <m:t xml:space="preserve"> × </m:t>
+                      </m:r>
+                      <m:r>
+                        <w:rPr>
+                          <w:rFonts w:ascii="Cambria Math" w:hAnsi="Cambria Math" w:cs="Times New Roman"/>
+                          <w:sz w:val="24"/>
+                          <w:szCs w:val="24"/>
+                        </w:rPr>
+                        <m:t>0,05826397146254458977407847800238</m:t>
+                      </m:r>
+                    </m:e>
+                  </m:d>
+                </m:sup>
+              </m:sSup>
+              <m:r>
+                <w:rPr>
+                  <w:rFonts w:ascii="Cambria Math" w:hAnsi="Cambria Math" w:cs="Times New Roman"/>
+                  <w:sz w:val="24"/>
+                  <w:szCs w:val="24"/>
+                </w:rPr>
+                <m:t xml:space="preserve">  × </m:t>
+              </m:r>
+              <m:r>
+                <w:rPr>
+                  <w:rFonts w:ascii="Cambria Math" w:hAnsi="Cambria Math" w:cs="Times New Roman"/>
+                  <w:sz w:val="24"/>
+                  <w:szCs w:val="24"/>
+                </w:rPr>
+                <m:t>0,86386294287965421177324017289264</m:t>
+              </m:r>
+            </m:e>
+          </m:d>
+        </m:oMath>
+      </m:oMathPara>
+    </w:p>
+    <w:p>
+      <w:pPr>
+        <w:spacing w:line="360" w:lineRule="auto"/>
+        <w:jc w:val="center"/>
+        <w:rPr>
+          <w:rFonts w:ascii="Times New Roman" w:eastAsiaTheme="minorEastAsia" w:hAnsi="Times New Roman" w:cs="Times New Roman"/>
+          <w:sz w:val="24"/>
+          <w:szCs w:val="24"/>
+        </w:rPr>
+      </w:pPr>
+    </w:p>
+    <w:p>
+      <w:pPr>
+        <w:spacing w:line="360" w:lineRule="auto"/>
+        <w:jc w:val="center"/>
+        <w:rPr>
           <w:rFonts w:ascii="Times New Roman" w:hAnsi="Times New Roman" w:cs="Times New Roman"/>
           <w:sz w:val="24"/>
           <w:szCs w:val="24"/>
@@ -14443,7 +16264,6 @@
           <w:sz w:val="24"/>
           <w:szCs w:val="24"/>
         </w:rPr>
-        <w:lastRenderedPageBreak/>
         <w:t>Konstanta</w:t>
       </w:r>
       <w:proofErr w:type="spellEnd"/>
@@ -16011,6 +17831,7 @@
           <w:sz w:val="24"/>
           <w:szCs w:val="24"/>
         </w:rPr>
+        <w:lastRenderedPageBreak/>
         <w:t>[</w:t>
       </w:r>
       <w:proofErr w:type="spellStart"/>
@@ -16386,7 +18207,6 @@
           <w:sz w:val="24"/>
           <w:szCs w:val="24"/>
         </w:rPr>
-        <w:lastRenderedPageBreak/>
         <w:t>#SUMATERAPULAUEMAS</w:t>
       </w:r>
     </w:p>
@@ -16612,6 +18432,7 @@
           <w:sz w:val="24"/>
           <w:szCs w:val="24"/>
         </w:rPr>
+        <w:lastRenderedPageBreak/>
         <w:t>#BUKTINYANEGARATIONGKOK</w:t>
       </w:r>
     </w:p>

</xml_diff>